<commit_message>
ada revisi dikit lagi di bab pendahuluan
</commit_message>
<xml_diff>
--- a/penelitian baru.docx
+++ b/penelitian baru.docx
@@ -1,6 +1,6 @@
 
 <file path=word/document.xml><?xml version="1.0" encoding="utf-8"?>
-<w:document xmlns:wpc="http://schemas.microsoft.com/office/word/2010/wordprocessingCanvas" xmlns:cx="http://schemas.microsoft.com/office/drawing/2014/chartex" xmlns:cx1="http://schemas.microsoft.com/office/drawing/2015/9/8/chartex" xmlns:cx2="http://schemas.microsoft.com/office/drawing/2015/10/21/chartex" xmlns:cx3="http://schemas.microsoft.com/office/drawing/2016/5/9/chartex" xmlns:cx4="http://schemas.microsoft.com/office/drawing/2016/5/10/chartex" xmlns:cx5="http://schemas.microsoft.com/office/drawing/2016/5/11/chartex" xmlns:cx6="http://schemas.microsoft.com/office/drawing/2016/5/12/chartex" xmlns:cx7="http://schemas.microsoft.com/office/drawing/2016/5/13/chartex" xmlns:cx8="http://schemas.microsoft.com/office/drawing/2016/5/14/chartex" xmlns:mc="http://schemas.openxmlformats.org/markup-compatibility/2006" xmlns:aink="http://schemas.microsoft.com/office/drawing/2016/ink" xmlns:am3d="http://schemas.microsoft.com/office/drawing/2017/model3d" xmlns:o="urn:schemas-microsoft-com:office:office" xmlns:oel="http://schemas.microsoft.com/office/2019/extlst" xmlns:r="http://schemas.openxmlformats.org/officeDocument/2006/relationships" xmlns:m="http://schemas.openxmlformats.org/officeDocument/2006/math" xmlns:v="urn:schemas-microsoft-com:vml" xmlns:wp14="http://schemas.microsoft.com/office/word/2010/wordprocessingDrawing" xmlns:wp="http://schemas.openxmlformats.org/drawingml/2006/wordprocessingDrawing" xmlns:w10="urn:schemas-microsoft-com:office:word" xmlns:w="http://schemas.openxmlformats.org/wordprocessingml/2006/main" xmlns:w14="http://schemas.microsoft.com/office/word/2010/wordml" xmlns:w15="http://schemas.microsoft.com/office/word/2012/wordml" xmlns:w16cex="http://schemas.microsoft.com/office/word/2018/wordml/cex" xmlns:w16cid="http://schemas.microsoft.com/office/word/2016/wordml/cid" xmlns:w16="http://schemas.microsoft.com/office/word/2018/wordml" xmlns:w16du="http://schemas.microsoft.com/office/word/2023/wordml/word16du" xmlns:w16sdtdh="http://schemas.microsoft.com/office/word/2020/wordml/sdtdatahash" xmlns:w16se="http://schemas.microsoft.com/office/word/2015/wordml/symex" xmlns:wpg="http://schemas.microsoft.com/office/word/2010/wordprocessingGroup" xmlns:wpi="http://schemas.microsoft.com/office/word/2010/wordprocessingInk" xmlns:wne="http://schemas.microsoft.com/office/word/2006/wordml" xmlns:wps="http://schemas.microsoft.com/office/word/2010/wordprocessingShape" mc:Ignorable="w14 w15 w16se w16cid w16 w16cex w16sdtdh w16du wp14">
+<w:document xmlns:wpc="http://schemas.microsoft.com/office/word/2010/wordprocessingCanvas" xmlns:cx="http://schemas.microsoft.com/office/drawing/2014/chartex" xmlns:cx1="http://schemas.microsoft.com/office/drawing/2015/9/8/chartex" xmlns:cx2="http://schemas.microsoft.com/office/drawing/2015/10/21/chartex" xmlns:cx3="http://schemas.microsoft.com/office/drawing/2016/5/9/chartex" xmlns:cx4="http://schemas.microsoft.com/office/drawing/2016/5/10/chartex" xmlns:cx5="http://schemas.microsoft.com/office/drawing/2016/5/11/chartex" xmlns:cx6="http://schemas.microsoft.com/office/drawing/2016/5/12/chartex" xmlns:cx7="http://schemas.microsoft.com/office/drawing/2016/5/13/chartex" xmlns:cx8="http://schemas.microsoft.com/office/drawing/2016/5/14/chartex" xmlns:mc="http://schemas.openxmlformats.org/markup-compatibility/2006" xmlns:aink="http://schemas.microsoft.com/office/drawing/2016/ink" xmlns:am3d="http://schemas.microsoft.com/office/drawing/2017/model3d" xmlns:o="urn:schemas-microsoft-com:office:office" xmlns:oel="http://schemas.microsoft.com/office/2019/extlst" xmlns:r="http://schemas.openxmlformats.org/officeDocument/2006/relationships" xmlns:m="http://schemas.openxmlformats.org/officeDocument/2006/math" xmlns:v="urn:schemas-microsoft-com:vml" xmlns:wp14="http://schemas.microsoft.com/office/word/2010/wordprocessingDrawing" xmlns:wp="http://schemas.openxmlformats.org/drawingml/2006/wordprocessingDrawing" xmlns:w10="urn:schemas-microsoft-com:office:word" xmlns:w="http://schemas.openxmlformats.org/wordprocessingml/2006/main" xmlns:w14="http://schemas.microsoft.com/office/word/2010/wordml" xmlns:w15="http://schemas.microsoft.com/office/word/2012/wordml" xmlns:w16cex="http://schemas.microsoft.com/office/word/2018/wordml/cex" xmlns:w16cid="http://schemas.microsoft.com/office/word/2016/wordml/cid" xmlns:w16="http://schemas.microsoft.com/office/word/2018/wordml" xmlns:w16du="http://schemas.microsoft.com/office/word/2023/wordml/word16du" xmlns:w16sdtdh="http://schemas.microsoft.com/office/word/2020/wordml/sdtdatahash" xmlns:w16sdtfl="http://schemas.microsoft.com/office/word/2024/wordml/sdtformatlock" xmlns:w16se="http://schemas.microsoft.com/office/word/2015/wordml/symex" xmlns:wpg="http://schemas.microsoft.com/office/word/2010/wordprocessingGroup" xmlns:wpi="http://schemas.microsoft.com/office/word/2010/wordprocessingInk" xmlns:wne="http://schemas.microsoft.com/office/word/2006/wordml" xmlns:wps="http://schemas.microsoft.com/office/word/2010/wordprocessingShape" mc:Ignorable="w14 w15 w16se w16cid w16 w16cex w16sdtdh w16sdtfl w16du wp14">
   <w:body>
     <w:p>
       <w:pPr>
@@ -328,6 +328,7 @@
       <w:r>
         <w:rPr>
           <w:rFonts w:ascii="Times New Roman" w:hAnsi="Times New Roman" w:cs="Times New Roman"/>
+          <w:highlight w:val="yellow"/>
           <w:lang w:val="en-US"/>
         </w:rPr>
         <w:t xml:space="preserve">Sektor </w:t>
@@ -336,6 +337,7 @@
       <w:r>
         <w:rPr>
           <w:rFonts w:ascii="Times New Roman" w:hAnsi="Times New Roman" w:cs="Times New Roman"/>
+          <w:highlight w:val="yellow"/>
           <w:lang w:val="en-US"/>
         </w:rPr>
         <w:t>pertanian</w:t>
@@ -344,14 +346,16 @@
       <w:r>
         <w:rPr>
           <w:rFonts w:ascii="Times New Roman" w:hAnsi="Times New Roman" w:cs="Times New Roman"/>
-          <w:lang w:val="en-US"/>
-        </w:rPr>
-        <w:t xml:space="preserve"> </w:t>
-      </w:r>
-      <w:proofErr w:type="spellStart"/>
-      <w:r>
-        <w:rPr>
-          <w:rFonts w:ascii="Times New Roman" w:hAnsi="Times New Roman" w:cs="Times New Roman"/>
+          <w:highlight w:val="yellow"/>
+          <w:lang w:val="en-US"/>
+        </w:rPr>
+        <w:t xml:space="preserve"> </w:t>
+      </w:r>
+      <w:proofErr w:type="spellStart"/>
+      <w:r>
+        <w:rPr>
+          <w:rFonts w:ascii="Times New Roman" w:hAnsi="Times New Roman" w:cs="Times New Roman"/>
+          <w:highlight w:val="yellow"/>
           <w:lang w:val="en-US"/>
         </w:rPr>
         <w:t>merupakan</w:t>
@@ -360,14 +364,16 @@
       <w:r>
         <w:rPr>
           <w:rFonts w:ascii="Times New Roman" w:hAnsi="Times New Roman" w:cs="Times New Roman"/>
-          <w:lang w:val="en-US"/>
-        </w:rPr>
-        <w:t xml:space="preserve"> </w:t>
-      </w:r>
-      <w:proofErr w:type="spellStart"/>
-      <w:r>
-        <w:rPr>
-          <w:rFonts w:ascii="Times New Roman" w:hAnsi="Times New Roman" w:cs="Times New Roman"/>
+          <w:highlight w:val="yellow"/>
+          <w:lang w:val="en-US"/>
+        </w:rPr>
+        <w:t xml:space="preserve"> </w:t>
+      </w:r>
+      <w:proofErr w:type="spellStart"/>
+      <w:r>
+        <w:rPr>
+          <w:rFonts w:ascii="Times New Roman" w:hAnsi="Times New Roman" w:cs="Times New Roman"/>
+          <w:highlight w:val="yellow"/>
           <w:lang w:val="en-US"/>
         </w:rPr>
         <w:t>faktor</w:t>
@@ -376,6 +382,7 @@
       <w:r>
         <w:rPr>
           <w:rFonts w:ascii="Times New Roman" w:hAnsi="Times New Roman" w:cs="Times New Roman"/>
+          <w:highlight w:val="yellow"/>
           <w:lang w:val="en-US"/>
         </w:rPr>
         <w:t xml:space="preserve"> yang sangat </w:t>
@@ -384,6 +391,7 @@
       <w:r>
         <w:rPr>
           <w:rFonts w:ascii="Times New Roman" w:hAnsi="Times New Roman" w:cs="Times New Roman"/>
+          <w:highlight w:val="yellow"/>
           <w:lang w:val="en-US"/>
         </w:rPr>
         <w:t>penting</w:t>
@@ -392,14 +400,16 @@
       <w:r>
         <w:rPr>
           <w:rFonts w:ascii="Times New Roman" w:hAnsi="Times New Roman" w:cs="Times New Roman"/>
-          <w:lang w:val="en-US"/>
-        </w:rPr>
-        <w:t xml:space="preserve"> </w:t>
-      </w:r>
-      <w:proofErr w:type="spellStart"/>
-      <w:r>
-        <w:rPr>
-          <w:rFonts w:ascii="Times New Roman" w:hAnsi="Times New Roman" w:cs="Times New Roman"/>
+          <w:highlight w:val="yellow"/>
+          <w:lang w:val="en-US"/>
+        </w:rPr>
+        <w:t xml:space="preserve"> </w:t>
+      </w:r>
+      <w:proofErr w:type="spellStart"/>
+      <w:r>
+        <w:rPr>
+          <w:rFonts w:ascii="Times New Roman" w:hAnsi="Times New Roman" w:cs="Times New Roman"/>
+          <w:highlight w:val="yellow"/>
           <w:lang w:val="en-US"/>
         </w:rPr>
         <w:t>terkait</w:t>
@@ -408,14 +418,16 @@
       <w:r>
         <w:rPr>
           <w:rFonts w:ascii="Times New Roman" w:hAnsi="Times New Roman" w:cs="Times New Roman"/>
-          <w:lang w:val="en-US"/>
-        </w:rPr>
-        <w:t xml:space="preserve"> </w:t>
-      </w:r>
-      <w:proofErr w:type="spellStart"/>
-      <w:r>
-        <w:rPr>
-          <w:rFonts w:ascii="Times New Roman" w:hAnsi="Times New Roman" w:cs="Times New Roman"/>
+          <w:highlight w:val="yellow"/>
+          <w:lang w:val="en-US"/>
+        </w:rPr>
+        <w:t xml:space="preserve"> </w:t>
+      </w:r>
+      <w:proofErr w:type="spellStart"/>
+      <w:r>
+        <w:rPr>
+          <w:rFonts w:ascii="Times New Roman" w:hAnsi="Times New Roman" w:cs="Times New Roman"/>
+          <w:highlight w:val="yellow"/>
           <w:lang w:val="en-US"/>
         </w:rPr>
         <w:t>ketahanan</w:t>
@@ -424,14 +436,16 @@
       <w:r>
         <w:rPr>
           <w:rFonts w:ascii="Times New Roman" w:hAnsi="Times New Roman" w:cs="Times New Roman"/>
-          <w:lang w:val="en-US"/>
-        </w:rPr>
-        <w:t xml:space="preserve"> </w:t>
-      </w:r>
-      <w:proofErr w:type="spellStart"/>
-      <w:r>
-        <w:rPr>
-          <w:rFonts w:ascii="Times New Roman" w:hAnsi="Times New Roman" w:cs="Times New Roman"/>
+          <w:highlight w:val="yellow"/>
+          <w:lang w:val="en-US"/>
+        </w:rPr>
+        <w:t xml:space="preserve"> </w:t>
+      </w:r>
+      <w:proofErr w:type="spellStart"/>
+      <w:r>
+        <w:rPr>
+          <w:rFonts w:ascii="Times New Roman" w:hAnsi="Times New Roman" w:cs="Times New Roman"/>
+          <w:highlight w:val="yellow"/>
           <w:lang w:val="en-US"/>
         </w:rPr>
         <w:t>pangan</w:t>
@@ -440,6 +454,7 @@
       <w:r>
         <w:rPr>
           <w:rFonts w:ascii="Times New Roman" w:hAnsi="Times New Roman" w:cs="Times New Roman"/>
+          <w:highlight w:val="yellow"/>
           <w:lang w:val="en-US"/>
         </w:rPr>
         <w:t xml:space="preserve">. </w:t>
@@ -448,6 +463,7 @@
       <w:r>
         <w:rPr>
           <w:rFonts w:ascii="Times New Roman" w:hAnsi="Times New Roman" w:cs="Times New Roman"/>
+          <w:highlight w:val="yellow"/>
           <w:lang w:val="en-US"/>
         </w:rPr>
         <w:t>Jumlah</w:t>
@@ -456,14 +472,16 @@
       <w:r>
         <w:rPr>
           <w:rFonts w:ascii="Times New Roman" w:hAnsi="Times New Roman" w:cs="Times New Roman"/>
-          <w:lang w:val="en-US"/>
-        </w:rPr>
-        <w:t xml:space="preserve"> </w:t>
-      </w:r>
-      <w:proofErr w:type="spellStart"/>
-      <w:r>
-        <w:rPr>
-          <w:rFonts w:ascii="Times New Roman" w:hAnsi="Times New Roman" w:cs="Times New Roman"/>
+          <w:highlight w:val="yellow"/>
+          <w:lang w:val="en-US"/>
+        </w:rPr>
+        <w:t xml:space="preserve"> </w:t>
+      </w:r>
+      <w:proofErr w:type="spellStart"/>
+      <w:r>
+        <w:rPr>
+          <w:rFonts w:ascii="Times New Roman" w:hAnsi="Times New Roman" w:cs="Times New Roman"/>
+          <w:highlight w:val="yellow"/>
           <w:lang w:val="en-US"/>
         </w:rPr>
         <w:t>produksi</w:t>
@@ -472,30 +490,16 @@
       <w:r>
         <w:rPr>
           <w:rFonts w:ascii="Times New Roman" w:hAnsi="Times New Roman" w:cs="Times New Roman"/>
-          <w:lang w:val="en-US"/>
-        </w:rPr>
-        <w:t xml:space="preserve"> </w:t>
-      </w:r>
-      <w:proofErr w:type="spellStart"/>
-      <w:r>
-        <w:rPr>
-          <w:rFonts w:ascii="Times New Roman" w:hAnsi="Times New Roman" w:cs="Times New Roman"/>
-          <w:lang w:val="en-US"/>
-        </w:rPr>
-        <w:t>padi</w:t>
-      </w:r>
-      <w:proofErr w:type="spellEnd"/>
-      <w:r>
-        <w:rPr>
-          <w:rFonts w:ascii="Times New Roman" w:hAnsi="Times New Roman" w:cs="Times New Roman"/>
-          <w:lang w:val="en-US"/>
-        </w:rPr>
-        <w:t xml:space="preserve"> </w:t>
-      </w:r>
-      <w:proofErr w:type="spellStart"/>
-      <w:r>
-        <w:rPr>
-          <w:rFonts w:ascii="Times New Roman" w:hAnsi="Times New Roman" w:cs="Times New Roman"/>
+          <w:highlight w:val="yellow"/>
+          <w:lang w:val="en-US"/>
+        </w:rPr>
+        <w:t xml:space="preserve"> padi </w:t>
+      </w:r>
+      <w:proofErr w:type="spellStart"/>
+      <w:r>
+        <w:rPr>
+          <w:rFonts w:ascii="Times New Roman" w:hAnsi="Times New Roman" w:cs="Times New Roman"/>
+          <w:highlight w:val="yellow"/>
           <w:lang w:val="en-US"/>
         </w:rPr>
         <w:t>menjadi</w:t>
@@ -504,14 +508,16 @@
       <w:r>
         <w:rPr>
           <w:rFonts w:ascii="Times New Roman" w:hAnsi="Times New Roman" w:cs="Times New Roman"/>
-          <w:lang w:val="en-US"/>
-        </w:rPr>
-        <w:t xml:space="preserve"> </w:t>
-      </w:r>
-      <w:proofErr w:type="spellStart"/>
-      <w:r>
-        <w:rPr>
-          <w:rFonts w:ascii="Times New Roman" w:hAnsi="Times New Roman" w:cs="Times New Roman"/>
+          <w:highlight w:val="yellow"/>
+          <w:lang w:val="en-US"/>
+        </w:rPr>
+        <w:t xml:space="preserve"> </w:t>
+      </w:r>
+      <w:proofErr w:type="spellStart"/>
+      <w:r>
+        <w:rPr>
+          <w:rFonts w:ascii="Times New Roman" w:hAnsi="Times New Roman" w:cs="Times New Roman"/>
+          <w:highlight w:val="yellow"/>
           <w:lang w:val="en-US"/>
         </w:rPr>
         <w:t>hal</w:t>
@@ -520,6 +526,7 @@
       <w:r>
         <w:rPr>
           <w:rFonts w:ascii="Times New Roman" w:hAnsi="Times New Roman" w:cs="Times New Roman"/>
+          <w:highlight w:val="yellow"/>
           <w:lang w:val="en-US"/>
         </w:rPr>
         <w:t xml:space="preserve"> yang paling </w:t>
@@ -528,6 +535,7 @@
       <w:r>
         <w:rPr>
           <w:rFonts w:ascii="Times New Roman" w:hAnsi="Times New Roman" w:cs="Times New Roman"/>
+          <w:highlight w:val="yellow"/>
           <w:lang w:val="en-US"/>
         </w:rPr>
         <w:t>diperhatikan</w:t>
@@ -536,14 +544,16 @@
       <w:r>
         <w:rPr>
           <w:rFonts w:ascii="Times New Roman" w:hAnsi="Times New Roman" w:cs="Times New Roman"/>
-          <w:lang w:val="en-US"/>
-        </w:rPr>
-        <w:t xml:space="preserve"> </w:t>
-      </w:r>
-      <w:proofErr w:type="spellStart"/>
-      <w:r>
-        <w:rPr>
-          <w:rFonts w:ascii="Times New Roman" w:hAnsi="Times New Roman" w:cs="Times New Roman"/>
+          <w:highlight w:val="yellow"/>
+          <w:lang w:val="en-US"/>
+        </w:rPr>
+        <w:t xml:space="preserve"> </w:t>
+      </w:r>
+      <w:proofErr w:type="spellStart"/>
+      <w:r>
+        <w:rPr>
+          <w:rFonts w:ascii="Times New Roman" w:hAnsi="Times New Roman" w:cs="Times New Roman"/>
+          <w:highlight w:val="yellow"/>
           <w:lang w:val="en-US"/>
         </w:rPr>
         <w:t>meningat</w:t>
@@ -552,30 +562,16 @@
       <w:r>
         <w:rPr>
           <w:rFonts w:ascii="Times New Roman" w:hAnsi="Times New Roman" w:cs="Times New Roman"/>
-          <w:lang w:val="en-US"/>
-        </w:rPr>
-        <w:t xml:space="preserve"> </w:t>
-      </w:r>
-      <w:proofErr w:type="spellStart"/>
-      <w:r>
-        <w:rPr>
-          <w:rFonts w:ascii="Times New Roman" w:hAnsi="Times New Roman" w:cs="Times New Roman"/>
-          <w:lang w:val="en-US"/>
-        </w:rPr>
-        <w:t>padi</w:t>
-      </w:r>
-      <w:proofErr w:type="spellEnd"/>
-      <w:r>
-        <w:rPr>
-          <w:rFonts w:ascii="Times New Roman" w:hAnsi="Times New Roman" w:cs="Times New Roman"/>
-          <w:lang w:val="en-US"/>
-        </w:rPr>
-        <w:t xml:space="preserve"> </w:t>
-      </w:r>
-      <w:proofErr w:type="spellStart"/>
-      <w:r>
-        <w:rPr>
-          <w:rFonts w:ascii="Times New Roman" w:hAnsi="Times New Roman" w:cs="Times New Roman"/>
+          <w:highlight w:val="yellow"/>
+          <w:lang w:val="en-US"/>
+        </w:rPr>
+        <w:t xml:space="preserve"> padi </w:t>
+      </w:r>
+      <w:proofErr w:type="spellStart"/>
+      <w:r>
+        <w:rPr>
+          <w:rFonts w:ascii="Times New Roman" w:hAnsi="Times New Roman" w:cs="Times New Roman"/>
+          <w:highlight w:val="yellow"/>
           <w:lang w:val="en-US"/>
         </w:rPr>
         <w:t>merupakan</w:t>
@@ -584,14 +580,16 @@
       <w:r>
         <w:rPr>
           <w:rFonts w:ascii="Times New Roman" w:hAnsi="Times New Roman" w:cs="Times New Roman"/>
-          <w:lang w:val="en-US"/>
-        </w:rPr>
-        <w:t xml:space="preserve"> </w:t>
-      </w:r>
-      <w:proofErr w:type="spellStart"/>
-      <w:r>
-        <w:rPr>
-          <w:rFonts w:ascii="Times New Roman" w:hAnsi="Times New Roman" w:cs="Times New Roman"/>
+          <w:highlight w:val="yellow"/>
+          <w:lang w:val="en-US"/>
+        </w:rPr>
+        <w:t xml:space="preserve"> </w:t>
+      </w:r>
+      <w:proofErr w:type="spellStart"/>
+      <w:r>
+        <w:rPr>
+          <w:rFonts w:ascii="Times New Roman" w:hAnsi="Times New Roman" w:cs="Times New Roman"/>
+          <w:highlight w:val="yellow"/>
           <w:lang w:val="en-US"/>
         </w:rPr>
         <w:t>komoditas</w:t>
@@ -600,14 +598,16 @@
       <w:r>
         <w:rPr>
           <w:rFonts w:ascii="Times New Roman" w:hAnsi="Times New Roman" w:cs="Times New Roman"/>
-          <w:lang w:val="en-US"/>
-        </w:rPr>
-        <w:t xml:space="preserve"> </w:t>
-      </w:r>
-      <w:proofErr w:type="spellStart"/>
-      <w:r>
-        <w:rPr>
-          <w:rFonts w:ascii="Times New Roman" w:hAnsi="Times New Roman" w:cs="Times New Roman"/>
+          <w:highlight w:val="yellow"/>
+          <w:lang w:val="en-US"/>
+        </w:rPr>
+        <w:t xml:space="preserve"> </w:t>
+      </w:r>
+      <w:proofErr w:type="spellStart"/>
+      <w:r>
+        <w:rPr>
+          <w:rFonts w:ascii="Times New Roman" w:hAnsi="Times New Roman" w:cs="Times New Roman"/>
+          <w:highlight w:val="yellow"/>
           <w:lang w:val="en-US"/>
         </w:rPr>
         <w:t>terbesar</w:t>
@@ -616,14 +616,16 @@
       <w:r>
         <w:rPr>
           <w:rFonts w:ascii="Times New Roman" w:hAnsi="Times New Roman" w:cs="Times New Roman"/>
-          <w:lang w:val="en-US"/>
-        </w:rPr>
-        <w:t xml:space="preserve"> </w:t>
-      </w:r>
-      <w:proofErr w:type="spellStart"/>
-      <w:r>
-        <w:rPr>
-          <w:rFonts w:ascii="Times New Roman" w:hAnsi="Times New Roman" w:cs="Times New Roman"/>
+          <w:highlight w:val="yellow"/>
+          <w:lang w:val="en-US"/>
+        </w:rPr>
+        <w:t xml:space="preserve"> </w:t>
+      </w:r>
+      <w:proofErr w:type="spellStart"/>
+      <w:r>
+        <w:rPr>
+          <w:rFonts w:ascii="Times New Roman" w:hAnsi="Times New Roman" w:cs="Times New Roman"/>
+          <w:highlight w:val="yellow"/>
           <w:lang w:val="en-US"/>
         </w:rPr>
         <w:t>saat</w:t>
@@ -632,14 +634,16 @@
       <w:r>
         <w:rPr>
           <w:rFonts w:ascii="Times New Roman" w:hAnsi="Times New Roman" w:cs="Times New Roman"/>
-          <w:lang w:val="en-US"/>
-        </w:rPr>
-        <w:t xml:space="preserve"> </w:t>
-      </w:r>
-      <w:proofErr w:type="spellStart"/>
-      <w:r>
-        <w:rPr>
-          <w:rFonts w:ascii="Times New Roman" w:hAnsi="Times New Roman" w:cs="Times New Roman"/>
+          <w:highlight w:val="yellow"/>
+          <w:lang w:val="en-US"/>
+        </w:rPr>
+        <w:t xml:space="preserve"> </w:t>
+      </w:r>
+      <w:proofErr w:type="spellStart"/>
+      <w:r>
+        <w:rPr>
+          <w:rFonts w:ascii="Times New Roman" w:hAnsi="Times New Roman" w:cs="Times New Roman"/>
+          <w:highlight w:val="yellow"/>
           <w:lang w:val="en-US"/>
         </w:rPr>
         <w:t>ini</w:t>
@@ -650,28 +654,60 @@
           <w:rFonts w:ascii="Times New Roman" w:hAnsi="Times New Roman" w:cs="Times New Roman"/>
           <w:lang w:val="en-US"/>
         </w:rPr>
-        <w:t xml:space="preserve">. Di Indonesia, </w:t>
-      </w:r>
-      <w:proofErr w:type="spellStart"/>
-      <w:r>
-        <w:rPr>
-          <w:rFonts w:ascii="Times New Roman" w:hAnsi="Times New Roman" w:cs="Times New Roman"/>
-          <w:lang w:val="en-US"/>
-        </w:rPr>
-        <w:t>padi</w:t>
-      </w:r>
-      <w:proofErr w:type="spellEnd"/>
-      <w:r>
-        <w:rPr>
-          <w:rFonts w:ascii="Times New Roman" w:hAnsi="Times New Roman" w:cs="Times New Roman"/>
-          <w:lang w:val="en-US"/>
-        </w:rPr>
-        <w:t xml:space="preserve"> </w:t>
-      </w:r>
-      <w:proofErr w:type="spellStart"/>
-      <w:r>
-        <w:rPr>
-          <w:rFonts w:ascii="Times New Roman" w:hAnsi="Times New Roman" w:cs="Times New Roman"/>
+        <w:t xml:space="preserve"> //</w:t>
+      </w:r>
+      <w:proofErr w:type="spellStart"/>
+      <w:r>
+        <w:rPr>
+          <w:rFonts w:ascii="Times New Roman" w:hAnsi="Times New Roman" w:cs="Times New Roman"/>
+          <w:lang w:val="en-US"/>
+        </w:rPr>
+        <w:t>ini</w:t>
+      </w:r>
+      <w:proofErr w:type="spellEnd"/>
+      <w:r>
+        <w:rPr>
+          <w:rFonts w:ascii="Times New Roman" w:hAnsi="Times New Roman" w:cs="Times New Roman"/>
+          <w:lang w:val="en-US"/>
+        </w:rPr>
+        <w:t xml:space="preserve"> </w:t>
+      </w:r>
+      <w:proofErr w:type="spellStart"/>
+      <w:r>
+        <w:rPr>
+          <w:rFonts w:ascii="Times New Roman" w:hAnsi="Times New Roman" w:cs="Times New Roman"/>
+          <w:lang w:val="en-US"/>
+        </w:rPr>
+        <w:t>kutipannya</w:t>
+      </w:r>
+      <w:proofErr w:type="spellEnd"/>
+      <w:r>
+        <w:rPr>
+          <w:rFonts w:ascii="Times New Roman" w:hAnsi="Times New Roman" w:cs="Times New Roman"/>
+          <w:lang w:val="en-US"/>
+        </w:rPr>
+        <w:t xml:space="preserve"> mana juga</w:t>
+      </w:r>
+      <w:r>
+        <w:rPr>
+          <w:rFonts w:ascii="Times New Roman" w:hAnsi="Times New Roman" w:cs="Times New Roman"/>
+          <w:lang w:val="en-US"/>
+        </w:rPr>
+        <w:t xml:space="preserve">. </w:t>
+      </w:r>
+      <w:r>
+        <w:rPr>
+          <w:rFonts w:ascii="Times New Roman" w:hAnsi="Times New Roman" w:cs="Times New Roman"/>
+          <w:highlight w:val="yellow"/>
+          <w:lang w:val="en-US"/>
+        </w:rPr>
+        <w:t xml:space="preserve">Di Indonesia, padi </w:t>
+      </w:r>
+      <w:proofErr w:type="spellStart"/>
+      <w:r>
+        <w:rPr>
+          <w:rFonts w:ascii="Times New Roman" w:hAnsi="Times New Roman" w:cs="Times New Roman"/>
+          <w:highlight w:val="yellow"/>
           <w:lang w:val="en-US"/>
         </w:rPr>
         <w:t>merupakan</w:t>
@@ -680,14 +716,16 @@
       <w:r>
         <w:rPr>
           <w:rFonts w:ascii="Times New Roman" w:hAnsi="Times New Roman" w:cs="Times New Roman"/>
-          <w:lang w:val="en-US"/>
-        </w:rPr>
-        <w:t xml:space="preserve"> </w:t>
-      </w:r>
-      <w:proofErr w:type="spellStart"/>
-      <w:r>
-        <w:rPr>
-          <w:rFonts w:ascii="Times New Roman" w:hAnsi="Times New Roman" w:cs="Times New Roman"/>
+          <w:highlight w:val="yellow"/>
+          <w:lang w:val="en-US"/>
+        </w:rPr>
+        <w:t xml:space="preserve"> </w:t>
+      </w:r>
+      <w:proofErr w:type="spellStart"/>
+      <w:r>
+        <w:rPr>
+          <w:rFonts w:ascii="Times New Roman" w:hAnsi="Times New Roman" w:cs="Times New Roman"/>
+          <w:highlight w:val="yellow"/>
           <w:lang w:val="en-US"/>
         </w:rPr>
         <w:t>komoditas</w:t>
@@ -696,14 +734,16 @@
       <w:r>
         <w:rPr>
           <w:rFonts w:ascii="Times New Roman" w:hAnsi="Times New Roman" w:cs="Times New Roman"/>
-          <w:lang w:val="en-US"/>
-        </w:rPr>
-        <w:t xml:space="preserve"> </w:t>
-      </w:r>
-      <w:proofErr w:type="spellStart"/>
-      <w:r>
-        <w:rPr>
-          <w:rFonts w:ascii="Times New Roman" w:hAnsi="Times New Roman" w:cs="Times New Roman"/>
+          <w:highlight w:val="yellow"/>
+          <w:lang w:val="en-US"/>
+        </w:rPr>
+        <w:t xml:space="preserve"> </w:t>
+      </w:r>
+      <w:proofErr w:type="spellStart"/>
+      <w:r>
+        <w:rPr>
+          <w:rFonts w:ascii="Times New Roman" w:hAnsi="Times New Roman" w:cs="Times New Roman"/>
+          <w:highlight w:val="yellow"/>
           <w:lang w:val="en-US"/>
         </w:rPr>
         <w:t>utama</w:t>
@@ -712,6 +752,7 @@
       <w:r>
         <w:rPr>
           <w:rFonts w:ascii="Times New Roman" w:hAnsi="Times New Roman" w:cs="Times New Roman"/>
+          <w:highlight w:val="yellow"/>
           <w:lang w:val="en-US"/>
         </w:rPr>
         <w:t xml:space="preserve"> yang </w:t>
@@ -720,6 +761,7 @@
       <w:r>
         <w:rPr>
           <w:rFonts w:ascii="Times New Roman" w:hAnsi="Times New Roman" w:cs="Times New Roman"/>
+          <w:highlight w:val="yellow"/>
           <w:lang w:val="en-US"/>
         </w:rPr>
         <w:t>mendukung</w:t>
@@ -728,14 +770,16 @@
       <w:r>
         <w:rPr>
           <w:rFonts w:ascii="Times New Roman" w:hAnsi="Times New Roman" w:cs="Times New Roman"/>
-          <w:lang w:val="en-US"/>
-        </w:rPr>
-        <w:t xml:space="preserve"> </w:t>
-      </w:r>
-      <w:proofErr w:type="spellStart"/>
-      <w:r>
-        <w:rPr>
-          <w:rFonts w:ascii="Times New Roman" w:hAnsi="Times New Roman" w:cs="Times New Roman"/>
+          <w:highlight w:val="yellow"/>
+          <w:lang w:val="en-US"/>
+        </w:rPr>
+        <w:t xml:space="preserve"> </w:t>
+      </w:r>
+      <w:proofErr w:type="spellStart"/>
+      <w:r>
+        <w:rPr>
+          <w:rFonts w:ascii="Times New Roman" w:hAnsi="Times New Roman" w:cs="Times New Roman"/>
+          <w:highlight w:val="yellow"/>
           <w:lang w:val="en-US"/>
         </w:rPr>
         <w:t>kebutuhan</w:t>
@@ -744,14 +788,16 @@
       <w:r>
         <w:rPr>
           <w:rFonts w:ascii="Times New Roman" w:hAnsi="Times New Roman" w:cs="Times New Roman"/>
-          <w:lang w:val="en-US"/>
-        </w:rPr>
-        <w:t xml:space="preserve"> </w:t>
-      </w:r>
-      <w:proofErr w:type="spellStart"/>
-      <w:r>
-        <w:rPr>
-          <w:rFonts w:ascii="Times New Roman" w:hAnsi="Times New Roman" w:cs="Times New Roman"/>
+          <w:highlight w:val="yellow"/>
+          <w:lang w:val="en-US"/>
+        </w:rPr>
+        <w:t xml:space="preserve"> </w:t>
+      </w:r>
+      <w:proofErr w:type="spellStart"/>
+      <w:r>
+        <w:rPr>
+          <w:rFonts w:ascii="Times New Roman" w:hAnsi="Times New Roman" w:cs="Times New Roman"/>
+          <w:highlight w:val="yellow"/>
           <w:lang w:val="en-US"/>
         </w:rPr>
         <w:t>pangan</w:t>
@@ -760,14 +806,16 @@
       <w:r>
         <w:rPr>
           <w:rFonts w:ascii="Times New Roman" w:hAnsi="Times New Roman" w:cs="Times New Roman"/>
-          <w:lang w:val="en-US"/>
-        </w:rPr>
-        <w:t xml:space="preserve"> </w:t>
-      </w:r>
-      <w:proofErr w:type="spellStart"/>
-      <w:r>
-        <w:rPr>
-          <w:rFonts w:ascii="Times New Roman" w:hAnsi="Times New Roman" w:cs="Times New Roman"/>
+          <w:highlight w:val="yellow"/>
+          <w:lang w:val="en-US"/>
+        </w:rPr>
+        <w:t xml:space="preserve"> </w:t>
+      </w:r>
+      <w:proofErr w:type="spellStart"/>
+      <w:r>
+        <w:rPr>
+          <w:rFonts w:ascii="Times New Roman" w:hAnsi="Times New Roman" w:cs="Times New Roman"/>
+          <w:highlight w:val="yellow"/>
           <w:lang w:val="en-US"/>
         </w:rPr>
         <w:t>penduduk</w:t>
@@ -776,37 +824,81 @@
       <w:r>
         <w:rPr>
           <w:rFonts w:ascii="Times New Roman" w:hAnsi="Times New Roman" w:cs="Times New Roman"/>
-          <w:lang w:val="en-US"/>
-        </w:rPr>
-        <w:t xml:space="preserve"> </w:t>
-      </w:r>
-      <w:r>
-        <w:rPr>
-          <w:rFonts w:ascii="Times New Roman" w:hAnsi="Times New Roman" w:cs="Times New Roman"/>
-          <w:lang w:val="en-US"/>
-        </w:rPr>
-        <w:t>(</w:t>
-      </w:r>
-      <w:r>
-        <w:rPr>
-          <w:rFonts w:ascii="Times New Roman" w:hAnsi="Times New Roman" w:cs="Times New Roman"/>
+          <w:highlight w:val="yellow"/>
+          <w:lang w:val="en-US"/>
+        </w:rPr>
+        <w:t xml:space="preserve"> (</w:t>
+      </w:r>
+      <w:r>
+        <w:rPr>
+          <w:rFonts w:ascii="Times New Roman" w:hAnsi="Times New Roman" w:cs="Times New Roman"/>
+          <w:highlight w:val="yellow"/>
         </w:rPr>
         <w:t>Klasifikasi Penyakit Tanaman Padi Menggunakan Model Deep Learning Efficientnet B3 Dengan Transfer Learning</w:t>
       </w:r>
       <w:r>
         <w:rPr>
           <w:rFonts w:ascii="Times New Roman" w:hAnsi="Times New Roman" w:cs="Times New Roman"/>
-          <w:lang w:val="en-US"/>
-        </w:rPr>
-        <w:t>)</w:t>
-      </w:r>
-      <w:r>
-        <w:rPr>
-          <w:rFonts w:ascii="Times New Roman" w:hAnsi="Times New Roman" w:cs="Times New Roman"/>
-          <w:lang w:val="en-US"/>
-        </w:rPr>
-        <w:t>.</w:t>
-      </w:r>
+          <w:highlight w:val="yellow"/>
+          <w:lang w:val="en-US"/>
+        </w:rPr>
+        <w:t>).</w:t>
+      </w:r>
+      <w:r>
+        <w:rPr>
+          <w:rFonts w:ascii="Times New Roman" w:hAnsi="Times New Roman" w:cs="Times New Roman"/>
+          <w:lang w:val="en-US"/>
+        </w:rPr>
+        <w:t xml:space="preserve"> </w:t>
+      </w:r>
+      <w:r>
+        <w:rPr>
+          <w:rFonts w:ascii="Times New Roman" w:hAnsi="Times New Roman" w:cs="Times New Roman"/>
+          <w:lang w:val="en-US"/>
+        </w:rPr>
+        <w:t xml:space="preserve"> Ini mana gak </w:t>
+      </w:r>
+      <w:proofErr w:type="spellStart"/>
+      <w:r>
+        <w:rPr>
+          <w:rFonts w:ascii="Times New Roman" w:hAnsi="Times New Roman" w:cs="Times New Roman"/>
+          <w:lang w:val="en-US"/>
+        </w:rPr>
+        <w:t>ada</w:t>
+      </w:r>
+      <w:proofErr w:type="spellEnd"/>
+      <w:r>
+        <w:rPr>
+          <w:rFonts w:ascii="Times New Roman" w:hAnsi="Times New Roman" w:cs="Times New Roman"/>
+          <w:lang w:val="en-US"/>
+        </w:rPr>
+        <w:t xml:space="preserve"> </w:t>
+      </w:r>
+      <w:proofErr w:type="spellStart"/>
+      <w:r>
+        <w:rPr>
+          <w:rFonts w:ascii="Times New Roman" w:hAnsi="Times New Roman" w:cs="Times New Roman"/>
+          <w:lang w:val="en-US"/>
+        </w:rPr>
+        <w:t>ini</w:t>
+      </w:r>
+      <w:proofErr w:type="spellEnd"/>
+      <w:r>
+        <w:rPr>
+          <w:rFonts w:ascii="Times New Roman" w:hAnsi="Times New Roman" w:cs="Times New Roman"/>
+          <w:lang w:val="en-US"/>
+        </w:rPr>
+        <w:t xml:space="preserve"> di </w:t>
+      </w:r>
+      <w:proofErr w:type="spellStart"/>
+      <w:r>
+        <w:rPr>
+          <w:rFonts w:ascii="Times New Roman" w:hAnsi="Times New Roman" w:cs="Times New Roman"/>
+          <w:lang w:val="en-US"/>
+        </w:rPr>
+        <w:t>jurnalnya</w:t>
+      </w:r>
+      <w:proofErr w:type="spellEnd"/>
       <w:r>
         <w:rPr>
           <w:rFonts w:ascii="Times New Roman" w:hAnsi="Times New Roman" w:cs="Times New Roman"/>
@@ -831,7 +923,54 @@
           <w:rFonts w:ascii="Times New Roman" w:hAnsi="Times New Roman" w:cs="Times New Roman"/>
           <w:lang w:val="en-US"/>
         </w:rPr>
-        <w:t xml:space="preserve">Padi (Oryza sativa) </w:t>
+        <w:t xml:space="preserve">Padi </w:t>
+      </w:r>
+      <w:r>
+        <w:rPr>
+          <w:rFonts w:ascii="Times New Roman" w:hAnsi="Times New Roman" w:cs="Times New Roman"/>
+          <w:highlight w:val="yellow"/>
+          <w:lang w:val="en-US"/>
+        </w:rPr>
+        <w:t>(Oryza sativa)</w:t>
+      </w:r>
+      <w:r>
+        <w:rPr>
+          <w:rFonts w:ascii="Times New Roman" w:hAnsi="Times New Roman" w:cs="Times New Roman"/>
+          <w:lang w:val="en-US"/>
+        </w:rPr>
+        <w:t xml:space="preserve"> </w:t>
+      </w:r>
+      <w:proofErr w:type="spellStart"/>
+      <w:r>
+        <w:rPr>
+          <w:rFonts w:ascii="Times New Roman" w:hAnsi="Times New Roman" w:cs="Times New Roman"/>
+          <w:lang w:val="en-US"/>
+        </w:rPr>
+        <w:t>ni</w:t>
+      </w:r>
+      <w:proofErr w:type="spellEnd"/>
+      <w:r>
+        <w:rPr>
+          <w:rFonts w:ascii="Times New Roman" w:hAnsi="Times New Roman" w:cs="Times New Roman"/>
+          <w:lang w:val="en-US"/>
+        </w:rPr>
+        <w:t xml:space="preserve"> gak </w:t>
+      </w:r>
+      <w:proofErr w:type="spellStart"/>
+      <w:r>
+        <w:rPr>
+          <w:rFonts w:ascii="Times New Roman" w:hAnsi="Times New Roman" w:cs="Times New Roman"/>
+          <w:lang w:val="en-US"/>
+        </w:rPr>
+        <w:t>usahhh</w:t>
+      </w:r>
+      <w:proofErr w:type="spellEnd"/>
+      <w:r>
+        <w:rPr>
+          <w:rFonts w:ascii="Times New Roman" w:hAnsi="Times New Roman" w:cs="Times New Roman"/>
+          <w:lang w:val="en-US"/>
+        </w:rPr>
+        <w:t xml:space="preserve"> </w:t>
       </w:r>
       <w:proofErr w:type="spellStart"/>
       <w:r>
@@ -1053,54 +1192,1333 @@
           <w:rFonts w:ascii="Times New Roman" w:hAnsi="Times New Roman" w:cs="Times New Roman"/>
           <w:lang w:val="en-US"/>
         </w:rPr>
+        <w:t xml:space="preserve">, </w:t>
+      </w:r>
+      <w:r>
+        <w:rPr>
+          <w:rFonts w:ascii="Times New Roman" w:hAnsi="Times New Roman" w:cs="Times New Roman"/>
+          <w:highlight w:val="yellow"/>
+          <w:lang w:val="en-US"/>
+        </w:rPr>
+        <w:t>p</w:t>
+      </w:r>
+      <w:r>
+        <w:rPr>
+          <w:rFonts w:ascii="Times New Roman" w:hAnsi="Times New Roman" w:cs="Times New Roman"/>
+          <w:highlight w:val="yellow"/>
+          <w:lang w:val="en-US"/>
+        </w:rPr>
+        <w:t xml:space="preserve">adi </w:t>
+      </w:r>
+      <w:proofErr w:type="spellStart"/>
+      <w:r>
+        <w:rPr>
+          <w:rFonts w:ascii="Times New Roman" w:hAnsi="Times New Roman" w:cs="Times New Roman"/>
+          <w:highlight w:val="yellow"/>
+          <w:lang w:val="en-US"/>
+        </w:rPr>
+        <w:t>merupakan</w:t>
+      </w:r>
+      <w:proofErr w:type="spellEnd"/>
+      <w:r>
+        <w:rPr>
+          <w:rFonts w:ascii="Times New Roman" w:hAnsi="Times New Roman" w:cs="Times New Roman"/>
+          <w:highlight w:val="yellow"/>
+          <w:lang w:val="en-US"/>
+        </w:rPr>
+        <w:t xml:space="preserve"> </w:t>
+      </w:r>
+      <w:proofErr w:type="spellStart"/>
+      <w:r>
+        <w:rPr>
+          <w:rFonts w:ascii="Times New Roman" w:hAnsi="Times New Roman" w:cs="Times New Roman"/>
+          <w:highlight w:val="yellow"/>
+          <w:lang w:val="en-US"/>
+        </w:rPr>
+        <w:t>makanan</w:t>
+      </w:r>
+      <w:proofErr w:type="spellEnd"/>
+      <w:r>
+        <w:rPr>
+          <w:rFonts w:ascii="Times New Roman" w:hAnsi="Times New Roman" w:cs="Times New Roman"/>
+          <w:highlight w:val="yellow"/>
+          <w:lang w:val="en-US"/>
+        </w:rPr>
+        <w:t xml:space="preserve"> </w:t>
+      </w:r>
+      <w:proofErr w:type="spellStart"/>
+      <w:r>
+        <w:rPr>
+          <w:rFonts w:ascii="Times New Roman" w:hAnsi="Times New Roman" w:cs="Times New Roman"/>
+          <w:highlight w:val="yellow"/>
+          <w:lang w:val="en-US"/>
+        </w:rPr>
+        <w:t>pokok</w:t>
+      </w:r>
+      <w:proofErr w:type="spellEnd"/>
+      <w:r>
+        <w:rPr>
+          <w:rFonts w:ascii="Times New Roman" w:hAnsi="Times New Roman" w:cs="Times New Roman"/>
+          <w:highlight w:val="yellow"/>
+          <w:lang w:val="en-US"/>
+        </w:rPr>
+        <w:t xml:space="preserve"> yang </w:t>
+      </w:r>
+      <w:proofErr w:type="spellStart"/>
+      <w:r>
+        <w:rPr>
+          <w:rFonts w:ascii="Times New Roman" w:hAnsi="Times New Roman" w:cs="Times New Roman"/>
+          <w:highlight w:val="yellow"/>
+          <w:lang w:val="en-US"/>
+        </w:rPr>
+        <w:t>berperan</w:t>
+      </w:r>
+      <w:proofErr w:type="spellEnd"/>
+      <w:r>
+        <w:rPr>
+          <w:rFonts w:ascii="Times New Roman" w:hAnsi="Times New Roman" w:cs="Times New Roman"/>
+          <w:highlight w:val="yellow"/>
+          <w:lang w:val="en-US"/>
+        </w:rPr>
+        <w:t xml:space="preserve"> </w:t>
+      </w:r>
+      <w:proofErr w:type="spellStart"/>
+      <w:r>
+        <w:rPr>
+          <w:rFonts w:ascii="Times New Roman" w:hAnsi="Times New Roman" w:cs="Times New Roman"/>
+          <w:highlight w:val="yellow"/>
+          <w:lang w:val="en-US"/>
+        </w:rPr>
+        <w:t>signifikan</w:t>
+      </w:r>
+      <w:proofErr w:type="spellEnd"/>
+      <w:r>
+        <w:rPr>
+          <w:rFonts w:ascii="Times New Roman" w:hAnsi="Times New Roman" w:cs="Times New Roman"/>
+          <w:highlight w:val="yellow"/>
+          <w:lang w:val="en-US"/>
+        </w:rPr>
+        <w:t xml:space="preserve"> </w:t>
+      </w:r>
+      <w:proofErr w:type="spellStart"/>
+      <w:r>
+        <w:rPr>
+          <w:rFonts w:ascii="Times New Roman" w:hAnsi="Times New Roman" w:cs="Times New Roman"/>
+          <w:highlight w:val="yellow"/>
+          <w:lang w:val="en-US"/>
+        </w:rPr>
+        <w:t>dalam</w:t>
+      </w:r>
+      <w:proofErr w:type="spellEnd"/>
+      <w:r>
+        <w:rPr>
+          <w:rFonts w:ascii="Times New Roman" w:hAnsi="Times New Roman" w:cs="Times New Roman"/>
+          <w:highlight w:val="yellow"/>
+          <w:lang w:val="en-US"/>
+        </w:rPr>
+        <w:t xml:space="preserve"> </w:t>
+      </w:r>
+      <w:proofErr w:type="spellStart"/>
+      <w:r>
+        <w:rPr>
+          <w:rFonts w:ascii="Times New Roman" w:hAnsi="Times New Roman" w:cs="Times New Roman"/>
+          <w:highlight w:val="yellow"/>
+          <w:lang w:val="en-US"/>
+        </w:rPr>
+        <w:t>meningkatkan</w:t>
+      </w:r>
+      <w:proofErr w:type="spellEnd"/>
+      <w:r>
+        <w:rPr>
+          <w:rFonts w:ascii="Times New Roman" w:hAnsi="Times New Roman" w:cs="Times New Roman"/>
+          <w:highlight w:val="yellow"/>
+          <w:lang w:val="en-US"/>
+        </w:rPr>
+        <w:t xml:space="preserve"> </w:t>
+      </w:r>
+      <w:proofErr w:type="spellStart"/>
+      <w:r>
+        <w:rPr>
+          <w:rFonts w:ascii="Times New Roman" w:hAnsi="Times New Roman" w:cs="Times New Roman"/>
+          <w:highlight w:val="yellow"/>
+          <w:lang w:val="en-US"/>
+        </w:rPr>
+        <w:t>kesejahteraan</w:t>
+      </w:r>
+      <w:proofErr w:type="spellEnd"/>
+      <w:r>
+        <w:rPr>
+          <w:rFonts w:ascii="Times New Roman" w:hAnsi="Times New Roman" w:cs="Times New Roman"/>
+          <w:highlight w:val="yellow"/>
+          <w:lang w:val="en-US"/>
+        </w:rPr>
+        <w:t xml:space="preserve"> Masyarakat Indonesia</w:t>
+      </w:r>
+      <w:r>
+        <w:rPr>
+          <w:rFonts w:ascii="Times New Roman" w:hAnsi="Times New Roman" w:cs="Times New Roman"/>
+          <w:lang w:val="en-US"/>
+        </w:rPr>
+        <w:t xml:space="preserve"> </w:t>
+      </w:r>
+      <w:proofErr w:type="spellStart"/>
+      <w:r>
+        <w:rPr>
+          <w:rFonts w:ascii="Times New Roman" w:hAnsi="Times New Roman" w:cs="Times New Roman"/>
+          <w:lang w:val="en-US"/>
+        </w:rPr>
+        <w:t>ni</w:t>
+      </w:r>
+      <w:proofErr w:type="spellEnd"/>
+      <w:r>
+        <w:rPr>
+          <w:rFonts w:ascii="Times New Roman" w:hAnsi="Times New Roman" w:cs="Times New Roman"/>
+          <w:lang w:val="en-US"/>
+        </w:rPr>
+        <w:t xml:space="preserve"> </w:t>
+      </w:r>
+      <w:proofErr w:type="spellStart"/>
+      <w:r>
+        <w:rPr>
+          <w:rFonts w:ascii="Times New Roman" w:hAnsi="Times New Roman" w:cs="Times New Roman"/>
+          <w:lang w:val="en-US"/>
+        </w:rPr>
+        <w:t>nih</w:t>
+      </w:r>
+      <w:proofErr w:type="spellEnd"/>
+      <w:r>
+        <w:rPr>
+          <w:rFonts w:ascii="Times New Roman" w:hAnsi="Times New Roman" w:cs="Times New Roman"/>
+          <w:lang w:val="en-US"/>
+        </w:rPr>
+        <w:t xml:space="preserve"> </w:t>
+      </w:r>
+      <w:proofErr w:type="spellStart"/>
+      <w:r>
+        <w:rPr>
+          <w:rFonts w:ascii="Times New Roman" w:hAnsi="Times New Roman" w:cs="Times New Roman"/>
+          <w:lang w:val="en-US"/>
+        </w:rPr>
+        <w:t>takde</w:t>
+      </w:r>
+      <w:proofErr w:type="spellEnd"/>
+      <w:r>
+        <w:rPr>
+          <w:rFonts w:ascii="Times New Roman" w:hAnsi="Times New Roman" w:cs="Times New Roman"/>
+          <w:lang w:val="en-US"/>
+        </w:rPr>
+        <w:t xml:space="preserve"> juga kata </w:t>
+      </w:r>
+      <w:proofErr w:type="spellStart"/>
+      <w:r>
+        <w:rPr>
+          <w:rFonts w:ascii="Times New Roman" w:hAnsi="Times New Roman" w:cs="Times New Roman"/>
+          <w:lang w:val="en-US"/>
+        </w:rPr>
+        <w:t>kesejahteraan</w:t>
+      </w:r>
+      <w:proofErr w:type="spellEnd"/>
+      <w:r>
+        <w:rPr>
+          <w:rFonts w:ascii="Times New Roman" w:hAnsi="Times New Roman" w:cs="Times New Roman"/>
+          <w:lang w:val="en-US"/>
+        </w:rPr>
+        <w:t xml:space="preserve"> </w:t>
+      </w:r>
+      <w:proofErr w:type="spellStart"/>
+      <w:r>
+        <w:rPr>
+          <w:rFonts w:ascii="Times New Roman" w:hAnsi="Times New Roman" w:cs="Times New Roman"/>
+          <w:lang w:val="en-US"/>
+        </w:rPr>
+        <w:t>masyarakat</w:t>
+      </w:r>
+      <w:proofErr w:type="spellEnd"/>
+      <w:r>
+        <w:rPr>
+          <w:rFonts w:ascii="Times New Roman" w:hAnsi="Times New Roman" w:cs="Times New Roman"/>
+          <w:lang w:val="en-US"/>
+        </w:rPr>
+        <w:t xml:space="preserve"> </w:t>
+      </w:r>
+      <w:proofErr w:type="spellStart"/>
+      <w:r>
+        <w:rPr>
+          <w:rFonts w:ascii="Times New Roman" w:hAnsi="Times New Roman" w:cs="Times New Roman"/>
+          <w:lang w:val="en-US"/>
+        </w:rPr>
+        <w:t>itu</w:t>
+      </w:r>
+      <w:proofErr w:type="spellEnd"/>
+      <w:r>
+        <w:rPr>
+          <w:rFonts w:ascii="Times New Roman" w:hAnsi="Times New Roman" w:cs="Times New Roman"/>
+          <w:lang w:val="en-US"/>
+        </w:rPr>
+        <w:t xml:space="preserve"> </w:t>
+      </w:r>
+      <w:proofErr w:type="spellStart"/>
+      <w:r>
+        <w:rPr>
+          <w:rFonts w:ascii="Times New Roman" w:hAnsi="Times New Roman" w:cs="Times New Roman"/>
+          <w:lang w:val="en-US"/>
+        </w:rPr>
+        <w:t>harus</w:t>
+      </w:r>
+      <w:proofErr w:type="spellEnd"/>
+      <w:r>
+        <w:rPr>
+          <w:rFonts w:ascii="Times New Roman" w:hAnsi="Times New Roman" w:cs="Times New Roman"/>
+          <w:lang w:val="en-US"/>
+        </w:rPr>
+        <w:t xml:space="preserve"> </w:t>
+      </w:r>
+      <w:proofErr w:type="spellStart"/>
+      <w:r>
+        <w:rPr>
+          <w:rFonts w:ascii="Times New Roman" w:hAnsi="Times New Roman" w:cs="Times New Roman"/>
+          <w:lang w:val="en-US"/>
+        </w:rPr>
+        <w:t>ada</w:t>
+      </w:r>
+      <w:proofErr w:type="spellEnd"/>
+      <w:r>
+        <w:rPr>
+          <w:rFonts w:ascii="Times New Roman" w:hAnsi="Times New Roman" w:cs="Times New Roman"/>
+          <w:lang w:val="en-US"/>
+        </w:rPr>
+        <w:t xml:space="preserve"> </w:t>
+      </w:r>
+      <w:proofErr w:type="spellStart"/>
+      <w:r>
+        <w:rPr>
+          <w:rFonts w:ascii="Times New Roman" w:hAnsi="Times New Roman" w:cs="Times New Roman"/>
+          <w:lang w:val="en-US"/>
+        </w:rPr>
+        <w:t>karena</w:t>
+      </w:r>
+      <w:proofErr w:type="spellEnd"/>
+      <w:r>
+        <w:rPr>
+          <w:rFonts w:ascii="Times New Roman" w:hAnsi="Times New Roman" w:cs="Times New Roman"/>
+          <w:lang w:val="en-US"/>
+        </w:rPr>
+        <w:t xml:space="preserve"> </w:t>
+      </w:r>
+      <w:proofErr w:type="spellStart"/>
+      <w:r>
+        <w:rPr>
+          <w:rFonts w:ascii="Times New Roman" w:hAnsi="Times New Roman" w:cs="Times New Roman"/>
+          <w:lang w:val="en-US"/>
+        </w:rPr>
+        <w:t>penekanan</w:t>
+      </w:r>
+      <w:proofErr w:type="spellEnd"/>
+      <w:r>
+        <w:rPr>
+          <w:rFonts w:ascii="Times New Roman" w:hAnsi="Times New Roman" w:cs="Times New Roman"/>
+          <w:lang w:val="en-US"/>
+        </w:rPr>
+        <w:t xml:space="preserve"> </w:t>
+      </w:r>
+      <w:r>
+        <w:rPr>
+          <w:rFonts w:ascii="Times New Roman" w:hAnsi="Times New Roman" w:cs="Times New Roman"/>
+          <w:lang w:val="en-US"/>
+        </w:rPr>
+        <w:t>(</w:t>
+      </w:r>
+      <w:r>
+        <w:rPr>
+          <w:rFonts w:ascii="Times New Roman" w:hAnsi="Times New Roman" w:cs="Times New Roman"/>
+        </w:rPr>
+        <w:t>Klasifikasi Penyakit Daun Padi Menggunakan Convolutional Neural Network</w:t>
+      </w:r>
+      <w:r>
+        <w:rPr>
+          <w:rFonts w:ascii="Times New Roman" w:hAnsi="Times New Roman" w:cs="Times New Roman"/>
+          <w:lang w:val="en-US"/>
+        </w:rPr>
+        <w:t>)</w:t>
+      </w:r>
+      <w:r>
+        <w:rPr>
+          <w:rFonts w:ascii="Times New Roman" w:hAnsi="Times New Roman" w:cs="Times New Roman"/>
+          <w:lang w:val="en-US"/>
+        </w:rPr>
+        <w:t>.</w:t>
+      </w:r>
+      <w:r>
+        <w:rPr>
+          <w:rFonts w:ascii="Times New Roman" w:hAnsi="Times New Roman" w:cs="Times New Roman"/>
+          <w:lang w:val="en-US"/>
+        </w:rPr>
+        <w:t xml:space="preserve"> </w:t>
+      </w:r>
+      <w:proofErr w:type="spellStart"/>
+      <w:r>
+        <w:rPr>
+          <w:rFonts w:ascii="Times New Roman" w:hAnsi="Times New Roman" w:cs="Times New Roman"/>
+          <w:lang w:val="en-US"/>
+        </w:rPr>
+        <w:t>Meskipun</w:t>
+      </w:r>
+      <w:proofErr w:type="spellEnd"/>
+      <w:r>
+        <w:rPr>
+          <w:rFonts w:ascii="Times New Roman" w:hAnsi="Times New Roman" w:cs="Times New Roman"/>
+          <w:lang w:val="en-US"/>
+        </w:rPr>
+        <w:t xml:space="preserve"> </w:t>
+      </w:r>
+      <w:proofErr w:type="spellStart"/>
+      <w:r>
+        <w:rPr>
+          <w:rFonts w:ascii="Times New Roman" w:hAnsi="Times New Roman" w:cs="Times New Roman"/>
+          <w:lang w:val="en-US"/>
+        </w:rPr>
+        <w:t>berperan</w:t>
+      </w:r>
+      <w:proofErr w:type="spellEnd"/>
+      <w:r>
+        <w:rPr>
+          <w:rFonts w:ascii="Times New Roman" w:hAnsi="Times New Roman" w:cs="Times New Roman"/>
+          <w:lang w:val="en-US"/>
+        </w:rPr>
+        <w:t xml:space="preserve"> </w:t>
+      </w:r>
+      <w:proofErr w:type="spellStart"/>
+      <w:r>
+        <w:rPr>
+          <w:rFonts w:ascii="Times New Roman" w:hAnsi="Times New Roman" w:cs="Times New Roman"/>
+          <w:lang w:val="en-US"/>
+        </w:rPr>
+        <w:t>signifikan</w:t>
+      </w:r>
+      <w:proofErr w:type="spellEnd"/>
+      <w:r>
+        <w:rPr>
+          <w:rFonts w:ascii="Times New Roman" w:hAnsi="Times New Roman" w:cs="Times New Roman"/>
+          <w:lang w:val="en-US"/>
+        </w:rPr>
+        <w:t xml:space="preserve">, </w:t>
+      </w:r>
+      <w:proofErr w:type="spellStart"/>
+      <w:r>
+        <w:rPr>
+          <w:rFonts w:ascii="Times New Roman" w:hAnsi="Times New Roman" w:cs="Times New Roman"/>
+          <w:lang w:val="en-US"/>
+        </w:rPr>
+        <w:t>terdapat</w:t>
+      </w:r>
+      <w:proofErr w:type="spellEnd"/>
+      <w:r>
+        <w:rPr>
+          <w:rFonts w:ascii="Times New Roman" w:hAnsi="Times New Roman" w:cs="Times New Roman"/>
+          <w:lang w:val="en-US"/>
+        </w:rPr>
+        <w:t xml:space="preserve"> </w:t>
+      </w:r>
+      <w:proofErr w:type="spellStart"/>
+      <w:r>
+        <w:rPr>
+          <w:rFonts w:ascii="Times New Roman" w:hAnsi="Times New Roman" w:cs="Times New Roman"/>
+          <w:lang w:val="en-US"/>
+        </w:rPr>
+        <w:t>banyak</w:t>
+      </w:r>
+      <w:proofErr w:type="spellEnd"/>
+      <w:r>
+        <w:rPr>
+          <w:rFonts w:ascii="Times New Roman" w:hAnsi="Times New Roman" w:cs="Times New Roman"/>
+          <w:lang w:val="en-US"/>
+        </w:rPr>
+        <w:t xml:space="preserve"> </w:t>
+      </w:r>
+      <w:proofErr w:type="spellStart"/>
+      <w:r>
+        <w:rPr>
+          <w:rFonts w:ascii="Times New Roman" w:hAnsi="Times New Roman" w:cs="Times New Roman"/>
+          <w:lang w:val="en-US"/>
+        </w:rPr>
+        <w:t>tantangan</w:t>
+      </w:r>
+      <w:proofErr w:type="spellEnd"/>
+      <w:r>
+        <w:rPr>
+          <w:rFonts w:ascii="Times New Roman" w:hAnsi="Times New Roman" w:cs="Times New Roman"/>
+          <w:lang w:val="en-US"/>
+        </w:rPr>
+        <w:t xml:space="preserve"> </w:t>
+      </w:r>
+      <w:proofErr w:type="spellStart"/>
+      <w:r>
+        <w:rPr>
+          <w:rFonts w:ascii="Times New Roman" w:hAnsi="Times New Roman" w:cs="Times New Roman"/>
+          <w:lang w:val="en-US"/>
+        </w:rPr>
+        <w:t>dalam</w:t>
+      </w:r>
+      <w:proofErr w:type="spellEnd"/>
+      <w:r>
+        <w:rPr>
+          <w:rFonts w:ascii="Times New Roman" w:hAnsi="Times New Roman" w:cs="Times New Roman"/>
+          <w:lang w:val="en-US"/>
+        </w:rPr>
+        <w:t xml:space="preserve"> </w:t>
+      </w:r>
+      <w:proofErr w:type="spellStart"/>
+      <w:r>
+        <w:rPr>
+          <w:rFonts w:ascii="Times New Roman" w:hAnsi="Times New Roman" w:cs="Times New Roman"/>
+          <w:lang w:val="en-US"/>
+        </w:rPr>
+        <w:t>produksi</w:t>
+      </w:r>
+      <w:proofErr w:type="spellEnd"/>
+      <w:r>
+        <w:rPr>
+          <w:rFonts w:ascii="Times New Roman" w:hAnsi="Times New Roman" w:cs="Times New Roman"/>
+          <w:lang w:val="en-US"/>
+        </w:rPr>
+        <w:t xml:space="preserve"> padi. </w:t>
+      </w:r>
+      <w:proofErr w:type="spellStart"/>
+      <w:r>
+        <w:rPr>
+          <w:rFonts w:ascii="Times New Roman" w:hAnsi="Times New Roman" w:cs="Times New Roman"/>
+          <w:lang w:val="en-US"/>
+        </w:rPr>
+        <w:t>Ketersediaan</w:t>
+      </w:r>
+      <w:proofErr w:type="spellEnd"/>
+      <w:r>
+        <w:rPr>
+          <w:rFonts w:ascii="Times New Roman" w:hAnsi="Times New Roman" w:cs="Times New Roman"/>
+          <w:lang w:val="en-US"/>
+        </w:rPr>
+        <w:t xml:space="preserve"> padi yang </w:t>
+      </w:r>
+      <w:proofErr w:type="spellStart"/>
+      <w:r>
+        <w:rPr>
+          <w:rFonts w:ascii="Times New Roman" w:hAnsi="Times New Roman" w:cs="Times New Roman"/>
+          <w:lang w:val="en-US"/>
+        </w:rPr>
+        <w:t>memadai</w:t>
+      </w:r>
+      <w:proofErr w:type="spellEnd"/>
+      <w:r>
+        <w:rPr>
+          <w:rFonts w:ascii="Times New Roman" w:hAnsi="Times New Roman" w:cs="Times New Roman"/>
+          <w:lang w:val="en-US"/>
+        </w:rPr>
+        <w:t xml:space="preserve"> dan </w:t>
+      </w:r>
+      <w:proofErr w:type="spellStart"/>
+      <w:r>
+        <w:rPr>
+          <w:rFonts w:ascii="Times New Roman" w:hAnsi="Times New Roman" w:cs="Times New Roman"/>
+          <w:lang w:val="en-US"/>
+        </w:rPr>
+        <w:t>terjangkau</w:t>
+      </w:r>
+      <w:proofErr w:type="spellEnd"/>
+      <w:r>
+        <w:rPr>
+          <w:rFonts w:ascii="Times New Roman" w:hAnsi="Times New Roman" w:cs="Times New Roman"/>
+          <w:lang w:val="en-US"/>
+        </w:rPr>
+        <w:t xml:space="preserve"> </w:t>
+      </w:r>
+      <w:proofErr w:type="spellStart"/>
+      <w:r>
+        <w:rPr>
+          <w:rFonts w:ascii="Times New Roman" w:hAnsi="Times New Roman" w:cs="Times New Roman"/>
+          <w:lang w:val="en-US"/>
+        </w:rPr>
+        <w:t>adalah</w:t>
+      </w:r>
+      <w:proofErr w:type="spellEnd"/>
+      <w:r>
+        <w:rPr>
+          <w:rFonts w:ascii="Times New Roman" w:hAnsi="Times New Roman" w:cs="Times New Roman"/>
+          <w:lang w:val="en-US"/>
+        </w:rPr>
+        <w:t xml:space="preserve"> </w:t>
+      </w:r>
+      <w:proofErr w:type="spellStart"/>
+      <w:r>
+        <w:rPr>
+          <w:rFonts w:ascii="Times New Roman" w:hAnsi="Times New Roman" w:cs="Times New Roman"/>
+          <w:lang w:val="en-US"/>
+        </w:rPr>
+        <w:t>kunci</w:t>
+      </w:r>
+      <w:proofErr w:type="spellEnd"/>
+      <w:r>
+        <w:rPr>
+          <w:rFonts w:ascii="Times New Roman" w:hAnsi="Times New Roman" w:cs="Times New Roman"/>
+          <w:lang w:val="en-US"/>
+        </w:rPr>
+        <w:t xml:space="preserve"> </w:t>
+      </w:r>
+      <w:proofErr w:type="spellStart"/>
+      <w:r>
+        <w:rPr>
+          <w:rFonts w:ascii="Times New Roman" w:hAnsi="Times New Roman" w:cs="Times New Roman"/>
+          <w:lang w:val="en-US"/>
+        </w:rPr>
+        <w:t>untuk</w:t>
+      </w:r>
+      <w:proofErr w:type="spellEnd"/>
+      <w:r>
+        <w:rPr>
+          <w:rFonts w:ascii="Times New Roman" w:hAnsi="Times New Roman" w:cs="Times New Roman"/>
+          <w:lang w:val="en-US"/>
+        </w:rPr>
+        <w:t xml:space="preserve"> </w:t>
+      </w:r>
+      <w:proofErr w:type="spellStart"/>
+      <w:r>
+        <w:rPr>
+          <w:rFonts w:ascii="Times New Roman" w:hAnsi="Times New Roman" w:cs="Times New Roman"/>
+          <w:lang w:val="en-US"/>
+        </w:rPr>
+        <w:t>menjamin</w:t>
+      </w:r>
+      <w:proofErr w:type="spellEnd"/>
+      <w:r>
+        <w:rPr>
+          <w:rFonts w:ascii="Times New Roman" w:hAnsi="Times New Roman" w:cs="Times New Roman"/>
+          <w:lang w:val="en-US"/>
+        </w:rPr>
+        <w:t xml:space="preserve"> </w:t>
+      </w:r>
+      <w:proofErr w:type="spellStart"/>
+      <w:r>
+        <w:rPr>
+          <w:rFonts w:ascii="Times New Roman" w:hAnsi="Times New Roman" w:cs="Times New Roman"/>
+          <w:lang w:val="en-US"/>
+        </w:rPr>
+        <w:t>ketahanan</w:t>
+      </w:r>
+      <w:proofErr w:type="spellEnd"/>
+      <w:r>
+        <w:rPr>
+          <w:rFonts w:ascii="Times New Roman" w:hAnsi="Times New Roman" w:cs="Times New Roman"/>
+          <w:lang w:val="en-US"/>
+        </w:rPr>
+        <w:t xml:space="preserve"> </w:t>
+      </w:r>
+      <w:proofErr w:type="spellStart"/>
+      <w:r>
+        <w:rPr>
+          <w:rFonts w:ascii="Times New Roman" w:hAnsi="Times New Roman" w:cs="Times New Roman"/>
+          <w:lang w:val="en-US"/>
+        </w:rPr>
+        <w:t>pangan</w:t>
+      </w:r>
+      <w:proofErr w:type="spellEnd"/>
+      <w:r>
+        <w:rPr>
+          <w:rFonts w:ascii="Times New Roman" w:hAnsi="Times New Roman" w:cs="Times New Roman"/>
+          <w:lang w:val="en-US"/>
+        </w:rPr>
+        <w:t xml:space="preserve"> di Madura.</w:t>
+      </w:r>
+      <w:r>
+        <w:rPr>
+          <w:rFonts w:ascii="Times New Roman" w:hAnsi="Times New Roman" w:cs="Times New Roman"/>
+          <w:lang w:val="en-US"/>
+        </w:rPr>
+        <w:t xml:space="preserve"> </w:t>
+      </w:r>
+      <w:proofErr w:type="spellStart"/>
+      <w:r>
+        <w:rPr>
+          <w:rFonts w:ascii="Times New Roman" w:hAnsi="Times New Roman" w:cs="Times New Roman"/>
+          <w:highlight w:val="yellow"/>
+          <w:lang w:val="en-US"/>
+        </w:rPr>
+        <w:t>Meskipun</w:t>
+      </w:r>
+      <w:proofErr w:type="spellEnd"/>
+      <w:r>
+        <w:rPr>
+          <w:rFonts w:ascii="Times New Roman" w:hAnsi="Times New Roman" w:cs="Times New Roman"/>
+          <w:lang w:val="en-US"/>
+        </w:rPr>
+        <w:t xml:space="preserve"> //</w:t>
+      </w:r>
+      <w:proofErr w:type="spellStart"/>
+      <w:r>
+        <w:rPr>
+          <w:rFonts w:ascii="Times New Roman" w:hAnsi="Times New Roman" w:cs="Times New Roman"/>
+          <w:lang w:val="en-US"/>
+        </w:rPr>
+        <w:t>ada</w:t>
+      </w:r>
+      <w:proofErr w:type="spellEnd"/>
+      <w:r>
+        <w:rPr>
+          <w:rFonts w:ascii="Times New Roman" w:hAnsi="Times New Roman" w:cs="Times New Roman"/>
+          <w:lang w:val="en-US"/>
+        </w:rPr>
+        <w:t xml:space="preserve"> </w:t>
+      </w:r>
+      <w:proofErr w:type="spellStart"/>
+      <w:r>
+        <w:rPr>
+          <w:rFonts w:ascii="Times New Roman" w:hAnsi="Times New Roman" w:cs="Times New Roman"/>
+          <w:lang w:val="en-US"/>
+        </w:rPr>
+        <w:t>pengulangan</w:t>
+      </w:r>
+      <w:proofErr w:type="spellEnd"/>
+      <w:r>
+        <w:rPr>
+          <w:rFonts w:ascii="Times New Roman" w:hAnsi="Times New Roman" w:cs="Times New Roman"/>
+          <w:lang w:val="en-US"/>
+        </w:rPr>
+        <w:t xml:space="preserve"> kata </w:t>
+      </w:r>
+      <w:proofErr w:type="spellStart"/>
+      <w:r>
+        <w:rPr>
+          <w:rFonts w:ascii="Times New Roman" w:hAnsi="Times New Roman" w:cs="Times New Roman"/>
+          <w:lang w:val="en-US"/>
+        </w:rPr>
+        <w:t>tak</w:t>
+      </w:r>
+      <w:proofErr w:type="spellEnd"/>
+      <w:r>
+        <w:rPr>
+          <w:rFonts w:ascii="Times New Roman" w:hAnsi="Times New Roman" w:cs="Times New Roman"/>
+          <w:lang w:val="en-US"/>
+        </w:rPr>
+        <w:t xml:space="preserve"> </w:t>
+      </w:r>
+      <w:proofErr w:type="spellStart"/>
+      <w:r>
+        <w:rPr>
+          <w:rFonts w:ascii="Times New Roman" w:hAnsi="Times New Roman" w:cs="Times New Roman"/>
+          <w:lang w:val="en-US"/>
+        </w:rPr>
+        <w:t>boleh</w:t>
+      </w:r>
+      <w:proofErr w:type="spellEnd"/>
+      <w:r>
+        <w:rPr>
+          <w:rFonts w:ascii="Times New Roman" w:hAnsi="Times New Roman" w:cs="Times New Roman"/>
+          <w:lang w:val="en-US"/>
+        </w:rPr>
+        <w:t>,</w:t>
+      </w:r>
+      <w:r>
+        <w:rPr>
+          <w:rFonts w:ascii="Times New Roman" w:hAnsi="Times New Roman" w:cs="Times New Roman"/>
+          <w:lang w:val="en-US"/>
+        </w:rPr>
+        <w:t xml:space="preserve"> </w:t>
+      </w:r>
+      <w:proofErr w:type="spellStart"/>
+      <w:r>
+        <w:rPr>
+          <w:rFonts w:ascii="Times New Roman" w:hAnsi="Times New Roman" w:cs="Times New Roman"/>
+          <w:lang w:val="en-US"/>
+        </w:rPr>
+        <w:t>memiliki</w:t>
+      </w:r>
+      <w:proofErr w:type="spellEnd"/>
+      <w:r>
+        <w:rPr>
+          <w:rFonts w:ascii="Times New Roman" w:hAnsi="Times New Roman" w:cs="Times New Roman"/>
+          <w:lang w:val="en-US"/>
+        </w:rPr>
+        <w:t xml:space="preserve"> </w:t>
+      </w:r>
+      <w:proofErr w:type="spellStart"/>
+      <w:r>
+        <w:rPr>
+          <w:rFonts w:ascii="Times New Roman" w:hAnsi="Times New Roman" w:cs="Times New Roman"/>
+          <w:lang w:val="en-US"/>
+        </w:rPr>
+        <w:t>peranan</w:t>
+      </w:r>
+      <w:proofErr w:type="spellEnd"/>
+      <w:r>
+        <w:rPr>
+          <w:rFonts w:ascii="Times New Roman" w:hAnsi="Times New Roman" w:cs="Times New Roman"/>
+          <w:lang w:val="en-US"/>
+        </w:rPr>
+        <w:t xml:space="preserve"> yang </w:t>
+      </w:r>
+      <w:proofErr w:type="spellStart"/>
+      <w:r>
+        <w:rPr>
+          <w:rFonts w:ascii="Times New Roman" w:hAnsi="Times New Roman" w:cs="Times New Roman"/>
+          <w:lang w:val="en-US"/>
+        </w:rPr>
+        <w:t>sanat</w:t>
+      </w:r>
+      <w:proofErr w:type="spellEnd"/>
+      <w:r>
+        <w:rPr>
+          <w:rFonts w:ascii="Times New Roman" w:hAnsi="Times New Roman" w:cs="Times New Roman"/>
+          <w:lang w:val="en-US"/>
+        </w:rPr>
+        <w:t xml:space="preserve"> </w:t>
+      </w:r>
+      <w:proofErr w:type="spellStart"/>
+      <w:r>
+        <w:rPr>
+          <w:rFonts w:ascii="Times New Roman" w:hAnsi="Times New Roman" w:cs="Times New Roman"/>
+          <w:lang w:val="en-US"/>
+        </w:rPr>
+        <w:t>penting</w:t>
+      </w:r>
+      <w:proofErr w:type="spellEnd"/>
+      <w:r>
+        <w:rPr>
+          <w:rFonts w:ascii="Times New Roman" w:hAnsi="Times New Roman" w:cs="Times New Roman"/>
+          <w:lang w:val="en-US"/>
+        </w:rPr>
+        <w:t xml:space="preserve">, </w:t>
+      </w:r>
+      <w:proofErr w:type="spellStart"/>
+      <w:r>
+        <w:rPr>
+          <w:rFonts w:ascii="Times New Roman" w:hAnsi="Times New Roman" w:cs="Times New Roman"/>
+          <w:lang w:val="en-US"/>
+        </w:rPr>
+        <w:t>pertanian</w:t>
+      </w:r>
+      <w:proofErr w:type="spellEnd"/>
+      <w:r>
+        <w:rPr>
+          <w:rFonts w:ascii="Times New Roman" w:hAnsi="Times New Roman" w:cs="Times New Roman"/>
+          <w:lang w:val="en-US"/>
+        </w:rPr>
+        <w:t xml:space="preserve"> padi di Madura </w:t>
+      </w:r>
+      <w:proofErr w:type="spellStart"/>
+      <w:r>
+        <w:rPr>
+          <w:rFonts w:ascii="Times New Roman" w:hAnsi="Times New Roman" w:cs="Times New Roman"/>
+          <w:lang w:val="en-US"/>
+        </w:rPr>
+        <w:t>menghadapi</w:t>
+      </w:r>
+      <w:proofErr w:type="spellEnd"/>
+      <w:r>
+        <w:rPr>
+          <w:rFonts w:ascii="Times New Roman" w:hAnsi="Times New Roman" w:cs="Times New Roman"/>
+          <w:lang w:val="en-US"/>
+        </w:rPr>
+        <w:t xml:space="preserve"> </w:t>
+      </w:r>
+      <w:proofErr w:type="spellStart"/>
+      <w:r>
+        <w:rPr>
+          <w:rFonts w:ascii="Times New Roman" w:hAnsi="Times New Roman" w:cs="Times New Roman"/>
+          <w:lang w:val="en-US"/>
+        </w:rPr>
+        <w:t>berbagai</w:t>
+      </w:r>
+      <w:proofErr w:type="spellEnd"/>
+      <w:r>
+        <w:rPr>
+          <w:rFonts w:ascii="Times New Roman" w:hAnsi="Times New Roman" w:cs="Times New Roman"/>
+          <w:lang w:val="en-US"/>
+        </w:rPr>
+        <w:t xml:space="preserve"> </w:t>
+      </w:r>
+      <w:proofErr w:type="spellStart"/>
+      <w:r>
+        <w:rPr>
+          <w:rFonts w:ascii="Times New Roman" w:hAnsi="Times New Roman" w:cs="Times New Roman"/>
+          <w:lang w:val="en-US"/>
+        </w:rPr>
+        <w:t>tantangan</w:t>
+      </w:r>
+      <w:proofErr w:type="spellEnd"/>
+      <w:r>
+        <w:rPr>
+          <w:rFonts w:ascii="Times New Roman" w:hAnsi="Times New Roman" w:cs="Times New Roman"/>
+          <w:lang w:val="en-US"/>
+        </w:rPr>
+        <w:t xml:space="preserve">, salah </w:t>
+      </w:r>
+      <w:proofErr w:type="spellStart"/>
+      <w:r>
+        <w:rPr>
+          <w:rFonts w:ascii="Times New Roman" w:hAnsi="Times New Roman" w:cs="Times New Roman"/>
+          <w:lang w:val="en-US"/>
+        </w:rPr>
+        <w:t>satunya</w:t>
+      </w:r>
+      <w:proofErr w:type="spellEnd"/>
+      <w:r>
+        <w:rPr>
+          <w:rFonts w:ascii="Times New Roman" w:hAnsi="Times New Roman" w:cs="Times New Roman"/>
+          <w:lang w:val="en-US"/>
+        </w:rPr>
+        <w:t xml:space="preserve"> </w:t>
+      </w:r>
+      <w:proofErr w:type="spellStart"/>
+      <w:r>
+        <w:rPr>
+          <w:rFonts w:ascii="Times New Roman" w:hAnsi="Times New Roman" w:cs="Times New Roman"/>
+          <w:lang w:val="en-US"/>
+        </w:rPr>
+        <w:t>adalah</w:t>
+      </w:r>
+      <w:proofErr w:type="spellEnd"/>
+      <w:r>
+        <w:rPr>
+          <w:rFonts w:ascii="Times New Roman" w:hAnsi="Times New Roman" w:cs="Times New Roman"/>
+          <w:lang w:val="en-US"/>
+        </w:rPr>
+        <w:t xml:space="preserve"> </w:t>
+      </w:r>
+      <w:proofErr w:type="spellStart"/>
+      <w:r>
+        <w:rPr>
+          <w:rFonts w:ascii="Times New Roman" w:hAnsi="Times New Roman" w:cs="Times New Roman"/>
+          <w:lang w:val="en-US"/>
+        </w:rPr>
+        <w:t>ancaman</w:t>
+      </w:r>
+      <w:proofErr w:type="spellEnd"/>
+      <w:r>
+        <w:rPr>
+          <w:rFonts w:ascii="Times New Roman" w:hAnsi="Times New Roman" w:cs="Times New Roman"/>
+          <w:lang w:val="en-US"/>
+        </w:rPr>
+        <w:t xml:space="preserve"> </w:t>
+      </w:r>
+      <w:proofErr w:type="spellStart"/>
+      <w:r>
+        <w:rPr>
+          <w:rFonts w:ascii="Times New Roman" w:hAnsi="Times New Roman" w:cs="Times New Roman"/>
+          <w:lang w:val="en-US"/>
+        </w:rPr>
+        <w:t>dari</w:t>
+      </w:r>
+      <w:proofErr w:type="spellEnd"/>
+      <w:r>
+        <w:rPr>
+          <w:rFonts w:ascii="Times New Roman" w:hAnsi="Times New Roman" w:cs="Times New Roman"/>
+          <w:lang w:val="en-US"/>
+        </w:rPr>
+        <w:t xml:space="preserve"> </w:t>
+      </w:r>
+      <w:proofErr w:type="spellStart"/>
+      <w:r>
+        <w:rPr>
+          <w:rFonts w:ascii="Times New Roman" w:hAnsi="Times New Roman" w:cs="Times New Roman"/>
+          <w:lang w:val="en-US"/>
+        </w:rPr>
+        <w:t>penyakit</w:t>
+      </w:r>
+      <w:proofErr w:type="spellEnd"/>
+      <w:r>
+        <w:rPr>
+          <w:rFonts w:ascii="Times New Roman" w:hAnsi="Times New Roman" w:cs="Times New Roman"/>
+          <w:lang w:val="en-US"/>
+        </w:rPr>
+        <w:t xml:space="preserve"> </w:t>
+      </w:r>
+      <w:proofErr w:type="spellStart"/>
+      <w:r>
+        <w:rPr>
+          <w:rFonts w:ascii="Times New Roman" w:hAnsi="Times New Roman" w:cs="Times New Roman"/>
+          <w:lang w:val="en-US"/>
+        </w:rPr>
+        <w:t>tanaman</w:t>
+      </w:r>
+      <w:proofErr w:type="spellEnd"/>
+      <w:r>
+        <w:rPr>
+          <w:rFonts w:ascii="Times New Roman" w:hAnsi="Times New Roman" w:cs="Times New Roman"/>
+          <w:lang w:val="en-US"/>
+        </w:rPr>
         <w:t xml:space="preserve">. </w:t>
       </w:r>
-      <w:r>
-        <w:rPr>
-          <w:rFonts w:ascii="Times New Roman" w:hAnsi="Times New Roman" w:cs="Times New Roman"/>
-          <w:lang w:val="en-US"/>
-        </w:rPr>
-        <w:t xml:space="preserve">Padi </w:t>
-      </w:r>
-      <w:proofErr w:type="spellStart"/>
-      <w:r>
-        <w:rPr>
-          <w:rFonts w:ascii="Times New Roman" w:hAnsi="Times New Roman" w:cs="Times New Roman"/>
-          <w:lang w:val="en-US"/>
-        </w:rPr>
-        <w:t>merupakan</w:t>
-      </w:r>
-      <w:proofErr w:type="spellEnd"/>
-      <w:r>
-        <w:rPr>
-          <w:rFonts w:ascii="Times New Roman" w:hAnsi="Times New Roman" w:cs="Times New Roman"/>
-          <w:lang w:val="en-US"/>
-        </w:rPr>
-        <w:t xml:space="preserve"> </w:t>
-      </w:r>
-      <w:proofErr w:type="spellStart"/>
-      <w:r>
-        <w:rPr>
-          <w:rFonts w:ascii="Times New Roman" w:hAnsi="Times New Roman" w:cs="Times New Roman"/>
-          <w:lang w:val="en-US"/>
-        </w:rPr>
-        <w:t>makanan</w:t>
-      </w:r>
-      <w:proofErr w:type="spellEnd"/>
-      <w:r>
-        <w:rPr>
-          <w:rFonts w:ascii="Times New Roman" w:hAnsi="Times New Roman" w:cs="Times New Roman"/>
-          <w:lang w:val="en-US"/>
-        </w:rPr>
-        <w:t xml:space="preserve"> </w:t>
-      </w:r>
-      <w:proofErr w:type="spellStart"/>
-      <w:r>
-        <w:rPr>
-          <w:rFonts w:ascii="Times New Roman" w:hAnsi="Times New Roman" w:cs="Times New Roman"/>
-          <w:lang w:val="en-US"/>
-        </w:rPr>
-        <w:t>pokok</w:t>
+      <w:proofErr w:type="spellStart"/>
+      <w:r>
+        <w:rPr>
+          <w:rFonts w:ascii="Times New Roman" w:hAnsi="Times New Roman" w:cs="Times New Roman"/>
+          <w:highlight w:val="yellow"/>
+          <w:lang w:val="en-US"/>
+        </w:rPr>
+        <w:t>Penyakit</w:t>
+      </w:r>
+      <w:proofErr w:type="spellEnd"/>
+      <w:r>
+        <w:rPr>
+          <w:rFonts w:ascii="Times New Roman" w:hAnsi="Times New Roman" w:cs="Times New Roman"/>
+          <w:highlight w:val="yellow"/>
+          <w:lang w:val="en-US"/>
+        </w:rPr>
+        <w:t xml:space="preserve"> pada </w:t>
+      </w:r>
+      <w:proofErr w:type="spellStart"/>
+      <w:r>
+        <w:rPr>
+          <w:rFonts w:ascii="Times New Roman" w:hAnsi="Times New Roman" w:cs="Times New Roman"/>
+          <w:highlight w:val="yellow"/>
+          <w:lang w:val="en-US"/>
+        </w:rPr>
+        <w:t>tanaman</w:t>
+      </w:r>
+      <w:proofErr w:type="spellEnd"/>
+      <w:r>
+        <w:rPr>
+          <w:rFonts w:ascii="Times New Roman" w:hAnsi="Times New Roman" w:cs="Times New Roman"/>
+          <w:highlight w:val="yellow"/>
+          <w:lang w:val="en-US"/>
+        </w:rPr>
+        <w:t xml:space="preserve"> </w:t>
+      </w:r>
+      <w:proofErr w:type="spellStart"/>
+      <w:r>
+        <w:rPr>
+          <w:rFonts w:ascii="Times New Roman" w:hAnsi="Times New Roman" w:cs="Times New Roman"/>
+          <w:highlight w:val="yellow"/>
+          <w:lang w:val="en-US"/>
+        </w:rPr>
+        <w:t>adalah</w:t>
+      </w:r>
+      <w:proofErr w:type="spellEnd"/>
+      <w:r>
+        <w:rPr>
+          <w:rFonts w:ascii="Times New Roman" w:hAnsi="Times New Roman" w:cs="Times New Roman"/>
+          <w:highlight w:val="yellow"/>
+          <w:lang w:val="en-US"/>
+        </w:rPr>
+        <w:t xml:space="preserve"> salah </w:t>
+      </w:r>
+      <w:proofErr w:type="spellStart"/>
+      <w:r>
+        <w:rPr>
+          <w:rFonts w:ascii="Times New Roman" w:hAnsi="Times New Roman" w:cs="Times New Roman"/>
+          <w:highlight w:val="yellow"/>
+          <w:lang w:val="en-US"/>
+        </w:rPr>
+        <w:t>satu</w:t>
+      </w:r>
+      <w:proofErr w:type="spellEnd"/>
+      <w:r>
+        <w:rPr>
+          <w:rFonts w:ascii="Times New Roman" w:hAnsi="Times New Roman" w:cs="Times New Roman"/>
+          <w:highlight w:val="yellow"/>
+          <w:lang w:val="en-US"/>
+        </w:rPr>
+        <w:t xml:space="preserve"> </w:t>
+      </w:r>
+      <w:proofErr w:type="spellStart"/>
+      <w:r>
+        <w:rPr>
+          <w:rFonts w:ascii="Times New Roman" w:hAnsi="Times New Roman" w:cs="Times New Roman"/>
+          <w:highlight w:val="yellow"/>
+          <w:lang w:val="en-US"/>
+        </w:rPr>
+        <w:t>dari</w:t>
+      </w:r>
+      <w:proofErr w:type="spellEnd"/>
+      <w:r>
+        <w:rPr>
+          <w:rFonts w:ascii="Times New Roman" w:hAnsi="Times New Roman" w:cs="Times New Roman"/>
+          <w:highlight w:val="yellow"/>
+          <w:lang w:val="en-US"/>
+        </w:rPr>
+        <w:t xml:space="preserve"> </w:t>
+      </w:r>
+      <w:proofErr w:type="spellStart"/>
+      <w:r>
+        <w:rPr>
+          <w:rFonts w:ascii="Times New Roman" w:hAnsi="Times New Roman" w:cs="Times New Roman"/>
+          <w:highlight w:val="yellow"/>
+          <w:lang w:val="en-US"/>
+        </w:rPr>
+        <w:t>penyebab</w:t>
+      </w:r>
+      <w:proofErr w:type="spellEnd"/>
+      <w:r>
+        <w:rPr>
+          <w:rFonts w:ascii="Times New Roman" w:hAnsi="Times New Roman" w:cs="Times New Roman"/>
+          <w:highlight w:val="yellow"/>
+          <w:lang w:val="en-US"/>
+        </w:rPr>
+        <w:t xml:space="preserve"> </w:t>
+      </w:r>
+      <w:proofErr w:type="spellStart"/>
+      <w:r>
+        <w:rPr>
+          <w:rFonts w:ascii="Times New Roman" w:hAnsi="Times New Roman" w:cs="Times New Roman"/>
+          <w:highlight w:val="yellow"/>
+          <w:lang w:val="en-US"/>
+        </w:rPr>
+        <w:t>penurunan</w:t>
+      </w:r>
+      <w:proofErr w:type="spellEnd"/>
+      <w:r>
+        <w:rPr>
+          <w:rFonts w:ascii="Times New Roman" w:hAnsi="Times New Roman" w:cs="Times New Roman"/>
+          <w:highlight w:val="yellow"/>
+          <w:lang w:val="en-US"/>
+        </w:rPr>
+        <w:t xml:space="preserve"> </w:t>
+      </w:r>
+      <w:proofErr w:type="spellStart"/>
+      <w:r>
+        <w:rPr>
+          <w:rFonts w:ascii="Times New Roman" w:hAnsi="Times New Roman" w:cs="Times New Roman"/>
+          <w:highlight w:val="yellow"/>
+          <w:lang w:val="en-US"/>
+        </w:rPr>
+        <w:t>hasil</w:t>
+      </w:r>
+      <w:proofErr w:type="spellEnd"/>
+      <w:r>
+        <w:rPr>
+          <w:rFonts w:ascii="Times New Roman" w:hAnsi="Times New Roman" w:cs="Times New Roman"/>
+          <w:highlight w:val="yellow"/>
+          <w:lang w:val="en-US"/>
+        </w:rPr>
+        <w:t xml:space="preserve"> </w:t>
+      </w:r>
+      <w:proofErr w:type="spellStart"/>
+      <w:r>
+        <w:rPr>
+          <w:rFonts w:ascii="Times New Roman" w:hAnsi="Times New Roman" w:cs="Times New Roman"/>
+          <w:highlight w:val="yellow"/>
+          <w:lang w:val="en-US"/>
+        </w:rPr>
+        <w:t>panen</w:t>
+      </w:r>
+      <w:proofErr w:type="spellEnd"/>
+      <w:r>
+        <w:rPr>
+          <w:rFonts w:ascii="Times New Roman" w:hAnsi="Times New Roman" w:cs="Times New Roman"/>
+          <w:lang w:val="en-US"/>
+        </w:rPr>
+        <w:t xml:space="preserve"> // </w:t>
+      </w:r>
+      <w:proofErr w:type="spellStart"/>
+      <w:r>
+        <w:rPr>
+          <w:rFonts w:ascii="Times New Roman" w:hAnsi="Times New Roman" w:cs="Times New Roman"/>
+          <w:lang w:val="en-US"/>
+        </w:rPr>
+        <w:t>ini</w:t>
+      </w:r>
+      <w:proofErr w:type="spellEnd"/>
+      <w:r>
+        <w:rPr>
+          <w:rFonts w:ascii="Times New Roman" w:hAnsi="Times New Roman" w:cs="Times New Roman"/>
+          <w:lang w:val="en-US"/>
+        </w:rPr>
+        <w:t xml:space="preserve"> </w:t>
+      </w:r>
+      <w:proofErr w:type="spellStart"/>
+      <w:r>
+        <w:rPr>
+          <w:rFonts w:ascii="Times New Roman" w:hAnsi="Times New Roman" w:cs="Times New Roman"/>
+          <w:lang w:val="en-US"/>
+        </w:rPr>
+        <w:t>takde</w:t>
+      </w:r>
+      <w:proofErr w:type="spellEnd"/>
+      <w:r>
+        <w:rPr>
+          <w:rFonts w:ascii="Times New Roman" w:hAnsi="Times New Roman" w:cs="Times New Roman"/>
+          <w:lang w:val="en-US"/>
+        </w:rPr>
+        <w:t xml:space="preserve"> juga di </w:t>
+      </w:r>
+      <w:proofErr w:type="spellStart"/>
+      <w:r>
+        <w:rPr>
+          <w:rFonts w:ascii="Times New Roman" w:hAnsi="Times New Roman" w:cs="Times New Roman"/>
+          <w:lang w:val="en-US"/>
+        </w:rPr>
+        <w:t>jurnal</w:t>
+      </w:r>
+      <w:proofErr w:type="spellEnd"/>
+      <w:r>
+        <w:rPr>
+          <w:rFonts w:ascii="Times New Roman" w:hAnsi="Times New Roman" w:cs="Times New Roman"/>
+          <w:lang w:val="en-US"/>
+        </w:rPr>
+        <w:t xml:space="preserve"> </w:t>
+      </w:r>
+      <w:proofErr w:type="spellStart"/>
+      <w:r>
+        <w:rPr>
+          <w:rFonts w:ascii="Times New Roman" w:hAnsi="Times New Roman" w:cs="Times New Roman"/>
+          <w:lang w:val="en-US"/>
+        </w:rPr>
+        <w:t>panen</w:t>
+      </w:r>
+      <w:proofErr w:type="spellEnd"/>
+      <w:r>
+        <w:rPr>
+          <w:rFonts w:ascii="Times New Roman" w:hAnsi="Times New Roman" w:cs="Times New Roman"/>
+          <w:lang w:val="en-US"/>
+        </w:rPr>
+        <w:t xml:space="preserve"> kata </w:t>
+      </w:r>
+      <w:proofErr w:type="spellStart"/>
+      <w:r>
+        <w:rPr>
+          <w:rFonts w:ascii="Times New Roman" w:hAnsi="Times New Roman" w:cs="Times New Roman"/>
+          <w:lang w:val="en-US"/>
+        </w:rPr>
+        <w:t>panen</w:t>
+      </w:r>
+      <w:proofErr w:type="spellEnd"/>
+      <w:r>
+        <w:rPr>
+          <w:rFonts w:ascii="Times New Roman" w:hAnsi="Times New Roman" w:cs="Times New Roman"/>
+          <w:lang w:val="en-US"/>
+        </w:rPr>
+        <w:t xml:space="preserve"> </w:t>
+      </w:r>
+      <w:proofErr w:type="spellStart"/>
+      <w:r>
+        <w:rPr>
+          <w:rFonts w:ascii="Times New Roman" w:hAnsi="Times New Roman" w:cs="Times New Roman"/>
+          <w:lang w:val="en-US"/>
+        </w:rPr>
+        <w:t>aja</w:t>
+      </w:r>
+      <w:proofErr w:type="spellEnd"/>
+      <w:r>
+        <w:rPr>
+          <w:rFonts w:ascii="Times New Roman" w:hAnsi="Times New Roman" w:cs="Times New Roman"/>
+          <w:lang w:val="en-US"/>
+        </w:rPr>
+        <w:t xml:space="preserve"> </w:t>
+      </w:r>
+      <w:proofErr w:type="spellStart"/>
+      <w:r>
+        <w:rPr>
+          <w:rFonts w:ascii="Times New Roman" w:hAnsi="Times New Roman" w:cs="Times New Roman"/>
+          <w:lang w:val="en-US"/>
+        </w:rPr>
+        <w:t>takde</w:t>
+      </w:r>
+      <w:proofErr w:type="spellEnd"/>
+      <w:r>
+        <w:rPr>
+          <w:rFonts w:ascii="Times New Roman" w:hAnsi="Times New Roman" w:cs="Times New Roman"/>
+          <w:lang w:val="en-US"/>
+        </w:rPr>
+        <w:t xml:space="preserve"> (</w:t>
+      </w:r>
+      <w:r>
+        <w:rPr>
+          <w:rFonts w:ascii="Times New Roman" w:hAnsi="Times New Roman" w:cs="Times New Roman"/>
+        </w:rPr>
+        <w:t>DETEKSI CITRA DAUN UNTUK KLASIFIKASI PENYAKIT PADI MENGGUNAKAN PENDEKATAN DEEP LEARNING DENGAN MODEL CNN</w:t>
+      </w:r>
+      <w:r>
+        <w:rPr>
+          <w:rFonts w:ascii="Times New Roman" w:hAnsi="Times New Roman" w:cs="Times New Roman"/>
+          <w:lang w:val="en-US"/>
+        </w:rPr>
+        <w:t xml:space="preserve">). </w:t>
+      </w:r>
+      <w:proofErr w:type="spellStart"/>
+      <w:r>
+        <w:rPr>
+          <w:rFonts w:ascii="Times New Roman" w:hAnsi="Times New Roman" w:cs="Times New Roman"/>
+          <w:lang w:val="en-US"/>
+        </w:rPr>
+        <w:t>Penyakit</w:t>
+      </w:r>
+      <w:proofErr w:type="spellEnd"/>
+      <w:r>
+        <w:rPr>
+          <w:rFonts w:ascii="Times New Roman" w:hAnsi="Times New Roman" w:cs="Times New Roman"/>
+          <w:lang w:val="en-US"/>
+        </w:rPr>
+        <w:t xml:space="preserve"> - </w:t>
+      </w:r>
+      <w:proofErr w:type="spellStart"/>
+      <w:r>
+        <w:rPr>
+          <w:rFonts w:ascii="Times New Roman" w:hAnsi="Times New Roman" w:cs="Times New Roman"/>
+          <w:lang w:val="en-US"/>
+        </w:rPr>
+        <w:t>penyakit</w:t>
+      </w:r>
+      <w:proofErr w:type="spellEnd"/>
+      <w:r>
+        <w:rPr>
+          <w:rFonts w:ascii="Times New Roman" w:hAnsi="Times New Roman" w:cs="Times New Roman"/>
+          <w:lang w:val="en-US"/>
+        </w:rPr>
+        <w:t xml:space="preserve"> </w:t>
+      </w:r>
+      <w:proofErr w:type="spellStart"/>
+      <w:r>
+        <w:rPr>
+          <w:rFonts w:ascii="Times New Roman" w:hAnsi="Times New Roman" w:cs="Times New Roman"/>
+          <w:lang w:val="en-US"/>
+        </w:rPr>
+        <w:t>ini</w:t>
+      </w:r>
+      <w:proofErr w:type="spellEnd"/>
+      <w:r>
+        <w:rPr>
+          <w:rFonts w:ascii="Times New Roman" w:hAnsi="Times New Roman" w:cs="Times New Roman"/>
+          <w:lang w:val="en-US"/>
+        </w:rPr>
+        <w:t xml:space="preserve"> </w:t>
+      </w:r>
+      <w:proofErr w:type="spellStart"/>
+      <w:r>
+        <w:rPr>
+          <w:rFonts w:ascii="Times New Roman" w:hAnsi="Times New Roman" w:cs="Times New Roman"/>
+          <w:lang w:val="en-US"/>
+        </w:rPr>
+        <w:t>dapat</w:t>
+      </w:r>
+      <w:proofErr w:type="spellEnd"/>
+      <w:r>
+        <w:rPr>
+          <w:rFonts w:ascii="Times New Roman" w:hAnsi="Times New Roman" w:cs="Times New Roman"/>
+          <w:lang w:val="en-US"/>
+        </w:rPr>
+        <w:t xml:space="preserve"> </w:t>
+      </w:r>
+      <w:proofErr w:type="spellStart"/>
+      <w:r>
+        <w:rPr>
+          <w:rFonts w:ascii="Times New Roman" w:hAnsi="Times New Roman" w:cs="Times New Roman"/>
+          <w:lang w:val="en-US"/>
+        </w:rPr>
+        <w:t>menyebabkan</w:t>
+      </w:r>
+      <w:proofErr w:type="spellEnd"/>
+      <w:r>
+        <w:rPr>
+          <w:rFonts w:ascii="Times New Roman" w:hAnsi="Times New Roman" w:cs="Times New Roman"/>
+          <w:lang w:val="en-US"/>
+        </w:rPr>
+        <w:t xml:space="preserve"> </w:t>
+      </w:r>
+      <w:proofErr w:type="spellStart"/>
+      <w:r>
+        <w:rPr>
+          <w:rFonts w:ascii="Times New Roman" w:hAnsi="Times New Roman" w:cs="Times New Roman"/>
+          <w:lang w:val="en-US"/>
+        </w:rPr>
+        <w:t>kerugian</w:t>
       </w:r>
       <w:proofErr w:type="spellEnd"/>
       <w:r>
@@ -1116,22 +2534,6 @@
           <w:rFonts w:ascii="Times New Roman" w:hAnsi="Times New Roman" w:cs="Times New Roman"/>
           <w:lang w:val="en-US"/>
         </w:rPr>
-        <w:t>berperan</w:t>
-      </w:r>
-      <w:proofErr w:type="spellEnd"/>
-      <w:r>
-        <w:rPr>
-          <w:rFonts w:ascii="Times New Roman" w:hAnsi="Times New Roman" w:cs="Times New Roman"/>
-          <w:lang w:val="en-US"/>
-        </w:rPr>
-        <w:t xml:space="preserve"> </w:t>
-      </w:r>
-      <w:proofErr w:type="spellStart"/>
-      <w:r>
-        <w:rPr>
-          <w:rFonts w:ascii="Times New Roman" w:hAnsi="Times New Roman" w:cs="Times New Roman"/>
-          <w:lang w:val="en-US"/>
-        </w:rPr>
         <w:t>signifikan</w:t>
       </w:r>
       <w:proofErr w:type="spellEnd"/>
@@ -1140,136 +2542,166 @@
           <w:rFonts w:ascii="Times New Roman" w:hAnsi="Times New Roman" w:cs="Times New Roman"/>
           <w:lang w:val="en-US"/>
         </w:rPr>
-        <w:t xml:space="preserve"> </w:t>
-      </w:r>
-      <w:proofErr w:type="spellStart"/>
-      <w:r>
-        <w:rPr>
-          <w:rFonts w:ascii="Times New Roman" w:hAnsi="Times New Roman" w:cs="Times New Roman"/>
-          <w:lang w:val="en-US"/>
-        </w:rPr>
-        <w:t>dalam</w:t>
-      </w:r>
-      <w:proofErr w:type="spellEnd"/>
-      <w:r>
-        <w:rPr>
-          <w:rFonts w:ascii="Times New Roman" w:hAnsi="Times New Roman" w:cs="Times New Roman"/>
-          <w:lang w:val="en-US"/>
-        </w:rPr>
-        <w:t xml:space="preserve"> </w:t>
-      </w:r>
-      <w:proofErr w:type="spellStart"/>
-      <w:r>
-        <w:rPr>
-          <w:rFonts w:ascii="Times New Roman" w:hAnsi="Times New Roman" w:cs="Times New Roman"/>
-          <w:lang w:val="en-US"/>
-        </w:rPr>
-        <w:t>meningkatkan</w:t>
-      </w:r>
-      <w:proofErr w:type="spellEnd"/>
-      <w:r>
-        <w:rPr>
-          <w:rFonts w:ascii="Times New Roman" w:hAnsi="Times New Roman" w:cs="Times New Roman"/>
-          <w:lang w:val="en-US"/>
-        </w:rPr>
-        <w:t xml:space="preserve"> </w:t>
-      </w:r>
-      <w:proofErr w:type="spellStart"/>
-      <w:r>
-        <w:rPr>
-          <w:rFonts w:ascii="Times New Roman" w:hAnsi="Times New Roman" w:cs="Times New Roman"/>
-          <w:lang w:val="en-US"/>
-        </w:rPr>
-        <w:t>kesejahteraan</w:t>
-      </w:r>
-      <w:proofErr w:type="spellEnd"/>
-      <w:r>
-        <w:rPr>
-          <w:rFonts w:ascii="Times New Roman" w:hAnsi="Times New Roman" w:cs="Times New Roman"/>
-          <w:lang w:val="en-US"/>
-        </w:rPr>
-        <w:t xml:space="preserve"> Masyarakat Indonesia</w:t>
-      </w:r>
-      <w:r>
-        <w:rPr>
-          <w:rFonts w:ascii="Times New Roman" w:hAnsi="Times New Roman" w:cs="Times New Roman"/>
-          <w:lang w:val="en-US"/>
-        </w:rPr>
-        <w:t xml:space="preserve"> </w:t>
-      </w:r>
-      <w:r>
-        <w:rPr>
-          <w:rFonts w:ascii="Times New Roman" w:hAnsi="Times New Roman" w:cs="Times New Roman"/>
-          <w:lang w:val="en-US"/>
-        </w:rPr>
-        <w:t>(</w:t>
-      </w:r>
-      <w:r>
-        <w:rPr>
-          <w:rFonts w:ascii="Times New Roman" w:hAnsi="Times New Roman" w:cs="Times New Roman"/>
-        </w:rPr>
-        <w:t>Klasifikasi Penyakit Daun Padi Menggunakan Convolutional Neural Network</w:t>
-      </w:r>
-      <w:r>
-        <w:rPr>
-          <w:rFonts w:ascii="Times New Roman" w:hAnsi="Times New Roman" w:cs="Times New Roman"/>
-          <w:lang w:val="en-US"/>
-        </w:rPr>
-        <w:t>)</w:t>
-      </w:r>
-      <w:r>
-        <w:rPr>
-          <w:rFonts w:ascii="Times New Roman" w:hAnsi="Times New Roman" w:cs="Times New Roman"/>
-          <w:lang w:val="en-US"/>
-        </w:rPr>
-        <w:t>.</w:t>
-      </w:r>
-      <w:r>
-        <w:rPr>
-          <w:rFonts w:ascii="Times New Roman" w:hAnsi="Times New Roman" w:cs="Times New Roman"/>
-          <w:lang w:val="en-US"/>
-        </w:rPr>
-        <w:t xml:space="preserve"> </w:t>
-      </w:r>
-      <w:proofErr w:type="spellStart"/>
-      <w:r>
-        <w:rPr>
-          <w:rFonts w:ascii="Times New Roman" w:hAnsi="Times New Roman" w:cs="Times New Roman"/>
-          <w:lang w:val="en-US"/>
-        </w:rPr>
-        <w:t>Meskipun</w:t>
-      </w:r>
-      <w:proofErr w:type="spellEnd"/>
-      <w:r>
-        <w:rPr>
-          <w:rFonts w:ascii="Times New Roman" w:hAnsi="Times New Roman" w:cs="Times New Roman"/>
-          <w:lang w:val="en-US"/>
-        </w:rPr>
-        <w:t xml:space="preserve"> </w:t>
-      </w:r>
-      <w:proofErr w:type="spellStart"/>
-      <w:r>
-        <w:rPr>
-          <w:rFonts w:ascii="Times New Roman" w:hAnsi="Times New Roman" w:cs="Times New Roman"/>
-          <w:lang w:val="en-US"/>
-        </w:rPr>
-        <w:t>berperan</w:t>
-      </w:r>
-      <w:proofErr w:type="spellEnd"/>
-      <w:r>
-        <w:rPr>
-          <w:rFonts w:ascii="Times New Roman" w:hAnsi="Times New Roman" w:cs="Times New Roman"/>
-          <w:lang w:val="en-US"/>
-        </w:rPr>
-        <w:t xml:space="preserve"> </w:t>
-      </w:r>
-      <w:proofErr w:type="spellStart"/>
-      <w:r>
-        <w:rPr>
-          <w:rFonts w:ascii="Times New Roman" w:hAnsi="Times New Roman" w:cs="Times New Roman"/>
-          <w:lang w:val="en-US"/>
-        </w:rPr>
-        <w:t>signifikan</w:t>
+        <w:t xml:space="preserve"> dan </w:t>
+      </w:r>
+      <w:proofErr w:type="spellStart"/>
+      <w:r>
+        <w:rPr>
+          <w:rFonts w:ascii="Times New Roman" w:hAnsi="Times New Roman" w:cs="Times New Roman"/>
+          <w:lang w:val="en-US"/>
+        </w:rPr>
+        <w:t>mengganggu</w:t>
+      </w:r>
+      <w:proofErr w:type="spellEnd"/>
+      <w:r>
+        <w:rPr>
+          <w:rFonts w:ascii="Times New Roman" w:hAnsi="Times New Roman" w:cs="Times New Roman"/>
+          <w:lang w:val="en-US"/>
+        </w:rPr>
+        <w:t xml:space="preserve"> </w:t>
+      </w:r>
+      <w:proofErr w:type="spellStart"/>
+      <w:r>
+        <w:rPr>
+          <w:rFonts w:ascii="Times New Roman" w:hAnsi="Times New Roman" w:cs="Times New Roman"/>
+          <w:lang w:val="en-US"/>
+        </w:rPr>
+        <w:t>ketahanan</w:t>
+      </w:r>
+      <w:proofErr w:type="spellEnd"/>
+      <w:r>
+        <w:rPr>
+          <w:rFonts w:ascii="Times New Roman" w:hAnsi="Times New Roman" w:cs="Times New Roman"/>
+          <w:lang w:val="en-US"/>
+        </w:rPr>
+        <w:t xml:space="preserve"> </w:t>
+      </w:r>
+      <w:proofErr w:type="spellStart"/>
+      <w:r>
+        <w:rPr>
+          <w:rFonts w:ascii="Times New Roman" w:hAnsi="Times New Roman" w:cs="Times New Roman"/>
+          <w:lang w:val="en-US"/>
+        </w:rPr>
+        <w:t>pangan</w:t>
+      </w:r>
+      <w:proofErr w:type="spellEnd"/>
+      <w:r>
+        <w:rPr>
+          <w:rFonts w:ascii="Times New Roman" w:hAnsi="Times New Roman" w:cs="Times New Roman"/>
+          <w:lang w:val="en-US"/>
+        </w:rPr>
+        <w:t xml:space="preserve"> di Madura. </w:t>
+      </w:r>
+      <w:proofErr w:type="spellStart"/>
+      <w:r>
+        <w:rPr>
+          <w:rFonts w:ascii="Times New Roman" w:hAnsi="Times New Roman" w:cs="Times New Roman"/>
+          <w:lang w:val="en-US"/>
+        </w:rPr>
+        <w:t>Beberapa</w:t>
+      </w:r>
+      <w:proofErr w:type="spellEnd"/>
+      <w:r>
+        <w:rPr>
+          <w:rFonts w:ascii="Times New Roman" w:hAnsi="Times New Roman" w:cs="Times New Roman"/>
+          <w:lang w:val="en-US"/>
+        </w:rPr>
+        <w:t xml:space="preserve"> </w:t>
+      </w:r>
+      <w:proofErr w:type="spellStart"/>
+      <w:r>
+        <w:rPr>
+          <w:rFonts w:ascii="Times New Roman" w:hAnsi="Times New Roman" w:cs="Times New Roman"/>
+          <w:lang w:val="en-US"/>
+        </w:rPr>
+        <w:t>penyakit</w:t>
+      </w:r>
+      <w:proofErr w:type="spellEnd"/>
+      <w:r>
+        <w:rPr>
+          <w:rFonts w:ascii="Times New Roman" w:hAnsi="Times New Roman" w:cs="Times New Roman"/>
+          <w:lang w:val="en-US"/>
+        </w:rPr>
+        <w:t xml:space="preserve"> padi yang </w:t>
+      </w:r>
+      <w:proofErr w:type="spellStart"/>
+      <w:r>
+        <w:rPr>
+          <w:rFonts w:ascii="Times New Roman" w:hAnsi="Times New Roman" w:cs="Times New Roman"/>
+          <w:lang w:val="en-US"/>
+        </w:rPr>
+        <w:t>umum</w:t>
+      </w:r>
+      <w:proofErr w:type="spellEnd"/>
+      <w:r>
+        <w:rPr>
+          <w:rFonts w:ascii="Times New Roman" w:hAnsi="Times New Roman" w:cs="Times New Roman"/>
+          <w:lang w:val="en-US"/>
+        </w:rPr>
+        <w:t xml:space="preserve"> </w:t>
+      </w:r>
+      <w:proofErr w:type="spellStart"/>
+      <w:r>
+        <w:rPr>
+          <w:rFonts w:ascii="Times New Roman" w:hAnsi="Times New Roman" w:cs="Times New Roman"/>
+          <w:lang w:val="en-US"/>
+        </w:rPr>
+        <w:t>ditemukan</w:t>
+      </w:r>
+      <w:proofErr w:type="spellEnd"/>
+      <w:r>
+        <w:rPr>
+          <w:rFonts w:ascii="Times New Roman" w:hAnsi="Times New Roman" w:cs="Times New Roman"/>
+          <w:lang w:val="en-US"/>
+        </w:rPr>
+        <w:t xml:space="preserve"> </w:t>
+      </w:r>
+      <w:proofErr w:type="spellStart"/>
+      <w:r>
+        <w:rPr>
+          <w:rFonts w:ascii="Times New Roman" w:hAnsi="Times New Roman" w:cs="Times New Roman"/>
+          <w:lang w:val="en-US"/>
+        </w:rPr>
+        <w:t>antara</w:t>
+      </w:r>
+      <w:proofErr w:type="spellEnd"/>
+      <w:r>
+        <w:rPr>
+          <w:rFonts w:ascii="Times New Roman" w:hAnsi="Times New Roman" w:cs="Times New Roman"/>
+          <w:lang w:val="en-US"/>
+        </w:rPr>
+        <w:t xml:space="preserve"> lain: </w:t>
+      </w:r>
+      <w:proofErr w:type="spellStart"/>
+      <w:r>
+        <w:rPr>
+          <w:rFonts w:ascii="Times New Roman" w:hAnsi="Times New Roman" w:cs="Times New Roman"/>
+          <w:lang w:val="en-US"/>
+        </w:rPr>
+        <w:t>Penyakit</w:t>
+      </w:r>
+      <w:proofErr w:type="spellEnd"/>
+      <w:r>
+        <w:rPr>
+          <w:rFonts w:ascii="Times New Roman" w:hAnsi="Times New Roman" w:cs="Times New Roman"/>
+          <w:lang w:val="en-US"/>
+        </w:rPr>
+        <w:t xml:space="preserve"> Hawar </w:t>
+      </w:r>
+      <w:r>
+        <w:rPr>
+          <w:rFonts w:ascii="Times New Roman" w:hAnsi="Times New Roman" w:cs="Times New Roman"/>
+          <w:lang w:val="en-US"/>
+        </w:rPr>
+        <w:t xml:space="preserve">Daun </w:t>
+      </w:r>
+      <w:proofErr w:type="spellStart"/>
+      <w:r>
+        <w:rPr>
+          <w:rFonts w:ascii="Times New Roman" w:hAnsi="Times New Roman" w:cs="Times New Roman"/>
+          <w:lang w:val="en-US"/>
+        </w:rPr>
+        <w:t>Bakteri</w:t>
       </w:r>
       <w:proofErr w:type="spellEnd"/>
       <w:r>
@@ -1285,15 +2717,202 @@
           <w:rFonts w:ascii="Times New Roman" w:hAnsi="Times New Roman" w:cs="Times New Roman"/>
           <w:lang w:val="en-US"/>
         </w:rPr>
-        <w:t>terdapat</w:t>
-      </w:r>
-      <w:proofErr w:type="spellEnd"/>
-      <w:r>
-        <w:rPr>
-          <w:rFonts w:ascii="Times New Roman" w:hAnsi="Times New Roman" w:cs="Times New Roman"/>
-          <w:lang w:val="en-US"/>
-        </w:rPr>
-        <w:t xml:space="preserve"> </w:t>
+        <w:t>Penyakit</w:t>
+      </w:r>
+      <w:proofErr w:type="spellEnd"/>
+      <w:r>
+        <w:rPr>
+          <w:rFonts w:ascii="Times New Roman" w:hAnsi="Times New Roman" w:cs="Times New Roman"/>
+          <w:lang w:val="en-US"/>
+        </w:rPr>
+        <w:t xml:space="preserve"> Garis Daun, </w:t>
+      </w:r>
+      <w:proofErr w:type="spellStart"/>
+      <w:r>
+        <w:rPr>
+          <w:rFonts w:ascii="Times New Roman" w:hAnsi="Times New Roman" w:cs="Times New Roman"/>
+          <w:lang w:val="en-US"/>
+        </w:rPr>
+        <w:t>Penyakit</w:t>
+      </w:r>
+      <w:proofErr w:type="spellEnd"/>
+      <w:r>
+        <w:rPr>
+          <w:rFonts w:ascii="Times New Roman" w:hAnsi="Times New Roman" w:cs="Times New Roman"/>
+          <w:lang w:val="en-US"/>
+        </w:rPr>
+        <w:t xml:space="preserve"> Blast, </w:t>
+      </w:r>
+      <w:proofErr w:type="spellStart"/>
+      <w:r>
+        <w:rPr>
+          <w:rFonts w:ascii="Times New Roman" w:hAnsi="Times New Roman" w:cs="Times New Roman"/>
+          <w:lang w:val="en-US"/>
+        </w:rPr>
+        <w:t>Penyakit</w:t>
+      </w:r>
+      <w:proofErr w:type="spellEnd"/>
+      <w:r>
+        <w:rPr>
+          <w:rFonts w:ascii="Times New Roman" w:hAnsi="Times New Roman" w:cs="Times New Roman"/>
+          <w:lang w:val="en-US"/>
+        </w:rPr>
+        <w:t xml:space="preserve"> </w:t>
+      </w:r>
+      <w:r>
+        <w:rPr>
+          <w:rFonts w:ascii="Times New Roman" w:hAnsi="Times New Roman" w:cs="Times New Roman"/>
+          <w:lang w:val="en-US"/>
+        </w:rPr>
+        <w:t xml:space="preserve">Hawar </w:t>
+      </w:r>
+      <w:r>
+        <w:rPr>
+          <w:rFonts w:ascii="Times New Roman" w:hAnsi="Times New Roman" w:cs="Times New Roman"/>
+          <w:lang w:val="en-US"/>
+        </w:rPr>
+        <w:t xml:space="preserve">Malai, </w:t>
+      </w:r>
+      <w:proofErr w:type="spellStart"/>
+      <w:r>
+        <w:rPr>
+          <w:rFonts w:ascii="Times New Roman" w:hAnsi="Times New Roman" w:cs="Times New Roman"/>
+          <w:lang w:val="en-US"/>
+        </w:rPr>
+        <w:t>Penyakit</w:t>
+      </w:r>
+      <w:proofErr w:type="spellEnd"/>
+      <w:r>
+        <w:rPr>
+          <w:rFonts w:ascii="Times New Roman" w:hAnsi="Times New Roman" w:cs="Times New Roman"/>
+          <w:lang w:val="en-US"/>
+        </w:rPr>
+        <w:t xml:space="preserve"> </w:t>
+      </w:r>
+      <w:proofErr w:type="spellStart"/>
+      <w:r>
+        <w:rPr>
+          <w:rFonts w:ascii="Times New Roman" w:hAnsi="Times New Roman" w:cs="Times New Roman"/>
+          <w:lang w:val="en-US"/>
+        </w:rPr>
+        <w:t>Tungro</w:t>
+      </w:r>
+      <w:proofErr w:type="spellEnd"/>
+      <w:r>
+        <w:rPr>
+          <w:rFonts w:ascii="Times New Roman" w:hAnsi="Times New Roman" w:cs="Times New Roman"/>
+          <w:lang w:val="en-US"/>
+        </w:rPr>
+        <w:t xml:space="preserve"> dan lain </w:t>
+      </w:r>
+      <w:proofErr w:type="spellStart"/>
+      <w:r>
+        <w:rPr>
+          <w:rFonts w:ascii="Times New Roman" w:hAnsi="Times New Roman" w:cs="Times New Roman"/>
+          <w:lang w:val="en-US"/>
+        </w:rPr>
+        <w:t>sebagainya</w:t>
+      </w:r>
+      <w:proofErr w:type="spellEnd"/>
+      <w:r>
+        <w:rPr>
+          <w:rFonts w:ascii="Times New Roman" w:hAnsi="Times New Roman" w:cs="Times New Roman"/>
+          <w:lang w:val="en-US"/>
+        </w:rPr>
+        <w:t xml:space="preserve"> (</w:t>
+      </w:r>
+      <w:r>
+        <w:rPr>
+          <w:rFonts w:ascii="Times New Roman" w:hAnsi="Times New Roman" w:cs="Times New Roman"/>
+        </w:rPr>
+        <w:t>Metode Berbasis Pembelajaran Mendalam untuk Mendeteksi Penyakit Padi Multikelas Menggunakan Citra Tanaman</w:t>
+      </w:r>
+      <w:r>
+        <w:rPr>
+          <w:rFonts w:ascii="Times New Roman" w:hAnsi="Times New Roman" w:cs="Times New Roman"/>
+          <w:lang w:val="en-US"/>
+        </w:rPr>
+        <w:t xml:space="preserve">). </w:t>
+      </w:r>
+      <w:proofErr w:type="spellStart"/>
+      <w:r>
+        <w:rPr>
+          <w:rFonts w:ascii="Times New Roman" w:hAnsi="Times New Roman" w:cs="Times New Roman"/>
+          <w:lang w:val="en-US"/>
+        </w:rPr>
+        <w:t>Dengan</w:t>
+      </w:r>
+      <w:proofErr w:type="spellEnd"/>
+      <w:r>
+        <w:rPr>
+          <w:rFonts w:ascii="Times New Roman" w:hAnsi="Times New Roman" w:cs="Times New Roman"/>
+          <w:lang w:val="en-US"/>
+        </w:rPr>
+        <w:t xml:space="preserve"> </w:t>
+      </w:r>
+      <w:proofErr w:type="spellStart"/>
+      <w:r>
+        <w:rPr>
+          <w:rFonts w:ascii="Times New Roman" w:hAnsi="Times New Roman" w:cs="Times New Roman"/>
+          <w:lang w:val="en-US"/>
+        </w:rPr>
+        <w:t>banyaknya</w:t>
+      </w:r>
+      <w:proofErr w:type="spellEnd"/>
+      <w:r>
+        <w:rPr>
+          <w:rFonts w:ascii="Times New Roman" w:hAnsi="Times New Roman" w:cs="Times New Roman"/>
+          <w:lang w:val="en-US"/>
+        </w:rPr>
+        <w:t xml:space="preserve"> </w:t>
+      </w:r>
+      <w:proofErr w:type="spellStart"/>
+      <w:r>
+        <w:rPr>
+          <w:rFonts w:ascii="Times New Roman" w:hAnsi="Times New Roman" w:cs="Times New Roman"/>
+          <w:lang w:val="en-US"/>
+        </w:rPr>
+        <w:t>jenis</w:t>
+      </w:r>
+      <w:proofErr w:type="spellEnd"/>
+      <w:r>
+        <w:rPr>
+          <w:rFonts w:ascii="Times New Roman" w:hAnsi="Times New Roman" w:cs="Times New Roman"/>
+          <w:lang w:val="en-US"/>
+        </w:rPr>
+        <w:t xml:space="preserve"> </w:t>
+      </w:r>
+      <w:proofErr w:type="spellStart"/>
+      <w:r>
+        <w:rPr>
+          <w:rFonts w:ascii="Times New Roman" w:hAnsi="Times New Roman" w:cs="Times New Roman"/>
+          <w:lang w:val="en-US"/>
+        </w:rPr>
+        <w:t>penyakit</w:t>
+      </w:r>
+      <w:proofErr w:type="spellEnd"/>
+      <w:r>
+        <w:rPr>
+          <w:rFonts w:ascii="Times New Roman" w:hAnsi="Times New Roman" w:cs="Times New Roman"/>
+          <w:lang w:val="en-US"/>
+        </w:rPr>
+        <w:t xml:space="preserve"> </w:t>
+      </w:r>
+      <w:proofErr w:type="spellStart"/>
+      <w:r>
+        <w:rPr>
+          <w:rFonts w:ascii="Times New Roman" w:hAnsi="Times New Roman" w:cs="Times New Roman"/>
+          <w:lang w:val="en-US"/>
+        </w:rPr>
+        <w:t>tadi</w:t>
+      </w:r>
+      <w:proofErr w:type="spellEnd"/>
+      <w:r>
+        <w:rPr>
+          <w:rFonts w:ascii="Times New Roman" w:hAnsi="Times New Roman" w:cs="Times New Roman"/>
+          <w:lang w:val="en-US"/>
+        </w:rPr>
+        <w:t xml:space="preserve">, </w:t>
       </w:r>
       <w:proofErr w:type="spellStart"/>
       <w:r>
@@ -1317,230 +2936,15 @@
           <w:rFonts w:ascii="Times New Roman" w:hAnsi="Times New Roman" w:cs="Times New Roman"/>
           <w:lang w:val="en-US"/>
         </w:rPr>
-        <w:t>tantangan</w:t>
-      </w:r>
-      <w:proofErr w:type="spellEnd"/>
-      <w:r>
-        <w:rPr>
-          <w:rFonts w:ascii="Times New Roman" w:hAnsi="Times New Roman" w:cs="Times New Roman"/>
-          <w:lang w:val="en-US"/>
-        </w:rPr>
-        <w:t xml:space="preserve"> </w:t>
-      </w:r>
-      <w:proofErr w:type="spellStart"/>
-      <w:r>
-        <w:rPr>
-          <w:rFonts w:ascii="Times New Roman" w:hAnsi="Times New Roman" w:cs="Times New Roman"/>
-          <w:lang w:val="en-US"/>
-        </w:rPr>
-        <w:t>dalam</w:t>
-      </w:r>
-      <w:proofErr w:type="spellEnd"/>
-      <w:r>
-        <w:rPr>
-          <w:rFonts w:ascii="Times New Roman" w:hAnsi="Times New Roman" w:cs="Times New Roman"/>
-          <w:lang w:val="en-US"/>
-        </w:rPr>
-        <w:t xml:space="preserve"> </w:t>
-      </w:r>
-      <w:proofErr w:type="spellStart"/>
-      <w:r>
-        <w:rPr>
-          <w:rFonts w:ascii="Times New Roman" w:hAnsi="Times New Roman" w:cs="Times New Roman"/>
-          <w:lang w:val="en-US"/>
-        </w:rPr>
-        <w:t>produksi</w:t>
-      </w:r>
-      <w:proofErr w:type="spellEnd"/>
-      <w:r>
-        <w:rPr>
-          <w:rFonts w:ascii="Times New Roman" w:hAnsi="Times New Roman" w:cs="Times New Roman"/>
-          <w:lang w:val="en-US"/>
-        </w:rPr>
-        <w:t xml:space="preserve"> padi. </w:t>
-      </w:r>
-      <w:proofErr w:type="spellStart"/>
-      <w:r>
-        <w:rPr>
-          <w:rFonts w:ascii="Times New Roman" w:hAnsi="Times New Roman" w:cs="Times New Roman"/>
-          <w:lang w:val="en-US"/>
-        </w:rPr>
-        <w:t>Ketersediaan</w:t>
-      </w:r>
-      <w:proofErr w:type="spellEnd"/>
-      <w:r>
-        <w:rPr>
-          <w:rFonts w:ascii="Times New Roman" w:hAnsi="Times New Roman" w:cs="Times New Roman"/>
-          <w:lang w:val="en-US"/>
-        </w:rPr>
-        <w:t xml:space="preserve"> </w:t>
-      </w:r>
-      <w:proofErr w:type="spellStart"/>
-      <w:r>
-        <w:rPr>
-          <w:rFonts w:ascii="Times New Roman" w:hAnsi="Times New Roman" w:cs="Times New Roman"/>
-          <w:lang w:val="en-US"/>
-        </w:rPr>
-        <w:t>padi</w:t>
-      </w:r>
-      <w:proofErr w:type="spellEnd"/>
-      <w:r>
-        <w:rPr>
-          <w:rFonts w:ascii="Times New Roman" w:hAnsi="Times New Roman" w:cs="Times New Roman"/>
-          <w:lang w:val="en-US"/>
-        </w:rPr>
-        <w:t xml:space="preserve"> yang </w:t>
-      </w:r>
-      <w:proofErr w:type="spellStart"/>
-      <w:r>
-        <w:rPr>
-          <w:rFonts w:ascii="Times New Roman" w:hAnsi="Times New Roman" w:cs="Times New Roman"/>
-          <w:lang w:val="en-US"/>
-        </w:rPr>
-        <w:t>memadai</w:t>
-      </w:r>
-      <w:proofErr w:type="spellEnd"/>
-      <w:r>
-        <w:rPr>
-          <w:rFonts w:ascii="Times New Roman" w:hAnsi="Times New Roman" w:cs="Times New Roman"/>
-          <w:lang w:val="en-US"/>
-        </w:rPr>
-        <w:t xml:space="preserve"> dan </w:t>
-      </w:r>
-      <w:proofErr w:type="spellStart"/>
-      <w:r>
-        <w:rPr>
-          <w:rFonts w:ascii="Times New Roman" w:hAnsi="Times New Roman" w:cs="Times New Roman"/>
-          <w:lang w:val="en-US"/>
-        </w:rPr>
-        <w:t>terjangkau</w:t>
-      </w:r>
-      <w:proofErr w:type="spellEnd"/>
-      <w:r>
-        <w:rPr>
-          <w:rFonts w:ascii="Times New Roman" w:hAnsi="Times New Roman" w:cs="Times New Roman"/>
-          <w:lang w:val="en-US"/>
-        </w:rPr>
-        <w:t xml:space="preserve"> </w:t>
-      </w:r>
-      <w:proofErr w:type="spellStart"/>
-      <w:r>
-        <w:rPr>
-          <w:rFonts w:ascii="Times New Roman" w:hAnsi="Times New Roman" w:cs="Times New Roman"/>
-          <w:lang w:val="en-US"/>
-        </w:rPr>
-        <w:t>adalah</w:t>
-      </w:r>
-      <w:proofErr w:type="spellEnd"/>
-      <w:r>
-        <w:rPr>
-          <w:rFonts w:ascii="Times New Roman" w:hAnsi="Times New Roman" w:cs="Times New Roman"/>
-          <w:lang w:val="en-US"/>
-        </w:rPr>
-        <w:t xml:space="preserve"> </w:t>
-      </w:r>
-      <w:proofErr w:type="spellStart"/>
-      <w:r>
-        <w:rPr>
-          <w:rFonts w:ascii="Times New Roman" w:hAnsi="Times New Roman" w:cs="Times New Roman"/>
-          <w:lang w:val="en-US"/>
-        </w:rPr>
-        <w:t>kunci</w:t>
-      </w:r>
-      <w:proofErr w:type="spellEnd"/>
-      <w:r>
-        <w:rPr>
-          <w:rFonts w:ascii="Times New Roman" w:hAnsi="Times New Roman" w:cs="Times New Roman"/>
-          <w:lang w:val="en-US"/>
-        </w:rPr>
-        <w:t xml:space="preserve"> </w:t>
-      </w:r>
-      <w:proofErr w:type="spellStart"/>
-      <w:r>
-        <w:rPr>
-          <w:rFonts w:ascii="Times New Roman" w:hAnsi="Times New Roman" w:cs="Times New Roman"/>
-          <w:lang w:val="en-US"/>
-        </w:rPr>
-        <w:t>untuk</w:t>
-      </w:r>
-      <w:proofErr w:type="spellEnd"/>
-      <w:r>
-        <w:rPr>
-          <w:rFonts w:ascii="Times New Roman" w:hAnsi="Times New Roman" w:cs="Times New Roman"/>
-          <w:lang w:val="en-US"/>
-        </w:rPr>
-        <w:t xml:space="preserve"> </w:t>
-      </w:r>
-      <w:proofErr w:type="spellStart"/>
-      <w:r>
-        <w:rPr>
-          <w:rFonts w:ascii="Times New Roman" w:hAnsi="Times New Roman" w:cs="Times New Roman"/>
-          <w:lang w:val="en-US"/>
-        </w:rPr>
-        <w:t>menjamin</w:t>
-      </w:r>
-      <w:proofErr w:type="spellEnd"/>
-      <w:r>
-        <w:rPr>
-          <w:rFonts w:ascii="Times New Roman" w:hAnsi="Times New Roman" w:cs="Times New Roman"/>
-          <w:lang w:val="en-US"/>
-        </w:rPr>
-        <w:t xml:space="preserve"> </w:t>
-      </w:r>
-      <w:proofErr w:type="spellStart"/>
-      <w:r>
-        <w:rPr>
-          <w:rFonts w:ascii="Times New Roman" w:hAnsi="Times New Roman" w:cs="Times New Roman"/>
-          <w:lang w:val="en-US"/>
-        </w:rPr>
-        <w:t>ketahanan</w:t>
-      </w:r>
-      <w:proofErr w:type="spellEnd"/>
-      <w:r>
-        <w:rPr>
-          <w:rFonts w:ascii="Times New Roman" w:hAnsi="Times New Roman" w:cs="Times New Roman"/>
-          <w:lang w:val="en-US"/>
-        </w:rPr>
-        <w:t xml:space="preserve"> </w:t>
-      </w:r>
-      <w:proofErr w:type="spellStart"/>
-      <w:r>
-        <w:rPr>
-          <w:rFonts w:ascii="Times New Roman" w:hAnsi="Times New Roman" w:cs="Times New Roman"/>
-          <w:lang w:val="en-US"/>
-        </w:rPr>
-        <w:t>pangan</w:t>
-      </w:r>
-      <w:proofErr w:type="spellEnd"/>
-      <w:r>
-        <w:rPr>
-          <w:rFonts w:ascii="Times New Roman" w:hAnsi="Times New Roman" w:cs="Times New Roman"/>
-          <w:lang w:val="en-US"/>
-        </w:rPr>
-        <w:t xml:space="preserve"> di Madura.</w:t>
-      </w:r>
-      <w:r>
-        <w:rPr>
-          <w:rFonts w:ascii="Times New Roman" w:hAnsi="Times New Roman" w:cs="Times New Roman"/>
-          <w:lang w:val="en-US"/>
-        </w:rPr>
-        <w:t xml:space="preserve"> </w:t>
-      </w:r>
-      <w:proofErr w:type="spellStart"/>
-      <w:r>
-        <w:rPr>
-          <w:rFonts w:ascii="Times New Roman" w:hAnsi="Times New Roman" w:cs="Times New Roman"/>
-          <w:lang w:val="en-US"/>
-        </w:rPr>
-        <w:t>Meskipun</w:t>
-      </w:r>
-      <w:proofErr w:type="spellEnd"/>
-      <w:r>
-        <w:rPr>
-          <w:rFonts w:ascii="Times New Roman" w:hAnsi="Times New Roman" w:cs="Times New Roman"/>
-          <w:lang w:val="en-US"/>
-        </w:rPr>
-        <w:t xml:space="preserve"> </w:t>
+        <w:t>petani</w:t>
+      </w:r>
+      <w:proofErr w:type="spellEnd"/>
+      <w:r>
+        <w:rPr>
+          <w:rFonts w:ascii="Times New Roman" w:hAnsi="Times New Roman" w:cs="Times New Roman"/>
+          <w:lang w:val="en-US"/>
+        </w:rPr>
+        <w:t xml:space="preserve"> di Madura yang </w:t>
       </w:r>
       <w:proofErr w:type="spellStart"/>
       <w:r>
@@ -1564,183 +2968,71 @@
           <w:rFonts w:ascii="Times New Roman" w:hAnsi="Times New Roman" w:cs="Times New Roman"/>
           <w:lang w:val="en-US"/>
         </w:rPr>
-        <w:t>peranan</w:t>
-      </w:r>
-      <w:proofErr w:type="spellEnd"/>
-      <w:r>
-        <w:rPr>
-          <w:rFonts w:ascii="Times New Roman" w:hAnsi="Times New Roman" w:cs="Times New Roman"/>
-          <w:lang w:val="en-US"/>
-        </w:rPr>
-        <w:t xml:space="preserve"> yang </w:t>
-      </w:r>
-      <w:proofErr w:type="spellStart"/>
-      <w:r>
-        <w:rPr>
-          <w:rFonts w:ascii="Times New Roman" w:hAnsi="Times New Roman" w:cs="Times New Roman"/>
-          <w:lang w:val="en-US"/>
-        </w:rPr>
-        <w:t>sanat</w:t>
-      </w:r>
-      <w:proofErr w:type="spellEnd"/>
-      <w:r>
-        <w:rPr>
-          <w:rFonts w:ascii="Times New Roman" w:hAnsi="Times New Roman" w:cs="Times New Roman"/>
-          <w:lang w:val="en-US"/>
-        </w:rPr>
-        <w:t xml:space="preserve"> </w:t>
-      </w:r>
-      <w:proofErr w:type="spellStart"/>
-      <w:r>
-        <w:rPr>
-          <w:rFonts w:ascii="Times New Roman" w:hAnsi="Times New Roman" w:cs="Times New Roman"/>
-          <w:lang w:val="en-US"/>
-        </w:rPr>
-        <w:t>penting</w:t>
-      </w:r>
-      <w:proofErr w:type="spellEnd"/>
-      <w:r>
-        <w:rPr>
-          <w:rFonts w:ascii="Times New Roman" w:hAnsi="Times New Roman" w:cs="Times New Roman"/>
-          <w:lang w:val="en-US"/>
-        </w:rPr>
-        <w:t xml:space="preserve">, </w:t>
-      </w:r>
-      <w:proofErr w:type="spellStart"/>
-      <w:r>
-        <w:rPr>
-          <w:rFonts w:ascii="Times New Roman" w:hAnsi="Times New Roman" w:cs="Times New Roman"/>
-          <w:lang w:val="en-US"/>
-        </w:rPr>
-        <w:t>pertanian</w:t>
-      </w:r>
-      <w:proofErr w:type="spellEnd"/>
-      <w:r>
-        <w:rPr>
-          <w:rFonts w:ascii="Times New Roman" w:hAnsi="Times New Roman" w:cs="Times New Roman"/>
-          <w:lang w:val="en-US"/>
-        </w:rPr>
-        <w:t xml:space="preserve"> </w:t>
-      </w:r>
-      <w:proofErr w:type="spellStart"/>
-      <w:r>
-        <w:rPr>
-          <w:rFonts w:ascii="Times New Roman" w:hAnsi="Times New Roman" w:cs="Times New Roman"/>
-          <w:lang w:val="en-US"/>
-        </w:rPr>
-        <w:t>padi</w:t>
-      </w:r>
-      <w:proofErr w:type="spellEnd"/>
-      <w:r>
-        <w:rPr>
-          <w:rFonts w:ascii="Times New Roman" w:hAnsi="Times New Roman" w:cs="Times New Roman"/>
-          <w:lang w:val="en-US"/>
-        </w:rPr>
-        <w:t xml:space="preserve"> di Madura </w:t>
-      </w:r>
-      <w:proofErr w:type="spellStart"/>
-      <w:r>
-        <w:rPr>
-          <w:rFonts w:ascii="Times New Roman" w:hAnsi="Times New Roman" w:cs="Times New Roman"/>
-          <w:lang w:val="en-US"/>
-        </w:rPr>
-        <w:t>menghadapi</w:t>
-      </w:r>
-      <w:proofErr w:type="spellEnd"/>
-      <w:r>
-        <w:rPr>
-          <w:rFonts w:ascii="Times New Roman" w:hAnsi="Times New Roman" w:cs="Times New Roman"/>
-          <w:lang w:val="en-US"/>
-        </w:rPr>
-        <w:t xml:space="preserve"> </w:t>
-      </w:r>
-      <w:proofErr w:type="spellStart"/>
-      <w:r>
-        <w:rPr>
-          <w:rFonts w:ascii="Times New Roman" w:hAnsi="Times New Roman" w:cs="Times New Roman"/>
-          <w:lang w:val="en-US"/>
-        </w:rPr>
-        <w:t>berbagai</w:t>
-      </w:r>
-      <w:proofErr w:type="spellEnd"/>
-      <w:r>
-        <w:rPr>
-          <w:rFonts w:ascii="Times New Roman" w:hAnsi="Times New Roman" w:cs="Times New Roman"/>
-          <w:lang w:val="en-US"/>
-        </w:rPr>
-        <w:t xml:space="preserve"> </w:t>
-      </w:r>
-      <w:proofErr w:type="spellStart"/>
-      <w:r>
-        <w:rPr>
-          <w:rFonts w:ascii="Times New Roman" w:hAnsi="Times New Roman" w:cs="Times New Roman"/>
-          <w:lang w:val="en-US"/>
-        </w:rPr>
-        <w:t>tantangan</w:t>
-      </w:r>
-      <w:proofErr w:type="spellEnd"/>
-      <w:r>
-        <w:rPr>
-          <w:rFonts w:ascii="Times New Roman" w:hAnsi="Times New Roman" w:cs="Times New Roman"/>
-          <w:lang w:val="en-US"/>
-        </w:rPr>
-        <w:t xml:space="preserve">, salah </w:t>
-      </w:r>
-      <w:proofErr w:type="spellStart"/>
-      <w:r>
-        <w:rPr>
-          <w:rFonts w:ascii="Times New Roman" w:hAnsi="Times New Roman" w:cs="Times New Roman"/>
-          <w:lang w:val="en-US"/>
-        </w:rPr>
-        <w:t>satunya</w:t>
-      </w:r>
-      <w:proofErr w:type="spellEnd"/>
-      <w:r>
-        <w:rPr>
-          <w:rFonts w:ascii="Times New Roman" w:hAnsi="Times New Roman" w:cs="Times New Roman"/>
-          <w:lang w:val="en-US"/>
-        </w:rPr>
-        <w:t xml:space="preserve"> </w:t>
-      </w:r>
-      <w:proofErr w:type="spellStart"/>
-      <w:r>
-        <w:rPr>
-          <w:rFonts w:ascii="Times New Roman" w:hAnsi="Times New Roman" w:cs="Times New Roman"/>
-          <w:lang w:val="en-US"/>
-        </w:rPr>
-        <w:t>adalah</w:t>
-      </w:r>
-      <w:proofErr w:type="spellEnd"/>
-      <w:r>
-        <w:rPr>
-          <w:rFonts w:ascii="Times New Roman" w:hAnsi="Times New Roman" w:cs="Times New Roman"/>
-          <w:lang w:val="en-US"/>
-        </w:rPr>
-        <w:t xml:space="preserve"> </w:t>
-      </w:r>
-      <w:proofErr w:type="spellStart"/>
-      <w:r>
-        <w:rPr>
-          <w:rFonts w:ascii="Times New Roman" w:hAnsi="Times New Roman" w:cs="Times New Roman"/>
-          <w:lang w:val="en-US"/>
-        </w:rPr>
-        <w:t>ancaman</w:t>
-      </w:r>
-      <w:proofErr w:type="spellEnd"/>
-      <w:r>
-        <w:rPr>
-          <w:rFonts w:ascii="Times New Roman" w:hAnsi="Times New Roman" w:cs="Times New Roman"/>
-          <w:lang w:val="en-US"/>
-        </w:rPr>
-        <w:t xml:space="preserve"> </w:t>
-      </w:r>
-      <w:proofErr w:type="spellStart"/>
-      <w:r>
-        <w:rPr>
-          <w:rFonts w:ascii="Times New Roman" w:hAnsi="Times New Roman" w:cs="Times New Roman"/>
-          <w:lang w:val="en-US"/>
-        </w:rPr>
-        <w:t>dari</w:t>
+        <w:t>keterbatasan</w:t>
+      </w:r>
+      <w:proofErr w:type="spellEnd"/>
+      <w:r>
+        <w:rPr>
+          <w:rFonts w:ascii="Times New Roman" w:hAnsi="Times New Roman" w:cs="Times New Roman"/>
+          <w:lang w:val="en-US"/>
+        </w:rPr>
+        <w:t xml:space="preserve"> </w:t>
+      </w:r>
+      <w:proofErr w:type="spellStart"/>
+      <w:r>
+        <w:rPr>
+          <w:rFonts w:ascii="Times New Roman" w:hAnsi="Times New Roman" w:cs="Times New Roman"/>
+          <w:lang w:val="en-US"/>
+        </w:rPr>
+        <w:t>terhadap</w:t>
+      </w:r>
+      <w:proofErr w:type="spellEnd"/>
+      <w:r>
+        <w:rPr>
+          <w:rFonts w:ascii="Times New Roman" w:hAnsi="Times New Roman" w:cs="Times New Roman"/>
+          <w:lang w:val="en-US"/>
+        </w:rPr>
+        <w:t xml:space="preserve"> </w:t>
+      </w:r>
+      <w:proofErr w:type="spellStart"/>
+      <w:r>
+        <w:rPr>
+          <w:rFonts w:ascii="Times New Roman" w:hAnsi="Times New Roman" w:cs="Times New Roman"/>
+          <w:lang w:val="en-US"/>
+        </w:rPr>
+        <w:t>informasi</w:t>
+      </w:r>
+      <w:proofErr w:type="spellEnd"/>
+      <w:r>
+        <w:rPr>
+          <w:rFonts w:ascii="Times New Roman" w:hAnsi="Times New Roman" w:cs="Times New Roman"/>
+          <w:lang w:val="en-US"/>
+        </w:rPr>
+        <w:t xml:space="preserve"> </w:t>
+      </w:r>
+      <w:proofErr w:type="spellStart"/>
+      <w:r>
+        <w:rPr>
+          <w:rFonts w:ascii="Times New Roman" w:hAnsi="Times New Roman" w:cs="Times New Roman"/>
+          <w:lang w:val="en-US"/>
+        </w:rPr>
+        <w:t>mengenai</w:t>
+      </w:r>
+      <w:proofErr w:type="spellEnd"/>
+      <w:r>
+        <w:rPr>
+          <w:rFonts w:ascii="Times New Roman" w:hAnsi="Times New Roman" w:cs="Times New Roman"/>
+          <w:lang w:val="en-US"/>
+        </w:rPr>
+        <w:t xml:space="preserve"> </w:t>
+      </w:r>
+      <w:proofErr w:type="spellStart"/>
+      <w:r>
+        <w:rPr>
+          <w:rFonts w:ascii="Times New Roman" w:hAnsi="Times New Roman" w:cs="Times New Roman"/>
+          <w:lang w:val="en-US"/>
+        </w:rPr>
+        <w:t>jeni</w:t>
       </w:r>
       <w:proofErr w:type="spellEnd"/>
       <w:r>
@@ -1764,838 +3056,7 @@
           <w:rFonts w:ascii="Times New Roman" w:hAnsi="Times New Roman" w:cs="Times New Roman"/>
           <w:lang w:val="en-US"/>
         </w:rPr>
-        <w:t xml:space="preserve"> </w:t>
-      </w:r>
-      <w:proofErr w:type="spellStart"/>
-      <w:r>
-        <w:rPr>
-          <w:rFonts w:ascii="Times New Roman" w:hAnsi="Times New Roman" w:cs="Times New Roman"/>
-          <w:lang w:val="en-US"/>
-        </w:rPr>
-        <w:t>tanaman</w:t>
-      </w:r>
-      <w:proofErr w:type="spellEnd"/>
-      <w:r>
-        <w:rPr>
-          <w:rFonts w:ascii="Times New Roman" w:hAnsi="Times New Roman" w:cs="Times New Roman"/>
-          <w:lang w:val="en-US"/>
-        </w:rPr>
-        <w:t xml:space="preserve">. </w:t>
-      </w:r>
-      <w:proofErr w:type="spellStart"/>
-      <w:r>
-        <w:rPr>
-          <w:rFonts w:ascii="Times New Roman" w:hAnsi="Times New Roman" w:cs="Times New Roman"/>
-          <w:lang w:val="en-US"/>
-        </w:rPr>
-        <w:t>Penyakit</w:t>
-      </w:r>
-      <w:proofErr w:type="spellEnd"/>
-      <w:r>
-        <w:rPr>
-          <w:rFonts w:ascii="Times New Roman" w:hAnsi="Times New Roman" w:cs="Times New Roman"/>
-          <w:lang w:val="en-US"/>
-        </w:rPr>
-        <w:t xml:space="preserve"> pada </w:t>
-      </w:r>
-      <w:proofErr w:type="spellStart"/>
-      <w:r>
-        <w:rPr>
-          <w:rFonts w:ascii="Times New Roman" w:hAnsi="Times New Roman" w:cs="Times New Roman"/>
-          <w:lang w:val="en-US"/>
-        </w:rPr>
-        <w:t>tanaman</w:t>
-      </w:r>
-      <w:proofErr w:type="spellEnd"/>
-      <w:r>
-        <w:rPr>
-          <w:rFonts w:ascii="Times New Roman" w:hAnsi="Times New Roman" w:cs="Times New Roman"/>
-          <w:lang w:val="en-US"/>
-        </w:rPr>
-        <w:t xml:space="preserve"> </w:t>
-      </w:r>
-      <w:proofErr w:type="spellStart"/>
-      <w:r>
-        <w:rPr>
-          <w:rFonts w:ascii="Times New Roman" w:hAnsi="Times New Roman" w:cs="Times New Roman"/>
-          <w:lang w:val="en-US"/>
-        </w:rPr>
-        <w:t>adalah</w:t>
-      </w:r>
-      <w:proofErr w:type="spellEnd"/>
-      <w:r>
-        <w:rPr>
-          <w:rFonts w:ascii="Times New Roman" w:hAnsi="Times New Roman" w:cs="Times New Roman"/>
-          <w:lang w:val="en-US"/>
-        </w:rPr>
-        <w:t xml:space="preserve"> salah </w:t>
-      </w:r>
-      <w:proofErr w:type="spellStart"/>
-      <w:r>
-        <w:rPr>
-          <w:rFonts w:ascii="Times New Roman" w:hAnsi="Times New Roman" w:cs="Times New Roman"/>
-          <w:lang w:val="en-US"/>
-        </w:rPr>
-        <w:t>satu</w:t>
-      </w:r>
-      <w:proofErr w:type="spellEnd"/>
-      <w:r>
-        <w:rPr>
-          <w:rFonts w:ascii="Times New Roman" w:hAnsi="Times New Roman" w:cs="Times New Roman"/>
-          <w:lang w:val="en-US"/>
-        </w:rPr>
-        <w:t xml:space="preserve"> </w:t>
-      </w:r>
-      <w:proofErr w:type="spellStart"/>
-      <w:r>
-        <w:rPr>
-          <w:rFonts w:ascii="Times New Roman" w:hAnsi="Times New Roman" w:cs="Times New Roman"/>
-          <w:lang w:val="en-US"/>
-        </w:rPr>
-        <w:t>dari</w:t>
-      </w:r>
-      <w:proofErr w:type="spellEnd"/>
-      <w:r>
-        <w:rPr>
-          <w:rFonts w:ascii="Times New Roman" w:hAnsi="Times New Roman" w:cs="Times New Roman"/>
-          <w:lang w:val="en-US"/>
-        </w:rPr>
-        <w:t xml:space="preserve"> </w:t>
-      </w:r>
-      <w:proofErr w:type="spellStart"/>
-      <w:r>
-        <w:rPr>
-          <w:rFonts w:ascii="Times New Roman" w:hAnsi="Times New Roman" w:cs="Times New Roman"/>
-          <w:lang w:val="en-US"/>
-        </w:rPr>
-        <w:t>penyebab</w:t>
-      </w:r>
-      <w:proofErr w:type="spellEnd"/>
-      <w:r>
-        <w:rPr>
-          <w:rFonts w:ascii="Times New Roman" w:hAnsi="Times New Roman" w:cs="Times New Roman"/>
-          <w:lang w:val="en-US"/>
-        </w:rPr>
-        <w:t xml:space="preserve"> </w:t>
-      </w:r>
-      <w:proofErr w:type="spellStart"/>
-      <w:r>
-        <w:rPr>
-          <w:rFonts w:ascii="Times New Roman" w:hAnsi="Times New Roman" w:cs="Times New Roman"/>
-          <w:lang w:val="en-US"/>
-        </w:rPr>
-        <w:t>penurunan</w:t>
-      </w:r>
-      <w:proofErr w:type="spellEnd"/>
-      <w:r>
-        <w:rPr>
-          <w:rFonts w:ascii="Times New Roman" w:hAnsi="Times New Roman" w:cs="Times New Roman"/>
-          <w:lang w:val="en-US"/>
-        </w:rPr>
-        <w:t xml:space="preserve"> </w:t>
-      </w:r>
-      <w:proofErr w:type="spellStart"/>
-      <w:r>
-        <w:rPr>
-          <w:rFonts w:ascii="Times New Roman" w:hAnsi="Times New Roman" w:cs="Times New Roman"/>
-          <w:lang w:val="en-US"/>
-        </w:rPr>
-        <w:t>hasil</w:t>
-      </w:r>
-      <w:proofErr w:type="spellEnd"/>
-      <w:r>
-        <w:rPr>
-          <w:rFonts w:ascii="Times New Roman" w:hAnsi="Times New Roman" w:cs="Times New Roman"/>
-          <w:lang w:val="en-US"/>
-        </w:rPr>
-        <w:t xml:space="preserve"> </w:t>
-      </w:r>
-      <w:proofErr w:type="spellStart"/>
-      <w:r>
-        <w:rPr>
-          <w:rFonts w:ascii="Times New Roman" w:hAnsi="Times New Roman" w:cs="Times New Roman"/>
-          <w:lang w:val="en-US"/>
-        </w:rPr>
-        <w:t>panen</w:t>
-      </w:r>
-      <w:proofErr w:type="spellEnd"/>
-      <w:r>
-        <w:rPr>
-          <w:rFonts w:ascii="Times New Roman" w:hAnsi="Times New Roman" w:cs="Times New Roman"/>
-          <w:lang w:val="en-US"/>
-        </w:rPr>
-        <w:t xml:space="preserve"> (</w:t>
-      </w:r>
-      <w:r>
-        <w:rPr>
-          <w:rFonts w:ascii="Times New Roman" w:hAnsi="Times New Roman" w:cs="Times New Roman"/>
-        </w:rPr>
-        <w:t>DETEKSI CITRA DAUN UNTUK KLASIFIKASI PENYAKIT PADI MENGGUNAKAN PENDEKATAN DEEP LEARNING DENGAN MODEL CNN</w:t>
-      </w:r>
-      <w:r>
-        <w:rPr>
-          <w:rFonts w:ascii="Times New Roman" w:hAnsi="Times New Roman" w:cs="Times New Roman"/>
-          <w:lang w:val="en-US"/>
-        </w:rPr>
-        <w:t xml:space="preserve">). </w:t>
-      </w:r>
-      <w:proofErr w:type="spellStart"/>
-      <w:r>
-        <w:rPr>
-          <w:rFonts w:ascii="Times New Roman" w:hAnsi="Times New Roman" w:cs="Times New Roman"/>
-          <w:lang w:val="en-US"/>
-        </w:rPr>
-        <w:t>Penyakit</w:t>
-      </w:r>
-      <w:proofErr w:type="spellEnd"/>
-      <w:r>
-        <w:rPr>
-          <w:rFonts w:ascii="Times New Roman" w:hAnsi="Times New Roman" w:cs="Times New Roman"/>
-          <w:lang w:val="en-US"/>
-        </w:rPr>
-        <w:t xml:space="preserve"> - </w:t>
-      </w:r>
-      <w:proofErr w:type="spellStart"/>
-      <w:r>
-        <w:rPr>
-          <w:rFonts w:ascii="Times New Roman" w:hAnsi="Times New Roman" w:cs="Times New Roman"/>
-          <w:lang w:val="en-US"/>
-        </w:rPr>
-        <w:t>penyakit</w:t>
-      </w:r>
-      <w:proofErr w:type="spellEnd"/>
-      <w:r>
-        <w:rPr>
-          <w:rFonts w:ascii="Times New Roman" w:hAnsi="Times New Roman" w:cs="Times New Roman"/>
-          <w:lang w:val="en-US"/>
-        </w:rPr>
-        <w:t xml:space="preserve"> </w:t>
-      </w:r>
-      <w:proofErr w:type="spellStart"/>
-      <w:r>
-        <w:rPr>
-          <w:rFonts w:ascii="Times New Roman" w:hAnsi="Times New Roman" w:cs="Times New Roman"/>
-          <w:lang w:val="en-US"/>
-        </w:rPr>
-        <w:t>ini</w:t>
-      </w:r>
-      <w:proofErr w:type="spellEnd"/>
-      <w:r>
-        <w:rPr>
-          <w:rFonts w:ascii="Times New Roman" w:hAnsi="Times New Roman" w:cs="Times New Roman"/>
-          <w:lang w:val="en-US"/>
-        </w:rPr>
-        <w:t xml:space="preserve"> </w:t>
-      </w:r>
-      <w:proofErr w:type="spellStart"/>
-      <w:r>
-        <w:rPr>
-          <w:rFonts w:ascii="Times New Roman" w:hAnsi="Times New Roman" w:cs="Times New Roman"/>
-          <w:lang w:val="en-US"/>
-        </w:rPr>
-        <w:t>dapat</w:t>
-      </w:r>
-      <w:proofErr w:type="spellEnd"/>
-      <w:r>
-        <w:rPr>
-          <w:rFonts w:ascii="Times New Roman" w:hAnsi="Times New Roman" w:cs="Times New Roman"/>
-          <w:lang w:val="en-US"/>
-        </w:rPr>
-        <w:t xml:space="preserve"> </w:t>
-      </w:r>
-      <w:proofErr w:type="spellStart"/>
-      <w:r>
-        <w:rPr>
-          <w:rFonts w:ascii="Times New Roman" w:hAnsi="Times New Roman" w:cs="Times New Roman"/>
-          <w:lang w:val="en-US"/>
-        </w:rPr>
-        <w:t>menyebabkan</w:t>
-      </w:r>
-      <w:proofErr w:type="spellEnd"/>
-      <w:r>
-        <w:rPr>
-          <w:rFonts w:ascii="Times New Roman" w:hAnsi="Times New Roman" w:cs="Times New Roman"/>
-          <w:lang w:val="en-US"/>
-        </w:rPr>
-        <w:t xml:space="preserve"> </w:t>
-      </w:r>
-      <w:proofErr w:type="spellStart"/>
-      <w:r>
-        <w:rPr>
-          <w:rFonts w:ascii="Times New Roman" w:hAnsi="Times New Roman" w:cs="Times New Roman"/>
-          <w:lang w:val="en-US"/>
-        </w:rPr>
-        <w:t>kerugian</w:t>
-      </w:r>
-      <w:proofErr w:type="spellEnd"/>
-      <w:r>
-        <w:rPr>
-          <w:rFonts w:ascii="Times New Roman" w:hAnsi="Times New Roman" w:cs="Times New Roman"/>
-          <w:lang w:val="en-US"/>
-        </w:rPr>
-        <w:t xml:space="preserve"> yang </w:t>
-      </w:r>
-      <w:proofErr w:type="spellStart"/>
-      <w:r>
-        <w:rPr>
-          <w:rFonts w:ascii="Times New Roman" w:hAnsi="Times New Roman" w:cs="Times New Roman"/>
-          <w:lang w:val="en-US"/>
-        </w:rPr>
-        <w:t>signifikan</w:t>
-      </w:r>
-      <w:proofErr w:type="spellEnd"/>
-      <w:r>
-        <w:rPr>
-          <w:rFonts w:ascii="Times New Roman" w:hAnsi="Times New Roman" w:cs="Times New Roman"/>
-          <w:lang w:val="en-US"/>
-        </w:rPr>
-        <w:t xml:space="preserve"> dan </w:t>
-      </w:r>
-      <w:proofErr w:type="spellStart"/>
-      <w:r>
-        <w:rPr>
-          <w:rFonts w:ascii="Times New Roman" w:hAnsi="Times New Roman" w:cs="Times New Roman"/>
-          <w:lang w:val="en-US"/>
-        </w:rPr>
-        <w:t>mengganggu</w:t>
-      </w:r>
-      <w:proofErr w:type="spellEnd"/>
-      <w:r>
-        <w:rPr>
-          <w:rFonts w:ascii="Times New Roman" w:hAnsi="Times New Roman" w:cs="Times New Roman"/>
-          <w:lang w:val="en-US"/>
-        </w:rPr>
-        <w:t xml:space="preserve"> </w:t>
-      </w:r>
-      <w:proofErr w:type="spellStart"/>
-      <w:r>
-        <w:rPr>
-          <w:rFonts w:ascii="Times New Roman" w:hAnsi="Times New Roman" w:cs="Times New Roman"/>
-          <w:lang w:val="en-US"/>
-        </w:rPr>
-        <w:t>ketahanan</w:t>
-      </w:r>
-      <w:proofErr w:type="spellEnd"/>
-      <w:r>
-        <w:rPr>
-          <w:rFonts w:ascii="Times New Roman" w:hAnsi="Times New Roman" w:cs="Times New Roman"/>
-          <w:lang w:val="en-US"/>
-        </w:rPr>
-        <w:t xml:space="preserve"> </w:t>
-      </w:r>
-      <w:proofErr w:type="spellStart"/>
-      <w:r>
-        <w:rPr>
-          <w:rFonts w:ascii="Times New Roman" w:hAnsi="Times New Roman" w:cs="Times New Roman"/>
-          <w:lang w:val="en-US"/>
-        </w:rPr>
-        <w:t>pangan</w:t>
-      </w:r>
-      <w:proofErr w:type="spellEnd"/>
-      <w:r>
-        <w:rPr>
-          <w:rFonts w:ascii="Times New Roman" w:hAnsi="Times New Roman" w:cs="Times New Roman"/>
-          <w:lang w:val="en-US"/>
-        </w:rPr>
-        <w:t xml:space="preserve"> di Madura. </w:t>
-      </w:r>
-      <w:proofErr w:type="spellStart"/>
-      <w:r>
-        <w:rPr>
-          <w:rFonts w:ascii="Times New Roman" w:hAnsi="Times New Roman" w:cs="Times New Roman"/>
-          <w:lang w:val="en-US"/>
-        </w:rPr>
-        <w:t>Beberapa</w:t>
-      </w:r>
-      <w:proofErr w:type="spellEnd"/>
-      <w:r>
-        <w:rPr>
-          <w:rFonts w:ascii="Times New Roman" w:hAnsi="Times New Roman" w:cs="Times New Roman"/>
-          <w:lang w:val="en-US"/>
-        </w:rPr>
-        <w:t xml:space="preserve"> </w:t>
-      </w:r>
-      <w:proofErr w:type="spellStart"/>
-      <w:r>
-        <w:rPr>
-          <w:rFonts w:ascii="Times New Roman" w:hAnsi="Times New Roman" w:cs="Times New Roman"/>
-          <w:lang w:val="en-US"/>
-        </w:rPr>
-        <w:t>penyakit</w:t>
-      </w:r>
-      <w:proofErr w:type="spellEnd"/>
-      <w:r>
-        <w:rPr>
-          <w:rFonts w:ascii="Times New Roman" w:hAnsi="Times New Roman" w:cs="Times New Roman"/>
-          <w:lang w:val="en-US"/>
-        </w:rPr>
-        <w:t xml:space="preserve"> </w:t>
-      </w:r>
-      <w:proofErr w:type="spellStart"/>
-      <w:r>
-        <w:rPr>
-          <w:rFonts w:ascii="Times New Roman" w:hAnsi="Times New Roman" w:cs="Times New Roman"/>
-          <w:lang w:val="en-US"/>
-        </w:rPr>
-        <w:t>padi</w:t>
-      </w:r>
-      <w:proofErr w:type="spellEnd"/>
-      <w:r>
-        <w:rPr>
-          <w:rFonts w:ascii="Times New Roman" w:hAnsi="Times New Roman" w:cs="Times New Roman"/>
-          <w:lang w:val="en-US"/>
-        </w:rPr>
-        <w:t xml:space="preserve"> yang </w:t>
-      </w:r>
-      <w:proofErr w:type="spellStart"/>
-      <w:r>
-        <w:rPr>
-          <w:rFonts w:ascii="Times New Roman" w:hAnsi="Times New Roman" w:cs="Times New Roman"/>
-          <w:lang w:val="en-US"/>
-        </w:rPr>
-        <w:t>umum</w:t>
-      </w:r>
-      <w:proofErr w:type="spellEnd"/>
-      <w:r>
-        <w:rPr>
-          <w:rFonts w:ascii="Times New Roman" w:hAnsi="Times New Roman" w:cs="Times New Roman"/>
-          <w:lang w:val="en-US"/>
-        </w:rPr>
-        <w:t xml:space="preserve"> </w:t>
-      </w:r>
-      <w:proofErr w:type="spellStart"/>
-      <w:r>
-        <w:rPr>
-          <w:rFonts w:ascii="Times New Roman" w:hAnsi="Times New Roman" w:cs="Times New Roman"/>
-          <w:lang w:val="en-US"/>
-        </w:rPr>
-        <w:t>ditemukan</w:t>
-      </w:r>
-      <w:proofErr w:type="spellEnd"/>
-      <w:r>
-        <w:rPr>
-          <w:rFonts w:ascii="Times New Roman" w:hAnsi="Times New Roman" w:cs="Times New Roman"/>
-          <w:lang w:val="en-US"/>
-        </w:rPr>
-        <w:t xml:space="preserve"> </w:t>
-      </w:r>
-      <w:proofErr w:type="spellStart"/>
-      <w:r>
-        <w:rPr>
-          <w:rFonts w:ascii="Times New Roman" w:hAnsi="Times New Roman" w:cs="Times New Roman"/>
-          <w:lang w:val="en-US"/>
-        </w:rPr>
-        <w:t>antara</w:t>
-      </w:r>
-      <w:proofErr w:type="spellEnd"/>
-      <w:r>
-        <w:rPr>
-          <w:rFonts w:ascii="Times New Roman" w:hAnsi="Times New Roman" w:cs="Times New Roman"/>
-          <w:lang w:val="en-US"/>
-        </w:rPr>
-        <w:t xml:space="preserve"> lain: </w:t>
-      </w:r>
-      <w:proofErr w:type="spellStart"/>
-      <w:r>
-        <w:rPr>
-          <w:rFonts w:ascii="Times New Roman" w:hAnsi="Times New Roman" w:cs="Times New Roman"/>
-          <w:lang w:val="en-US"/>
-        </w:rPr>
-        <w:t>Penyakit</w:t>
-      </w:r>
-      <w:proofErr w:type="spellEnd"/>
-      <w:r>
-        <w:rPr>
-          <w:rFonts w:ascii="Times New Roman" w:hAnsi="Times New Roman" w:cs="Times New Roman"/>
-          <w:lang w:val="en-US"/>
-        </w:rPr>
-        <w:t xml:space="preserve"> Hawar </w:t>
-      </w:r>
-      <w:r>
-        <w:rPr>
-          <w:rFonts w:ascii="Times New Roman" w:hAnsi="Times New Roman" w:cs="Times New Roman"/>
-          <w:lang w:val="en-US"/>
-        </w:rPr>
-        <w:t xml:space="preserve">Daun </w:t>
-      </w:r>
-      <w:proofErr w:type="spellStart"/>
-      <w:r>
-        <w:rPr>
-          <w:rFonts w:ascii="Times New Roman" w:hAnsi="Times New Roman" w:cs="Times New Roman"/>
-          <w:lang w:val="en-US"/>
-        </w:rPr>
-        <w:t>Bakteri</w:t>
-      </w:r>
-      <w:proofErr w:type="spellEnd"/>
-      <w:r>
-        <w:rPr>
-          <w:rFonts w:ascii="Times New Roman" w:hAnsi="Times New Roman" w:cs="Times New Roman"/>
-          <w:lang w:val="en-US"/>
-        </w:rPr>
-        <w:t xml:space="preserve">, </w:t>
-      </w:r>
-      <w:proofErr w:type="spellStart"/>
-      <w:r>
-        <w:rPr>
-          <w:rFonts w:ascii="Times New Roman" w:hAnsi="Times New Roman" w:cs="Times New Roman"/>
-          <w:lang w:val="en-US"/>
-        </w:rPr>
-        <w:t>Penyakit</w:t>
-      </w:r>
-      <w:proofErr w:type="spellEnd"/>
-      <w:r>
-        <w:rPr>
-          <w:rFonts w:ascii="Times New Roman" w:hAnsi="Times New Roman" w:cs="Times New Roman"/>
-          <w:lang w:val="en-US"/>
-        </w:rPr>
-        <w:t xml:space="preserve"> Garis Daun, </w:t>
-      </w:r>
-      <w:proofErr w:type="spellStart"/>
-      <w:r>
-        <w:rPr>
-          <w:rFonts w:ascii="Times New Roman" w:hAnsi="Times New Roman" w:cs="Times New Roman"/>
-          <w:lang w:val="en-US"/>
-        </w:rPr>
-        <w:t>Penyakit</w:t>
-      </w:r>
-      <w:proofErr w:type="spellEnd"/>
-      <w:r>
-        <w:rPr>
-          <w:rFonts w:ascii="Times New Roman" w:hAnsi="Times New Roman" w:cs="Times New Roman"/>
-          <w:lang w:val="en-US"/>
-        </w:rPr>
-        <w:t xml:space="preserve"> Blast, </w:t>
-      </w:r>
-      <w:proofErr w:type="spellStart"/>
-      <w:r>
-        <w:rPr>
-          <w:rFonts w:ascii="Times New Roman" w:hAnsi="Times New Roman" w:cs="Times New Roman"/>
-          <w:lang w:val="en-US"/>
-        </w:rPr>
-        <w:t>Penyakit</w:t>
-      </w:r>
-      <w:proofErr w:type="spellEnd"/>
-      <w:r>
-        <w:rPr>
-          <w:rFonts w:ascii="Times New Roman" w:hAnsi="Times New Roman" w:cs="Times New Roman"/>
-          <w:lang w:val="en-US"/>
-        </w:rPr>
-        <w:t xml:space="preserve"> </w:t>
-      </w:r>
-      <w:r>
-        <w:rPr>
-          <w:rFonts w:ascii="Times New Roman" w:hAnsi="Times New Roman" w:cs="Times New Roman"/>
-          <w:lang w:val="en-US"/>
-        </w:rPr>
-        <w:t xml:space="preserve">Hawar </w:t>
-      </w:r>
-      <w:r>
-        <w:rPr>
-          <w:rFonts w:ascii="Times New Roman" w:hAnsi="Times New Roman" w:cs="Times New Roman"/>
-          <w:lang w:val="en-US"/>
-        </w:rPr>
-        <w:t xml:space="preserve">Malai, </w:t>
-      </w:r>
-      <w:proofErr w:type="spellStart"/>
-      <w:r>
-        <w:rPr>
-          <w:rFonts w:ascii="Times New Roman" w:hAnsi="Times New Roman" w:cs="Times New Roman"/>
-          <w:lang w:val="en-US"/>
-        </w:rPr>
-        <w:t>Penyakit</w:t>
-      </w:r>
-      <w:proofErr w:type="spellEnd"/>
-      <w:r>
-        <w:rPr>
-          <w:rFonts w:ascii="Times New Roman" w:hAnsi="Times New Roman" w:cs="Times New Roman"/>
-          <w:lang w:val="en-US"/>
-        </w:rPr>
-        <w:t xml:space="preserve"> </w:t>
-      </w:r>
-      <w:proofErr w:type="spellStart"/>
-      <w:r>
-        <w:rPr>
-          <w:rFonts w:ascii="Times New Roman" w:hAnsi="Times New Roman" w:cs="Times New Roman"/>
-          <w:lang w:val="en-US"/>
-        </w:rPr>
-        <w:t>Tungro</w:t>
-      </w:r>
-      <w:proofErr w:type="spellEnd"/>
-      <w:r>
-        <w:rPr>
-          <w:rFonts w:ascii="Times New Roman" w:hAnsi="Times New Roman" w:cs="Times New Roman"/>
-          <w:lang w:val="en-US"/>
-        </w:rPr>
-        <w:t xml:space="preserve"> dan lain </w:t>
-      </w:r>
-      <w:proofErr w:type="spellStart"/>
-      <w:r>
-        <w:rPr>
-          <w:rFonts w:ascii="Times New Roman" w:hAnsi="Times New Roman" w:cs="Times New Roman"/>
-          <w:lang w:val="en-US"/>
-        </w:rPr>
-        <w:t>sebagainya</w:t>
-      </w:r>
-      <w:proofErr w:type="spellEnd"/>
-      <w:r>
-        <w:rPr>
-          <w:rFonts w:ascii="Times New Roman" w:hAnsi="Times New Roman" w:cs="Times New Roman"/>
-          <w:lang w:val="en-US"/>
-        </w:rPr>
-        <w:t xml:space="preserve"> (</w:t>
-      </w:r>
-      <w:r>
-        <w:rPr>
-          <w:rFonts w:ascii="Times New Roman" w:hAnsi="Times New Roman" w:cs="Times New Roman"/>
-        </w:rPr>
-        <w:t>Metode Berbasis Pembelajaran Mendalam untuk Mendeteksi Penyakit Padi Multikelas Menggunakan Citra Tanaman</w:t>
-      </w:r>
-      <w:r>
-        <w:rPr>
-          <w:rFonts w:ascii="Times New Roman" w:hAnsi="Times New Roman" w:cs="Times New Roman"/>
-          <w:lang w:val="en-US"/>
-        </w:rPr>
-        <w:t xml:space="preserve">). </w:t>
-      </w:r>
-      <w:proofErr w:type="spellStart"/>
-      <w:r>
-        <w:rPr>
-          <w:rFonts w:ascii="Times New Roman" w:hAnsi="Times New Roman" w:cs="Times New Roman"/>
-          <w:lang w:val="en-US"/>
-        </w:rPr>
-        <w:t>Dengan</w:t>
-      </w:r>
-      <w:proofErr w:type="spellEnd"/>
-      <w:r>
-        <w:rPr>
-          <w:rFonts w:ascii="Times New Roman" w:hAnsi="Times New Roman" w:cs="Times New Roman"/>
-          <w:lang w:val="en-US"/>
-        </w:rPr>
-        <w:t xml:space="preserve"> </w:t>
-      </w:r>
-      <w:proofErr w:type="spellStart"/>
-      <w:r>
-        <w:rPr>
-          <w:rFonts w:ascii="Times New Roman" w:hAnsi="Times New Roman" w:cs="Times New Roman"/>
-          <w:lang w:val="en-US"/>
-        </w:rPr>
-        <w:t>banyaknya</w:t>
-      </w:r>
-      <w:proofErr w:type="spellEnd"/>
-      <w:r>
-        <w:rPr>
-          <w:rFonts w:ascii="Times New Roman" w:hAnsi="Times New Roman" w:cs="Times New Roman"/>
-          <w:lang w:val="en-US"/>
-        </w:rPr>
-        <w:t xml:space="preserve"> </w:t>
-      </w:r>
-      <w:proofErr w:type="spellStart"/>
-      <w:r>
-        <w:rPr>
-          <w:rFonts w:ascii="Times New Roman" w:hAnsi="Times New Roman" w:cs="Times New Roman"/>
-          <w:lang w:val="en-US"/>
-        </w:rPr>
-        <w:t>jenis</w:t>
-      </w:r>
-      <w:proofErr w:type="spellEnd"/>
-      <w:r>
-        <w:rPr>
-          <w:rFonts w:ascii="Times New Roman" w:hAnsi="Times New Roman" w:cs="Times New Roman"/>
-          <w:lang w:val="en-US"/>
-        </w:rPr>
-        <w:t xml:space="preserve"> </w:t>
-      </w:r>
-      <w:proofErr w:type="spellStart"/>
-      <w:r>
-        <w:rPr>
-          <w:rFonts w:ascii="Times New Roman" w:hAnsi="Times New Roman" w:cs="Times New Roman"/>
-          <w:lang w:val="en-US"/>
-        </w:rPr>
-        <w:t>penyakit</w:t>
-      </w:r>
-      <w:proofErr w:type="spellEnd"/>
-      <w:r>
-        <w:rPr>
-          <w:rFonts w:ascii="Times New Roman" w:hAnsi="Times New Roman" w:cs="Times New Roman"/>
-          <w:lang w:val="en-US"/>
-        </w:rPr>
-        <w:t xml:space="preserve"> </w:t>
-      </w:r>
-      <w:proofErr w:type="spellStart"/>
-      <w:r>
-        <w:rPr>
-          <w:rFonts w:ascii="Times New Roman" w:hAnsi="Times New Roman" w:cs="Times New Roman"/>
-          <w:lang w:val="en-US"/>
-        </w:rPr>
-        <w:t>tadi</w:t>
-      </w:r>
-      <w:proofErr w:type="spellEnd"/>
-      <w:r>
-        <w:rPr>
-          <w:rFonts w:ascii="Times New Roman" w:hAnsi="Times New Roman" w:cs="Times New Roman"/>
-          <w:lang w:val="en-US"/>
-        </w:rPr>
-        <w:t xml:space="preserve">, </w:t>
-      </w:r>
-      <w:proofErr w:type="spellStart"/>
-      <w:r>
-        <w:rPr>
-          <w:rFonts w:ascii="Times New Roman" w:hAnsi="Times New Roman" w:cs="Times New Roman"/>
-          <w:lang w:val="en-US"/>
-        </w:rPr>
-        <w:t>banyak</w:t>
-      </w:r>
-      <w:proofErr w:type="spellEnd"/>
-      <w:r>
-        <w:rPr>
-          <w:rFonts w:ascii="Times New Roman" w:hAnsi="Times New Roman" w:cs="Times New Roman"/>
-          <w:lang w:val="en-US"/>
-        </w:rPr>
-        <w:t xml:space="preserve"> </w:t>
-      </w:r>
-      <w:proofErr w:type="spellStart"/>
-      <w:r>
-        <w:rPr>
-          <w:rFonts w:ascii="Times New Roman" w:hAnsi="Times New Roman" w:cs="Times New Roman"/>
-          <w:lang w:val="en-US"/>
-        </w:rPr>
-        <w:t>petani</w:t>
-      </w:r>
-      <w:proofErr w:type="spellEnd"/>
-      <w:r>
-        <w:rPr>
-          <w:rFonts w:ascii="Times New Roman" w:hAnsi="Times New Roman" w:cs="Times New Roman"/>
-          <w:lang w:val="en-US"/>
-        </w:rPr>
-        <w:t xml:space="preserve"> di Madura yang </w:t>
-      </w:r>
-      <w:proofErr w:type="spellStart"/>
-      <w:r>
-        <w:rPr>
-          <w:rFonts w:ascii="Times New Roman" w:hAnsi="Times New Roman" w:cs="Times New Roman"/>
-          <w:lang w:val="en-US"/>
-        </w:rPr>
-        <w:t>memiliki</w:t>
-      </w:r>
-      <w:proofErr w:type="spellEnd"/>
-      <w:r>
-        <w:rPr>
-          <w:rFonts w:ascii="Times New Roman" w:hAnsi="Times New Roman" w:cs="Times New Roman"/>
-          <w:lang w:val="en-US"/>
-        </w:rPr>
-        <w:t xml:space="preserve"> </w:t>
-      </w:r>
-      <w:proofErr w:type="spellStart"/>
-      <w:r>
-        <w:rPr>
-          <w:rFonts w:ascii="Times New Roman" w:hAnsi="Times New Roman" w:cs="Times New Roman"/>
-          <w:lang w:val="en-US"/>
-        </w:rPr>
-        <w:t>keterbatasan</w:t>
-      </w:r>
-      <w:proofErr w:type="spellEnd"/>
-      <w:r>
-        <w:rPr>
-          <w:rFonts w:ascii="Times New Roman" w:hAnsi="Times New Roman" w:cs="Times New Roman"/>
-          <w:lang w:val="en-US"/>
-        </w:rPr>
-        <w:t xml:space="preserve"> </w:t>
-      </w:r>
-      <w:proofErr w:type="spellStart"/>
-      <w:r>
-        <w:rPr>
-          <w:rFonts w:ascii="Times New Roman" w:hAnsi="Times New Roman" w:cs="Times New Roman"/>
-          <w:lang w:val="en-US"/>
-        </w:rPr>
-        <w:t>terhadap</w:t>
-      </w:r>
-      <w:proofErr w:type="spellEnd"/>
-      <w:r>
-        <w:rPr>
-          <w:rFonts w:ascii="Times New Roman" w:hAnsi="Times New Roman" w:cs="Times New Roman"/>
-          <w:lang w:val="en-US"/>
-        </w:rPr>
-        <w:t xml:space="preserve"> </w:t>
-      </w:r>
-      <w:proofErr w:type="spellStart"/>
-      <w:r>
-        <w:rPr>
-          <w:rFonts w:ascii="Times New Roman" w:hAnsi="Times New Roman" w:cs="Times New Roman"/>
-          <w:lang w:val="en-US"/>
-        </w:rPr>
-        <w:t>informasi</w:t>
-      </w:r>
-      <w:proofErr w:type="spellEnd"/>
-      <w:r>
-        <w:rPr>
-          <w:rFonts w:ascii="Times New Roman" w:hAnsi="Times New Roman" w:cs="Times New Roman"/>
-          <w:lang w:val="en-US"/>
-        </w:rPr>
-        <w:t xml:space="preserve"> </w:t>
-      </w:r>
-      <w:proofErr w:type="spellStart"/>
-      <w:r>
-        <w:rPr>
-          <w:rFonts w:ascii="Times New Roman" w:hAnsi="Times New Roman" w:cs="Times New Roman"/>
-          <w:lang w:val="en-US"/>
-        </w:rPr>
-        <w:t>mengenai</w:t>
-      </w:r>
-      <w:proofErr w:type="spellEnd"/>
-      <w:r>
-        <w:rPr>
-          <w:rFonts w:ascii="Times New Roman" w:hAnsi="Times New Roman" w:cs="Times New Roman"/>
-          <w:lang w:val="en-US"/>
-        </w:rPr>
-        <w:t xml:space="preserve"> </w:t>
-      </w:r>
-      <w:proofErr w:type="spellStart"/>
-      <w:r>
-        <w:rPr>
-          <w:rFonts w:ascii="Times New Roman" w:hAnsi="Times New Roman" w:cs="Times New Roman"/>
-          <w:lang w:val="en-US"/>
-        </w:rPr>
-        <w:t>jeni</w:t>
-      </w:r>
-      <w:proofErr w:type="spellEnd"/>
-      <w:r>
-        <w:rPr>
-          <w:rFonts w:ascii="Times New Roman" w:hAnsi="Times New Roman" w:cs="Times New Roman"/>
-          <w:lang w:val="en-US"/>
-        </w:rPr>
-        <w:t xml:space="preserve"> </w:t>
-      </w:r>
-      <w:proofErr w:type="spellStart"/>
-      <w:r>
-        <w:rPr>
-          <w:rFonts w:ascii="Times New Roman" w:hAnsi="Times New Roman" w:cs="Times New Roman"/>
-          <w:lang w:val="en-US"/>
-        </w:rPr>
-        <w:t>penyakit</w:t>
-      </w:r>
-      <w:proofErr w:type="spellEnd"/>
-      <w:r>
-        <w:rPr>
-          <w:rFonts w:ascii="Times New Roman" w:hAnsi="Times New Roman" w:cs="Times New Roman"/>
-          <w:lang w:val="en-US"/>
-        </w:rPr>
-        <w:t xml:space="preserve"> </w:t>
-      </w:r>
-      <w:proofErr w:type="spellStart"/>
-      <w:r>
-        <w:rPr>
-          <w:rFonts w:ascii="Times New Roman" w:hAnsi="Times New Roman" w:cs="Times New Roman"/>
-          <w:lang w:val="en-US"/>
-        </w:rPr>
-        <w:t>padi</w:t>
-      </w:r>
-      <w:proofErr w:type="spellEnd"/>
-      <w:r>
-        <w:rPr>
-          <w:rFonts w:ascii="Times New Roman" w:hAnsi="Times New Roman" w:cs="Times New Roman"/>
-          <w:lang w:val="en-US"/>
-        </w:rPr>
-        <w:t xml:space="preserve">, </w:t>
+        <w:t xml:space="preserve"> padi, </w:t>
       </w:r>
       <w:proofErr w:type="spellStart"/>
       <w:r>
@@ -2853,6 +3314,22 @@
           <w:rFonts w:ascii="Times New Roman" w:hAnsi="Times New Roman" w:cs="Times New Roman"/>
           <w:lang w:val="en-US"/>
         </w:rPr>
+        <w:t>tanaman</w:t>
+      </w:r>
+      <w:proofErr w:type="spellEnd"/>
+      <w:r>
+        <w:rPr>
+          <w:rFonts w:ascii="Times New Roman" w:hAnsi="Times New Roman" w:cs="Times New Roman"/>
+          <w:lang w:val="en-US"/>
+        </w:rPr>
+        <w:t xml:space="preserve"> padi </w:t>
+      </w:r>
+      <w:proofErr w:type="spellStart"/>
+      <w:r>
+        <w:rPr>
+          <w:rFonts w:ascii="Times New Roman" w:hAnsi="Times New Roman" w:cs="Times New Roman"/>
+          <w:lang w:val="en-US"/>
+        </w:rPr>
         <w:t>dengan</w:t>
       </w:r>
       <w:proofErr w:type="spellEnd"/>
@@ -3096,23 +3573,7 @@
           <w:rFonts w:ascii="Times New Roman" w:hAnsi="Times New Roman" w:cs="Times New Roman"/>
           <w:lang w:val="en-US"/>
         </w:rPr>
-        <w:t xml:space="preserve"> </w:t>
-      </w:r>
-      <w:proofErr w:type="spellStart"/>
-      <w:r>
-        <w:rPr>
-          <w:rFonts w:ascii="Times New Roman" w:hAnsi="Times New Roman" w:cs="Times New Roman"/>
-          <w:lang w:val="en-US"/>
-        </w:rPr>
-        <w:t>padi</w:t>
-      </w:r>
-      <w:proofErr w:type="spellEnd"/>
-      <w:r>
-        <w:rPr>
-          <w:rFonts w:ascii="Times New Roman" w:hAnsi="Times New Roman" w:cs="Times New Roman"/>
-          <w:lang w:val="en-US"/>
-        </w:rPr>
-        <w:t xml:space="preserve">. </w:t>
+        <w:t xml:space="preserve"> padi. </w:t>
       </w:r>
       <w:r>
         <w:rPr>
@@ -3199,6 +3660,118 @@
           <w:rFonts w:ascii="Times New Roman" w:hAnsi="Times New Roman" w:cs="Times New Roman"/>
           <w:lang w:val="en-US"/>
         </w:rPr>
+        <w:t xml:space="preserve"> //</w:t>
+      </w:r>
+      <w:proofErr w:type="spellStart"/>
+      <w:r>
+        <w:rPr>
+          <w:rFonts w:ascii="Times New Roman" w:hAnsi="Times New Roman" w:cs="Times New Roman"/>
+          <w:lang w:val="en-US"/>
+        </w:rPr>
+        <w:t>ini</w:t>
+      </w:r>
+      <w:proofErr w:type="spellEnd"/>
+      <w:r>
+        <w:rPr>
+          <w:rFonts w:ascii="Times New Roman" w:hAnsi="Times New Roman" w:cs="Times New Roman"/>
+          <w:lang w:val="en-US"/>
+        </w:rPr>
+        <w:t xml:space="preserve"> </w:t>
+      </w:r>
+      <w:proofErr w:type="spellStart"/>
+      <w:r>
+        <w:rPr>
+          <w:rFonts w:ascii="Times New Roman" w:hAnsi="Times New Roman" w:cs="Times New Roman"/>
+          <w:lang w:val="en-US"/>
+        </w:rPr>
+        <w:t>kurang</w:t>
+      </w:r>
+      <w:proofErr w:type="spellEnd"/>
+      <w:r>
+        <w:rPr>
+          <w:rFonts w:ascii="Times New Roman" w:hAnsi="Times New Roman" w:cs="Times New Roman"/>
+          <w:lang w:val="en-US"/>
+        </w:rPr>
+        <w:t xml:space="preserve"> </w:t>
+      </w:r>
+      <w:proofErr w:type="spellStart"/>
+      <w:r>
+        <w:rPr>
+          <w:rFonts w:ascii="Times New Roman" w:hAnsi="Times New Roman" w:cs="Times New Roman"/>
+          <w:lang w:val="en-US"/>
+        </w:rPr>
+        <w:t>karena</w:t>
+      </w:r>
+      <w:proofErr w:type="spellEnd"/>
+      <w:r>
+        <w:rPr>
+          <w:rFonts w:ascii="Times New Roman" w:hAnsi="Times New Roman" w:cs="Times New Roman"/>
+          <w:lang w:val="en-US"/>
+        </w:rPr>
+        <w:t xml:space="preserve"> </w:t>
+      </w:r>
+      <w:proofErr w:type="spellStart"/>
+      <w:r>
+        <w:rPr>
+          <w:rFonts w:ascii="Times New Roman" w:hAnsi="Times New Roman" w:cs="Times New Roman"/>
+          <w:lang w:val="en-US"/>
+        </w:rPr>
+        <w:t>dalam</w:t>
+      </w:r>
+      <w:proofErr w:type="spellEnd"/>
+      <w:r>
+        <w:rPr>
+          <w:rFonts w:ascii="Times New Roman" w:hAnsi="Times New Roman" w:cs="Times New Roman"/>
+          <w:lang w:val="en-US"/>
+        </w:rPr>
+        <w:t xml:space="preserve"> </w:t>
+      </w:r>
+      <w:proofErr w:type="spellStart"/>
+      <w:r>
+        <w:rPr>
+          <w:rFonts w:ascii="Times New Roman" w:hAnsi="Times New Roman" w:cs="Times New Roman"/>
+          <w:lang w:val="en-US"/>
+        </w:rPr>
+        <w:t>jurnal</w:t>
+      </w:r>
+      <w:proofErr w:type="spellEnd"/>
+      <w:r>
+        <w:rPr>
+          <w:rFonts w:ascii="Times New Roman" w:hAnsi="Times New Roman" w:cs="Times New Roman"/>
+          <w:lang w:val="en-US"/>
+        </w:rPr>
+        <w:t xml:space="preserve"> </w:t>
+      </w:r>
+      <w:proofErr w:type="spellStart"/>
+      <w:r>
+        <w:rPr>
+          <w:rFonts w:ascii="Times New Roman" w:hAnsi="Times New Roman" w:cs="Times New Roman"/>
+          <w:lang w:val="en-US"/>
+        </w:rPr>
+        <w:t>ada</w:t>
+      </w:r>
+      <w:proofErr w:type="spellEnd"/>
+      <w:r>
+        <w:rPr>
+          <w:rFonts w:ascii="Times New Roman" w:hAnsi="Times New Roman" w:cs="Times New Roman"/>
+          <w:lang w:val="en-US"/>
+        </w:rPr>
+        <w:t xml:space="preserve"> kata machine </w:t>
+      </w:r>
+      <w:proofErr w:type="spellStart"/>
+      <w:r>
+        <w:rPr>
+          <w:rFonts w:ascii="Times New Roman" w:hAnsi="Times New Roman" w:cs="Times New Roman"/>
+          <w:lang w:val="en-US"/>
+        </w:rPr>
+        <w:t>leraning</w:t>
+      </w:r>
+      <w:proofErr w:type="spellEnd"/>
+      <w:r>
+        <w:rPr>
+          <w:rFonts w:ascii="Times New Roman" w:hAnsi="Times New Roman" w:cs="Times New Roman"/>
+          <w:lang w:val="en-US"/>
+        </w:rPr>
         <w:t xml:space="preserve"> yang </w:t>
       </w:r>
       <w:proofErr w:type="spellStart"/>
@@ -3389,7 +3962,14 @@
           <w:rFonts w:ascii="Times New Roman" w:hAnsi="Times New Roman" w:cs="Times New Roman"/>
           <w:lang w:val="en-US"/>
         </w:rPr>
-        <w:t xml:space="preserve">. Deep learning </w:t>
+        <w:t>, d</w:t>
+      </w:r>
+      <w:r>
+        <w:rPr>
+          <w:rFonts w:ascii="Times New Roman" w:hAnsi="Times New Roman" w:cs="Times New Roman"/>
+          <w:lang w:val="en-US"/>
+        </w:rPr>
+        <w:t xml:space="preserve">eep learning </w:t>
       </w:r>
       <w:proofErr w:type="spellStart"/>
       <w:r>
@@ -3504,16 +4084,37 @@
         <w:t xml:space="preserve"> </w:t>
       </w:r>
       <w:proofErr w:type="spellStart"/>
-      <w:proofErr w:type="gramStart"/>
-      <w:r>
-        <w:rPr>
-          <w:rFonts w:ascii="Times New Roman" w:hAnsi="Times New Roman" w:cs="Times New Roman"/>
-          <w:lang w:val="en-US"/>
-        </w:rPr>
-        <w:t>memprediksi,mengenali</w:t>
-      </w:r>
-      <w:proofErr w:type="spellEnd"/>
-      <w:proofErr w:type="gramEnd"/>
+      <w:r>
+        <w:rPr>
+          <w:rFonts w:ascii="Times New Roman" w:hAnsi="Times New Roman" w:cs="Times New Roman"/>
+          <w:lang w:val="en-US"/>
+        </w:rPr>
+        <w:t>memprediksi</w:t>
+      </w:r>
+      <w:proofErr w:type="spellEnd"/>
+      <w:r>
+        <w:rPr>
+          <w:rFonts w:ascii="Times New Roman" w:hAnsi="Times New Roman" w:cs="Times New Roman"/>
+          <w:lang w:val="en-US"/>
+        </w:rPr>
+        <w:t>,</w:t>
+      </w:r>
+      <w:r>
+        <w:rPr>
+          <w:rFonts w:ascii="Times New Roman" w:hAnsi="Times New Roman" w:cs="Times New Roman"/>
+          <w:lang w:val="en-US"/>
+        </w:rPr>
+        <w:t xml:space="preserve"> </w:t>
+      </w:r>
+      <w:proofErr w:type="spellStart"/>
+      <w:r>
+        <w:rPr>
+          <w:rFonts w:ascii="Times New Roman" w:hAnsi="Times New Roman" w:cs="Times New Roman"/>
+          <w:lang w:val="en-US"/>
+        </w:rPr>
+        <w:t>mengenali</w:t>
+      </w:r>
+      <w:proofErr w:type="spellEnd"/>
       <w:r>
         <w:rPr>
           <w:rFonts w:ascii="Times New Roman" w:hAnsi="Times New Roman" w:cs="Times New Roman"/>
@@ -4331,23 +4932,7 @@
           <w:rFonts w:ascii="Times New Roman" w:hAnsi="Times New Roman" w:cs="Times New Roman"/>
           <w:lang w:val="en-US"/>
         </w:rPr>
-        <w:t xml:space="preserve"> </w:t>
-      </w:r>
-      <w:proofErr w:type="spellStart"/>
-      <w:r>
-        <w:rPr>
-          <w:rFonts w:ascii="Times New Roman" w:hAnsi="Times New Roman" w:cs="Times New Roman"/>
-          <w:lang w:val="en-US"/>
-        </w:rPr>
-        <w:t>padi</w:t>
-      </w:r>
-      <w:proofErr w:type="spellEnd"/>
-      <w:r>
-        <w:rPr>
-          <w:rFonts w:ascii="Times New Roman" w:hAnsi="Times New Roman" w:cs="Times New Roman"/>
-          <w:lang w:val="en-US"/>
-        </w:rPr>
-        <w:t xml:space="preserve"> </w:t>
+        <w:t xml:space="preserve"> padi </w:t>
       </w:r>
       <w:proofErr w:type="spellStart"/>
       <w:r>
@@ -4954,19 +5539,8 @@
           <w:bCs/>
           <w:lang w:val="en-US"/>
         </w:rPr>
-        <w:t xml:space="preserve"> </w:t>
-      </w:r>
-      <w:proofErr w:type="spellStart"/>
-      <w:r>
-        <w:rPr>
-          <w:rFonts w:ascii="Times New Roman" w:hAnsi="Times New Roman" w:cs="Times New Roman"/>
-          <w:b/>
-          <w:bCs/>
-          <w:lang w:val="en-US"/>
-        </w:rPr>
-        <w:t>Masalah</w:t>
-      </w:r>
-      <w:proofErr w:type="spellEnd"/>
+        <w:t xml:space="preserve"> Masalah</w:t>
+      </w:r>
     </w:p>
     <w:p>
       <w:pPr>
@@ -5382,23 +5956,7 @@
           <w:rFonts w:ascii="Times New Roman" w:hAnsi="Times New Roman" w:cs="Times New Roman"/>
           <w:lang w:val="en-US"/>
         </w:rPr>
-        <w:t xml:space="preserve"> </w:t>
-      </w:r>
-      <w:proofErr w:type="spellStart"/>
-      <w:r>
-        <w:rPr>
-          <w:rFonts w:ascii="Times New Roman" w:hAnsi="Times New Roman" w:cs="Times New Roman"/>
-          <w:lang w:val="en-US"/>
-        </w:rPr>
-        <w:t>padi</w:t>
-      </w:r>
-      <w:proofErr w:type="spellEnd"/>
-      <w:r>
-        <w:rPr>
-          <w:rFonts w:ascii="Times New Roman" w:hAnsi="Times New Roman" w:cs="Times New Roman"/>
-          <w:lang w:val="en-US"/>
-        </w:rPr>
-        <w:t xml:space="preserve"> yang </w:t>
+        <w:t xml:space="preserve"> padi yang </w:t>
       </w:r>
       <w:proofErr w:type="spellStart"/>
       <w:r>
@@ -5638,23 +6196,7 @@
           <w:rFonts w:ascii="Times New Roman" w:hAnsi="Times New Roman" w:cs="Times New Roman"/>
           <w:lang w:val="en-US"/>
         </w:rPr>
-        <w:t xml:space="preserve"> </w:t>
-      </w:r>
-      <w:proofErr w:type="spellStart"/>
-      <w:r>
-        <w:rPr>
-          <w:rFonts w:ascii="Times New Roman" w:hAnsi="Times New Roman" w:cs="Times New Roman"/>
-          <w:lang w:val="en-US"/>
-        </w:rPr>
-        <w:t>padi</w:t>
-      </w:r>
-      <w:proofErr w:type="spellEnd"/>
-      <w:r>
-        <w:rPr>
-          <w:rFonts w:ascii="Times New Roman" w:hAnsi="Times New Roman" w:cs="Times New Roman"/>
-          <w:lang w:val="en-US"/>
-        </w:rPr>
-        <w:t xml:space="preserve"> </w:t>
+        <w:t xml:space="preserve"> padi </w:t>
       </w:r>
       <w:proofErr w:type="spellStart"/>
       <w:r>
@@ -5758,6 +6300,7 @@
           <w:rFonts w:ascii="Times New Roman" w:hAnsi="Times New Roman" w:cs="Times New Roman"/>
           <w:lang w:val="en-US"/>
         </w:rPr>
+        <w:lastRenderedPageBreak/>
         <w:t>Bagaimana</w:t>
       </w:r>
       <w:proofErr w:type="spellEnd"/>
@@ -5846,23 +6389,7 @@
           <w:rFonts w:ascii="Times New Roman" w:hAnsi="Times New Roman" w:cs="Times New Roman"/>
           <w:lang w:val="en-US"/>
         </w:rPr>
-        <w:t xml:space="preserve"> </w:t>
-      </w:r>
-      <w:proofErr w:type="spellStart"/>
-      <w:r>
-        <w:rPr>
-          <w:rFonts w:ascii="Times New Roman" w:hAnsi="Times New Roman" w:cs="Times New Roman"/>
-          <w:lang w:val="en-US"/>
-        </w:rPr>
-        <w:t>padi</w:t>
-      </w:r>
-      <w:proofErr w:type="spellEnd"/>
-      <w:r>
-        <w:rPr>
-          <w:rFonts w:ascii="Times New Roman" w:hAnsi="Times New Roman" w:cs="Times New Roman"/>
-          <w:lang w:val="en-US"/>
-        </w:rPr>
-        <w:t xml:space="preserve"> </w:t>
+        <w:t xml:space="preserve"> padi </w:t>
       </w:r>
       <w:proofErr w:type="spellStart"/>
       <w:r>
@@ -6011,7 +6538,6 @@
           <w:bCs/>
           <w:lang w:val="en-US"/>
         </w:rPr>
-        <w:lastRenderedPageBreak/>
         <w:t xml:space="preserve">Manfaat </w:t>
       </w:r>
       <w:proofErr w:type="spellStart"/>
@@ -6355,23 +6881,7 @@
           <w:rFonts w:ascii="Times New Roman" w:hAnsi="Times New Roman" w:cs="Times New Roman"/>
           <w:lang w:val="en-US"/>
         </w:rPr>
-        <w:t xml:space="preserve"> </w:t>
-      </w:r>
-      <w:proofErr w:type="spellStart"/>
-      <w:r>
-        <w:rPr>
-          <w:rFonts w:ascii="Times New Roman" w:hAnsi="Times New Roman" w:cs="Times New Roman"/>
-          <w:lang w:val="en-US"/>
-        </w:rPr>
-        <w:t>padi</w:t>
-      </w:r>
-      <w:proofErr w:type="spellEnd"/>
-      <w:r>
-        <w:rPr>
-          <w:rFonts w:ascii="Times New Roman" w:hAnsi="Times New Roman" w:cs="Times New Roman"/>
-          <w:lang w:val="en-US"/>
-        </w:rPr>
-        <w:t xml:space="preserve">, </w:t>
+        <w:t xml:space="preserve"> padi, </w:t>
       </w:r>
       <w:proofErr w:type="spellStart"/>
       <w:r>
@@ -6691,23 +7201,7 @@
           <w:rFonts w:ascii="Times New Roman" w:hAnsi="Times New Roman" w:cs="Times New Roman"/>
           <w:lang w:val="en-US"/>
         </w:rPr>
-        <w:t xml:space="preserve"> </w:t>
-      </w:r>
-      <w:proofErr w:type="spellStart"/>
-      <w:r>
-        <w:rPr>
-          <w:rFonts w:ascii="Times New Roman" w:hAnsi="Times New Roman" w:cs="Times New Roman"/>
-          <w:lang w:val="en-US"/>
-        </w:rPr>
-        <w:t>padi</w:t>
-      </w:r>
-      <w:proofErr w:type="spellEnd"/>
-      <w:r>
-        <w:rPr>
-          <w:rFonts w:ascii="Times New Roman" w:hAnsi="Times New Roman" w:cs="Times New Roman"/>
-          <w:lang w:val="en-US"/>
-        </w:rPr>
-        <w:t xml:space="preserve"> </w:t>
+        <w:t xml:space="preserve"> padi </w:t>
       </w:r>
       <w:proofErr w:type="spellStart"/>
       <w:r>
@@ -7027,23 +7521,7 @@
           <w:rFonts w:ascii="Times New Roman" w:hAnsi="Times New Roman" w:cs="Times New Roman"/>
           <w:lang w:val="en-US"/>
         </w:rPr>
-        <w:t xml:space="preserve"> </w:t>
-      </w:r>
-      <w:proofErr w:type="spellStart"/>
-      <w:r>
-        <w:rPr>
-          <w:rFonts w:ascii="Times New Roman" w:hAnsi="Times New Roman" w:cs="Times New Roman"/>
-          <w:lang w:val="en-US"/>
-        </w:rPr>
-        <w:t>padi</w:t>
-      </w:r>
-      <w:proofErr w:type="spellEnd"/>
-      <w:r>
-        <w:rPr>
-          <w:rFonts w:ascii="Times New Roman" w:hAnsi="Times New Roman" w:cs="Times New Roman"/>
-          <w:lang w:val="en-US"/>
-        </w:rPr>
-        <w:t>.</w:t>
+        <w:t xml:space="preserve"> padi.</w:t>
       </w:r>
     </w:p>
     <w:p>
@@ -7376,7 +7854,7 @@
 </file>
 
 <file path=word/numbering.xml><?xml version="1.0" encoding="utf-8"?>
-<w:numbering xmlns:wpc="http://schemas.microsoft.com/office/word/2010/wordprocessingCanvas" xmlns:cx="http://schemas.microsoft.com/office/drawing/2014/chartex" xmlns:cx1="http://schemas.microsoft.com/office/drawing/2015/9/8/chartex" xmlns:cx2="http://schemas.microsoft.com/office/drawing/2015/10/21/chartex" xmlns:cx3="http://schemas.microsoft.com/office/drawing/2016/5/9/chartex" xmlns:cx4="http://schemas.microsoft.com/office/drawing/2016/5/10/chartex" xmlns:cx5="http://schemas.microsoft.com/office/drawing/2016/5/11/chartex" xmlns:cx6="http://schemas.microsoft.com/office/drawing/2016/5/12/chartex" xmlns:cx7="http://schemas.microsoft.com/office/drawing/2016/5/13/chartex" xmlns:cx8="http://schemas.microsoft.com/office/drawing/2016/5/14/chartex" xmlns:mc="http://schemas.openxmlformats.org/markup-compatibility/2006" xmlns:aink="http://schemas.microsoft.com/office/drawing/2016/ink" xmlns:am3d="http://schemas.microsoft.com/office/drawing/2017/model3d" xmlns:o="urn:schemas-microsoft-com:office:office" xmlns:oel="http://schemas.microsoft.com/office/2019/extlst" xmlns:r="http://schemas.openxmlformats.org/officeDocument/2006/relationships" xmlns:m="http://schemas.openxmlformats.org/officeDocument/2006/math" xmlns:v="urn:schemas-microsoft-com:vml" xmlns:wp14="http://schemas.microsoft.com/office/word/2010/wordprocessingDrawing" xmlns:wp="http://schemas.openxmlformats.org/drawingml/2006/wordprocessingDrawing" xmlns:w10="urn:schemas-microsoft-com:office:word" xmlns:w="http://schemas.openxmlformats.org/wordprocessingml/2006/main" xmlns:w14="http://schemas.microsoft.com/office/word/2010/wordml" xmlns:w15="http://schemas.microsoft.com/office/word/2012/wordml" xmlns:w16cex="http://schemas.microsoft.com/office/word/2018/wordml/cex" xmlns:w16cid="http://schemas.microsoft.com/office/word/2016/wordml/cid" xmlns:w16="http://schemas.microsoft.com/office/word/2018/wordml" xmlns:w16du="http://schemas.microsoft.com/office/word/2023/wordml/word16du" xmlns:w16sdtdh="http://schemas.microsoft.com/office/word/2020/wordml/sdtdatahash" xmlns:w16se="http://schemas.microsoft.com/office/word/2015/wordml/symex" xmlns:wpg="http://schemas.microsoft.com/office/word/2010/wordprocessingGroup" xmlns:wpi="http://schemas.microsoft.com/office/word/2010/wordprocessingInk" xmlns:wne="http://schemas.microsoft.com/office/word/2006/wordml" xmlns:wps="http://schemas.microsoft.com/office/word/2010/wordprocessingShape" mc:Ignorable="w14 w15 w16se w16cid w16 w16cex w16sdtdh w16du wp14">
+<w:numbering xmlns:wpc="http://schemas.microsoft.com/office/word/2010/wordprocessingCanvas" xmlns:cx="http://schemas.microsoft.com/office/drawing/2014/chartex" xmlns:cx1="http://schemas.microsoft.com/office/drawing/2015/9/8/chartex" xmlns:cx2="http://schemas.microsoft.com/office/drawing/2015/10/21/chartex" xmlns:cx3="http://schemas.microsoft.com/office/drawing/2016/5/9/chartex" xmlns:cx4="http://schemas.microsoft.com/office/drawing/2016/5/10/chartex" xmlns:cx5="http://schemas.microsoft.com/office/drawing/2016/5/11/chartex" xmlns:cx6="http://schemas.microsoft.com/office/drawing/2016/5/12/chartex" xmlns:cx7="http://schemas.microsoft.com/office/drawing/2016/5/13/chartex" xmlns:cx8="http://schemas.microsoft.com/office/drawing/2016/5/14/chartex" xmlns:mc="http://schemas.openxmlformats.org/markup-compatibility/2006" xmlns:aink="http://schemas.microsoft.com/office/drawing/2016/ink" xmlns:am3d="http://schemas.microsoft.com/office/drawing/2017/model3d" xmlns:o="urn:schemas-microsoft-com:office:office" xmlns:oel="http://schemas.microsoft.com/office/2019/extlst" xmlns:r="http://schemas.openxmlformats.org/officeDocument/2006/relationships" xmlns:m="http://schemas.openxmlformats.org/officeDocument/2006/math" xmlns:v="urn:schemas-microsoft-com:vml" xmlns:wp14="http://schemas.microsoft.com/office/word/2010/wordprocessingDrawing" xmlns:wp="http://schemas.openxmlformats.org/drawingml/2006/wordprocessingDrawing" xmlns:w10="urn:schemas-microsoft-com:office:word" xmlns:w="http://schemas.openxmlformats.org/wordprocessingml/2006/main" xmlns:w14="http://schemas.microsoft.com/office/word/2010/wordml" xmlns:w15="http://schemas.microsoft.com/office/word/2012/wordml" xmlns:w16cex="http://schemas.microsoft.com/office/word/2018/wordml/cex" xmlns:w16cid="http://schemas.microsoft.com/office/word/2016/wordml/cid" xmlns:w16="http://schemas.microsoft.com/office/word/2018/wordml" xmlns:w16du="http://schemas.microsoft.com/office/word/2023/wordml/word16du" xmlns:w16sdtdh="http://schemas.microsoft.com/office/word/2020/wordml/sdtdatahash" xmlns:w16sdtfl="http://schemas.microsoft.com/office/word/2024/wordml/sdtformatlock" xmlns:w16se="http://schemas.microsoft.com/office/word/2015/wordml/symex" xmlns:wpg="http://schemas.microsoft.com/office/word/2010/wordprocessingGroup" xmlns:wpi="http://schemas.microsoft.com/office/word/2010/wordprocessingInk" xmlns:wne="http://schemas.microsoft.com/office/word/2006/wordml" xmlns:wps="http://schemas.microsoft.com/office/word/2010/wordprocessingShape" mc:Ignorable="w14 w15 w16se w16cid w16 w16cex w16sdtdh w16sdtfl w16du wp14">
   <w:abstractNum w:abstractNumId="0" w15:restartNumberingAfterBreak="0">
     <w:nsid w:val="16377E4C"/>
     <w:multiLevelType w:val="hybridMultilevel"/>
@@ -8005,7 +8483,7 @@
 </file>
 
 <file path=word/styles.xml><?xml version="1.0" encoding="utf-8"?>
-<w:styles xmlns:mc="http://schemas.openxmlformats.org/markup-compatibility/2006" xmlns:r="http://schemas.openxmlformats.org/officeDocument/2006/relationships" xmlns:w="http://schemas.openxmlformats.org/wordprocessingml/2006/main" xmlns:w14="http://schemas.microsoft.com/office/word/2010/wordml" xmlns:w15="http://schemas.microsoft.com/office/word/2012/wordml" xmlns:w16cex="http://schemas.microsoft.com/office/word/2018/wordml/cex" xmlns:w16cid="http://schemas.microsoft.com/office/word/2016/wordml/cid" xmlns:w16="http://schemas.microsoft.com/office/word/2018/wordml" xmlns:w16du="http://schemas.microsoft.com/office/word/2023/wordml/word16du" xmlns:w16sdtdh="http://schemas.microsoft.com/office/word/2020/wordml/sdtdatahash" xmlns:w16se="http://schemas.microsoft.com/office/word/2015/wordml/symex" mc:Ignorable="w14 w15 w16se w16cid w16 w16cex w16sdtdh w16du">
+<w:styles xmlns:mc="http://schemas.openxmlformats.org/markup-compatibility/2006" xmlns:r="http://schemas.openxmlformats.org/officeDocument/2006/relationships" xmlns:w="http://schemas.openxmlformats.org/wordprocessingml/2006/main" xmlns:w14="http://schemas.microsoft.com/office/word/2010/wordml" xmlns:w15="http://schemas.microsoft.com/office/word/2012/wordml" xmlns:w16cex="http://schemas.microsoft.com/office/word/2018/wordml/cex" xmlns:w16cid="http://schemas.microsoft.com/office/word/2016/wordml/cid" xmlns:w16="http://schemas.microsoft.com/office/word/2018/wordml" xmlns:w16du="http://schemas.microsoft.com/office/word/2023/wordml/word16du" xmlns:w16sdtdh="http://schemas.microsoft.com/office/word/2020/wordml/sdtdatahash" xmlns:w16sdtfl="http://schemas.microsoft.com/office/word/2024/wordml/sdtformatlock" xmlns:w16se="http://schemas.microsoft.com/office/word/2015/wordml/symex" mc:Ignorable="w14 w15 w16se w16cid w16 w16cex w16sdtdh w16sdtfl w16du">
   <w:docDefaults>
     <w:rPrDefault>
       <w:rPr>
@@ -8408,6 +8886,7 @@
   <w:style w:type="character" w:default="1" w:styleId="DefaultParagraphFont">
     <w:name w:val="Default Paragraph Font"/>
     <w:uiPriority w:val="1"/>
+    <w:semiHidden/>
     <w:unhideWhenUsed/>
   </w:style>
   <w:style w:type="table" w:default="1" w:styleId="TableNormal">

</xml_diff>

<commit_message>
ada lagi revisi dikit lagi ada yang kelewat gaaaaa
</commit_message>
<xml_diff>
--- a/penelitian baru.docx
+++ b/penelitian baru.docx
@@ -1,6 +1,6 @@
 
 <file path=word/document.xml><?xml version="1.0" encoding="utf-8"?>
-<w:document xmlns:wpc="http://schemas.microsoft.com/office/word/2010/wordprocessingCanvas" xmlns:cx="http://schemas.microsoft.com/office/drawing/2014/chartex" xmlns:cx1="http://schemas.microsoft.com/office/drawing/2015/9/8/chartex" xmlns:cx2="http://schemas.microsoft.com/office/drawing/2015/10/21/chartex" xmlns:cx3="http://schemas.microsoft.com/office/drawing/2016/5/9/chartex" xmlns:cx4="http://schemas.microsoft.com/office/drawing/2016/5/10/chartex" xmlns:cx5="http://schemas.microsoft.com/office/drawing/2016/5/11/chartex" xmlns:cx6="http://schemas.microsoft.com/office/drawing/2016/5/12/chartex" xmlns:cx7="http://schemas.microsoft.com/office/drawing/2016/5/13/chartex" xmlns:cx8="http://schemas.microsoft.com/office/drawing/2016/5/14/chartex" xmlns:mc="http://schemas.openxmlformats.org/markup-compatibility/2006" xmlns:aink="http://schemas.microsoft.com/office/drawing/2016/ink" xmlns:am3d="http://schemas.microsoft.com/office/drawing/2017/model3d" xmlns:o="urn:schemas-microsoft-com:office:office" xmlns:oel="http://schemas.microsoft.com/office/2019/extlst" xmlns:r="http://schemas.openxmlformats.org/officeDocument/2006/relationships" xmlns:m="http://schemas.openxmlformats.org/officeDocument/2006/math" xmlns:v="urn:schemas-microsoft-com:vml" xmlns:wp14="http://schemas.microsoft.com/office/word/2010/wordprocessingDrawing" xmlns:wp="http://schemas.openxmlformats.org/drawingml/2006/wordprocessingDrawing" xmlns:w10="urn:schemas-microsoft-com:office:word" xmlns:w="http://schemas.openxmlformats.org/wordprocessingml/2006/main" xmlns:w14="http://schemas.microsoft.com/office/word/2010/wordml" xmlns:w15="http://schemas.microsoft.com/office/word/2012/wordml" xmlns:w16cex="http://schemas.microsoft.com/office/word/2018/wordml/cex" xmlns:w16cid="http://schemas.microsoft.com/office/word/2016/wordml/cid" xmlns:w16="http://schemas.microsoft.com/office/word/2018/wordml" xmlns:w16du="http://schemas.microsoft.com/office/word/2023/wordml/word16du" xmlns:w16sdtdh="http://schemas.microsoft.com/office/word/2020/wordml/sdtdatahash" xmlns:w16se="http://schemas.microsoft.com/office/word/2015/wordml/symex" xmlns:wpg="http://schemas.microsoft.com/office/word/2010/wordprocessingGroup" xmlns:wpi="http://schemas.microsoft.com/office/word/2010/wordprocessingInk" xmlns:wne="http://schemas.microsoft.com/office/word/2006/wordml" xmlns:wps="http://schemas.microsoft.com/office/word/2010/wordprocessingShape" mc:Ignorable="w14 w15 w16se w16cid w16 w16cex w16sdtdh w16du wp14">
+<w:document xmlns:wpc="http://schemas.microsoft.com/office/word/2010/wordprocessingCanvas" xmlns:cx="http://schemas.microsoft.com/office/drawing/2014/chartex" xmlns:cx1="http://schemas.microsoft.com/office/drawing/2015/9/8/chartex" xmlns:cx2="http://schemas.microsoft.com/office/drawing/2015/10/21/chartex" xmlns:cx3="http://schemas.microsoft.com/office/drawing/2016/5/9/chartex" xmlns:cx4="http://schemas.microsoft.com/office/drawing/2016/5/10/chartex" xmlns:cx5="http://schemas.microsoft.com/office/drawing/2016/5/11/chartex" xmlns:cx6="http://schemas.microsoft.com/office/drawing/2016/5/12/chartex" xmlns:cx7="http://schemas.microsoft.com/office/drawing/2016/5/13/chartex" xmlns:cx8="http://schemas.microsoft.com/office/drawing/2016/5/14/chartex" xmlns:mc="http://schemas.openxmlformats.org/markup-compatibility/2006" xmlns:aink="http://schemas.microsoft.com/office/drawing/2016/ink" xmlns:am3d="http://schemas.microsoft.com/office/drawing/2017/model3d" xmlns:o="urn:schemas-microsoft-com:office:office" xmlns:oel="http://schemas.microsoft.com/office/2019/extlst" xmlns:r="http://schemas.openxmlformats.org/officeDocument/2006/relationships" xmlns:m="http://schemas.openxmlformats.org/officeDocument/2006/math" xmlns:v="urn:schemas-microsoft-com:vml" xmlns:wp14="http://schemas.microsoft.com/office/word/2010/wordprocessingDrawing" xmlns:wp="http://schemas.openxmlformats.org/drawingml/2006/wordprocessingDrawing" xmlns:w10="urn:schemas-microsoft-com:office:word" xmlns:w="http://schemas.openxmlformats.org/wordprocessingml/2006/main" xmlns:w14="http://schemas.microsoft.com/office/word/2010/wordml" xmlns:w15="http://schemas.microsoft.com/office/word/2012/wordml" xmlns:w16cex="http://schemas.microsoft.com/office/word/2018/wordml/cex" xmlns:w16cid="http://schemas.microsoft.com/office/word/2016/wordml/cid" xmlns:w16="http://schemas.microsoft.com/office/word/2018/wordml" xmlns:w16du="http://schemas.microsoft.com/office/word/2023/wordml/word16du" xmlns:w16sdtdh="http://schemas.microsoft.com/office/word/2020/wordml/sdtdatahash" xmlns:w16sdtfl="http://schemas.microsoft.com/office/word/2024/wordml/sdtformatlock" xmlns:w16se="http://schemas.microsoft.com/office/word/2015/wordml/symex" xmlns:wpg="http://schemas.microsoft.com/office/word/2010/wordprocessingGroup" xmlns:wpi="http://schemas.microsoft.com/office/word/2010/wordprocessingInk" xmlns:wne="http://schemas.microsoft.com/office/word/2006/wordml" xmlns:wps="http://schemas.microsoft.com/office/word/2010/wordprocessingShape" mc:Ignorable="w14 w15 w16se w16cid w16 w16cex w16sdtdh w16sdtfl w16du wp14">
   <w:body>
     <w:p>
       <w:pPr>
@@ -328,6 +328,7 @@
       <w:r>
         <w:rPr>
           <w:rFonts w:ascii="Times New Roman" w:hAnsi="Times New Roman" w:cs="Times New Roman"/>
+          <w:highlight w:val="yellow"/>
           <w:lang w:val="en-US"/>
         </w:rPr>
         <w:t xml:space="preserve">Sektor </w:t>
@@ -336,6 +337,7 @@
       <w:r>
         <w:rPr>
           <w:rFonts w:ascii="Times New Roman" w:hAnsi="Times New Roman" w:cs="Times New Roman"/>
+          <w:highlight w:val="yellow"/>
           <w:lang w:val="en-US"/>
         </w:rPr>
         <w:t>pertanian</w:t>
@@ -344,14 +346,16 @@
       <w:r>
         <w:rPr>
           <w:rFonts w:ascii="Times New Roman" w:hAnsi="Times New Roman" w:cs="Times New Roman"/>
-          <w:lang w:val="en-US"/>
-        </w:rPr>
-        <w:t xml:space="preserve"> </w:t>
-      </w:r>
-      <w:proofErr w:type="spellStart"/>
-      <w:r>
-        <w:rPr>
-          <w:rFonts w:ascii="Times New Roman" w:hAnsi="Times New Roman" w:cs="Times New Roman"/>
+          <w:highlight w:val="yellow"/>
+          <w:lang w:val="en-US"/>
+        </w:rPr>
+        <w:t xml:space="preserve"> </w:t>
+      </w:r>
+      <w:proofErr w:type="spellStart"/>
+      <w:r>
+        <w:rPr>
+          <w:rFonts w:ascii="Times New Roman" w:hAnsi="Times New Roman" w:cs="Times New Roman"/>
+          <w:highlight w:val="yellow"/>
           <w:lang w:val="en-US"/>
         </w:rPr>
         <w:t>merupakan</w:t>
@@ -360,14 +364,16 @@
       <w:r>
         <w:rPr>
           <w:rFonts w:ascii="Times New Roman" w:hAnsi="Times New Roman" w:cs="Times New Roman"/>
-          <w:lang w:val="en-US"/>
-        </w:rPr>
-        <w:t xml:space="preserve"> </w:t>
-      </w:r>
-      <w:proofErr w:type="spellStart"/>
-      <w:r>
-        <w:rPr>
-          <w:rFonts w:ascii="Times New Roman" w:hAnsi="Times New Roman" w:cs="Times New Roman"/>
+          <w:highlight w:val="yellow"/>
+          <w:lang w:val="en-US"/>
+        </w:rPr>
+        <w:t xml:space="preserve"> </w:t>
+      </w:r>
+      <w:proofErr w:type="spellStart"/>
+      <w:r>
+        <w:rPr>
+          <w:rFonts w:ascii="Times New Roman" w:hAnsi="Times New Roman" w:cs="Times New Roman"/>
+          <w:highlight w:val="yellow"/>
           <w:lang w:val="en-US"/>
         </w:rPr>
         <w:t>faktor</w:t>
@@ -376,6 +382,7 @@
       <w:r>
         <w:rPr>
           <w:rFonts w:ascii="Times New Roman" w:hAnsi="Times New Roman" w:cs="Times New Roman"/>
+          <w:highlight w:val="yellow"/>
           <w:lang w:val="en-US"/>
         </w:rPr>
         <w:t xml:space="preserve"> yang sangat </w:t>
@@ -384,6 +391,7 @@
       <w:r>
         <w:rPr>
           <w:rFonts w:ascii="Times New Roman" w:hAnsi="Times New Roman" w:cs="Times New Roman"/>
+          <w:highlight w:val="yellow"/>
           <w:lang w:val="en-US"/>
         </w:rPr>
         <w:t>penting</w:t>
@@ -392,14 +400,16 @@
       <w:r>
         <w:rPr>
           <w:rFonts w:ascii="Times New Roman" w:hAnsi="Times New Roman" w:cs="Times New Roman"/>
-          <w:lang w:val="en-US"/>
-        </w:rPr>
-        <w:t xml:space="preserve"> </w:t>
-      </w:r>
-      <w:proofErr w:type="spellStart"/>
-      <w:r>
-        <w:rPr>
-          <w:rFonts w:ascii="Times New Roman" w:hAnsi="Times New Roman" w:cs="Times New Roman"/>
+          <w:highlight w:val="yellow"/>
+          <w:lang w:val="en-US"/>
+        </w:rPr>
+        <w:t xml:space="preserve"> </w:t>
+      </w:r>
+      <w:proofErr w:type="spellStart"/>
+      <w:r>
+        <w:rPr>
+          <w:rFonts w:ascii="Times New Roman" w:hAnsi="Times New Roman" w:cs="Times New Roman"/>
+          <w:highlight w:val="yellow"/>
           <w:lang w:val="en-US"/>
         </w:rPr>
         <w:t>terkait</w:t>
@@ -408,14 +418,16 @@
       <w:r>
         <w:rPr>
           <w:rFonts w:ascii="Times New Roman" w:hAnsi="Times New Roman" w:cs="Times New Roman"/>
-          <w:lang w:val="en-US"/>
-        </w:rPr>
-        <w:t xml:space="preserve"> </w:t>
-      </w:r>
-      <w:proofErr w:type="spellStart"/>
-      <w:r>
-        <w:rPr>
-          <w:rFonts w:ascii="Times New Roman" w:hAnsi="Times New Roman" w:cs="Times New Roman"/>
+          <w:highlight w:val="yellow"/>
+          <w:lang w:val="en-US"/>
+        </w:rPr>
+        <w:t xml:space="preserve"> </w:t>
+      </w:r>
+      <w:proofErr w:type="spellStart"/>
+      <w:r>
+        <w:rPr>
+          <w:rFonts w:ascii="Times New Roman" w:hAnsi="Times New Roman" w:cs="Times New Roman"/>
+          <w:highlight w:val="yellow"/>
           <w:lang w:val="en-US"/>
         </w:rPr>
         <w:t>ketahanan</w:t>
@@ -424,14 +436,16 @@
       <w:r>
         <w:rPr>
           <w:rFonts w:ascii="Times New Roman" w:hAnsi="Times New Roman" w:cs="Times New Roman"/>
-          <w:lang w:val="en-US"/>
-        </w:rPr>
-        <w:t xml:space="preserve"> </w:t>
-      </w:r>
-      <w:proofErr w:type="spellStart"/>
-      <w:r>
-        <w:rPr>
-          <w:rFonts w:ascii="Times New Roman" w:hAnsi="Times New Roman" w:cs="Times New Roman"/>
+          <w:highlight w:val="yellow"/>
+          <w:lang w:val="en-US"/>
+        </w:rPr>
+        <w:t xml:space="preserve"> </w:t>
+      </w:r>
+      <w:proofErr w:type="spellStart"/>
+      <w:r>
+        <w:rPr>
+          <w:rFonts w:ascii="Times New Roman" w:hAnsi="Times New Roman" w:cs="Times New Roman"/>
+          <w:highlight w:val="yellow"/>
           <w:lang w:val="en-US"/>
         </w:rPr>
         <w:t>pangan</w:t>
@@ -440,6 +454,7 @@
       <w:r>
         <w:rPr>
           <w:rFonts w:ascii="Times New Roman" w:hAnsi="Times New Roman" w:cs="Times New Roman"/>
+          <w:highlight w:val="yellow"/>
           <w:lang w:val="en-US"/>
         </w:rPr>
         <w:t xml:space="preserve">. </w:t>
@@ -448,6 +463,7 @@
       <w:r>
         <w:rPr>
           <w:rFonts w:ascii="Times New Roman" w:hAnsi="Times New Roman" w:cs="Times New Roman"/>
+          <w:highlight w:val="yellow"/>
           <w:lang w:val="en-US"/>
         </w:rPr>
         <w:t>Jumlah</w:t>
@@ -456,14 +472,16 @@
       <w:r>
         <w:rPr>
           <w:rFonts w:ascii="Times New Roman" w:hAnsi="Times New Roman" w:cs="Times New Roman"/>
-          <w:lang w:val="en-US"/>
-        </w:rPr>
-        <w:t xml:space="preserve"> </w:t>
-      </w:r>
-      <w:proofErr w:type="spellStart"/>
-      <w:r>
-        <w:rPr>
-          <w:rFonts w:ascii="Times New Roman" w:hAnsi="Times New Roman" w:cs="Times New Roman"/>
+          <w:highlight w:val="yellow"/>
+          <w:lang w:val="en-US"/>
+        </w:rPr>
+        <w:t xml:space="preserve"> </w:t>
+      </w:r>
+      <w:proofErr w:type="spellStart"/>
+      <w:r>
+        <w:rPr>
+          <w:rFonts w:ascii="Times New Roman" w:hAnsi="Times New Roman" w:cs="Times New Roman"/>
+          <w:highlight w:val="yellow"/>
           <w:lang w:val="en-US"/>
         </w:rPr>
         <w:t>produksi</w:t>
@@ -472,30 +490,16 @@
       <w:r>
         <w:rPr>
           <w:rFonts w:ascii="Times New Roman" w:hAnsi="Times New Roman" w:cs="Times New Roman"/>
-          <w:lang w:val="en-US"/>
-        </w:rPr>
-        <w:t xml:space="preserve"> </w:t>
-      </w:r>
-      <w:proofErr w:type="spellStart"/>
-      <w:r>
-        <w:rPr>
-          <w:rFonts w:ascii="Times New Roman" w:hAnsi="Times New Roman" w:cs="Times New Roman"/>
-          <w:lang w:val="en-US"/>
-        </w:rPr>
-        <w:t>padi</w:t>
-      </w:r>
-      <w:proofErr w:type="spellEnd"/>
-      <w:r>
-        <w:rPr>
-          <w:rFonts w:ascii="Times New Roman" w:hAnsi="Times New Roman" w:cs="Times New Roman"/>
-          <w:lang w:val="en-US"/>
-        </w:rPr>
-        <w:t xml:space="preserve"> </w:t>
-      </w:r>
-      <w:proofErr w:type="spellStart"/>
-      <w:r>
-        <w:rPr>
-          <w:rFonts w:ascii="Times New Roman" w:hAnsi="Times New Roman" w:cs="Times New Roman"/>
+          <w:highlight w:val="yellow"/>
+          <w:lang w:val="en-US"/>
+        </w:rPr>
+        <w:t xml:space="preserve"> padi </w:t>
+      </w:r>
+      <w:proofErr w:type="spellStart"/>
+      <w:r>
+        <w:rPr>
+          <w:rFonts w:ascii="Times New Roman" w:hAnsi="Times New Roman" w:cs="Times New Roman"/>
+          <w:highlight w:val="yellow"/>
           <w:lang w:val="en-US"/>
         </w:rPr>
         <w:t>menjadi</w:t>
@@ -504,14 +508,16 @@
       <w:r>
         <w:rPr>
           <w:rFonts w:ascii="Times New Roman" w:hAnsi="Times New Roman" w:cs="Times New Roman"/>
-          <w:lang w:val="en-US"/>
-        </w:rPr>
-        <w:t xml:space="preserve"> </w:t>
-      </w:r>
-      <w:proofErr w:type="spellStart"/>
-      <w:r>
-        <w:rPr>
-          <w:rFonts w:ascii="Times New Roman" w:hAnsi="Times New Roman" w:cs="Times New Roman"/>
+          <w:highlight w:val="yellow"/>
+          <w:lang w:val="en-US"/>
+        </w:rPr>
+        <w:t xml:space="preserve"> </w:t>
+      </w:r>
+      <w:proofErr w:type="spellStart"/>
+      <w:r>
+        <w:rPr>
+          <w:rFonts w:ascii="Times New Roman" w:hAnsi="Times New Roman" w:cs="Times New Roman"/>
+          <w:highlight w:val="yellow"/>
           <w:lang w:val="en-US"/>
         </w:rPr>
         <w:t>hal</w:t>
@@ -520,6 +526,7 @@
       <w:r>
         <w:rPr>
           <w:rFonts w:ascii="Times New Roman" w:hAnsi="Times New Roman" w:cs="Times New Roman"/>
+          <w:highlight w:val="yellow"/>
           <w:lang w:val="en-US"/>
         </w:rPr>
         <w:t xml:space="preserve"> yang paling </w:t>
@@ -528,6 +535,7 @@
       <w:r>
         <w:rPr>
           <w:rFonts w:ascii="Times New Roman" w:hAnsi="Times New Roman" w:cs="Times New Roman"/>
+          <w:highlight w:val="yellow"/>
           <w:lang w:val="en-US"/>
         </w:rPr>
         <w:t>diperhatikan</w:t>
@@ -536,14 +544,16 @@
       <w:r>
         <w:rPr>
           <w:rFonts w:ascii="Times New Roman" w:hAnsi="Times New Roman" w:cs="Times New Roman"/>
-          <w:lang w:val="en-US"/>
-        </w:rPr>
-        <w:t xml:space="preserve"> </w:t>
-      </w:r>
-      <w:proofErr w:type="spellStart"/>
-      <w:r>
-        <w:rPr>
-          <w:rFonts w:ascii="Times New Roman" w:hAnsi="Times New Roman" w:cs="Times New Roman"/>
+          <w:highlight w:val="yellow"/>
+          <w:lang w:val="en-US"/>
+        </w:rPr>
+        <w:t xml:space="preserve"> </w:t>
+      </w:r>
+      <w:proofErr w:type="spellStart"/>
+      <w:r>
+        <w:rPr>
+          <w:rFonts w:ascii="Times New Roman" w:hAnsi="Times New Roman" w:cs="Times New Roman"/>
+          <w:highlight w:val="yellow"/>
           <w:lang w:val="en-US"/>
         </w:rPr>
         <w:t>meningat</w:t>
@@ -552,30 +562,16 @@
       <w:r>
         <w:rPr>
           <w:rFonts w:ascii="Times New Roman" w:hAnsi="Times New Roman" w:cs="Times New Roman"/>
-          <w:lang w:val="en-US"/>
-        </w:rPr>
-        <w:t xml:space="preserve"> </w:t>
-      </w:r>
-      <w:proofErr w:type="spellStart"/>
-      <w:r>
-        <w:rPr>
-          <w:rFonts w:ascii="Times New Roman" w:hAnsi="Times New Roman" w:cs="Times New Roman"/>
-          <w:lang w:val="en-US"/>
-        </w:rPr>
-        <w:t>padi</w:t>
-      </w:r>
-      <w:proofErr w:type="spellEnd"/>
-      <w:r>
-        <w:rPr>
-          <w:rFonts w:ascii="Times New Roman" w:hAnsi="Times New Roman" w:cs="Times New Roman"/>
-          <w:lang w:val="en-US"/>
-        </w:rPr>
-        <w:t xml:space="preserve"> </w:t>
-      </w:r>
-      <w:proofErr w:type="spellStart"/>
-      <w:r>
-        <w:rPr>
-          <w:rFonts w:ascii="Times New Roman" w:hAnsi="Times New Roman" w:cs="Times New Roman"/>
+          <w:highlight w:val="yellow"/>
+          <w:lang w:val="en-US"/>
+        </w:rPr>
+        <w:t xml:space="preserve"> padi </w:t>
+      </w:r>
+      <w:proofErr w:type="spellStart"/>
+      <w:r>
+        <w:rPr>
+          <w:rFonts w:ascii="Times New Roman" w:hAnsi="Times New Roman" w:cs="Times New Roman"/>
+          <w:highlight w:val="yellow"/>
           <w:lang w:val="en-US"/>
         </w:rPr>
         <w:t>merupakan</w:t>
@@ -584,14 +580,16 @@
       <w:r>
         <w:rPr>
           <w:rFonts w:ascii="Times New Roman" w:hAnsi="Times New Roman" w:cs="Times New Roman"/>
-          <w:lang w:val="en-US"/>
-        </w:rPr>
-        <w:t xml:space="preserve"> </w:t>
-      </w:r>
-      <w:proofErr w:type="spellStart"/>
-      <w:r>
-        <w:rPr>
-          <w:rFonts w:ascii="Times New Roman" w:hAnsi="Times New Roman" w:cs="Times New Roman"/>
+          <w:highlight w:val="yellow"/>
+          <w:lang w:val="en-US"/>
+        </w:rPr>
+        <w:t xml:space="preserve"> </w:t>
+      </w:r>
+      <w:proofErr w:type="spellStart"/>
+      <w:r>
+        <w:rPr>
+          <w:rFonts w:ascii="Times New Roman" w:hAnsi="Times New Roman" w:cs="Times New Roman"/>
+          <w:highlight w:val="yellow"/>
           <w:lang w:val="en-US"/>
         </w:rPr>
         <w:t>komoditas</w:t>
@@ -600,14 +598,16 @@
       <w:r>
         <w:rPr>
           <w:rFonts w:ascii="Times New Roman" w:hAnsi="Times New Roman" w:cs="Times New Roman"/>
-          <w:lang w:val="en-US"/>
-        </w:rPr>
-        <w:t xml:space="preserve"> </w:t>
-      </w:r>
-      <w:proofErr w:type="spellStart"/>
-      <w:r>
-        <w:rPr>
-          <w:rFonts w:ascii="Times New Roman" w:hAnsi="Times New Roman" w:cs="Times New Roman"/>
+          <w:highlight w:val="yellow"/>
+          <w:lang w:val="en-US"/>
+        </w:rPr>
+        <w:t xml:space="preserve"> </w:t>
+      </w:r>
+      <w:proofErr w:type="spellStart"/>
+      <w:r>
+        <w:rPr>
+          <w:rFonts w:ascii="Times New Roman" w:hAnsi="Times New Roman" w:cs="Times New Roman"/>
+          <w:highlight w:val="yellow"/>
           <w:lang w:val="en-US"/>
         </w:rPr>
         <w:t>terbesar</w:t>
@@ -616,14 +616,16 @@
       <w:r>
         <w:rPr>
           <w:rFonts w:ascii="Times New Roman" w:hAnsi="Times New Roman" w:cs="Times New Roman"/>
-          <w:lang w:val="en-US"/>
-        </w:rPr>
-        <w:t xml:space="preserve"> </w:t>
-      </w:r>
-      <w:proofErr w:type="spellStart"/>
-      <w:r>
-        <w:rPr>
-          <w:rFonts w:ascii="Times New Roman" w:hAnsi="Times New Roman" w:cs="Times New Roman"/>
+          <w:highlight w:val="yellow"/>
+          <w:lang w:val="en-US"/>
+        </w:rPr>
+        <w:t xml:space="preserve"> </w:t>
+      </w:r>
+      <w:proofErr w:type="spellStart"/>
+      <w:r>
+        <w:rPr>
+          <w:rFonts w:ascii="Times New Roman" w:hAnsi="Times New Roman" w:cs="Times New Roman"/>
+          <w:highlight w:val="yellow"/>
           <w:lang w:val="en-US"/>
         </w:rPr>
         <w:t>saat</w:t>
@@ -632,14 +634,16 @@
       <w:r>
         <w:rPr>
           <w:rFonts w:ascii="Times New Roman" w:hAnsi="Times New Roman" w:cs="Times New Roman"/>
-          <w:lang w:val="en-US"/>
-        </w:rPr>
-        <w:t xml:space="preserve"> </w:t>
-      </w:r>
-      <w:proofErr w:type="spellStart"/>
-      <w:r>
-        <w:rPr>
-          <w:rFonts w:ascii="Times New Roman" w:hAnsi="Times New Roman" w:cs="Times New Roman"/>
+          <w:highlight w:val="yellow"/>
+          <w:lang w:val="en-US"/>
+        </w:rPr>
+        <w:t xml:space="preserve"> </w:t>
+      </w:r>
+      <w:proofErr w:type="spellStart"/>
+      <w:r>
+        <w:rPr>
+          <w:rFonts w:ascii="Times New Roman" w:hAnsi="Times New Roman" w:cs="Times New Roman"/>
+          <w:highlight w:val="yellow"/>
           <w:lang w:val="en-US"/>
         </w:rPr>
         <w:t>ini</w:t>
@@ -648,37 +652,345 @@
       <w:r>
         <w:rPr>
           <w:rFonts w:ascii="Times New Roman" w:hAnsi="Times New Roman" w:cs="Times New Roman"/>
-          <w:lang w:val="en-US"/>
-        </w:rPr>
-        <w:t xml:space="preserve">. </w:t>
-      </w:r>
-      <w:r>
-        <w:rPr>
-          <w:rFonts w:ascii="Times New Roman" w:hAnsi="Times New Roman" w:cs="Times New Roman"/>
-          <w:lang w:val="en-US"/>
-        </w:rPr>
-        <w:t xml:space="preserve">Di Indonesia, </w:t>
-      </w:r>
-      <w:proofErr w:type="spellStart"/>
-      <w:r>
-        <w:rPr>
-          <w:rFonts w:ascii="Times New Roman" w:hAnsi="Times New Roman" w:cs="Times New Roman"/>
-          <w:lang w:val="en-US"/>
-        </w:rPr>
-        <w:t>padi</w:t>
-      </w:r>
-      <w:proofErr w:type="spellEnd"/>
-      <w:r>
-        <w:rPr>
-          <w:rFonts w:ascii="Times New Roman" w:hAnsi="Times New Roman" w:cs="Times New Roman"/>
-          <w:lang w:val="en-US"/>
-        </w:rPr>
-        <w:t xml:space="preserve"> </w:t>
-      </w:r>
-      <w:proofErr w:type="spellStart"/>
-      <w:r>
-        <w:rPr>
-          <w:rFonts w:ascii="Times New Roman" w:hAnsi="Times New Roman" w:cs="Times New Roman"/>
+          <w:highlight w:val="yellow"/>
+          <w:lang w:val="en-US"/>
+        </w:rPr>
+        <w:t>, //</w:t>
+      </w:r>
+      <w:proofErr w:type="spellStart"/>
+      <w:r>
+        <w:rPr>
+          <w:rFonts w:ascii="Times New Roman" w:hAnsi="Times New Roman" w:cs="Times New Roman"/>
+          <w:highlight w:val="yellow"/>
+          <w:lang w:val="en-US"/>
+        </w:rPr>
+        <w:t>ini</w:t>
+      </w:r>
+      <w:proofErr w:type="spellEnd"/>
+      <w:r>
+        <w:rPr>
+          <w:rFonts w:ascii="Times New Roman" w:hAnsi="Times New Roman" w:cs="Times New Roman"/>
+          <w:highlight w:val="yellow"/>
+          <w:lang w:val="en-US"/>
+        </w:rPr>
+        <w:t xml:space="preserve"> mana ga </w:t>
+      </w:r>
+      <w:proofErr w:type="spellStart"/>
+      <w:r>
+        <w:rPr>
+          <w:rFonts w:ascii="Times New Roman" w:hAnsi="Times New Roman" w:cs="Times New Roman"/>
+          <w:highlight w:val="yellow"/>
+          <w:lang w:val="en-US"/>
+        </w:rPr>
+        <w:t>referensinya,terus</w:t>
+      </w:r>
+      <w:proofErr w:type="spellEnd"/>
+      <w:r>
+        <w:rPr>
+          <w:rFonts w:ascii="Times New Roman" w:hAnsi="Times New Roman" w:cs="Times New Roman"/>
+          <w:highlight w:val="yellow"/>
+          <w:lang w:val="en-US"/>
+        </w:rPr>
+        <w:t xml:space="preserve"> </w:t>
+      </w:r>
+      <w:proofErr w:type="spellStart"/>
+      <w:r>
+        <w:rPr>
+          <w:rFonts w:ascii="Times New Roman" w:hAnsi="Times New Roman" w:cs="Times New Roman"/>
+          <w:highlight w:val="yellow"/>
+          <w:lang w:val="en-US"/>
+        </w:rPr>
+        <w:t>cobak</w:t>
+      </w:r>
+      <w:proofErr w:type="spellEnd"/>
+      <w:r>
+        <w:rPr>
+          <w:rFonts w:ascii="Times New Roman" w:hAnsi="Times New Roman" w:cs="Times New Roman"/>
+          <w:highlight w:val="yellow"/>
+          <w:lang w:val="en-US"/>
+        </w:rPr>
+        <w:t xml:space="preserve"> </w:t>
+      </w:r>
+      <w:proofErr w:type="spellStart"/>
+      <w:r>
+        <w:rPr>
+          <w:rFonts w:ascii="Times New Roman" w:hAnsi="Times New Roman" w:cs="Times New Roman"/>
+          <w:highlight w:val="yellow"/>
+          <w:lang w:val="en-US"/>
+        </w:rPr>
+        <w:t>kamu</w:t>
+      </w:r>
+      <w:proofErr w:type="spellEnd"/>
+      <w:r>
+        <w:rPr>
+          <w:rFonts w:ascii="Times New Roman" w:hAnsi="Times New Roman" w:cs="Times New Roman"/>
+          <w:highlight w:val="yellow"/>
+          <w:lang w:val="en-US"/>
+        </w:rPr>
+        <w:t xml:space="preserve"> </w:t>
+      </w:r>
+      <w:proofErr w:type="spellStart"/>
+      <w:r>
+        <w:rPr>
+          <w:rFonts w:ascii="Times New Roman" w:hAnsi="Times New Roman" w:cs="Times New Roman"/>
+          <w:highlight w:val="yellow"/>
+          <w:lang w:val="en-US"/>
+        </w:rPr>
+        <w:t>baca</w:t>
+      </w:r>
+      <w:proofErr w:type="spellEnd"/>
+      <w:r>
+        <w:rPr>
+          <w:rFonts w:ascii="Times New Roman" w:hAnsi="Times New Roman" w:cs="Times New Roman"/>
+          <w:highlight w:val="yellow"/>
+          <w:lang w:val="en-US"/>
+        </w:rPr>
+        <w:t xml:space="preserve"> </w:t>
+      </w:r>
+      <w:proofErr w:type="spellStart"/>
+      <w:r>
+        <w:rPr>
+          <w:rFonts w:ascii="Times New Roman" w:hAnsi="Times New Roman" w:cs="Times New Roman"/>
+          <w:highlight w:val="yellow"/>
+          <w:lang w:val="en-US"/>
+        </w:rPr>
+        <w:t>lagi</w:t>
+      </w:r>
+      <w:proofErr w:type="spellEnd"/>
+      <w:r>
+        <w:rPr>
+          <w:rFonts w:ascii="Times New Roman" w:hAnsi="Times New Roman" w:cs="Times New Roman"/>
+          <w:highlight w:val="yellow"/>
+          <w:lang w:val="en-US"/>
+        </w:rPr>
+        <w:t xml:space="preserve"> kayak </w:t>
+      </w:r>
+      <w:proofErr w:type="spellStart"/>
+      <w:r>
+        <w:rPr>
+          <w:rFonts w:ascii="Times New Roman" w:hAnsi="Times New Roman" w:cs="Times New Roman"/>
+          <w:highlight w:val="yellow"/>
+          <w:lang w:val="en-US"/>
+        </w:rPr>
+        <w:t>kurang</w:t>
+      </w:r>
+      <w:proofErr w:type="spellEnd"/>
+      <w:r>
+        <w:rPr>
+          <w:rFonts w:ascii="Times New Roman" w:hAnsi="Times New Roman" w:cs="Times New Roman"/>
+          <w:highlight w:val="yellow"/>
+          <w:lang w:val="en-US"/>
+        </w:rPr>
+        <w:t xml:space="preserve"> </w:t>
+      </w:r>
+      <w:proofErr w:type="spellStart"/>
+      <w:r>
+        <w:rPr>
+          <w:rFonts w:ascii="Times New Roman" w:hAnsi="Times New Roman" w:cs="Times New Roman"/>
+          <w:highlight w:val="yellow"/>
+          <w:lang w:val="en-US"/>
+        </w:rPr>
+        <w:t>ada</w:t>
+      </w:r>
+      <w:proofErr w:type="spellEnd"/>
+      <w:r>
+        <w:rPr>
+          <w:rFonts w:ascii="Times New Roman" w:hAnsi="Times New Roman" w:cs="Times New Roman"/>
+          <w:highlight w:val="yellow"/>
+          <w:lang w:val="en-US"/>
+        </w:rPr>
+        <w:t xml:space="preserve"> kata </w:t>
+      </w:r>
+      <w:proofErr w:type="spellStart"/>
+      <w:r>
+        <w:rPr>
+          <w:rFonts w:ascii="Times New Roman" w:hAnsi="Times New Roman" w:cs="Times New Roman"/>
+          <w:highlight w:val="yellow"/>
+          <w:lang w:val="en-US"/>
+        </w:rPr>
+        <w:t>penghubung</w:t>
+      </w:r>
+      <w:proofErr w:type="spellEnd"/>
+      <w:r>
+        <w:rPr>
+          <w:rFonts w:ascii="Times New Roman" w:hAnsi="Times New Roman" w:cs="Times New Roman"/>
+          <w:highlight w:val="yellow"/>
+          <w:lang w:val="en-US"/>
+        </w:rPr>
+        <w:t xml:space="preserve"> </w:t>
+      </w:r>
+      <w:proofErr w:type="spellStart"/>
+      <w:r>
+        <w:rPr>
+          <w:rFonts w:ascii="Times New Roman" w:hAnsi="Times New Roman" w:cs="Times New Roman"/>
+          <w:highlight w:val="yellow"/>
+          <w:lang w:val="en-US"/>
+        </w:rPr>
+        <w:t>antara</w:t>
+      </w:r>
+      <w:proofErr w:type="spellEnd"/>
+      <w:r>
+        <w:rPr>
+          <w:rFonts w:ascii="Times New Roman" w:hAnsi="Times New Roman" w:cs="Times New Roman"/>
+          <w:highlight w:val="yellow"/>
+          <w:lang w:val="en-US"/>
+        </w:rPr>
+        <w:t xml:space="preserve"> </w:t>
+      </w:r>
+      <w:proofErr w:type="spellStart"/>
+      <w:r>
+        <w:rPr>
+          <w:rFonts w:ascii="Times New Roman" w:hAnsi="Times New Roman" w:cs="Times New Roman"/>
+          <w:highlight w:val="yellow"/>
+          <w:lang w:val="en-US"/>
+        </w:rPr>
+        <w:t>sektor</w:t>
+      </w:r>
+      <w:proofErr w:type="spellEnd"/>
+      <w:r>
+        <w:rPr>
+          <w:rFonts w:ascii="Times New Roman" w:hAnsi="Times New Roman" w:cs="Times New Roman"/>
+          <w:highlight w:val="yellow"/>
+          <w:lang w:val="en-US"/>
+        </w:rPr>
+        <w:t xml:space="preserve"> </w:t>
+      </w:r>
+      <w:proofErr w:type="spellStart"/>
+      <w:r>
+        <w:rPr>
+          <w:rFonts w:ascii="Times New Roman" w:hAnsi="Times New Roman" w:cs="Times New Roman"/>
+          <w:highlight w:val="yellow"/>
+          <w:lang w:val="en-US"/>
+        </w:rPr>
+        <w:t>pertanina</w:t>
+      </w:r>
+      <w:proofErr w:type="spellEnd"/>
+      <w:r>
+        <w:rPr>
+          <w:rFonts w:ascii="Times New Roman" w:hAnsi="Times New Roman" w:cs="Times New Roman"/>
+          <w:highlight w:val="yellow"/>
+          <w:lang w:val="en-US"/>
+        </w:rPr>
+        <w:t xml:space="preserve">  </w:t>
+      </w:r>
+      <w:proofErr w:type="spellStart"/>
+      <w:r>
+        <w:rPr>
+          <w:rFonts w:ascii="Times New Roman" w:hAnsi="Times New Roman" w:cs="Times New Roman"/>
+          <w:highlight w:val="yellow"/>
+          <w:lang w:val="en-US"/>
+        </w:rPr>
+        <w:t>terus</w:t>
+      </w:r>
+      <w:proofErr w:type="spellEnd"/>
+      <w:r>
+        <w:rPr>
+          <w:rFonts w:ascii="Times New Roman" w:hAnsi="Times New Roman" w:cs="Times New Roman"/>
+          <w:highlight w:val="yellow"/>
+          <w:lang w:val="en-US"/>
+        </w:rPr>
+        <w:t xml:space="preserve"> </w:t>
+      </w:r>
+      <w:proofErr w:type="spellStart"/>
+      <w:r>
+        <w:rPr>
+          <w:rFonts w:ascii="Times New Roman" w:hAnsi="Times New Roman" w:cs="Times New Roman"/>
+          <w:highlight w:val="yellow"/>
+          <w:lang w:val="en-US"/>
+        </w:rPr>
+        <w:t>langsung</w:t>
+      </w:r>
+      <w:proofErr w:type="spellEnd"/>
+      <w:r>
+        <w:rPr>
+          <w:rFonts w:ascii="Times New Roman" w:hAnsi="Times New Roman" w:cs="Times New Roman"/>
+          <w:highlight w:val="yellow"/>
+          <w:lang w:val="en-US"/>
+        </w:rPr>
+        <w:t xml:space="preserve"> </w:t>
+      </w:r>
+      <w:proofErr w:type="spellStart"/>
+      <w:r>
+        <w:rPr>
+          <w:rFonts w:ascii="Times New Roman" w:hAnsi="Times New Roman" w:cs="Times New Roman"/>
+          <w:highlight w:val="yellow"/>
+          <w:lang w:val="en-US"/>
+        </w:rPr>
+        <w:t>ngebahas</w:t>
+      </w:r>
+      <w:proofErr w:type="spellEnd"/>
+      <w:r>
+        <w:rPr>
+          <w:rFonts w:ascii="Times New Roman" w:hAnsi="Times New Roman" w:cs="Times New Roman"/>
+          <w:highlight w:val="yellow"/>
+          <w:lang w:val="en-US"/>
+        </w:rPr>
+        <w:t xml:space="preserve"> </w:t>
+      </w:r>
+      <w:proofErr w:type="spellStart"/>
+      <w:r>
+        <w:rPr>
+          <w:rFonts w:ascii="Times New Roman" w:hAnsi="Times New Roman" w:cs="Times New Roman"/>
+          <w:highlight w:val="yellow"/>
+          <w:lang w:val="en-US"/>
+        </w:rPr>
+        <w:t>jumlah</w:t>
+      </w:r>
+      <w:proofErr w:type="spellEnd"/>
+      <w:r>
+        <w:rPr>
+          <w:rFonts w:ascii="Times New Roman" w:hAnsi="Times New Roman" w:cs="Times New Roman"/>
+          <w:highlight w:val="yellow"/>
+          <w:lang w:val="en-US"/>
+        </w:rPr>
+        <w:t xml:space="preserve"> </w:t>
+      </w:r>
+      <w:proofErr w:type="spellStart"/>
+      <w:r>
+        <w:rPr>
+          <w:rFonts w:ascii="Times New Roman" w:hAnsi="Times New Roman" w:cs="Times New Roman"/>
+          <w:highlight w:val="yellow"/>
+          <w:lang w:val="en-US"/>
+        </w:rPr>
+        <w:t>produksi</w:t>
+      </w:r>
+      <w:proofErr w:type="spellEnd"/>
+      <w:r>
+        <w:rPr>
+          <w:rFonts w:ascii="Times New Roman" w:hAnsi="Times New Roman" w:cs="Times New Roman"/>
+          <w:highlight w:val="yellow"/>
+          <w:lang w:val="en-US"/>
+        </w:rPr>
+        <w:t xml:space="preserve"> padi</w:t>
+      </w:r>
+      <w:r>
+        <w:rPr>
+          <w:rFonts w:ascii="Times New Roman" w:hAnsi="Times New Roman" w:cs="Times New Roman"/>
+          <w:highlight w:val="yellow"/>
+          <w:lang w:val="en-US"/>
+        </w:rPr>
+        <w:t>.</w:t>
+      </w:r>
+      <w:r>
+        <w:rPr>
+          <w:rFonts w:ascii="Times New Roman" w:hAnsi="Times New Roman" w:cs="Times New Roman"/>
+          <w:lang w:val="en-US"/>
+        </w:rPr>
+        <w:t xml:space="preserve"> </w:t>
+      </w:r>
+      <w:r>
+        <w:rPr>
+          <w:rFonts w:ascii="Times New Roman" w:hAnsi="Times New Roman" w:cs="Times New Roman"/>
+          <w:highlight w:val="yellow"/>
+          <w:lang w:val="en-US"/>
+        </w:rPr>
+        <w:t xml:space="preserve">Di Indonesia, padi </w:t>
+      </w:r>
+      <w:proofErr w:type="spellStart"/>
+      <w:r>
+        <w:rPr>
+          <w:rFonts w:ascii="Times New Roman" w:hAnsi="Times New Roman" w:cs="Times New Roman"/>
+          <w:highlight w:val="yellow"/>
           <w:lang w:val="en-US"/>
         </w:rPr>
         <w:t>merupakan</w:t>
@@ -687,14 +999,16 @@
       <w:r>
         <w:rPr>
           <w:rFonts w:ascii="Times New Roman" w:hAnsi="Times New Roman" w:cs="Times New Roman"/>
-          <w:lang w:val="en-US"/>
-        </w:rPr>
-        <w:t xml:space="preserve"> </w:t>
-      </w:r>
-      <w:proofErr w:type="spellStart"/>
-      <w:r>
-        <w:rPr>
-          <w:rFonts w:ascii="Times New Roman" w:hAnsi="Times New Roman" w:cs="Times New Roman"/>
+          <w:highlight w:val="yellow"/>
+          <w:lang w:val="en-US"/>
+        </w:rPr>
+        <w:t xml:space="preserve"> </w:t>
+      </w:r>
+      <w:proofErr w:type="spellStart"/>
+      <w:r>
+        <w:rPr>
+          <w:rFonts w:ascii="Times New Roman" w:hAnsi="Times New Roman" w:cs="Times New Roman"/>
+          <w:highlight w:val="yellow"/>
           <w:lang w:val="en-US"/>
         </w:rPr>
         <w:t>komoditas</w:t>
@@ -703,14 +1017,16 @@
       <w:r>
         <w:rPr>
           <w:rFonts w:ascii="Times New Roman" w:hAnsi="Times New Roman" w:cs="Times New Roman"/>
-          <w:lang w:val="en-US"/>
-        </w:rPr>
-        <w:t xml:space="preserve"> </w:t>
-      </w:r>
-      <w:proofErr w:type="spellStart"/>
-      <w:r>
-        <w:rPr>
-          <w:rFonts w:ascii="Times New Roman" w:hAnsi="Times New Roman" w:cs="Times New Roman"/>
+          <w:highlight w:val="yellow"/>
+          <w:lang w:val="en-US"/>
+        </w:rPr>
+        <w:t xml:space="preserve"> </w:t>
+      </w:r>
+      <w:proofErr w:type="spellStart"/>
+      <w:r>
+        <w:rPr>
+          <w:rFonts w:ascii="Times New Roman" w:hAnsi="Times New Roman" w:cs="Times New Roman"/>
+          <w:highlight w:val="yellow"/>
           <w:lang w:val="en-US"/>
         </w:rPr>
         <w:t>terbesar</w:t>
@@ -719,6 +1035,7 @@
       <w:r>
         <w:rPr>
           <w:rFonts w:ascii="Times New Roman" w:hAnsi="Times New Roman" w:cs="Times New Roman"/>
+          <w:highlight w:val="yellow"/>
           <w:lang w:val="en-US"/>
         </w:rPr>
         <w:t xml:space="preserve"> yang </w:t>
@@ -727,6 +1044,7 @@
       <w:r>
         <w:rPr>
           <w:rFonts w:ascii="Times New Roman" w:hAnsi="Times New Roman" w:cs="Times New Roman"/>
+          <w:highlight w:val="yellow"/>
           <w:lang w:val="en-US"/>
         </w:rPr>
         <w:t>dijadikan</w:t>
@@ -735,14 +1053,16 @@
       <w:r>
         <w:rPr>
           <w:rFonts w:ascii="Times New Roman" w:hAnsi="Times New Roman" w:cs="Times New Roman"/>
-          <w:lang w:val="en-US"/>
-        </w:rPr>
-        <w:t xml:space="preserve"> </w:t>
-      </w:r>
-      <w:proofErr w:type="spellStart"/>
-      <w:r>
-        <w:rPr>
-          <w:rFonts w:ascii="Times New Roman" w:hAnsi="Times New Roman" w:cs="Times New Roman"/>
+          <w:highlight w:val="yellow"/>
+          <w:lang w:val="en-US"/>
+        </w:rPr>
+        <w:t xml:space="preserve"> </w:t>
+      </w:r>
+      <w:proofErr w:type="spellStart"/>
+      <w:r>
+        <w:rPr>
+          <w:rFonts w:ascii="Times New Roman" w:hAnsi="Times New Roman" w:cs="Times New Roman"/>
+          <w:highlight w:val="yellow"/>
           <w:lang w:val="en-US"/>
         </w:rPr>
         <w:t>sebagai</w:t>
@@ -751,14 +1071,16 @@
       <w:r>
         <w:rPr>
           <w:rFonts w:ascii="Times New Roman" w:hAnsi="Times New Roman" w:cs="Times New Roman"/>
-          <w:lang w:val="en-US"/>
-        </w:rPr>
-        <w:t xml:space="preserve"> </w:t>
-      </w:r>
-      <w:proofErr w:type="spellStart"/>
-      <w:r>
-        <w:rPr>
-          <w:rFonts w:ascii="Times New Roman" w:hAnsi="Times New Roman" w:cs="Times New Roman"/>
+          <w:highlight w:val="yellow"/>
+          <w:lang w:val="en-US"/>
+        </w:rPr>
+        <w:t xml:space="preserve"> </w:t>
+      </w:r>
+      <w:proofErr w:type="spellStart"/>
+      <w:r>
+        <w:rPr>
+          <w:rFonts w:ascii="Times New Roman" w:hAnsi="Times New Roman" w:cs="Times New Roman"/>
+          <w:highlight w:val="yellow"/>
           <w:lang w:val="en-US"/>
         </w:rPr>
         <w:t>makanan</w:t>
@@ -767,14 +1089,16 @@
       <w:r>
         <w:rPr>
           <w:rFonts w:ascii="Times New Roman" w:hAnsi="Times New Roman" w:cs="Times New Roman"/>
-          <w:lang w:val="en-US"/>
-        </w:rPr>
-        <w:t xml:space="preserve"> </w:t>
-      </w:r>
-      <w:proofErr w:type="spellStart"/>
-      <w:r>
-        <w:rPr>
-          <w:rFonts w:ascii="Times New Roman" w:hAnsi="Times New Roman" w:cs="Times New Roman"/>
+          <w:highlight w:val="yellow"/>
+          <w:lang w:val="en-US"/>
+        </w:rPr>
+        <w:t xml:space="preserve"> </w:t>
+      </w:r>
+      <w:proofErr w:type="spellStart"/>
+      <w:r>
+        <w:rPr>
+          <w:rFonts w:ascii="Times New Roman" w:hAnsi="Times New Roman" w:cs="Times New Roman"/>
+          <w:highlight w:val="yellow"/>
           <w:lang w:val="en-US"/>
         </w:rPr>
         <w:t>pokok</w:t>
@@ -783,10 +1107,235 @@
       <w:r>
         <w:rPr>
           <w:rFonts w:ascii="Times New Roman" w:hAnsi="Times New Roman" w:cs="Times New Roman"/>
+          <w:highlight w:val="yellow"/>
           <w:lang w:val="en-US"/>
         </w:rPr>
         <w:t xml:space="preserve"> Masyarakat</w:t>
       </w:r>
+      <w:r>
+        <w:rPr>
+          <w:rFonts w:ascii="Times New Roman" w:hAnsi="Times New Roman" w:cs="Times New Roman"/>
+          <w:lang w:val="en-US"/>
+        </w:rPr>
+        <w:t xml:space="preserve"> //dan </w:t>
+      </w:r>
+      <w:proofErr w:type="spellStart"/>
+      <w:r>
+        <w:rPr>
+          <w:rFonts w:ascii="Times New Roman" w:hAnsi="Times New Roman" w:cs="Times New Roman"/>
+          <w:lang w:val="en-US"/>
+        </w:rPr>
+        <w:t>ini</w:t>
+      </w:r>
+      <w:proofErr w:type="spellEnd"/>
+      <w:r>
+        <w:rPr>
+          <w:rFonts w:ascii="Times New Roman" w:hAnsi="Times New Roman" w:cs="Times New Roman"/>
+          <w:lang w:val="en-US"/>
+        </w:rPr>
+        <w:t xml:space="preserve"> </w:t>
+      </w:r>
+      <w:proofErr w:type="spellStart"/>
+      <w:r>
+        <w:rPr>
+          <w:rFonts w:ascii="Times New Roman" w:hAnsi="Times New Roman" w:cs="Times New Roman"/>
+          <w:lang w:val="en-US"/>
+        </w:rPr>
+        <w:t>makin</w:t>
+      </w:r>
+      <w:proofErr w:type="spellEnd"/>
+      <w:r>
+        <w:rPr>
+          <w:rFonts w:ascii="Times New Roman" w:hAnsi="Times New Roman" w:cs="Times New Roman"/>
+          <w:lang w:val="en-US"/>
+        </w:rPr>
+        <w:t xml:space="preserve"> </w:t>
+      </w:r>
+      <w:proofErr w:type="spellStart"/>
+      <w:r>
+        <w:rPr>
+          <w:rFonts w:ascii="Times New Roman" w:hAnsi="Times New Roman" w:cs="Times New Roman"/>
+          <w:lang w:val="en-US"/>
+        </w:rPr>
+        <w:t>aneh</w:t>
+      </w:r>
+      <w:proofErr w:type="spellEnd"/>
+      <w:r>
+        <w:rPr>
+          <w:rFonts w:ascii="Times New Roman" w:hAnsi="Times New Roman" w:cs="Times New Roman"/>
+          <w:lang w:val="en-US"/>
+        </w:rPr>
+        <w:t xml:space="preserve"> </w:t>
+      </w:r>
+      <w:proofErr w:type="spellStart"/>
+      <w:r>
+        <w:rPr>
+          <w:rFonts w:ascii="Times New Roman" w:hAnsi="Times New Roman" w:cs="Times New Roman"/>
+          <w:lang w:val="en-US"/>
+        </w:rPr>
+        <w:t>lagi</w:t>
+      </w:r>
+      <w:proofErr w:type="spellEnd"/>
+      <w:r>
+        <w:rPr>
+          <w:rFonts w:ascii="Times New Roman" w:hAnsi="Times New Roman" w:cs="Times New Roman"/>
+          <w:lang w:val="en-US"/>
+        </w:rPr>
+        <w:t xml:space="preserve"> </w:t>
+      </w:r>
+      <w:proofErr w:type="spellStart"/>
+      <w:r>
+        <w:rPr>
+          <w:rFonts w:ascii="Times New Roman" w:hAnsi="Times New Roman" w:cs="Times New Roman"/>
+          <w:lang w:val="en-US"/>
+        </w:rPr>
+        <w:t>seharusnya</w:t>
+      </w:r>
+      <w:proofErr w:type="spellEnd"/>
+      <w:r>
+        <w:rPr>
+          <w:rFonts w:ascii="Times New Roman" w:hAnsi="Times New Roman" w:cs="Times New Roman"/>
+          <w:lang w:val="en-US"/>
+        </w:rPr>
+        <w:t xml:space="preserve"> </w:t>
+      </w:r>
+      <w:proofErr w:type="spellStart"/>
+      <w:r>
+        <w:rPr>
+          <w:rFonts w:ascii="Times New Roman" w:hAnsi="Times New Roman" w:cs="Times New Roman"/>
+          <w:lang w:val="en-US"/>
+        </w:rPr>
+        <w:t>kalau</w:t>
+      </w:r>
+      <w:proofErr w:type="spellEnd"/>
+      <w:r>
+        <w:rPr>
+          <w:rFonts w:ascii="Times New Roman" w:hAnsi="Times New Roman" w:cs="Times New Roman"/>
+          <w:lang w:val="en-US"/>
+        </w:rPr>
+        <w:t xml:space="preserve"> padi </w:t>
+      </w:r>
+      <w:proofErr w:type="spellStart"/>
+      <w:r>
+        <w:rPr>
+          <w:rFonts w:ascii="Times New Roman" w:hAnsi="Times New Roman" w:cs="Times New Roman"/>
+          <w:lang w:val="en-US"/>
+        </w:rPr>
+        <w:t>merupakan</w:t>
+      </w:r>
+      <w:proofErr w:type="spellEnd"/>
+      <w:r>
+        <w:rPr>
+          <w:rFonts w:ascii="Times New Roman" w:hAnsi="Times New Roman" w:cs="Times New Roman"/>
+          <w:lang w:val="en-US"/>
+        </w:rPr>
+        <w:t xml:space="preserve"> </w:t>
+      </w:r>
+      <w:proofErr w:type="spellStart"/>
+      <w:r>
+        <w:rPr>
+          <w:rFonts w:ascii="Times New Roman" w:hAnsi="Times New Roman" w:cs="Times New Roman"/>
+          <w:lang w:val="en-US"/>
+        </w:rPr>
+        <w:t>disnini</w:t>
+      </w:r>
+      <w:proofErr w:type="spellEnd"/>
+      <w:r>
+        <w:rPr>
+          <w:rFonts w:ascii="Times New Roman" w:hAnsi="Times New Roman" w:cs="Times New Roman"/>
+          <w:lang w:val="en-US"/>
+        </w:rPr>
+        <w:t xml:space="preserve"> </w:t>
+      </w:r>
+      <w:proofErr w:type="spellStart"/>
+      <w:r>
+        <w:rPr>
+          <w:rFonts w:ascii="Times New Roman" w:hAnsi="Times New Roman" w:cs="Times New Roman"/>
+          <w:lang w:val="en-US"/>
+        </w:rPr>
+        <w:t>kenapa</w:t>
+      </w:r>
+      <w:proofErr w:type="spellEnd"/>
+      <w:r>
+        <w:rPr>
+          <w:rFonts w:ascii="Times New Roman" w:hAnsi="Times New Roman" w:cs="Times New Roman"/>
+          <w:lang w:val="en-US"/>
+        </w:rPr>
+        <w:t xml:space="preserve"> di paragraph </w:t>
+      </w:r>
+      <w:proofErr w:type="spellStart"/>
+      <w:r>
+        <w:rPr>
+          <w:rFonts w:ascii="Times New Roman" w:hAnsi="Times New Roman" w:cs="Times New Roman"/>
+          <w:lang w:val="en-US"/>
+        </w:rPr>
+        <w:t>selanjutnya</w:t>
+      </w:r>
+      <w:proofErr w:type="spellEnd"/>
+      <w:r>
+        <w:rPr>
+          <w:rFonts w:ascii="Times New Roman" w:hAnsi="Times New Roman" w:cs="Times New Roman"/>
+          <w:lang w:val="en-US"/>
+        </w:rPr>
+        <w:t xml:space="preserve"> padi </w:t>
+      </w:r>
+      <w:proofErr w:type="spellStart"/>
+      <w:r>
+        <w:rPr>
+          <w:rFonts w:ascii="Times New Roman" w:hAnsi="Times New Roman" w:cs="Times New Roman"/>
+          <w:lang w:val="en-US"/>
+        </w:rPr>
+        <w:t>merupakan</w:t>
+      </w:r>
+      <w:proofErr w:type="spellEnd"/>
+      <w:r>
+        <w:rPr>
+          <w:rFonts w:ascii="Times New Roman" w:hAnsi="Times New Roman" w:cs="Times New Roman"/>
+          <w:lang w:val="en-US"/>
+        </w:rPr>
+        <w:t xml:space="preserve"> </w:t>
+      </w:r>
+      <w:proofErr w:type="spellStart"/>
+      <w:r>
+        <w:rPr>
+          <w:rFonts w:ascii="Times New Roman" w:hAnsi="Times New Roman" w:cs="Times New Roman"/>
+          <w:lang w:val="en-US"/>
+        </w:rPr>
+        <w:t>lagi</w:t>
+      </w:r>
+      <w:proofErr w:type="spellEnd"/>
+      <w:r>
+        <w:rPr>
+          <w:rFonts w:ascii="Times New Roman" w:hAnsi="Times New Roman" w:cs="Times New Roman"/>
+          <w:lang w:val="en-US"/>
+        </w:rPr>
+        <w:t xml:space="preserve"> </w:t>
+      </w:r>
+      <w:proofErr w:type="spellStart"/>
+      <w:r>
+        <w:rPr>
+          <w:rFonts w:ascii="Times New Roman" w:hAnsi="Times New Roman" w:cs="Times New Roman"/>
+          <w:lang w:val="en-US"/>
+        </w:rPr>
+        <w:t>gitu</w:t>
+      </w:r>
+      <w:proofErr w:type="spellEnd"/>
+      <w:r>
+        <w:rPr>
+          <w:rFonts w:ascii="Times New Roman" w:hAnsi="Times New Roman" w:cs="Times New Roman"/>
+          <w:lang w:val="en-US"/>
+        </w:rPr>
+        <w:t xml:space="preserve"> lo </w:t>
+      </w:r>
+      <w:proofErr w:type="spellStart"/>
+      <w:r>
+        <w:rPr>
+          <w:rFonts w:ascii="Times New Roman" w:hAnsi="Times New Roman" w:cs="Times New Roman"/>
+          <w:lang w:val="en-US"/>
+        </w:rPr>
+        <w:t>maksudnya</w:t>
+      </w:r>
+      <w:proofErr w:type="spellEnd"/>
       <w:r>
         <w:rPr>
           <w:rFonts w:ascii="Times New Roman" w:hAnsi="Times New Roman" w:cs="Times New Roman"/>
@@ -1215,17 +1764,8 @@
           <w:rFonts w:ascii="Times New Roman" w:hAnsi="Times New Roman" w:cs="Times New Roman"/>
           <w:lang w:val="en-US"/>
         </w:rPr>
-        <w:t xml:space="preserve"> </w:t>
-      </w:r>
-      <w:proofErr w:type="spellStart"/>
-      <w:r>
-        <w:rPr>
-          <w:rFonts w:ascii="Times New Roman" w:hAnsi="Times New Roman" w:cs="Times New Roman"/>
-          <w:lang w:val="en-US"/>
-        </w:rPr>
-        <w:t>padi</w:t>
-      </w:r>
-      <w:proofErr w:type="spellEnd"/>
+        <w:t xml:space="preserve"> padi</w:t>
+      </w:r>
       <w:r>
         <w:rPr>
           <w:rFonts w:ascii="Times New Roman" w:hAnsi="Times New Roman" w:cs="Times New Roman"/>
@@ -1261,15 +1801,1119 @@
           <w:rFonts w:ascii="Times New Roman" w:hAnsi="Times New Roman" w:cs="Times New Roman"/>
           <w:lang w:val="en-US"/>
         </w:rPr>
-        <w:t xml:space="preserve"> </w:t>
-      </w:r>
-      <w:proofErr w:type="spellStart"/>
-      <w:r>
-        <w:rPr>
-          <w:rFonts w:ascii="Times New Roman" w:hAnsi="Times New Roman" w:cs="Times New Roman"/>
-          <w:lang w:val="en-US"/>
-        </w:rPr>
-        <w:t>padi</w:t>
+        <w:t xml:space="preserve"> padi yang </w:t>
+      </w:r>
+      <w:proofErr w:type="spellStart"/>
+      <w:r>
+        <w:rPr>
+          <w:rFonts w:ascii="Times New Roman" w:hAnsi="Times New Roman" w:cs="Times New Roman"/>
+          <w:lang w:val="en-US"/>
+        </w:rPr>
+        <w:t>memadai</w:t>
+      </w:r>
+      <w:proofErr w:type="spellEnd"/>
+      <w:r>
+        <w:rPr>
+          <w:rFonts w:ascii="Times New Roman" w:hAnsi="Times New Roman" w:cs="Times New Roman"/>
+          <w:lang w:val="en-US"/>
+        </w:rPr>
+        <w:t xml:space="preserve"> dan </w:t>
+      </w:r>
+      <w:proofErr w:type="spellStart"/>
+      <w:r>
+        <w:rPr>
+          <w:rFonts w:ascii="Times New Roman" w:hAnsi="Times New Roman" w:cs="Times New Roman"/>
+          <w:lang w:val="en-US"/>
+        </w:rPr>
+        <w:t>terjangkau</w:t>
+      </w:r>
+      <w:proofErr w:type="spellEnd"/>
+      <w:r>
+        <w:rPr>
+          <w:rFonts w:ascii="Times New Roman" w:hAnsi="Times New Roman" w:cs="Times New Roman"/>
+          <w:lang w:val="en-US"/>
+        </w:rPr>
+        <w:t xml:space="preserve"> </w:t>
+      </w:r>
+      <w:proofErr w:type="spellStart"/>
+      <w:r>
+        <w:rPr>
+          <w:rFonts w:ascii="Times New Roman" w:hAnsi="Times New Roman" w:cs="Times New Roman"/>
+          <w:lang w:val="en-US"/>
+        </w:rPr>
+        <w:t>adalah</w:t>
+      </w:r>
+      <w:proofErr w:type="spellEnd"/>
+      <w:r>
+        <w:rPr>
+          <w:rFonts w:ascii="Times New Roman" w:hAnsi="Times New Roman" w:cs="Times New Roman"/>
+          <w:lang w:val="en-US"/>
+        </w:rPr>
+        <w:t xml:space="preserve"> </w:t>
+      </w:r>
+      <w:proofErr w:type="spellStart"/>
+      <w:r>
+        <w:rPr>
+          <w:rFonts w:ascii="Times New Roman" w:hAnsi="Times New Roman" w:cs="Times New Roman"/>
+          <w:lang w:val="en-US"/>
+        </w:rPr>
+        <w:t>kunci</w:t>
+      </w:r>
+      <w:proofErr w:type="spellEnd"/>
+      <w:r>
+        <w:rPr>
+          <w:rFonts w:ascii="Times New Roman" w:hAnsi="Times New Roman" w:cs="Times New Roman"/>
+          <w:lang w:val="en-US"/>
+        </w:rPr>
+        <w:t xml:space="preserve"> </w:t>
+      </w:r>
+      <w:proofErr w:type="spellStart"/>
+      <w:r>
+        <w:rPr>
+          <w:rFonts w:ascii="Times New Roman" w:hAnsi="Times New Roman" w:cs="Times New Roman"/>
+          <w:lang w:val="en-US"/>
+        </w:rPr>
+        <w:t>untuk</w:t>
+      </w:r>
+      <w:proofErr w:type="spellEnd"/>
+      <w:r>
+        <w:rPr>
+          <w:rFonts w:ascii="Times New Roman" w:hAnsi="Times New Roman" w:cs="Times New Roman"/>
+          <w:lang w:val="en-US"/>
+        </w:rPr>
+        <w:t xml:space="preserve"> </w:t>
+      </w:r>
+      <w:proofErr w:type="spellStart"/>
+      <w:r>
+        <w:rPr>
+          <w:rFonts w:ascii="Times New Roman" w:hAnsi="Times New Roman" w:cs="Times New Roman"/>
+          <w:lang w:val="en-US"/>
+        </w:rPr>
+        <w:t>menjamin</w:t>
+      </w:r>
+      <w:proofErr w:type="spellEnd"/>
+      <w:r>
+        <w:rPr>
+          <w:rFonts w:ascii="Times New Roman" w:hAnsi="Times New Roman" w:cs="Times New Roman"/>
+          <w:lang w:val="en-US"/>
+        </w:rPr>
+        <w:t xml:space="preserve"> </w:t>
+      </w:r>
+      <w:proofErr w:type="spellStart"/>
+      <w:r>
+        <w:rPr>
+          <w:rFonts w:ascii="Times New Roman" w:hAnsi="Times New Roman" w:cs="Times New Roman"/>
+          <w:lang w:val="en-US"/>
+        </w:rPr>
+        <w:t>ketahanan</w:t>
+      </w:r>
+      <w:proofErr w:type="spellEnd"/>
+      <w:r>
+        <w:rPr>
+          <w:rFonts w:ascii="Times New Roman" w:hAnsi="Times New Roman" w:cs="Times New Roman"/>
+          <w:lang w:val="en-US"/>
+        </w:rPr>
+        <w:t xml:space="preserve"> </w:t>
+      </w:r>
+      <w:proofErr w:type="spellStart"/>
+      <w:r>
+        <w:rPr>
+          <w:rFonts w:ascii="Times New Roman" w:hAnsi="Times New Roman" w:cs="Times New Roman"/>
+          <w:lang w:val="en-US"/>
+        </w:rPr>
+        <w:t>pangan</w:t>
+      </w:r>
+      <w:proofErr w:type="spellEnd"/>
+      <w:r>
+        <w:rPr>
+          <w:rFonts w:ascii="Times New Roman" w:hAnsi="Times New Roman" w:cs="Times New Roman"/>
+          <w:lang w:val="en-US"/>
+        </w:rPr>
+        <w:t xml:space="preserve"> di Madura.</w:t>
+      </w:r>
+      <w:r>
+        <w:rPr>
+          <w:rFonts w:ascii="Times New Roman" w:hAnsi="Times New Roman" w:cs="Times New Roman"/>
+          <w:lang w:val="en-US"/>
+        </w:rPr>
+        <w:t xml:space="preserve"> </w:t>
+      </w:r>
+      <w:r>
+        <w:rPr>
+          <w:rFonts w:ascii="Times New Roman" w:hAnsi="Times New Roman" w:cs="Times New Roman"/>
+          <w:highlight w:val="yellow"/>
+          <w:lang w:val="en-US"/>
+        </w:rPr>
+        <w:t xml:space="preserve">Padi </w:t>
+      </w:r>
+      <w:proofErr w:type="spellStart"/>
+      <w:r>
+        <w:rPr>
+          <w:rFonts w:ascii="Times New Roman" w:hAnsi="Times New Roman" w:cs="Times New Roman"/>
+          <w:highlight w:val="yellow"/>
+          <w:lang w:val="en-US"/>
+        </w:rPr>
+        <w:t>memiliki</w:t>
+      </w:r>
+      <w:proofErr w:type="spellEnd"/>
+      <w:r>
+        <w:rPr>
+          <w:rFonts w:ascii="Times New Roman" w:hAnsi="Times New Roman" w:cs="Times New Roman"/>
+          <w:highlight w:val="yellow"/>
+          <w:lang w:val="en-US"/>
+        </w:rPr>
+        <w:t xml:space="preserve"> </w:t>
+      </w:r>
+      <w:proofErr w:type="spellStart"/>
+      <w:r>
+        <w:rPr>
+          <w:rFonts w:ascii="Times New Roman" w:hAnsi="Times New Roman" w:cs="Times New Roman"/>
+          <w:highlight w:val="yellow"/>
+          <w:lang w:val="en-US"/>
+        </w:rPr>
+        <w:t>peranan</w:t>
+      </w:r>
+      <w:proofErr w:type="spellEnd"/>
+      <w:r>
+        <w:rPr>
+          <w:rFonts w:ascii="Times New Roman" w:hAnsi="Times New Roman" w:cs="Times New Roman"/>
+          <w:highlight w:val="yellow"/>
+          <w:lang w:val="en-US"/>
+        </w:rPr>
+        <w:t xml:space="preserve"> yang san</w:t>
+      </w:r>
+      <w:r>
+        <w:rPr>
+          <w:rFonts w:ascii="Times New Roman" w:hAnsi="Times New Roman" w:cs="Times New Roman"/>
+          <w:highlight w:val="yellow"/>
+          <w:lang w:val="en-US"/>
+        </w:rPr>
+        <w:t>g</w:t>
+      </w:r>
+      <w:r>
+        <w:rPr>
+          <w:rFonts w:ascii="Times New Roman" w:hAnsi="Times New Roman" w:cs="Times New Roman"/>
+          <w:highlight w:val="yellow"/>
+          <w:lang w:val="en-US"/>
+        </w:rPr>
+        <w:t xml:space="preserve">at </w:t>
+      </w:r>
+      <w:proofErr w:type="spellStart"/>
+      <w:r>
+        <w:rPr>
+          <w:rFonts w:ascii="Times New Roman" w:hAnsi="Times New Roman" w:cs="Times New Roman"/>
+          <w:highlight w:val="yellow"/>
+          <w:lang w:val="en-US"/>
+        </w:rPr>
+        <w:t>penting</w:t>
+      </w:r>
+      <w:proofErr w:type="spellEnd"/>
+      <w:r>
+        <w:rPr>
+          <w:rFonts w:ascii="Times New Roman" w:hAnsi="Times New Roman" w:cs="Times New Roman"/>
+          <w:lang w:val="en-US"/>
+        </w:rPr>
+        <w:t xml:space="preserve"> //</w:t>
+      </w:r>
+      <w:proofErr w:type="spellStart"/>
+      <w:r>
+        <w:rPr>
+          <w:rFonts w:ascii="Times New Roman" w:hAnsi="Times New Roman" w:cs="Times New Roman"/>
+          <w:lang w:val="en-US"/>
+        </w:rPr>
+        <w:t>ni</w:t>
+      </w:r>
+      <w:proofErr w:type="spellEnd"/>
+      <w:r>
+        <w:rPr>
+          <w:rFonts w:ascii="Times New Roman" w:hAnsi="Times New Roman" w:cs="Times New Roman"/>
+          <w:lang w:val="en-US"/>
+        </w:rPr>
+        <w:t xml:space="preserve"> </w:t>
+      </w:r>
+      <w:proofErr w:type="spellStart"/>
+      <w:r>
+        <w:rPr>
+          <w:rFonts w:ascii="Times New Roman" w:hAnsi="Times New Roman" w:cs="Times New Roman"/>
+          <w:lang w:val="en-US"/>
+        </w:rPr>
+        <w:t>maksunya</w:t>
+      </w:r>
+      <w:proofErr w:type="spellEnd"/>
+      <w:r>
+        <w:rPr>
+          <w:rFonts w:ascii="Times New Roman" w:hAnsi="Times New Roman" w:cs="Times New Roman"/>
+          <w:lang w:val="en-US"/>
+        </w:rPr>
+        <w:t xml:space="preserve"> padi </w:t>
+      </w:r>
+      <w:proofErr w:type="spellStart"/>
+      <w:r>
+        <w:rPr>
+          <w:rFonts w:ascii="Times New Roman" w:hAnsi="Times New Roman" w:cs="Times New Roman"/>
+          <w:lang w:val="en-US"/>
+        </w:rPr>
+        <w:t>memiliki</w:t>
+      </w:r>
+      <w:proofErr w:type="spellEnd"/>
+      <w:r>
+        <w:rPr>
+          <w:rFonts w:ascii="Times New Roman" w:hAnsi="Times New Roman" w:cs="Times New Roman"/>
+          <w:lang w:val="en-US"/>
+        </w:rPr>
+        <w:t xml:space="preserve"> </w:t>
+      </w:r>
+      <w:proofErr w:type="spellStart"/>
+      <w:r>
+        <w:rPr>
+          <w:rFonts w:ascii="Times New Roman" w:hAnsi="Times New Roman" w:cs="Times New Roman"/>
+          <w:lang w:val="en-US"/>
+        </w:rPr>
+        <w:t>peranan</w:t>
+      </w:r>
+      <w:proofErr w:type="spellEnd"/>
+      <w:r>
+        <w:rPr>
+          <w:rFonts w:ascii="Times New Roman" w:hAnsi="Times New Roman" w:cs="Times New Roman"/>
+          <w:lang w:val="en-US"/>
+        </w:rPr>
+        <w:t xml:space="preserve"> </w:t>
+      </w:r>
+      <w:proofErr w:type="spellStart"/>
+      <w:r>
+        <w:rPr>
+          <w:rFonts w:ascii="Times New Roman" w:hAnsi="Times New Roman" w:cs="Times New Roman"/>
+          <w:lang w:val="en-US"/>
+        </w:rPr>
+        <w:t>penting</w:t>
+      </w:r>
+      <w:proofErr w:type="spellEnd"/>
+      <w:r>
+        <w:rPr>
+          <w:rFonts w:ascii="Times New Roman" w:hAnsi="Times New Roman" w:cs="Times New Roman"/>
+          <w:lang w:val="en-US"/>
+        </w:rPr>
+        <w:t xml:space="preserve"> </w:t>
+      </w:r>
+      <w:proofErr w:type="spellStart"/>
+      <w:r>
+        <w:rPr>
+          <w:rFonts w:ascii="Times New Roman" w:hAnsi="Times New Roman" w:cs="Times New Roman"/>
+          <w:lang w:val="en-US"/>
+        </w:rPr>
+        <w:t>maksudnya</w:t>
+      </w:r>
+      <w:proofErr w:type="spellEnd"/>
+      <w:r>
+        <w:rPr>
+          <w:rFonts w:ascii="Times New Roman" w:hAnsi="Times New Roman" w:cs="Times New Roman"/>
+          <w:lang w:val="en-US"/>
+        </w:rPr>
+        <w:t xml:space="preserve"> </w:t>
+      </w:r>
+      <w:proofErr w:type="spellStart"/>
+      <w:r>
+        <w:rPr>
+          <w:rFonts w:ascii="Times New Roman" w:hAnsi="Times New Roman" w:cs="Times New Roman"/>
+          <w:lang w:val="en-US"/>
+        </w:rPr>
+        <w:t>kenapa</w:t>
+      </w:r>
+      <w:proofErr w:type="spellEnd"/>
+      <w:r>
+        <w:rPr>
+          <w:rFonts w:ascii="Times New Roman" w:hAnsi="Times New Roman" w:cs="Times New Roman"/>
+          <w:lang w:val="en-US"/>
+        </w:rPr>
+        <w:t xml:space="preserve"> </w:t>
+      </w:r>
+      <w:proofErr w:type="spellStart"/>
+      <w:r>
+        <w:rPr>
+          <w:rFonts w:ascii="Times New Roman" w:hAnsi="Times New Roman" w:cs="Times New Roman"/>
+          <w:lang w:val="en-US"/>
+        </w:rPr>
+        <w:t>tiba</w:t>
+      </w:r>
+      <w:proofErr w:type="spellEnd"/>
+      <w:r>
+        <w:rPr>
+          <w:rFonts w:ascii="Times New Roman" w:hAnsi="Times New Roman" w:cs="Times New Roman"/>
+          <w:lang w:val="en-US"/>
+        </w:rPr>
+        <w:t xml:space="preserve"> </w:t>
+      </w:r>
+      <w:proofErr w:type="spellStart"/>
+      <w:r>
+        <w:rPr>
+          <w:rFonts w:ascii="Times New Roman" w:hAnsi="Times New Roman" w:cs="Times New Roman"/>
+          <w:lang w:val="en-US"/>
+        </w:rPr>
+        <w:t>setelah</w:t>
+      </w:r>
+      <w:proofErr w:type="spellEnd"/>
+      <w:r>
+        <w:rPr>
+          <w:rFonts w:ascii="Times New Roman" w:hAnsi="Times New Roman" w:cs="Times New Roman"/>
+          <w:lang w:val="en-US"/>
+        </w:rPr>
+        <w:t xml:space="preserve"> </w:t>
+      </w:r>
+      <w:proofErr w:type="spellStart"/>
+      <w:r>
+        <w:rPr>
+          <w:rFonts w:ascii="Times New Roman" w:hAnsi="Times New Roman" w:cs="Times New Roman"/>
+          <w:lang w:val="en-US"/>
+        </w:rPr>
+        <w:t>memeliki</w:t>
+      </w:r>
+      <w:proofErr w:type="spellEnd"/>
+      <w:r>
+        <w:rPr>
+          <w:rFonts w:ascii="Times New Roman" w:hAnsi="Times New Roman" w:cs="Times New Roman"/>
+          <w:lang w:val="en-US"/>
+        </w:rPr>
+        <w:t xml:space="preserve"> </w:t>
+      </w:r>
+      <w:proofErr w:type="spellStart"/>
+      <w:r>
+        <w:rPr>
+          <w:rFonts w:ascii="Times New Roman" w:hAnsi="Times New Roman" w:cs="Times New Roman"/>
+          <w:lang w:val="en-US"/>
+        </w:rPr>
+        <w:t>perann</w:t>
+      </w:r>
+      <w:proofErr w:type="spellEnd"/>
+      <w:r>
+        <w:rPr>
+          <w:rFonts w:ascii="Times New Roman" w:hAnsi="Times New Roman" w:cs="Times New Roman"/>
+          <w:lang w:val="en-US"/>
+        </w:rPr>
+        <w:t xml:space="preserve"> </w:t>
+      </w:r>
+      <w:proofErr w:type="spellStart"/>
+      <w:r>
+        <w:rPr>
+          <w:rFonts w:ascii="Times New Roman" w:hAnsi="Times New Roman" w:cs="Times New Roman"/>
+          <w:lang w:val="en-US"/>
+        </w:rPr>
+        <w:t>penting</w:t>
+      </w:r>
+      <w:proofErr w:type="spellEnd"/>
+      <w:r>
+        <w:rPr>
+          <w:rFonts w:ascii="Times New Roman" w:hAnsi="Times New Roman" w:cs="Times New Roman"/>
+          <w:lang w:val="en-US"/>
+        </w:rPr>
+        <w:t xml:space="preserve"> dan gak tau </w:t>
+      </w:r>
+      <w:proofErr w:type="spellStart"/>
+      <w:r>
+        <w:rPr>
+          <w:rFonts w:ascii="Times New Roman" w:hAnsi="Times New Roman" w:cs="Times New Roman"/>
+          <w:lang w:val="en-US"/>
+        </w:rPr>
+        <w:t>pernnya</w:t>
+      </w:r>
+      <w:proofErr w:type="spellEnd"/>
+      <w:r>
+        <w:rPr>
+          <w:rFonts w:ascii="Times New Roman" w:hAnsi="Times New Roman" w:cs="Times New Roman"/>
+          <w:lang w:val="en-US"/>
+        </w:rPr>
+        <w:t xml:space="preserve"> </w:t>
+      </w:r>
+      <w:proofErr w:type="spellStart"/>
+      <w:r>
+        <w:rPr>
+          <w:rFonts w:ascii="Times New Roman" w:hAnsi="Times New Roman" w:cs="Times New Roman"/>
+          <w:lang w:val="en-US"/>
+        </w:rPr>
+        <w:t>apa</w:t>
+      </w:r>
+      <w:proofErr w:type="spellEnd"/>
+      <w:r>
+        <w:rPr>
+          <w:rFonts w:ascii="Times New Roman" w:hAnsi="Times New Roman" w:cs="Times New Roman"/>
+          <w:lang w:val="en-US"/>
+        </w:rPr>
+        <w:t xml:space="preserve"> </w:t>
+      </w:r>
+      <w:proofErr w:type="spellStart"/>
+      <w:r>
+        <w:rPr>
+          <w:rFonts w:ascii="Times New Roman" w:hAnsi="Times New Roman" w:cs="Times New Roman"/>
+          <w:lang w:val="en-US"/>
+        </w:rPr>
+        <w:t>malah</w:t>
+      </w:r>
+      <w:proofErr w:type="spellEnd"/>
+      <w:r>
+        <w:rPr>
+          <w:rFonts w:ascii="Times New Roman" w:hAnsi="Times New Roman" w:cs="Times New Roman"/>
+          <w:lang w:val="en-US"/>
+        </w:rPr>
+        <w:t xml:space="preserve"> </w:t>
+      </w:r>
+      <w:proofErr w:type="spellStart"/>
+      <w:r>
+        <w:rPr>
+          <w:rFonts w:ascii="Times New Roman" w:hAnsi="Times New Roman" w:cs="Times New Roman"/>
+          <w:lang w:val="en-US"/>
+        </w:rPr>
+        <w:t>ngebahas</w:t>
+      </w:r>
+      <w:proofErr w:type="spellEnd"/>
+      <w:r>
+        <w:rPr>
+          <w:rFonts w:ascii="Times New Roman" w:hAnsi="Times New Roman" w:cs="Times New Roman"/>
+          <w:lang w:val="en-US"/>
+        </w:rPr>
+        <w:t xml:space="preserve"> </w:t>
+      </w:r>
+      <w:proofErr w:type="spellStart"/>
+      <w:r>
+        <w:rPr>
+          <w:rFonts w:ascii="Times New Roman" w:hAnsi="Times New Roman" w:cs="Times New Roman"/>
+          <w:lang w:val="en-US"/>
+        </w:rPr>
+        <w:t>menghadapi</w:t>
+      </w:r>
+      <w:proofErr w:type="spellEnd"/>
+      <w:r>
+        <w:rPr>
+          <w:rFonts w:ascii="Times New Roman" w:hAnsi="Times New Roman" w:cs="Times New Roman"/>
+          <w:lang w:val="en-US"/>
+        </w:rPr>
+        <w:t xml:space="preserve"> </w:t>
+      </w:r>
+      <w:proofErr w:type="spellStart"/>
+      <w:r>
+        <w:rPr>
+          <w:rFonts w:ascii="Times New Roman" w:hAnsi="Times New Roman" w:cs="Times New Roman"/>
+          <w:lang w:val="en-US"/>
+        </w:rPr>
+        <w:t>tantangan</w:t>
+      </w:r>
+      <w:proofErr w:type="spellEnd"/>
+      <w:r>
+        <w:rPr>
+          <w:rFonts w:ascii="Times New Roman" w:hAnsi="Times New Roman" w:cs="Times New Roman"/>
+          <w:lang w:val="en-US"/>
+        </w:rPr>
+        <w:t xml:space="preserve">, </w:t>
+      </w:r>
+      <w:proofErr w:type="spellStart"/>
+      <w:r>
+        <w:rPr>
+          <w:rFonts w:ascii="Times New Roman" w:hAnsi="Times New Roman" w:cs="Times New Roman"/>
+          <w:lang w:val="en-US"/>
+        </w:rPr>
+        <w:t>pertanian</w:t>
+      </w:r>
+      <w:proofErr w:type="spellEnd"/>
+      <w:r>
+        <w:rPr>
+          <w:rFonts w:ascii="Times New Roman" w:hAnsi="Times New Roman" w:cs="Times New Roman"/>
+          <w:lang w:val="en-US"/>
+        </w:rPr>
+        <w:t xml:space="preserve"> padi di Madura </w:t>
+      </w:r>
+      <w:proofErr w:type="spellStart"/>
+      <w:r>
+        <w:rPr>
+          <w:rFonts w:ascii="Times New Roman" w:hAnsi="Times New Roman" w:cs="Times New Roman"/>
+          <w:lang w:val="en-US"/>
+        </w:rPr>
+        <w:t>menghadapi</w:t>
+      </w:r>
+      <w:proofErr w:type="spellEnd"/>
+      <w:r>
+        <w:rPr>
+          <w:rFonts w:ascii="Times New Roman" w:hAnsi="Times New Roman" w:cs="Times New Roman"/>
+          <w:lang w:val="en-US"/>
+        </w:rPr>
+        <w:t xml:space="preserve"> </w:t>
+      </w:r>
+      <w:proofErr w:type="spellStart"/>
+      <w:r>
+        <w:rPr>
+          <w:rFonts w:ascii="Times New Roman" w:hAnsi="Times New Roman" w:cs="Times New Roman"/>
+          <w:lang w:val="en-US"/>
+        </w:rPr>
+        <w:t>berbagai</w:t>
+      </w:r>
+      <w:proofErr w:type="spellEnd"/>
+      <w:r>
+        <w:rPr>
+          <w:rFonts w:ascii="Times New Roman" w:hAnsi="Times New Roman" w:cs="Times New Roman"/>
+          <w:lang w:val="en-US"/>
+        </w:rPr>
+        <w:t xml:space="preserve"> </w:t>
+      </w:r>
+      <w:proofErr w:type="spellStart"/>
+      <w:r>
+        <w:rPr>
+          <w:rFonts w:ascii="Times New Roman" w:hAnsi="Times New Roman" w:cs="Times New Roman"/>
+          <w:lang w:val="en-US"/>
+        </w:rPr>
+        <w:t>tantangan</w:t>
+      </w:r>
+      <w:proofErr w:type="spellEnd"/>
+      <w:r>
+        <w:rPr>
+          <w:rFonts w:ascii="Times New Roman" w:hAnsi="Times New Roman" w:cs="Times New Roman"/>
+          <w:lang w:val="en-US"/>
+        </w:rPr>
+        <w:t xml:space="preserve">, salah </w:t>
+      </w:r>
+      <w:proofErr w:type="spellStart"/>
+      <w:r>
+        <w:rPr>
+          <w:rFonts w:ascii="Times New Roman" w:hAnsi="Times New Roman" w:cs="Times New Roman"/>
+          <w:lang w:val="en-US"/>
+        </w:rPr>
+        <w:t>satunya</w:t>
+      </w:r>
+      <w:proofErr w:type="spellEnd"/>
+      <w:r>
+        <w:rPr>
+          <w:rFonts w:ascii="Times New Roman" w:hAnsi="Times New Roman" w:cs="Times New Roman"/>
+          <w:lang w:val="en-US"/>
+        </w:rPr>
+        <w:t xml:space="preserve"> </w:t>
+      </w:r>
+      <w:proofErr w:type="spellStart"/>
+      <w:r>
+        <w:rPr>
+          <w:rFonts w:ascii="Times New Roman" w:hAnsi="Times New Roman" w:cs="Times New Roman"/>
+          <w:lang w:val="en-US"/>
+        </w:rPr>
+        <w:t>adalah</w:t>
+      </w:r>
+      <w:proofErr w:type="spellEnd"/>
+      <w:r>
+        <w:rPr>
+          <w:rFonts w:ascii="Times New Roman" w:hAnsi="Times New Roman" w:cs="Times New Roman"/>
+          <w:lang w:val="en-US"/>
+        </w:rPr>
+        <w:t xml:space="preserve"> </w:t>
+      </w:r>
+      <w:proofErr w:type="spellStart"/>
+      <w:r>
+        <w:rPr>
+          <w:rFonts w:ascii="Times New Roman" w:hAnsi="Times New Roman" w:cs="Times New Roman"/>
+          <w:lang w:val="en-US"/>
+        </w:rPr>
+        <w:t>ancaman</w:t>
+      </w:r>
+      <w:proofErr w:type="spellEnd"/>
+      <w:r>
+        <w:rPr>
+          <w:rFonts w:ascii="Times New Roman" w:hAnsi="Times New Roman" w:cs="Times New Roman"/>
+          <w:lang w:val="en-US"/>
+        </w:rPr>
+        <w:t xml:space="preserve"> </w:t>
+      </w:r>
+      <w:proofErr w:type="spellStart"/>
+      <w:r>
+        <w:rPr>
+          <w:rFonts w:ascii="Times New Roman" w:hAnsi="Times New Roman" w:cs="Times New Roman"/>
+          <w:lang w:val="en-US"/>
+        </w:rPr>
+        <w:t>dari</w:t>
+      </w:r>
+      <w:proofErr w:type="spellEnd"/>
+      <w:r>
+        <w:rPr>
+          <w:rFonts w:ascii="Times New Roman" w:hAnsi="Times New Roman" w:cs="Times New Roman"/>
+          <w:lang w:val="en-US"/>
+        </w:rPr>
+        <w:t xml:space="preserve"> </w:t>
+      </w:r>
+      <w:proofErr w:type="spellStart"/>
+      <w:r>
+        <w:rPr>
+          <w:rFonts w:ascii="Times New Roman" w:hAnsi="Times New Roman" w:cs="Times New Roman"/>
+          <w:lang w:val="en-US"/>
+        </w:rPr>
+        <w:t>penyakit</w:t>
+      </w:r>
+      <w:proofErr w:type="spellEnd"/>
+      <w:r>
+        <w:rPr>
+          <w:rFonts w:ascii="Times New Roman" w:hAnsi="Times New Roman" w:cs="Times New Roman"/>
+          <w:lang w:val="en-US"/>
+        </w:rPr>
+        <w:t xml:space="preserve"> </w:t>
+      </w:r>
+      <w:proofErr w:type="spellStart"/>
+      <w:r>
+        <w:rPr>
+          <w:rFonts w:ascii="Times New Roman" w:hAnsi="Times New Roman" w:cs="Times New Roman"/>
+          <w:lang w:val="en-US"/>
+        </w:rPr>
+        <w:t>tanaman</w:t>
+      </w:r>
+      <w:proofErr w:type="spellEnd"/>
+      <w:r>
+        <w:rPr>
+          <w:rFonts w:ascii="Times New Roman" w:hAnsi="Times New Roman" w:cs="Times New Roman"/>
+          <w:lang w:val="en-US"/>
+        </w:rPr>
+        <w:t xml:space="preserve">. </w:t>
+      </w:r>
+      <w:proofErr w:type="spellStart"/>
+      <w:r>
+        <w:rPr>
+          <w:rFonts w:ascii="Times New Roman" w:hAnsi="Times New Roman" w:cs="Times New Roman"/>
+          <w:lang w:val="en-US"/>
+        </w:rPr>
+        <w:t>Penyakit</w:t>
+      </w:r>
+      <w:proofErr w:type="spellEnd"/>
+      <w:r>
+        <w:rPr>
+          <w:rFonts w:ascii="Times New Roman" w:hAnsi="Times New Roman" w:cs="Times New Roman"/>
+          <w:lang w:val="en-US"/>
+        </w:rPr>
+        <w:t xml:space="preserve"> pada </w:t>
+      </w:r>
+      <w:proofErr w:type="spellStart"/>
+      <w:r>
+        <w:rPr>
+          <w:rFonts w:ascii="Times New Roman" w:hAnsi="Times New Roman" w:cs="Times New Roman"/>
+          <w:lang w:val="en-US"/>
+        </w:rPr>
+        <w:t>tanaman</w:t>
+      </w:r>
+      <w:proofErr w:type="spellEnd"/>
+      <w:r>
+        <w:rPr>
+          <w:rFonts w:ascii="Times New Roman" w:hAnsi="Times New Roman" w:cs="Times New Roman"/>
+          <w:lang w:val="en-US"/>
+        </w:rPr>
+        <w:t xml:space="preserve"> </w:t>
+      </w:r>
+      <w:proofErr w:type="spellStart"/>
+      <w:r>
+        <w:rPr>
+          <w:rFonts w:ascii="Times New Roman" w:hAnsi="Times New Roman" w:cs="Times New Roman"/>
+          <w:lang w:val="en-US"/>
+        </w:rPr>
+        <w:t>adalah</w:t>
+      </w:r>
+      <w:proofErr w:type="spellEnd"/>
+      <w:r>
+        <w:rPr>
+          <w:rFonts w:ascii="Times New Roman" w:hAnsi="Times New Roman" w:cs="Times New Roman"/>
+          <w:lang w:val="en-US"/>
+        </w:rPr>
+        <w:t xml:space="preserve"> salah </w:t>
+      </w:r>
+      <w:proofErr w:type="spellStart"/>
+      <w:r>
+        <w:rPr>
+          <w:rFonts w:ascii="Times New Roman" w:hAnsi="Times New Roman" w:cs="Times New Roman"/>
+          <w:lang w:val="en-US"/>
+        </w:rPr>
+        <w:t>satu</w:t>
+      </w:r>
+      <w:proofErr w:type="spellEnd"/>
+      <w:r>
+        <w:rPr>
+          <w:rFonts w:ascii="Times New Roman" w:hAnsi="Times New Roman" w:cs="Times New Roman"/>
+          <w:lang w:val="en-US"/>
+        </w:rPr>
+        <w:t xml:space="preserve"> </w:t>
+      </w:r>
+      <w:proofErr w:type="spellStart"/>
+      <w:r>
+        <w:rPr>
+          <w:rFonts w:ascii="Times New Roman" w:hAnsi="Times New Roman" w:cs="Times New Roman"/>
+          <w:lang w:val="en-US"/>
+        </w:rPr>
+        <w:t>dari</w:t>
+      </w:r>
+      <w:proofErr w:type="spellEnd"/>
+      <w:r>
+        <w:rPr>
+          <w:rFonts w:ascii="Times New Roman" w:hAnsi="Times New Roman" w:cs="Times New Roman"/>
+          <w:lang w:val="en-US"/>
+        </w:rPr>
+        <w:t xml:space="preserve"> </w:t>
+      </w:r>
+      <w:proofErr w:type="spellStart"/>
+      <w:r>
+        <w:rPr>
+          <w:rFonts w:ascii="Times New Roman" w:hAnsi="Times New Roman" w:cs="Times New Roman"/>
+          <w:lang w:val="en-US"/>
+        </w:rPr>
+        <w:t>penyebab</w:t>
+      </w:r>
+      <w:proofErr w:type="spellEnd"/>
+      <w:r>
+        <w:rPr>
+          <w:rFonts w:ascii="Times New Roman" w:hAnsi="Times New Roman" w:cs="Times New Roman"/>
+          <w:lang w:val="en-US"/>
+        </w:rPr>
+        <w:t xml:space="preserve"> </w:t>
+      </w:r>
+      <w:proofErr w:type="spellStart"/>
+      <w:r>
+        <w:rPr>
+          <w:rFonts w:ascii="Times New Roman" w:hAnsi="Times New Roman" w:cs="Times New Roman"/>
+          <w:lang w:val="en-US"/>
+        </w:rPr>
+        <w:t>penurunan</w:t>
+      </w:r>
+      <w:proofErr w:type="spellEnd"/>
+      <w:r>
+        <w:rPr>
+          <w:rFonts w:ascii="Times New Roman" w:hAnsi="Times New Roman" w:cs="Times New Roman"/>
+          <w:lang w:val="en-US"/>
+        </w:rPr>
+        <w:t xml:space="preserve"> </w:t>
+      </w:r>
+      <w:proofErr w:type="spellStart"/>
+      <w:r>
+        <w:rPr>
+          <w:rFonts w:ascii="Times New Roman" w:hAnsi="Times New Roman" w:cs="Times New Roman"/>
+          <w:lang w:val="en-US"/>
+        </w:rPr>
+        <w:t>hasil</w:t>
+      </w:r>
+      <w:proofErr w:type="spellEnd"/>
+      <w:r>
+        <w:rPr>
+          <w:rFonts w:ascii="Times New Roman" w:hAnsi="Times New Roman" w:cs="Times New Roman"/>
+          <w:lang w:val="en-US"/>
+        </w:rPr>
+        <w:t xml:space="preserve"> </w:t>
+      </w:r>
+      <w:proofErr w:type="spellStart"/>
+      <w:r>
+        <w:rPr>
+          <w:rFonts w:ascii="Times New Roman" w:hAnsi="Times New Roman" w:cs="Times New Roman"/>
+          <w:highlight w:val="yellow"/>
+          <w:lang w:val="en-US"/>
+        </w:rPr>
+        <w:t>panen</w:t>
+      </w:r>
+      <w:proofErr w:type="spellEnd"/>
+      <w:r>
+        <w:rPr>
+          <w:rFonts w:ascii="Times New Roman" w:hAnsi="Times New Roman" w:cs="Times New Roman"/>
+          <w:lang w:val="en-US"/>
+        </w:rPr>
+        <w:t xml:space="preserve"> </w:t>
+      </w:r>
+      <w:r>
+        <w:rPr>
+          <w:rFonts w:ascii="Times New Roman" w:hAnsi="Times New Roman" w:cs="Times New Roman"/>
+          <w:lang w:val="en-US"/>
+        </w:rPr>
+        <w:t>//</w:t>
+      </w:r>
+      <w:proofErr w:type="spellStart"/>
+      <w:r>
+        <w:rPr>
+          <w:rFonts w:ascii="Times New Roman" w:hAnsi="Times New Roman" w:cs="Times New Roman"/>
+          <w:lang w:val="en-US"/>
+        </w:rPr>
+        <w:t>ini</w:t>
+      </w:r>
+      <w:proofErr w:type="spellEnd"/>
+      <w:r>
+        <w:rPr>
+          <w:rFonts w:ascii="Times New Roman" w:hAnsi="Times New Roman" w:cs="Times New Roman"/>
+          <w:lang w:val="en-US"/>
+        </w:rPr>
+        <w:t xml:space="preserve"> mana </w:t>
+      </w:r>
+      <w:proofErr w:type="spellStart"/>
+      <w:r>
+        <w:rPr>
+          <w:rFonts w:ascii="Times New Roman" w:hAnsi="Times New Roman" w:cs="Times New Roman"/>
+          <w:lang w:val="en-US"/>
+        </w:rPr>
+        <w:t>looo</w:t>
+      </w:r>
+      <w:proofErr w:type="spellEnd"/>
+      <w:r>
+        <w:rPr>
+          <w:rFonts w:ascii="Times New Roman" w:hAnsi="Times New Roman" w:cs="Times New Roman"/>
+          <w:lang w:val="en-US"/>
+        </w:rPr>
+        <w:t xml:space="preserve"> gak </w:t>
+      </w:r>
+      <w:proofErr w:type="spellStart"/>
+      <w:r>
+        <w:rPr>
+          <w:rFonts w:ascii="Times New Roman" w:hAnsi="Times New Roman" w:cs="Times New Roman"/>
+          <w:lang w:val="en-US"/>
+        </w:rPr>
+        <w:t>ada</w:t>
+      </w:r>
+      <w:proofErr w:type="spellEnd"/>
+      <w:r>
+        <w:rPr>
+          <w:rFonts w:ascii="Times New Roman" w:hAnsi="Times New Roman" w:cs="Times New Roman"/>
+          <w:lang w:val="en-US"/>
+        </w:rPr>
+        <w:t xml:space="preserve"> kata </w:t>
+      </w:r>
+      <w:proofErr w:type="spellStart"/>
+      <w:r>
+        <w:rPr>
+          <w:rFonts w:ascii="Times New Roman" w:hAnsi="Times New Roman" w:cs="Times New Roman"/>
+          <w:lang w:val="en-US"/>
+        </w:rPr>
+        <w:t>panen</w:t>
+      </w:r>
+      <w:proofErr w:type="spellEnd"/>
+      <w:r>
+        <w:rPr>
+          <w:rFonts w:ascii="Times New Roman" w:hAnsi="Times New Roman" w:cs="Times New Roman"/>
+          <w:lang w:val="en-US"/>
+        </w:rPr>
+        <w:t xml:space="preserve"> di </w:t>
+      </w:r>
+      <w:proofErr w:type="spellStart"/>
+      <w:r>
+        <w:rPr>
+          <w:rFonts w:ascii="Times New Roman" w:hAnsi="Times New Roman" w:cs="Times New Roman"/>
+          <w:lang w:val="en-US"/>
+        </w:rPr>
+        <w:t>jurnal</w:t>
+      </w:r>
+      <w:proofErr w:type="spellEnd"/>
+      <w:r>
+        <w:rPr>
+          <w:rFonts w:ascii="Times New Roman" w:hAnsi="Times New Roman" w:cs="Times New Roman"/>
+          <w:lang w:val="en-US"/>
+        </w:rPr>
+        <w:t xml:space="preserve"> </w:t>
+      </w:r>
+      <w:proofErr w:type="spellStart"/>
+      <w:r>
+        <w:rPr>
+          <w:rFonts w:ascii="Times New Roman" w:hAnsi="Times New Roman" w:cs="Times New Roman"/>
+          <w:lang w:val="en-US"/>
+        </w:rPr>
+        <w:t>sedangkan</w:t>
+      </w:r>
+      <w:proofErr w:type="spellEnd"/>
+      <w:r>
+        <w:rPr>
+          <w:rFonts w:ascii="Times New Roman" w:hAnsi="Times New Roman" w:cs="Times New Roman"/>
+          <w:lang w:val="en-US"/>
+        </w:rPr>
+        <w:t xml:space="preserve"> </w:t>
+      </w:r>
+      <w:proofErr w:type="spellStart"/>
+      <w:r>
+        <w:rPr>
+          <w:rFonts w:ascii="Times New Roman" w:hAnsi="Times New Roman" w:cs="Times New Roman"/>
+          <w:lang w:val="en-US"/>
+        </w:rPr>
+        <w:t>ini</w:t>
+      </w:r>
+      <w:proofErr w:type="spellEnd"/>
+      <w:r>
+        <w:rPr>
+          <w:rFonts w:ascii="Times New Roman" w:hAnsi="Times New Roman" w:cs="Times New Roman"/>
+          <w:lang w:val="en-US"/>
+        </w:rPr>
+        <w:t xml:space="preserve"> </w:t>
+      </w:r>
+      <w:proofErr w:type="spellStart"/>
+      <w:r>
+        <w:rPr>
+          <w:rFonts w:ascii="Times New Roman" w:hAnsi="Times New Roman" w:cs="Times New Roman"/>
+          <w:lang w:val="en-US"/>
+        </w:rPr>
+        <w:t>kutipan</w:t>
+      </w:r>
+      <w:proofErr w:type="spellEnd"/>
+      <w:r>
+        <w:rPr>
+          <w:rFonts w:ascii="Times New Roman" w:hAnsi="Times New Roman" w:cs="Times New Roman"/>
+          <w:lang w:val="en-US"/>
+        </w:rPr>
+        <w:t xml:space="preserve"> </w:t>
+      </w:r>
+      <w:proofErr w:type="spellStart"/>
+      <w:r>
+        <w:rPr>
+          <w:rFonts w:ascii="Times New Roman" w:hAnsi="Times New Roman" w:cs="Times New Roman"/>
+          <w:lang w:val="en-US"/>
+        </w:rPr>
+        <w:t>menekannkan</w:t>
+      </w:r>
+      <w:proofErr w:type="spellEnd"/>
+      <w:r>
+        <w:rPr>
+          <w:rFonts w:ascii="Times New Roman" w:hAnsi="Times New Roman" w:cs="Times New Roman"/>
+          <w:lang w:val="en-US"/>
+        </w:rPr>
+        <w:t xml:space="preserve"> kata </w:t>
+      </w:r>
+      <w:proofErr w:type="spellStart"/>
+      <w:r>
+        <w:rPr>
+          <w:rFonts w:ascii="Times New Roman" w:hAnsi="Times New Roman" w:cs="Times New Roman"/>
+          <w:lang w:val="en-US"/>
+        </w:rPr>
+        <w:t>panen</w:t>
+      </w:r>
+      <w:proofErr w:type="spellEnd"/>
+      <w:r>
+        <w:rPr>
+          <w:rFonts w:ascii="Times New Roman" w:hAnsi="Times New Roman" w:cs="Times New Roman"/>
+          <w:lang w:val="en-US"/>
+        </w:rPr>
+        <w:t xml:space="preserve"> </w:t>
+      </w:r>
+      <w:proofErr w:type="spellStart"/>
+      <w:r>
+        <w:rPr>
+          <w:rFonts w:ascii="Times New Roman" w:hAnsi="Times New Roman" w:cs="Times New Roman"/>
+          <w:lang w:val="en-US"/>
+        </w:rPr>
+        <w:t>gitu</w:t>
+      </w:r>
+      <w:proofErr w:type="spellEnd"/>
+      <w:r>
+        <w:rPr>
+          <w:rFonts w:ascii="Times New Roman" w:hAnsi="Times New Roman" w:cs="Times New Roman"/>
+          <w:lang w:val="en-US"/>
+        </w:rPr>
+        <w:t xml:space="preserve"> lo </w:t>
+      </w:r>
+      <w:proofErr w:type="spellStart"/>
+      <w:r>
+        <w:rPr>
+          <w:rFonts w:ascii="Times New Roman" w:hAnsi="Times New Roman" w:cs="Times New Roman"/>
+          <w:lang w:val="en-US"/>
+        </w:rPr>
+        <w:t>maksusdnya</w:t>
+      </w:r>
+      <w:proofErr w:type="spellEnd"/>
+      <w:r>
+        <w:rPr>
+          <w:rFonts w:ascii="Times New Roman" w:hAnsi="Times New Roman" w:cs="Times New Roman"/>
+          <w:lang w:val="en-US"/>
+        </w:rPr>
+        <w:t>(</w:t>
+      </w:r>
+      <w:r>
+        <w:rPr>
+          <w:rFonts w:ascii="Times New Roman" w:hAnsi="Times New Roman" w:cs="Times New Roman"/>
+        </w:rPr>
+        <w:t>DETEKSI CITRA DAUN UNTUK KLASIFIKASI PENYAKIT PADI MENGGUNAKAN PENDEKATAN DEEP LEARNING DENGAN MODEL CNN</w:t>
+      </w:r>
+      <w:r>
+        <w:rPr>
+          <w:rFonts w:ascii="Times New Roman" w:hAnsi="Times New Roman" w:cs="Times New Roman"/>
+          <w:lang w:val="en-US"/>
+        </w:rPr>
+        <w:t>)</w:t>
+      </w:r>
+      <w:r>
+        <w:rPr>
+          <w:rFonts w:ascii="Times New Roman" w:hAnsi="Times New Roman" w:cs="Times New Roman"/>
+          <w:lang w:val="en-US"/>
+        </w:rPr>
+        <w:t xml:space="preserve">. </w:t>
+      </w:r>
+      <w:proofErr w:type="spellStart"/>
+      <w:r>
+        <w:rPr>
+          <w:rFonts w:ascii="Times New Roman" w:hAnsi="Times New Roman" w:cs="Times New Roman"/>
+          <w:lang w:val="en-US"/>
+        </w:rPr>
+        <w:t>Penyakit</w:t>
+      </w:r>
+      <w:proofErr w:type="spellEnd"/>
+      <w:r>
+        <w:rPr>
+          <w:rFonts w:ascii="Times New Roman" w:hAnsi="Times New Roman" w:cs="Times New Roman"/>
+          <w:lang w:val="en-US"/>
+        </w:rPr>
+        <w:t xml:space="preserve"> - </w:t>
+      </w:r>
+      <w:proofErr w:type="spellStart"/>
+      <w:r>
+        <w:rPr>
+          <w:rFonts w:ascii="Times New Roman" w:hAnsi="Times New Roman" w:cs="Times New Roman"/>
+          <w:lang w:val="en-US"/>
+        </w:rPr>
+        <w:t>penyakit</w:t>
+      </w:r>
+      <w:proofErr w:type="spellEnd"/>
+      <w:r>
+        <w:rPr>
+          <w:rFonts w:ascii="Times New Roman" w:hAnsi="Times New Roman" w:cs="Times New Roman"/>
+          <w:lang w:val="en-US"/>
+        </w:rPr>
+        <w:t xml:space="preserve"> </w:t>
+      </w:r>
+      <w:proofErr w:type="spellStart"/>
+      <w:r>
+        <w:rPr>
+          <w:rFonts w:ascii="Times New Roman" w:hAnsi="Times New Roman" w:cs="Times New Roman"/>
+          <w:lang w:val="en-US"/>
+        </w:rPr>
+        <w:t>ini</w:t>
+      </w:r>
+      <w:proofErr w:type="spellEnd"/>
+      <w:r>
+        <w:rPr>
+          <w:rFonts w:ascii="Times New Roman" w:hAnsi="Times New Roman" w:cs="Times New Roman"/>
+          <w:lang w:val="en-US"/>
+        </w:rPr>
+        <w:t xml:space="preserve"> </w:t>
+      </w:r>
+      <w:proofErr w:type="spellStart"/>
+      <w:r>
+        <w:rPr>
+          <w:rFonts w:ascii="Times New Roman" w:hAnsi="Times New Roman" w:cs="Times New Roman"/>
+          <w:lang w:val="en-US"/>
+        </w:rPr>
+        <w:t>dapat</w:t>
+      </w:r>
+      <w:proofErr w:type="spellEnd"/>
+      <w:r>
+        <w:rPr>
+          <w:rFonts w:ascii="Times New Roman" w:hAnsi="Times New Roman" w:cs="Times New Roman"/>
+          <w:lang w:val="en-US"/>
+        </w:rPr>
+        <w:t xml:space="preserve"> </w:t>
+      </w:r>
+      <w:proofErr w:type="spellStart"/>
+      <w:r>
+        <w:rPr>
+          <w:rFonts w:ascii="Times New Roman" w:hAnsi="Times New Roman" w:cs="Times New Roman"/>
+          <w:lang w:val="en-US"/>
+        </w:rPr>
+        <w:t>menyebabkan</w:t>
+      </w:r>
+      <w:proofErr w:type="spellEnd"/>
+      <w:r>
+        <w:rPr>
+          <w:rFonts w:ascii="Times New Roman" w:hAnsi="Times New Roman" w:cs="Times New Roman"/>
+          <w:lang w:val="en-US"/>
+        </w:rPr>
+        <w:t xml:space="preserve"> </w:t>
+      </w:r>
+      <w:proofErr w:type="spellStart"/>
+      <w:r>
+        <w:rPr>
+          <w:rFonts w:ascii="Times New Roman" w:hAnsi="Times New Roman" w:cs="Times New Roman"/>
+          <w:lang w:val="en-US"/>
+        </w:rPr>
+        <w:t>kerugian</w:t>
       </w:r>
       <w:proofErr w:type="spellEnd"/>
       <w:r>
@@ -1285,7 +2929,7 @@
           <w:rFonts w:ascii="Times New Roman" w:hAnsi="Times New Roman" w:cs="Times New Roman"/>
           <w:lang w:val="en-US"/>
         </w:rPr>
-        <w:t>memadai</w:t>
+        <w:t>signifikan</w:t>
       </w:r>
       <w:proofErr w:type="spellEnd"/>
       <w:r>
@@ -1301,71 +2945,7 @@
           <w:rFonts w:ascii="Times New Roman" w:hAnsi="Times New Roman" w:cs="Times New Roman"/>
           <w:lang w:val="en-US"/>
         </w:rPr>
-        <w:t>terjangkau</w:t>
-      </w:r>
-      <w:proofErr w:type="spellEnd"/>
-      <w:r>
-        <w:rPr>
-          <w:rFonts w:ascii="Times New Roman" w:hAnsi="Times New Roman" w:cs="Times New Roman"/>
-          <w:lang w:val="en-US"/>
-        </w:rPr>
-        <w:t xml:space="preserve"> </w:t>
-      </w:r>
-      <w:proofErr w:type="spellStart"/>
-      <w:r>
-        <w:rPr>
-          <w:rFonts w:ascii="Times New Roman" w:hAnsi="Times New Roman" w:cs="Times New Roman"/>
-          <w:lang w:val="en-US"/>
-        </w:rPr>
-        <w:t>adalah</w:t>
-      </w:r>
-      <w:proofErr w:type="spellEnd"/>
-      <w:r>
-        <w:rPr>
-          <w:rFonts w:ascii="Times New Roman" w:hAnsi="Times New Roman" w:cs="Times New Roman"/>
-          <w:lang w:val="en-US"/>
-        </w:rPr>
-        <w:t xml:space="preserve"> </w:t>
-      </w:r>
-      <w:proofErr w:type="spellStart"/>
-      <w:r>
-        <w:rPr>
-          <w:rFonts w:ascii="Times New Roman" w:hAnsi="Times New Roman" w:cs="Times New Roman"/>
-          <w:lang w:val="en-US"/>
-        </w:rPr>
-        <w:t>kunci</w:t>
-      </w:r>
-      <w:proofErr w:type="spellEnd"/>
-      <w:r>
-        <w:rPr>
-          <w:rFonts w:ascii="Times New Roman" w:hAnsi="Times New Roman" w:cs="Times New Roman"/>
-          <w:lang w:val="en-US"/>
-        </w:rPr>
-        <w:t xml:space="preserve"> </w:t>
-      </w:r>
-      <w:proofErr w:type="spellStart"/>
-      <w:r>
-        <w:rPr>
-          <w:rFonts w:ascii="Times New Roman" w:hAnsi="Times New Roman" w:cs="Times New Roman"/>
-          <w:lang w:val="en-US"/>
-        </w:rPr>
-        <w:t>untuk</w:t>
-      </w:r>
-      <w:proofErr w:type="spellEnd"/>
-      <w:r>
-        <w:rPr>
-          <w:rFonts w:ascii="Times New Roman" w:hAnsi="Times New Roman" w:cs="Times New Roman"/>
-          <w:lang w:val="en-US"/>
-        </w:rPr>
-        <w:t xml:space="preserve"> </w:t>
-      </w:r>
-      <w:proofErr w:type="spellStart"/>
-      <w:r>
-        <w:rPr>
-          <w:rFonts w:ascii="Times New Roman" w:hAnsi="Times New Roman" w:cs="Times New Roman"/>
-          <w:lang w:val="en-US"/>
-        </w:rPr>
-        <w:t>menjamin</w:t>
+        <w:t>mengganggu</w:t>
       </w:r>
       <w:proofErr w:type="spellEnd"/>
       <w:r>
@@ -1405,21 +2985,361 @@
           <w:rFonts w:ascii="Times New Roman" w:hAnsi="Times New Roman" w:cs="Times New Roman"/>
           <w:lang w:val="en-US"/>
         </w:rPr>
-        <w:t xml:space="preserve"> di Madura.</w:t>
-      </w:r>
-      <w:r>
-        <w:rPr>
-          <w:rFonts w:ascii="Times New Roman" w:hAnsi="Times New Roman" w:cs="Times New Roman"/>
-          <w:lang w:val="en-US"/>
-        </w:rPr>
-        <w:t xml:space="preserve"> </w:t>
-      </w:r>
-      <w:r>
-        <w:rPr>
-          <w:rFonts w:ascii="Times New Roman" w:hAnsi="Times New Roman" w:cs="Times New Roman"/>
-          <w:lang w:val="en-US"/>
-        </w:rPr>
-        <w:t xml:space="preserve">Padi </w:t>
+        <w:t xml:space="preserve"> di Madura. </w:t>
+      </w:r>
+      <w:proofErr w:type="spellStart"/>
+      <w:r>
+        <w:rPr>
+          <w:rFonts w:ascii="Times New Roman" w:hAnsi="Times New Roman" w:cs="Times New Roman"/>
+          <w:lang w:val="en-US"/>
+        </w:rPr>
+        <w:t>Beberapa</w:t>
+      </w:r>
+      <w:proofErr w:type="spellEnd"/>
+      <w:r>
+        <w:rPr>
+          <w:rFonts w:ascii="Times New Roman" w:hAnsi="Times New Roman" w:cs="Times New Roman"/>
+          <w:lang w:val="en-US"/>
+        </w:rPr>
+        <w:t xml:space="preserve"> </w:t>
+      </w:r>
+      <w:proofErr w:type="spellStart"/>
+      <w:r>
+        <w:rPr>
+          <w:rFonts w:ascii="Times New Roman" w:hAnsi="Times New Roman" w:cs="Times New Roman"/>
+          <w:lang w:val="en-US"/>
+        </w:rPr>
+        <w:t>penyakit</w:t>
+      </w:r>
+      <w:proofErr w:type="spellEnd"/>
+      <w:r>
+        <w:rPr>
+          <w:rFonts w:ascii="Times New Roman" w:hAnsi="Times New Roman" w:cs="Times New Roman"/>
+          <w:lang w:val="en-US"/>
+        </w:rPr>
+        <w:t xml:space="preserve"> padi yang </w:t>
+      </w:r>
+      <w:proofErr w:type="spellStart"/>
+      <w:r>
+        <w:rPr>
+          <w:rFonts w:ascii="Times New Roman" w:hAnsi="Times New Roman" w:cs="Times New Roman"/>
+          <w:lang w:val="en-US"/>
+        </w:rPr>
+        <w:t>umum</w:t>
+      </w:r>
+      <w:proofErr w:type="spellEnd"/>
+      <w:r>
+        <w:rPr>
+          <w:rFonts w:ascii="Times New Roman" w:hAnsi="Times New Roman" w:cs="Times New Roman"/>
+          <w:lang w:val="en-US"/>
+        </w:rPr>
+        <w:t xml:space="preserve"> </w:t>
+      </w:r>
+      <w:proofErr w:type="spellStart"/>
+      <w:r>
+        <w:rPr>
+          <w:rFonts w:ascii="Times New Roman" w:hAnsi="Times New Roman" w:cs="Times New Roman"/>
+          <w:lang w:val="en-US"/>
+        </w:rPr>
+        <w:t>ditemukan</w:t>
+      </w:r>
+      <w:proofErr w:type="spellEnd"/>
+      <w:r>
+        <w:rPr>
+          <w:rFonts w:ascii="Times New Roman" w:hAnsi="Times New Roman" w:cs="Times New Roman"/>
+          <w:lang w:val="en-US"/>
+        </w:rPr>
+        <w:t xml:space="preserve"> </w:t>
+      </w:r>
+      <w:proofErr w:type="spellStart"/>
+      <w:r>
+        <w:rPr>
+          <w:rFonts w:ascii="Times New Roman" w:hAnsi="Times New Roman" w:cs="Times New Roman"/>
+          <w:lang w:val="en-US"/>
+        </w:rPr>
+        <w:t>antara</w:t>
+      </w:r>
+      <w:proofErr w:type="spellEnd"/>
+      <w:r>
+        <w:rPr>
+          <w:rFonts w:ascii="Times New Roman" w:hAnsi="Times New Roman" w:cs="Times New Roman"/>
+          <w:lang w:val="en-US"/>
+        </w:rPr>
+        <w:t xml:space="preserve"> lain: </w:t>
+      </w:r>
+      <w:proofErr w:type="spellStart"/>
+      <w:r>
+        <w:rPr>
+          <w:rFonts w:ascii="Times New Roman" w:hAnsi="Times New Roman" w:cs="Times New Roman"/>
+          <w:lang w:val="en-US"/>
+        </w:rPr>
+        <w:t>Penyakit</w:t>
+      </w:r>
+      <w:proofErr w:type="spellEnd"/>
+      <w:r>
+        <w:rPr>
+          <w:rFonts w:ascii="Times New Roman" w:hAnsi="Times New Roman" w:cs="Times New Roman"/>
+          <w:lang w:val="en-US"/>
+        </w:rPr>
+        <w:t xml:space="preserve"> Hawar </w:t>
+      </w:r>
+      <w:r>
+        <w:rPr>
+          <w:rFonts w:ascii="Times New Roman" w:hAnsi="Times New Roman" w:cs="Times New Roman"/>
+          <w:lang w:val="en-US"/>
+        </w:rPr>
+        <w:t xml:space="preserve">Daun </w:t>
+      </w:r>
+      <w:proofErr w:type="spellStart"/>
+      <w:r>
+        <w:rPr>
+          <w:rFonts w:ascii="Times New Roman" w:hAnsi="Times New Roman" w:cs="Times New Roman"/>
+          <w:lang w:val="en-US"/>
+        </w:rPr>
+        <w:t>Bakteri</w:t>
+      </w:r>
+      <w:proofErr w:type="spellEnd"/>
+      <w:r>
+        <w:rPr>
+          <w:rFonts w:ascii="Times New Roman" w:hAnsi="Times New Roman" w:cs="Times New Roman"/>
+          <w:lang w:val="en-US"/>
+        </w:rPr>
+        <w:t xml:space="preserve">, </w:t>
+      </w:r>
+      <w:proofErr w:type="spellStart"/>
+      <w:r>
+        <w:rPr>
+          <w:rFonts w:ascii="Times New Roman" w:hAnsi="Times New Roman" w:cs="Times New Roman"/>
+          <w:lang w:val="en-US"/>
+        </w:rPr>
+        <w:t>Penyakit</w:t>
+      </w:r>
+      <w:proofErr w:type="spellEnd"/>
+      <w:r>
+        <w:rPr>
+          <w:rFonts w:ascii="Times New Roman" w:hAnsi="Times New Roman" w:cs="Times New Roman"/>
+          <w:lang w:val="en-US"/>
+        </w:rPr>
+        <w:t xml:space="preserve"> Garis Daun, </w:t>
+      </w:r>
+      <w:proofErr w:type="spellStart"/>
+      <w:r>
+        <w:rPr>
+          <w:rFonts w:ascii="Times New Roman" w:hAnsi="Times New Roman" w:cs="Times New Roman"/>
+          <w:lang w:val="en-US"/>
+        </w:rPr>
+        <w:t>Penyakit</w:t>
+      </w:r>
+      <w:proofErr w:type="spellEnd"/>
+      <w:r>
+        <w:rPr>
+          <w:rFonts w:ascii="Times New Roman" w:hAnsi="Times New Roman" w:cs="Times New Roman"/>
+          <w:lang w:val="en-US"/>
+        </w:rPr>
+        <w:t xml:space="preserve"> Blast, </w:t>
+      </w:r>
+      <w:proofErr w:type="spellStart"/>
+      <w:r>
+        <w:rPr>
+          <w:rFonts w:ascii="Times New Roman" w:hAnsi="Times New Roman" w:cs="Times New Roman"/>
+          <w:lang w:val="en-US"/>
+        </w:rPr>
+        <w:t>Penyakit</w:t>
+      </w:r>
+      <w:proofErr w:type="spellEnd"/>
+      <w:r>
+        <w:rPr>
+          <w:rFonts w:ascii="Times New Roman" w:hAnsi="Times New Roman" w:cs="Times New Roman"/>
+          <w:lang w:val="en-US"/>
+        </w:rPr>
+        <w:t xml:space="preserve"> </w:t>
+      </w:r>
+      <w:r>
+        <w:rPr>
+          <w:rFonts w:ascii="Times New Roman" w:hAnsi="Times New Roman" w:cs="Times New Roman"/>
+          <w:lang w:val="en-US"/>
+        </w:rPr>
+        <w:t xml:space="preserve">Hawar </w:t>
+      </w:r>
+      <w:r>
+        <w:rPr>
+          <w:rFonts w:ascii="Times New Roman" w:hAnsi="Times New Roman" w:cs="Times New Roman"/>
+          <w:lang w:val="en-US"/>
+        </w:rPr>
+        <w:t xml:space="preserve">Malai, </w:t>
+      </w:r>
+      <w:proofErr w:type="spellStart"/>
+      <w:r>
+        <w:rPr>
+          <w:rFonts w:ascii="Times New Roman" w:hAnsi="Times New Roman" w:cs="Times New Roman"/>
+          <w:lang w:val="en-US"/>
+        </w:rPr>
+        <w:t>Penyakit</w:t>
+      </w:r>
+      <w:proofErr w:type="spellEnd"/>
+      <w:r>
+        <w:rPr>
+          <w:rFonts w:ascii="Times New Roman" w:hAnsi="Times New Roman" w:cs="Times New Roman"/>
+          <w:lang w:val="en-US"/>
+        </w:rPr>
+        <w:t xml:space="preserve"> </w:t>
+      </w:r>
+      <w:proofErr w:type="spellStart"/>
+      <w:r>
+        <w:rPr>
+          <w:rFonts w:ascii="Times New Roman" w:hAnsi="Times New Roman" w:cs="Times New Roman"/>
+          <w:lang w:val="en-US"/>
+        </w:rPr>
+        <w:t>Tungro</w:t>
+      </w:r>
+      <w:proofErr w:type="spellEnd"/>
+      <w:r>
+        <w:rPr>
+          <w:rFonts w:ascii="Times New Roman" w:hAnsi="Times New Roman" w:cs="Times New Roman"/>
+          <w:lang w:val="en-US"/>
+        </w:rPr>
+        <w:t xml:space="preserve"> dan lain </w:t>
+      </w:r>
+      <w:proofErr w:type="spellStart"/>
+      <w:r>
+        <w:rPr>
+          <w:rFonts w:ascii="Times New Roman" w:hAnsi="Times New Roman" w:cs="Times New Roman"/>
+          <w:lang w:val="en-US"/>
+        </w:rPr>
+        <w:t>sebagainya</w:t>
+      </w:r>
+      <w:proofErr w:type="spellEnd"/>
+      <w:r>
+        <w:rPr>
+          <w:rFonts w:ascii="Times New Roman" w:hAnsi="Times New Roman" w:cs="Times New Roman"/>
+          <w:lang w:val="en-US"/>
+        </w:rPr>
+        <w:t xml:space="preserve"> (</w:t>
+      </w:r>
+      <w:r>
+        <w:rPr>
+          <w:rFonts w:ascii="Times New Roman" w:hAnsi="Times New Roman" w:cs="Times New Roman"/>
+        </w:rPr>
+        <w:t>Metode Berbasis Pembelajaran Mendalam untuk Mendeteksi Penyakit Padi Multikelas Menggunakan Citra Tanaman</w:t>
+      </w:r>
+      <w:r>
+        <w:rPr>
+          <w:rFonts w:ascii="Times New Roman" w:hAnsi="Times New Roman" w:cs="Times New Roman"/>
+          <w:lang w:val="en-US"/>
+        </w:rPr>
+        <w:t xml:space="preserve">). </w:t>
+      </w:r>
+      <w:proofErr w:type="spellStart"/>
+      <w:r>
+        <w:rPr>
+          <w:rFonts w:ascii="Times New Roman" w:hAnsi="Times New Roman" w:cs="Times New Roman"/>
+          <w:lang w:val="en-US"/>
+        </w:rPr>
+        <w:t>Dengan</w:t>
+      </w:r>
+      <w:proofErr w:type="spellEnd"/>
+      <w:r>
+        <w:rPr>
+          <w:rFonts w:ascii="Times New Roman" w:hAnsi="Times New Roman" w:cs="Times New Roman"/>
+          <w:lang w:val="en-US"/>
+        </w:rPr>
+        <w:t xml:space="preserve"> </w:t>
+      </w:r>
+      <w:proofErr w:type="spellStart"/>
+      <w:r>
+        <w:rPr>
+          <w:rFonts w:ascii="Times New Roman" w:hAnsi="Times New Roman" w:cs="Times New Roman"/>
+          <w:lang w:val="en-US"/>
+        </w:rPr>
+        <w:t>banyaknya</w:t>
+      </w:r>
+      <w:proofErr w:type="spellEnd"/>
+      <w:r>
+        <w:rPr>
+          <w:rFonts w:ascii="Times New Roman" w:hAnsi="Times New Roman" w:cs="Times New Roman"/>
+          <w:lang w:val="en-US"/>
+        </w:rPr>
+        <w:t xml:space="preserve"> </w:t>
+      </w:r>
+      <w:proofErr w:type="spellStart"/>
+      <w:r>
+        <w:rPr>
+          <w:rFonts w:ascii="Times New Roman" w:hAnsi="Times New Roman" w:cs="Times New Roman"/>
+          <w:lang w:val="en-US"/>
+        </w:rPr>
+        <w:t>jenis</w:t>
+      </w:r>
+      <w:proofErr w:type="spellEnd"/>
+      <w:r>
+        <w:rPr>
+          <w:rFonts w:ascii="Times New Roman" w:hAnsi="Times New Roman" w:cs="Times New Roman"/>
+          <w:lang w:val="en-US"/>
+        </w:rPr>
+        <w:t xml:space="preserve"> </w:t>
+      </w:r>
+      <w:proofErr w:type="spellStart"/>
+      <w:r>
+        <w:rPr>
+          <w:rFonts w:ascii="Times New Roman" w:hAnsi="Times New Roman" w:cs="Times New Roman"/>
+          <w:lang w:val="en-US"/>
+        </w:rPr>
+        <w:t>penyakit</w:t>
+      </w:r>
+      <w:proofErr w:type="spellEnd"/>
+      <w:r>
+        <w:rPr>
+          <w:rFonts w:ascii="Times New Roman" w:hAnsi="Times New Roman" w:cs="Times New Roman"/>
+          <w:lang w:val="en-US"/>
+        </w:rPr>
+        <w:t xml:space="preserve"> </w:t>
+      </w:r>
+      <w:proofErr w:type="spellStart"/>
+      <w:r>
+        <w:rPr>
+          <w:rFonts w:ascii="Times New Roman" w:hAnsi="Times New Roman" w:cs="Times New Roman"/>
+          <w:lang w:val="en-US"/>
+        </w:rPr>
+        <w:t>tadi</w:t>
+      </w:r>
+      <w:proofErr w:type="spellEnd"/>
+      <w:r>
+        <w:rPr>
+          <w:rFonts w:ascii="Times New Roman" w:hAnsi="Times New Roman" w:cs="Times New Roman"/>
+          <w:lang w:val="en-US"/>
+        </w:rPr>
+        <w:t xml:space="preserve">, </w:t>
+      </w:r>
+      <w:proofErr w:type="spellStart"/>
+      <w:r>
+        <w:rPr>
+          <w:rFonts w:ascii="Times New Roman" w:hAnsi="Times New Roman" w:cs="Times New Roman"/>
+          <w:lang w:val="en-US"/>
+        </w:rPr>
+        <w:t>banyak</w:t>
+      </w:r>
+      <w:proofErr w:type="spellEnd"/>
+      <w:r>
+        <w:rPr>
+          <w:rFonts w:ascii="Times New Roman" w:hAnsi="Times New Roman" w:cs="Times New Roman"/>
+          <w:lang w:val="en-US"/>
+        </w:rPr>
+        <w:t xml:space="preserve"> </w:t>
+      </w:r>
+      <w:proofErr w:type="spellStart"/>
+      <w:r>
+        <w:rPr>
+          <w:rFonts w:ascii="Times New Roman" w:hAnsi="Times New Roman" w:cs="Times New Roman"/>
+          <w:lang w:val="en-US"/>
+        </w:rPr>
+        <w:t>petani</w:t>
+      </w:r>
+      <w:proofErr w:type="spellEnd"/>
+      <w:r>
+        <w:rPr>
+          <w:rFonts w:ascii="Times New Roman" w:hAnsi="Times New Roman" w:cs="Times New Roman"/>
+          <w:lang w:val="en-US"/>
+        </w:rPr>
+        <w:t xml:space="preserve"> di Madura yang </w:t>
       </w:r>
       <w:proofErr w:type="spellStart"/>
       <w:r>
@@ -1443,183 +3363,71 @@
           <w:rFonts w:ascii="Times New Roman" w:hAnsi="Times New Roman" w:cs="Times New Roman"/>
           <w:lang w:val="en-US"/>
         </w:rPr>
-        <w:t>peranan</w:t>
-      </w:r>
-      <w:proofErr w:type="spellEnd"/>
-      <w:r>
-        <w:rPr>
-          <w:rFonts w:ascii="Times New Roman" w:hAnsi="Times New Roman" w:cs="Times New Roman"/>
-          <w:lang w:val="en-US"/>
-        </w:rPr>
-        <w:t xml:space="preserve"> yang </w:t>
-      </w:r>
-      <w:proofErr w:type="spellStart"/>
-      <w:r>
-        <w:rPr>
-          <w:rFonts w:ascii="Times New Roman" w:hAnsi="Times New Roman" w:cs="Times New Roman"/>
-          <w:lang w:val="en-US"/>
-        </w:rPr>
-        <w:t>sanat</w:t>
-      </w:r>
-      <w:proofErr w:type="spellEnd"/>
-      <w:r>
-        <w:rPr>
-          <w:rFonts w:ascii="Times New Roman" w:hAnsi="Times New Roman" w:cs="Times New Roman"/>
-          <w:lang w:val="en-US"/>
-        </w:rPr>
-        <w:t xml:space="preserve"> </w:t>
-      </w:r>
-      <w:proofErr w:type="spellStart"/>
-      <w:r>
-        <w:rPr>
-          <w:rFonts w:ascii="Times New Roman" w:hAnsi="Times New Roman" w:cs="Times New Roman"/>
-          <w:lang w:val="en-US"/>
-        </w:rPr>
-        <w:t>penting</w:t>
-      </w:r>
-      <w:proofErr w:type="spellEnd"/>
-      <w:r>
-        <w:rPr>
-          <w:rFonts w:ascii="Times New Roman" w:hAnsi="Times New Roman" w:cs="Times New Roman"/>
-          <w:lang w:val="en-US"/>
-        </w:rPr>
-        <w:t xml:space="preserve">, </w:t>
-      </w:r>
-      <w:proofErr w:type="spellStart"/>
-      <w:r>
-        <w:rPr>
-          <w:rFonts w:ascii="Times New Roman" w:hAnsi="Times New Roman" w:cs="Times New Roman"/>
-          <w:lang w:val="en-US"/>
-        </w:rPr>
-        <w:t>pertanian</w:t>
-      </w:r>
-      <w:proofErr w:type="spellEnd"/>
-      <w:r>
-        <w:rPr>
-          <w:rFonts w:ascii="Times New Roman" w:hAnsi="Times New Roman" w:cs="Times New Roman"/>
-          <w:lang w:val="en-US"/>
-        </w:rPr>
-        <w:t xml:space="preserve"> </w:t>
-      </w:r>
-      <w:proofErr w:type="spellStart"/>
-      <w:r>
-        <w:rPr>
-          <w:rFonts w:ascii="Times New Roman" w:hAnsi="Times New Roman" w:cs="Times New Roman"/>
-          <w:lang w:val="en-US"/>
-        </w:rPr>
-        <w:t>padi</w:t>
-      </w:r>
-      <w:proofErr w:type="spellEnd"/>
-      <w:r>
-        <w:rPr>
-          <w:rFonts w:ascii="Times New Roman" w:hAnsi="Times New Roman" w:cs="Times New Roman"/>
-          <w:lang w:val="en-US"/>
-        </w:rPr>
-        <w:t xml:space="preserve"> di Madura </w:t>
-      </w:r>
-      <w:proofErr w:type="spellStart"/>
-      <w:r>
-        <w:rPr>
-          <w:rFonts w:ascii="Times New Roman" w:hAnsi="Times New Roman" w:cs="Times New Roman"/>
-          <w:lang w:val="en-US"/>
-        </w:rPr>
-        <w:t>menghadapi</w:t>
-      </w:r>
-      <w:proofErr w:type="spellEnd"/>
-      <w:r>
-        <w:rPr>
-          <w:rFonts w:ascii="Times New Roman" w:hAnsi="Times New Roman" w:cs="Times New Roman"/>
-          <w:lang w:val="en-US"/>
-        </w:rPr>
-        <w:t xml:space="preserve"> </w:t>
-      </w:r>
-      <w:proofErr w:type="spellStart"/>
-      <w:r>
-        <w:rPr>
-          <w:rFonts w:ascii="Times New Roman" w:hAnsi="Times New Roman" w:cs="Times New Roman"/>
-          <w:lang w:val="en-US"/>
-        </w:rPr>
-        <w:t>berbagai</w:t>
-      </w:r>
-      <w:proofErr w:type="spellEnd"/>
-      <w:r>
-        <w:rPr>
-          <w:rFonts w:ascii="Times New Roman" w:hAnsi="Times New Roman" w:cs="Times New Roman"/>
-          <w:lang w:val="en-US"/>
-        </w:rPr>
-        <w:t xml:space="preserve"> </w:t>
-      </w:r>
-      <w:proofErr w:type="spellStart"/>
-      <w:r>
-        <w:rPr>
-          <w:rFonts w:ascii="Times New Roman" w:hAnsi="Times New Roman" w:cs="Times New Roman"/>
-          <w:lang w:val="en-US"/>
-        </w:rPr>
-        <w:t>tantangan</w:t>
-      </w:r>
-      <w:proofErr w:type="spellEnd"/>
-      <w:r>
-        <w:rPr>
-          <w:rFonts w:ascii="Times New Roman" w:hAnsi="Times New Roman" w:cs="Times New Roman"/>
-          <w:lang w:val="en-US"/>
-        </w:rPr>
-        <w:t xml:space="preserve">, salah </w:t>
-      </w:r>
-      <w:proofErr w:type="spellStart"/>
-      <w:r>
-        <w:rPr>
-          <w:rFonts w:ascii="Times New Roman" w:hAnsi="Times New Roman" w:cs="Times New Roman"/>
-          <w:lang w:val="en-US"/>
-        </w:rPr>
-        <w:t>satunya</w:t>
-      </w:r>
-      <w:proofErr w:type="spellEnd"/>
-      <w:r>
-        <w:rPr>
-          <w:rFonts w:ascii="Times New Roman" w:hAnsi="Times New Roman" w:cs="Times New Roman"/>
-          <w:lang w:val="en-US"/>
-        </w:rPr>
-        <w:t xml:space="preserve"> </w:t>
-      </w:r>
-      <w:proofErr w:type="spellStart"/>
-      <w:r>
-        <w:rPr>
-          <w:rFonts w:ascii="Times New Roman" w:hAnsi="Times New Roman" w:cs="Times New Roman"/>
-          <w:lang w:val="en-US"/>
-        </w:rPr>
-        <w:t>adalah</w:t>
-      </w:r>
-      <w:proofErr w:type="spellEnd"/>
-      <w:r>
-        <w:rPr>
-          <w:rFonts w:ascii="Times New Roman" w:hAnsi="Times New Roman" w:cs="Times New Roman"/>
-          <w:lang w:val="en-US"/>
-        </w:rPr>
-        <w:t xml:space="preserve"> </w:t>
-      </w:r>
-      <w:proofErr w:type="spellStart"/>
-      <w:r>
-        <w:rPr>
-          <w:rFonts w:ascii="Times New Roman" w:hAnsi="Times New Roman" w:cs="Times New Roman"/>
-          <w:lang w:val="en-US"/>
-        </w:rPr>
-        <w:t>ancaman</w:t>
-      </w:r>
-      <w:proofErr w:type="spellEnd"/>
-      <w:r>
-        <w:rPr>
-          <w:rFonts w:ascii="Times New Roman" w:hAnsi="Times New Roman" w:cs="Times New Roman"/>
-          <w:lang w:val="en-US"/>
-        </w:rPr>
-        <w:t xml:space="preserve"> </w:t>
-      </w:r>
-      <w:proofErr w:type="spellStart"/>
-      <w:r>
-        <w:rPr>
-          <w:rFonts w:ascii="Times New Roman" w:hAnsi="Times New Roman" w:cs="Times New Roman"/>
-          <w:lang w:val="en-US"/>
-        </w:rPr>
-        <w:t>dari</w:t>
+        <w:t>keterbatasan</w:t>
+      </w:r>
+      <w:proofErr w:type="spellEnd"/>
+      <w:r>
+        <w:rPr>
+          <w:rFonts w:ascii="Times New Roman" w:hAnsi="Times New Roman" w:cs="Times New Roman"/>
+          <w:lang w:val="en-US"/>
+        </w:rPr>
+        <w:t xml:space="preserve"> </w:t>
+      </w:r>
+      <w:proofErr w:type="spellStart"/>
+      <w:r>
+        <w:rPr>
+          <w:rFonts w:ascii="Times New Roman" w:hAnsi="Times New Roman" w:cs="Times New Roman"/>
+          <w:lang w:val="en-US"/>
+        </w:rPr>
+        <w:t>terhadap</w:t>
+      </w:r>
+      <w:proofErr w:type="spellEnd"/>
+      <w:r>
+        <w:rPr>
+          <w:rFonts w:ascii="Times New Roman" w:hAnsi="Times New Roman" w:cs="Times New Roman"/>
+          <w:lang w:val="en-US"/>
+        </w:rPr>
+        <w:t xml:space="preserve"> </w:t>
+      </w:r>
+      <w:proofErr w:type="spellStart"/>
+      <w:r>
+        <w:rPr>
+          <w:rFonts w:ascii="Times New Roman" w:hAnsi="Times New Roman" w:cs="Times New Roman"/>
+          <w:lang w:val="en-US"/>
+        </w:rPr>
+        <w:t>informasi</w:t>
+      </w:r>
+      <w:proofErr w:type="spellEnd"/>
+      <w:r>
+        <w:rPr>
+          <w:rFonts w:ascii="Times New Roman" w:hAnsi="Times New Roman" w:cs="Times New Roman"/>
+          <w:lang w:val="en-US"/>
+        </w:rPr>
+        <w:t xml:space="preserve"> </w:t>
+      </w:r>
+      <w:proofErr w:type="spellStart"/>
+      <w:r>
+        <w:rPr>
+          <w:rFonts w:ascii="Times New Roman" w:hAnsi="Times New Roman" w:cs="Times New Roman"/>
+          <w:lang w:val="en-US"/>
+        </w:rPr>
+        <w:t>mengenai</w:t>
+      </w:r>
+      <w:proofErr w:type="spellEnd"/>
+      <w:r>
+        <w:rPr>
+          <w:rFonts w:ascii="Times New Roman" w:hAnsi="Times New Roman" w:cs="Times New Roman"/>
+          <w:lang w:val="en-US"/>
+        </w:rPr>
+        <w:t xml:space="preserve"> </w:t>
+      </w:r>
+      <w:proofErr w:type="spellStart"/>
+      <w:r>
+        <w:rPr>
+          <w:rFonts w:ascii="Times New Roman" w:hAnsi="Times New Roman" w:cs="Times New Roman"/>
+          <w:lang w:val="en-US"/>
+        </w:rPr>
+        <w:t>jeni</w:t>
       </w:r>
       <w:proofErr w:type="spellEnd"/>
       <w:r>
@@ -1643,845 +3451,7 @@
           <w:rFonts w:ascii="Times New Roman" w:hAnsi="Times New Roman" w:cs="Times New Roman"/>
           <w:lang w:val="en-US"/>
         </w:rPr>
-        <w:t xml:space="preserve"> </w:t>
-      </w:r>
-      <w:proofErr w:type="spellStart"/>
-      <w:r>
-        <w:rPr>
-          <w:rFonts w:ascii="Times New Roman" w:hAnsi="Times New Roman" w:cs="Times New Roman"/>
-          <w:lang w:val="en-US"/>
-        </w:rPr>
-        <w:t>tanaman</w:t>
-      </w:r>
-      <w:proofErr w:type="spellEnd"/>
-      <w:r>
-        <w:rPr>
-          <w:rFonts w:ascii="Times New Roman" w:hAnsi="Times New Roman" w:cs="Times New Roman"/>
-          <w:lang w:val="en-US"/>
-        </w:rPr>
-        <w:t xml:space="preserve">. </w:t>
-      </w:r>
-      <w:proofErr w:type="spellStart"/>
-      <w:r>
-        <w:rPr>
-          <w:rFonts w:ascii="Times New Roman" w:hAnsi="Times New Roman" w:cs="Times New Roman"/>
-          <w:lang w:val="en-US"/>
-        </w:rPr>
-        <w:t>Penyakit</w:t>
-      </w:r>
-      <w:proofErr w:type="spellEnd"/>
-      <w:r>
-        <w:rPr>
-          <w:rFonts w:ascii="Times New Roman" w:hAnsi="Times New Roman" w:cs="Times New Roman"/>
-          <w:lang w:val="en-US"/>
-        </w:rPr>
-        <w:t xml:space="preserve"> pada </w:t>
-      </w:r>
-      <w:proofErr w:type="spellStart"/>
-      <w:r>
-        <w:rPr>
-          <w:rFonts w:ascii="Times New Roman" w:hAnsi="Times New Roman" w:cs="Times New Roman"/>
-          <w:lang w:val="en-US"/>
-        </w:rPr>
-        <w:t>tanaman</w:t>
-      </w:r>
-      <w:proofErr w:type="spellEnd"/>
-      <w:r>
-        <w:rPr>
-          <w:rFonts w:ascii="Times New Roman" w:hAnsi="Times New Roman" w:cs="Times New Roman"/>
-          <w:lang w:val="en-US"/>
-        </w:rPr>
-        <w:t xml:space="preserve"> </w:t>
-      </w:r>
-      <w:proofErr w:type="spellStart"/>
-      <w:r>
-        <w:rPr>
-          <w:rFonts w:ascii="Times New Roman" w:hAnsi="Times New Roman" w:cs="Times New Roman"/>
-          <w:lang w:val="en-US"/>
-        </w:rPr>
-        <w:t>adalah</w:t>
-      </w:r>
-      <w:proofErr w:type="spellEnd"/>
-      <w:r>
-        <w:rPr>
-          <w:rFonts w:ascii="Times New Roman" w:hAnsi="Times New Roman" w:cs="Times New Roman"/>
-          <w:lang w:val="en-US"/>
-        </w:rPr>
-        <w:t xml:space="preserve"> salah </w:t>
-      </w:r>
-      <w:proofErr w:type="spellStart"/>
-      <w:r>
-        <w:rPr>
-          <w:rFonts w:ascii="Times New Roman" w:hAnsi="Times New Roman" w:cs="Times New Roman"/>
-          <w:lang w:val="en-US"/>
-        </w:rPr>
-        <w:t>satu</w:t>
-      </w:r>
-      <w:proofErr w:type="spellEnd"/>
-      <w:r>
-        <w:rPr>
-          <w:rFonts w:ascii="Times New Roman" w:hAnsi="Times New Roman" w:cs="Times New Roman"/>
-          <w:lang w:val="en-US"/>
-        </w:rPr>
-        <w:t xml:space="preserve"> </w:t>
-      </w:r>
-      <w:proofErr w:type="spellStart"/>
-      <w:r>
-        <w:rPr>
-          <w:rFonts w:ascii="Times New Roman" w:hAnsi="Times New Roman" w:cs="Times New Roman"/>
-          <w:lang w:val="en-US"/>
-        </w:rPr>
-        <w:t>dari</w:t>
-      </w:r>
-      <w:proofErr w:type="spellEnd"/>
-      <w:r>
-        <w:rPr>
-          <w:rFonts w:ascii="Times New Roman" w:hAnsi="Times New Roman" w:cs="Times New Roman"/>
-          <w:lang w:val="en-US"/>
-        </w:rPr>
-        <w:t xml:space="preserve"> </w:t>
-      </w:r>
-      <w:proofErr w:type="spellStart"/>
-      <w:r>
-        <w:rPr>
-          <w:rFonts w:ascii="Times New Roman" w:hAnsi="Times New Roman" w:cs="Times New Roman"/>
-          <w:lang w:val="en-US"/>
-        </w:rPr>
-        <w:t>penyebab</w:t>
-      </w:r>
-      <w:proofErr w:type="spellEnd"/>
-      <w:r>
-        <w:rPr>
-          <w:rFonts w:ascii="Times New Roman" w:hAnsi="Times New Roman" w:cs="Times New Roman"/>
-          <w:lang w:val="en-US"/>
-        </w:rPr>
-        <w:t xml:space="preserve"> </w:t>
-      </w:r>
-      <w:proofErr w:type="spellStart"/>
-      <w:r>
-        <w:rPr>
-          <w:rFonts w:ascii="Times New Roman" w:hAnsi="Times New Roman" w:cs="Times New Roman"/>
-          <w:lang w:val="en-US"/>
-        </w:rPr>
-        <w:t>penurunan</w:t>
-      </w:r>
-      <w:proofErr w:type="spellEnd"/>
-      <w:r>
-        <w:rPr>
-          <w:rFonts w:ascii="Times New Roman" w:hAnsi="Times New Roman" w:cs="Times New Roman"/>
-          <w:lang w:val="en-US"/>
-        </w:rPr>
-        <w:t xml:space="preserve"> </w:t>
-      </w:r>
-      <w:proofErr w:type="spellStart"/>
-      <w:r>
-        <w:rPr>
-          <w:rFonts w:ascii="Times New Roman" w:hAnsi="Times New Roman" w:cs="Times New Roman"/>
-          <w:lang w:val="en-US"/>
-        </w:rPr>
-        <w:t>hasil</w:t>
-      </w:r>
-      <w:proofErr w:type="spellEnd"/>
-      <w:r>
-        <w:rPr>
-          <w:rFonts w:ascii="Times New Roman" w:hAnsi="Times New Roman" w:cs="Times New Roman"/>
-          <w:lang w:val="en-US"/>
-        </w:rPr>
-        <w:t xml:space="preserve"> </w:t>
-      </w:r>
-      <w:proofErr w:type="spellStart"/>
-      <w:r>
-        <w:rPr>
-          <w:rFonts w:ascii="Times New Roman" w:hAnsi="Times New Roman" w:cs="Times New Roman"/>
-          <w:lang w:val="en-US"/>
-        </w:rPr>
-        <w:t>panen</w:t>
-      </w:r>
-      <w:proofErr w:type="spellEnd"/>
-      <w:r>
-        <w:rPr>
-          <w:rFonts w:ascii="Times New Roman" w:hAnsi="Times New Roman" w:cs="Times New Roman"/>
-          <w:lang w:val="en-US"/>
-        </w:rPr>
-        <w:t xml:space="preserve"> (</w:t>
-      </w:r>
-      <w:r>
-        <w:rPr>
-          <w:rFonts w:ascii="Times New Roman" w:hAnsi="Times New Roman" w:cs="Times New Roman"/>
-        </w:rPr>
-        <w:t>DETEKSI CITRA DAUN UNTUK KLASIFIKASI PENYAKIT PADI MENGGUNAKAN PENDEKATAN DEEP LEARNING DENGAN MODEL CNN</w:t>
-      </w:r>
-      <w:r>
-        <w:rPr>
-          <w:rFonts w:ascii="Times New Roman" w:hAnsi="Times New Roman" w:cs="Times New Roman"/>
-          <w:lang w:val="en-US"/>
-        </w:rPr>
-        <w:t>)</w:t>
-      </w:r>
-      <w:r>
-        <w:rPr>
-          <w:rFonts w:ascii="Times New Roman" w:hAnsi="Times New Roman" w:cs="Times New Roman"/>
-          <w:lang w:val="en-US"/>
-        </w:rPr>
-        <w:t xml:space="preserve">. </w:t>
-      </w:r>
-      <w:proofErr w:type="spellStart"/>
-      <w:r>
-        <w:rPr>
-          <w:rFonts w:ascii="Times New Roman" w:hAnsi="Times New Roman" w:cs="Times New Roman"/>
-          <w:lang w:val="en-US"/>
-        </w:rPr>
-        <w:t>Penyakit</w:t>
-      </w:r>
-      <w:proofErr w:type="spellEnd"/>
-      <w:r>
-        <w:rPr>
-          <w:rFonts w:ascii="Times New Roman" w:hAnsi="Times New Roman" w:cs="Times New Roman"/>
-          <w:lang w:val="en-US"/>
-        </w:rPr>
-        <w:t xml:space="preserve"> - </w:t>
-      </w:r>
-      <w:proofErr w:type="spellStart"/>
-      <w:r>
-        <w:rPr>
-          <w:rFonts w:ascii="Times New Roman" w:hAnsi="Times New Roman" w:cs="Times New Roman"/>
-          <w:lang w:val="en-US"/>
-        </w:rPr>
-        <w:t>penyakit</w:t>
-      </w:r>
-      <w:proofErr w:type="spellEnd"/>
-      <w:r>
-        <w:rPr>
-          <w:rFonts w:ascii="Times New Roman" w:hAnsi="Times New Roman" w:cs="Times New Roman"/>
-          <w:lang w:val="en-US"/>
-        </w:rPr>
-        <w:t xml:space="preserve"> </w:t>
-      </w:r>
-      <w:proofErr w:type="spellStart"/>
-      <w:r>
-        <w:rPr>
-          <w:rFonts w:ascii="Times New Roman" w:hAnsi="Times New Roman" w:cs="Times New Roman"/>
-          <w:lang w:val="en-US"/>
-        </w:rPr>
-        <w:t>ini</w:t>
-      </w:r>
-      <w:proofErr w:type="spellEnd"/>
-      <w:r>
-        <w:rPr>
-          <w:rFonts w:ascii="Times New Roman" w:hAnsi="Times New Roman" w:cs="Times New Roman"/>
-          <w:lang w:val="en-US"/>
-        </w:rPr>
-        <w:t xml:space="preserve"> </w:t>
-      </w:r>
-      <w:proofErr w:type="spellStart"/>
-      <w:r>
-        <w:rPr>
-          <w:rFonts w:ascii="Times New Roman" w:hAnsi="Times New Roman" w:cs="Times New Roman"/>
-          <w:lang w:val="en-US"/>
-        </w:rPr>
-        <w:t>dapat</w:t>
-      </w:r>
-      <w:proofErr w:type="spellEnd"/>
-      <w:r>
-        <w:rPr>
-          <w:rFonts w:ascii="Times New Roman" w:hAnsi="Times New Roman" w:cs="Times New Roman"/>
-          <w:lang w:val="en-US"/>
-        </w:rPr>
-        <w:t xml:space="preserve"> </w:t>
-      </w:r>
-      <w:proofErr w:type="spellStart"/>
-      <w:r>
-        <w:rPr>
-          <w:rFonts w:ascii="Times New Roman" w:hAnsi="Times New Roman" w:cs="Times New Roman"/>
-          <w:lang w:val="en-US"/>
-        </w:rPr>
-        <w:t>menyebabkan</w:t>
-      </w:r>
-      <w:proofErr w:type="spellEnd"/>
-      <w:r>
-        <w:rPr>
-          <w:rFonts w:ascii="Times New Roman" w:hAnsi="Times New Roman" w:cs="Times New Roman"/>
-          <w:lang w:val="en-US"/>
-        </w:rPr>
-        <w:t xml:space="preserve"> </w:t>
-      </w:r>
-      <w:proofErr w:type="spellStart"/>
-      <w:r>
-        <w:rPr>
-          <w:rFonts w:ascii="Times New Roman" w:hAnsi="Times New Roman" w:cs="Times New Roman"/>
-          <w:lang w:val="en-US"/>
-        </w:rPr>
-        <w:t>kerugian</w:t>
-      </w:r>
-      <w:proofErr w:type="spellEnd"/>
-      <w:r>
-        <w:rPr>
-          <w:rFonts w:ascii="Times New Roman" w:hAnsi="Times New Roman" w:cs="Times New Roman"/>
-          <w:lang w:val="en-US"/>
-        </w:rPr>
-        <w:t xml:space="preserve"> yang </w:t>
-      </w:r>
-      <w:proofErr w:type="spellStart"/>
-      <w:r>
-        <w:rPr>
-          <w:rFonts w:ascii="Times New Roman" w:hAnsi="Times New Roman" w:cs="Times New Roman"/>
-          <w:lang w:val="en-US"/>
-        </w:rPr>
-        <w:t>signifikan</w:t>
-      </w:r>
-      <w:proofErr w:type="spellEnd"/>
-      <w:r>
-        <w:rPr>
-          <w:rFonts w:ascii="Times New Roman" w:hAnsi="Times New Roman" w:cs="Times New Roman"/>
-          <w:lang w:val="en-US"/>
-        </w:rPr>
-        <w:t xml:space="preserve"> dan </w:t>
-      </w:r>
-      <w:proofErr w:type="spellStart"/>
-      <w:r>
-        <w:rPr>
-          <w:rFonts w:ascii="Times New Roman" w:hAnsi="Times New Roman" w:cs="Times New Roman"/>
-          <w:lang w:val="en-US"/>
-        </w:rPr>
-        <w:t>mengganggu</w:t>
-      </w:r>
-      <w:proofErr w:type="spellEnd"/>
-      <w:r>
-        <w:rPr>
-          <w:rFonts w:ascii="Times New Roman" w:hAnsi="Times New Roman" w:cs="Times New Roman"/>
-          <w:lang w:val="en-US"/>
-        </w:rPr>
-        <w:t xml:space="preserve"> </w:t>
-      </w:r>
-      <w:proofErr w:type="spellStart"/>
-      <w:r>
-        <w:rPr>
-          <w:rFonts w:ascii="Times New Roman" w:hAnsi="Times New Roman" w:cs="Times New Roman"/>
-          <w:lang w:val="en-US"/>
-        </w:rPr>
-        <w:t>ketahanan</w:t>
-      </w:r>
-      <w:proofErr w:type="spellEnd"/>
-      <w:r>
-        <w:rPr>
-          <w:rFonts w:ascii="Times New Roman" w:hAnsi="Times New Roman" w:cs="Times New Roman"/>
-          <w:lang w:val="en-US"/>
-        </w:rPr>
-        <w:t xml:space="preserve"> </w:t>
-      </w:r>
-      <w:proofErr w:type="spellStart"/>
-      <w:r>
-        <w:rPr>
-          <w:rFonts w:ascii="Times New Roman" w:hAnsi="Times New Roman" w:cs="Times New Roman"/>
-          <w:lang w:val="en-US"/>
-        </w:rPr>
-        <w:t>pangan</w:t>
-      </w:r>
-      <w:proofErr w:type="spellEnd"/>
-      <w:r>
-        <w:rPr>
-          <w:rFonts w:ascii="Times New Roman" w:hAnsi="Times New Roman" w:cs="Times New Roman"/>
-          <w:lang w:val="en-US"/>
-        </w:rPr>
-        <w:t xml:space="preserve"> di Madura. </w:t>
-      </w:r>
-      <w:proofErr w:type="spellStart"/>
-      <w:r>
-        <w:rPr>
-          <w:rFonts w:ascii="Times New Roman" w:hAnsi="Times New Roman" w:cs="Times New Roman"/>
-          <w:lang w:val="en-US"/>
-        </w:rPr>
-        <w:t>Beberapa</w:t>
-      </w:r>
-      <w:proofErr w:type="spellEnd"/>
-      <w:r>
-        <w:rPr>
-          <w:rFonts w:ascii="Times New Roman" w:hAnsi="Times New Roman" w:cs="Times New Roman"/>
-          <w:lang w:val="en-US"/>
-        </w:rPr>
-        <w:t xml:space="preserve"> </w:t>
-      </w:r>
-      <w:proofErr w:type="spellStart"/>
-      <w:r>
-        <w:rPr>
-          <w:rFonts w:ascii="Times New Roman" w:hAnsi="Times New Roman" w:cs="Times New Roman"/>
-          <w:lang w:val="en-US"/>
-        </w:rPr>
-        <w:t>penyakit</w:t>
-      </w:r>
-      <w:proofErr w:type="spellEnd"/>
-      <w:r>
-        <w:rPr>
-          <w:rFonts w:ascii="Times New Roman" w:hAnsi="Times New Roman" w:cs="Times New Roman"/>
-          <w:lang w:val="en-US"/>
-        </w:rPr>
-        <w:t xml:space="preserve"> </w:t>
-      </w:r>
-      <w:proofErr w:type="spellStart"/>
-      <w:r>
-        <w:rPr>
-          <w:rFonts w:ascii="Times New Roman" w:hAnsi="Times New Roman" w:cs="Times New Roman"/>
-          <w:lang w:val="en-US"/>
-        </w:rPr>
-        <w:t>padi</w:t>
-      </w:r>
-      <w:proofErr w:type="spellEnd"/>
-      <w:r>
-        <w:rPr>
-          <w:rFonts w:ascii="Times New Roman" w:hAnsi="Times New Roman" w:cs="Times New Roman"/>
-          <w:lang w:val="en-US"/>
-        </w:rPr>
-        <w:t xml:space="preserve"> yang </w:t>
-      </w:r>
-      <w:proofErr w:type="spellStart"/>
-      <w:r>
-        <w:rPr>
-          <w:rFonts w:ascii="Times New Roman" w:hAnsi="Times New Roman" w:cs="Times New Roman"/>
-          <w:lang w:val="en-US"/>
-        </w:rPr>
-        <w:t>umum</w:t>
-      </w:r>
-      <w:proofErr w:type="spellEnd"/>
-      <w:r>
-        <w:rPr>
-          <w:rFonts w:ascii="Times New Roman" w:hAnsi="Times New Roman" w:cs="Times New Roman"/>
-          <w:lang w:val="en-US"/>
-        </w:rPr>
-        <w:t xml:space="preserve"> </w:t>
-      </w:r>
-      <w:proofErr w:type="spellStart"/>
-      <w:r>
-        <w:rPr>
-          <w:rFonts w:ascii="Times New Roman" w:hAnsi="Times New Roman" w:cs="Times New Roman"/>
-          <w:lang w:val="en-US"/>
-        </w:rPr>
-        <w:t>ditemukan</w:t>
-      </w:r>
-      <w:proofErr w:type="spellEnd"/>
-      <w:r>
-        <w:rPr>
-          <w:rFonts w:ascii="Times New Roman" w:hAnsi="Times New Roman" w:cs="Times New Roman"/>
-          <w:lang w:val="en-US"/>
-        </w:rPr>
-        <w:t xml:space="preserve"> </w:t>
-      </w:r>
-      <w:proofErr w:type="spellStart"/>
-      <w:r>
-        <w:rPr>
-          <w:rFonts w:ascii="Times New Roman" w:hAnsi="Times New Roman" w:cs="Times New Roman"/>
-          <w:lang w:val="en-US"/>
-        </w:rPr>
-        <w:t>antara</w:t>
-      </w:r>
-      <w:proofErr w:type="spellEnd"/>
-      <w:r>
-        <w:rPr>
-          <w:rFonts w:ascii="Times New Roman" w:hAnsi="Times New Roman" w:cs="Times New Roman"/>
-          <w:lang w:val="en-US"/>
-        </w:rPr>
-        <w:t xml:space="preserve"> lain: </w:t>
-      </w:r>
-      <w:proofErr w:type="spellStart"/>
-      <w:r>
-        <w:rPr>
-          <w:rFonts w:ascii="Times New Roman" w:hAnsi="Times New Roman" w:cs="Times New Roman"/>
-          <w:lang w:val="en-US"/>
-        </w:rPr>
-        <w:t>Penyakit</w:t>
-      </w:r>
-      <w:proofErr w:type="spellEnd"/>
-      <w:r>
-        <w:rPr>
-          <w:rFonts w:ascii="Times New Roman" w:hAnsi="Times New Roman" w:cs="Times New Roman"/>
-          <w:lang w:val="en-US"/>
-        </w:rPr>
-        <w:t xml:space="preserve"> Hawar </w:t>
-      </w:r>
-      <w:r>
-        <w:rPr>
-          <w:rFonts w:ascii="Times New Roman" w:hAnsi="Times New Roman" w:cs="Times New Roman"/>
-          <w:lang w:val="en-US"/>
-        </w:rPr>
-        <w:t xml:space="preserve">Daun </w:t>
-      </w:r>
-      <w:proofErr w:type="spellStart"/>
-      <w:r>
-        <w:rPr>
-          <w:rFonts w:ascii="Times New Roman" w:hAnsi="Times New Roman" w:cs="Times New Roman"/>
-          <w:lang w:val="en-US"/>
-        </w:rPr>
-        <w:t>Bakteri</w:t>
-      </w:r>
-      <w:proofErr w:type="spellEnd"/>
-      <w:r>
-        <w:rPr>
-          <w:rFonts w:ascii="Times New Roman" w:hAnsi="Times New Roman" w:cs="Times New Roman"/>
-          <w:lang w:val="en-US"/>
-        </w:rPr>
-        <w:t xml:space="preserve">, </w:t>
-      </w:r>
-      <w:proofErr w:type="spellStart"/>
-      <w:r>
-        <w:rPr>
-          <w:rFonts w:ascii="Times New Roman" w:hAnsi="Times New Roman" w:cs="Times New Roman"/>
-          <w:lang w:val="en-US"/>
-        </w:rPr>
-        <w:t>Penyakit</w:t>
-      </w:r>
-      <w:proofErr w:type="spellEnd"/>
-      <w:r>
-        <w:rPr>
-          <w:rFonts w:ascii="Times New Roman" w:hAnsi="Times New Roman" w:cs="Times New Roman"/>
-          <w:lang w:val="en-US"/>
-        </w:rPr>
-        <w:t xml:space="preserve"> Garis Daun, </w:t>
-      </w:r>
-      <w:proofErr w:type="spellStart"/>
-      <w:r>
-        <w:rPr>
-          <w:rFonts w:ascii="Times New Roman" w:hAnsi="Times New Roman" w:cs="Times New Roman"/>
-          <w:lang w:val="en-US"/>
-        </w:rPr>
-        <w:t>Penyakit</w:t>
-      </w:r>
-      <w:proofErr w:type="spellEnd"/>
-      <w:r>
-        <w:rPr>
-          <w:rFonts w:ascii="Times New Roman" w:hAnsi="Times New Roman" w:cs="Times New Roman"/>
-          <w:lang w:val="en-US"/>
-        </w:rPr>
-        <w:t xml:space="preserve"> Blast, </w:t>
-      </w:r>
-      <w:proofErr w:type="spellStart"/>
-      <w:r>
-        <w:rPr>
-          <w:rFonts w:ascii="Times New Roman" w:hAnsi="Times New Roman" w:cs="Times New Roman"/>
-          <w:lang w:val="en-US"/>
-        </w:rPr>
-        <w:t>Penyakit</w:t>
-      </w:r>
-      <w:proofErr w:type="spellEnd"/>
-      <w:r>
-        <w:rPr>
-          <w:rFonts w:ascii="Times New Roman" w:hAnsi="Times New Roman" w:cs="Times New Roman"/>
-          <w:lang w:val="en-US"/>
-        </w:rPr>
-        <w:t xml:space="preserve"> </w:t>
-      </w:r>
-      <w:r>
-        <w:rPr>
-          <w:rFonts w:ascii="Times New Roman" w:hAnsi="Times New Roman" w:cs="Times New Roman"/>
-          <w:lang w:val="en-US"/>
-        </w:rPr>
-        <w:t xml:space="preserve">Hawar </w:t>
-      </w:r>
-      <w:r>
-        <w:rPr>
-          <w:rFonts w:ascii="Times New Roman" w:hAnsi="Times New Roman" w:cs="Times New Roman"/>
-          <w:lang w:val="en-US"/>
-        </w:rPr>
-        <w:t xml:space="preserve">Malai, </w:t>
-      </w:r>
-      <w:proofErr w:type="spellStart"/>
-      <w:r>
-        <w:rPr>
-          <w:rFonts w:ascii="Times New Roman" w:hAnsi="Times New Roman" w:cs="Times New Roman"/>
-          <w:lang w:val="en-US"/>
-        </w:rPr>
-        <w:t>Penyakit</w:t>
-      </w:r>
-      <w:proofErr w:type="spellEnd"/>
-      <w:r>
-        <w:rPr>
-          <w:rFonts w:ascii="Times New Roman" w:hAnsi="Times New Roman" w:cs="Times New Roman"/>
-          <w:lang w:val="en-US"/>
-        </w:rPr>
-        <w:t xml:space="preserve"> </w:t>
-      </w:r>
-      <w:proofErr w:type="spellStart"/>
-      <w:r>
-        <w:rPr>
-          <w:rFonts w:ascii="Times New Roman" w:hAnsi="Times New Roman" w:cs="Times New Roman"/>
-          <w:lang w:val="en-US"/>
-        </w:rPr>
-        <w:t>Tungro</w:t>
-      </w:r>
-      <w:proofErr w:type="spellEnd"/>
-      <w:r>
-        <w:rPr>
-          <w:rFonts w:ascii="Times New Roman" w:hAnsi="Times New Roman" w:cs="Times New Roman"/>
-          <w:lang w:val="en-US"/>
-        </w:rPr>
-        <w:t xml:space="preserve"> dan lain </w:t>
-      </w:r>
-      <w:proofErr w:type="spellStart"/>
-      <w:r>
-        <w:rPr>
-          <w:rFonts w:ascii="Times New Roman" w:hAnsi="Times New Roman" w:cs="Times New Roman"/>
-          <w:lang w:val="en-US"/>
-        </w:rPr>
-        <w:t>sebagainya</w:t>
-      </w:r>
-      <w:proofErr w:type="spellEnd"/>
-      <w:r>
-        <w:rPr>
-          <w:rFonts w:ascii="Times New Roman" w:hAnsi="Times New Roman" w:cs="Times New Roman"/>
-          <w:lang w:val="en-US"/>
-        </w:rPr>
-        <w:t xml:space="preserve"> (</w:t>
-      </w:r>
-      <w:r>
-        <w:rPr>
-          <w:rFonts w:ascii="Times New Roman" w:hAnsi="Times New Roman" w:cs="Times New Roman"/>
-        </w:rPr>
-        <w:t>Metode Berbasis Pembelajaran Mendalam untuk Mendeteksi Penyakit Padi Multikelas Menggunakan Citra Tanaman</w:t>
-      </w:r>
-      <w:r>
-        <w:rPr>
-          <w:rFonts w:ascii="Times New Roman" w:hAnsi="Times New Roman" w:cs="Times New Roman"/>
-          <w:lang w:val="en-US"/>
-        </w:rPr>
-        <w:t xml:space="preserve">). </w:t>
-      </w:r>
-      <w:proofErr w:type="spellStart"/>
-      <w:r>
-        <w:rPr>
-          <w:rFonts w:ascii="Times New Roman" w:hAnsi="Times New Roman" w:cs="Times New Roman"/>
-          <w:lang w:val="en-US"/>
-        </w:rPr>
-        <w:t>Dengan</w:t>
-      </w:r>
-      <w:proofErr w:type="spellEnd"/>
-      <w:r>
-        <w:rPr>
-          <w:rFonts w:ascii="Times New Roman" w:hAnsi="Times New Roman" w:cs="Times New Roman"/>
-          <w:lang w:val="en-US"/>
-        </w:rPr>
-        <w:t xml:space="preserve"> </w:t>
-      </w:r>
-      <w:proofErr w:type="spellStart"/>
-      <w:r>
-        <w:rPr>
-          <w:rFonts w:ascii="Times New Roman" w:hAnsi="Times New Roman" w:cs="Times New Roman"/>
-          <w:lang w:val="en-US"/>
-        </w:rPr>
-        <w:t>banyaknya</w:t>
-      </w:r>
-      <w:proofErr w:type="spellEnd"/>
-      <w:r>
-        <w:rPr>
-          <w:rFonts w:ascii="Times New Roman" w:hAnsi="Times New Roman" w:cs="Times New Roman"/>
-          <w:lang w:val="en-US"/>
-        </w:rPr>
-        <w:t xml:space="preserve"> </w:t>
-      </w:r>
-      <w:proofErr w:type="spellStart"/>
-      <w:r>
-        <w:rPr>
-          <w:rFonts w:ascii="Times New Roman" w:hAnsi="Times New Roman" w:cs="Times New Roman"/>
-          <w:lang w:val="en-US"/>
-        </w:rPr>
-        <w:t>jenis</w:t>
-      </w:r>
-      <w:proofErr w:type="spellEnd"/>
-      <w:r>
-        <w:rPr>
-          <w:rFonts w:ascii="Times New Roman" w:hAnsi="Times New Roman" w:cs="Times New Roman"/>
-          <w:lang w:val="en-US"/>
-        </w:rPr>
-        <w:t xml:space="preserve"> </w:t>
-      </w:r>
-      <w:proofErr w:type="spellStart"/>
-      <w:r>
-        <w:rPr>
-          <w:rFonts w:ascii="Times New Roman" w:hAnsi="Times New Roman" w:cs="Times New Roman"/>
-          <w:lang w:val="en-US"/>
-        </w:rPr>
-        <w:t>penyakit</w:t>
-      </w:r>
-      <w:proofErr w:type="spellEnd"/>
-      <w:r>
-        <w:rPr>
-          <w:rFonts w:ascii="Times New Roman" w:hAnsi="Times New Roman" w:cs="Times New Roman"/>
-          <w:lang w:val="en-US"/>
-        </w:rPr>
-        <w:t xml:space="preserve"> </w:t>
-      </w:r>
-      <w:proofErr w:type="spellStart"/>
-      <w:r>
-        <w:rPr>
-          <w:rFonts w:ascii="Times New Roman" w:hAnsi="Times New Roman" w:cs="Times New Roman"/>
-          <w:lang w:val="en-US"/>
-        </w:rPr>
-        <w:t>tadi</w:t>
-      </w:r>
-      <w:proofErr w:type="spellEnd"/>
-      <w:r>
-        <w:rPr>
-          <w:rFonts w:ascii="Times New Roman" w:hAnsi="Times New Roman" w:cs="Times New Roman"/>
-          <w:lang w:val="en-US"/>
-        </w:rPr>
-        <w:t xml:space="preserve">, </w:t>
-      </w:r>
-      <w:proofErr w:type="spellStart"/>
-      <w:r>
-        <w:rPr>
-          <w:rFonts w:ascii="Times New Roman" w:hAnsi="Times New Roman" w:cs="Times New Roman"/>
-          <w:lang w:val="en-US"/>
-        </w:rPr>
-        <w:t>banyak</w:t>
-      </w:r>
-      <w:proofErr w:type="spellEnd"/>
-      <w:r>
-        <w:rPr>
-          <w:rFonts w:ascii="Times New Roman" w:hAnsi="Times New Roman" w:cs="Times New Roman"/>
-          <w:lang w:val="en-US"/>
-        </w:rPr>
-        <w:t xml:space="preserve"> </w:t>
-      </w:r>
-      <w:proofErr w:type="spellStart"/>
-      <w:r>
-        <w:rPr>
-          <w:rFonts w:ascii="Times New Roman" w:hAnsi="Times New Roman" w:cs="Times New Roman"/>
-          <w:lang w:val="en-US"/>
-        </w:rPr>
-        <w:t>petani</w:t>
-      </w:r>
-      <w:proofErr w:type="spellEnd"/>
-      <w:r>
-        <w:rPr>
-          <w:rFonts w:ascii="Times New Roman" w:hAnsi="Times New Roman" w:cs="Times New Roman"/>
-          <w:lang w:val="en-US"/>
-        </w:rPr>
-        <w:t xml:space="preserve"> di Madura yang </w:t>
-      </w:r>
-      <w:proofErr w:type="spellStart"/>
-      <w:r>
-        <w:rPr>
-          <w:rFonts w:ascii="Times New Roman" w:hAnsi="Times New Roman" w:cs="Times New Roman"/>
-          <w:lang w:val="en-US"/>
-        </w:rPr>
-        <w:t>memiliki</w:t>
-      </w:r>
-      <w:proofErr w:type="spellEnd"/>
-      <w:r>
-        <w:rPr>
-          <w:rFonts w:ascii="Times New Roman" w:hAnsi="Times New Roman" w:cs="Times New Roman"/>
-          <w:lang w:val="en-US"/>
-        </w:rPr>
-        <w:t xml:space="preserve"> </w:t>
-      </w:r>
-      <w:proofErr w:type="spellStart"/>
-      <w:r>
-        <w:rPr>
-          <w:rFonts w:ascii="Times New Roman" w:hAnsi="Times New Roman" w:cs="Times New Roman"/>
-          <w:lang w:val="en-US"/>
-        </w:rPr>
-        <w:t>keterbatasan</w:t>
-      </w:r>
-      <w:proofErr w:type="spellEnd"/>
-      <w:r>
-        <w:rPr>
-          <w:rFonts w:ascii="Times New Roman" w:hAnsi="Times New Roman" w:cs="Times New Roman"/>
-          <w:lang w:val="en-US"/>
-        </w:rPr>
-        <w:t xml:space="preserve"> </w:t>
-      </w:r>
-      <w:proofErr w:type="spellStart"/>
-      <w:r>
-        <w:rPr>
-          <w:rFonts w:ascii="Times New Roman" w:hAnsi="Times New Roman" w:cs="Times New Roman"/>
-          <w:lang w:val="en-US"/>
-        </w:rPr>
-        <w:t>terhadap</w:t>
-      </w:r>
-      <w:proofErr w:type="spellEnd"/>
-      <w:r>
-        <w:rPr>
-          <w:rFonts w:ascii="Times New Roman" w:hAnsi="Times New Roman" w:cs="Times New Roman"/>
-          <w:lang w:val="en-US"/>
-        </w:rPr>
-        <w:t xml:space="preserve"> </w:t>
-      </w:r>
-      <w:proofErr w:type="spellStart"/>
-      <w:r>
-        <w:rPr>
-          <w:rFonts w:ascii="Times New Roman" w:hAnsi="Times New Roman" w:cs="Times New Roman"/>
-          <w:lang w:val="en-US"/>
-        </w:rPr>
-        <w:t>informasi</w:t>
-      </w:r>
-      <w:proofErr w:type="spellEnd"/>
-      <w:r>
-        <w:rPr>
-          <w:rFonts w:ascii="Times New Roman" w:hAnsi="Times New Roman" w:cs="Times New Roman"/>
-          <w:lang w:val="en-US"/>
-        </w:rPr>
-        <w:t xml:space="preserve"> </w:t>
-      </w:r>
-      <w:proofErr w:type="spellStart"/>
-      <w:r>
-        <w:rPr>
-          <w:rFonts w:ascii="Times New Roman" w:hAnsi="Times New Roman" w:cs="Times New Roman"/>
-          <w:lang w:val="en-US"/>
-        </w:rPr>
-        <w:t>mengenai</w:t>
-      </w:r>
-      <w:proofErr w:type="spellEnd"/>
-      <w:r>
-        <w:rPr>
-          <w:rFonts w:ascii="Times New Roman" w:hAnsi="Times New Roman" w:cs="Times New Roman"/>
-          <w:lang w:val="en-US"/>
-        </w:rPr>
-        <w:t xml:space="preserve"> </w:t>
-      </w:r>
-      <w:proofErr w:type="spellStart"/>
-      <w:r>
-        <w:rPr>
-          <w:rFonts w:ascii="Times New Roman" w:hAnsi="Times New Roman" w:cs="Times New Roman"/>
-          <w:lang w:val="en-US"/>
-        </w:rPr>
-        <w:t>jeni</w:t>
-      </w:r>
-      <w:proofErr w:type="spellEnd"/>
-      <w:r>
-        <w:rPr>
-          <w:rFonts w:ascii="Times New Roman" w:hAnsi="Times New Roman" w:cs="Times New Roman"/>
-          <w:lang w:val="en-US"/>
-        </w:rPr>
-        <w:t xml:space="preserve"> </w:t>
-      </w:r>
-      <w:proofErr w:type="spellStart"/>
-      <w:r>
-        <w:rPr>
-          <w:rFonts w:ascii="Times New Roman" w:hAnsi="Times New Roman" w:cs="Times New Roman"/>
-          <w:lang w:val="en-US"/>
-        </w:rPr>
-        <w:t>penyakit</w:t>
-      </w:r>
-      <w:proofErr w:type="spellEnd"/>
-      <w:r>
-        <w:rPr>
-          <w:rFonts w:ascii="Times New Roman" w:hAnsi="Times New Roman" w:cs="Times New Roman"/>
-          <w:lang w:val="en-US"/>
-        </w:rPr>
-        <w:t xml:space="preserve"> </w:t>
-      </w:r>
-      <w:proofErr w:type="spellStart"/>
-      <w:r>
-        <w:rPr>
-          <w:rFonts w:ascii="Times New Roman" w:hAnsi="Times New Roman" w:cs="Times New Roman"/>
-          <w:lang w:val="en-US"/>
-        </w:rPr>
-        <w:t>padi</w:t>
-      </w:r>
-      <w:proofErr w:type="spellEnd"/>
-      <w:r>
-        <w:rPr>
-          <w:rFonts w:ascii="Times New Roman" w:hAnsi="Times New Roman" w:cs="Times New Roman"/>
-          <w:lang w:val="en-US"/>
-        </w:rPr>
-        <w:t xml:space="preserve">, </w:t>
+        <w:t xml:space="preserve"> padi, </w:t>
       </w:r>
       <w:proofErr w:type="spellStart"/>
       <w:r>
@@ -2747,23 +3717,7 @@
           <w:rFonts w:ascii="Times New Roman" w:hAnsi="Times New Roman" w:cs="Times New Roman"/>
           <w:lang w:val="en-US"/>
         </w:rPr>
-        <w:t xml:space="preserve"> </w:t>
-      </w:r>
-      <w:proofErr w:type="spellStart"/>
-      <w:r>
-        <w:rPr>
-          <w:rFonts w:ascii="Times New Roman" w:hAnsi="Times New Roman" w:cs="Times New Roman"/>
-          <w:lang w:val="en-US"/>
-        </w:rPr>
-        <w:t>padi</w:t>
-      </w:r>
-      <w:proofErr w:type="spellEnd"/>
-      <w:r>
-        <w:rPr>
-          <w:rFonts w:ascii="Times New Roman" w:hAnsi="Times New Roman" w:cs="Times New Roman"/>
-          <w:lang w:val="en-US"/>
-        </w:rPr>
-        <w:t xml:space="preserve"> </w:t>
+        <w:t xml:space="preserve"> padi </w:t>
       </w:r>
       <w:proofErr w:type="spellStart"/>
       <w:r>
@@ -2828,6 +3782,7 @@
       <w:r>
         <w:rPr>
           <w:rFonts w:ascii="Times New Roman" w:hAnsi="Times New Roman" w:cs="Times New Roman"/>
+          <w:highlight w:val="yellow"/>
           <w:lang w:val="en-US"/>
         </w:rPr>
         <w:t>Perkembangan</w:t>
@@ -2836,14 +3791,16 @@
       <w:r>
         <w:rPr>
           <w:rFonts w:ascii="Times New Roman" w:hAnsi="Times New Roman" w:cs="Times New Roman"/>
-          <w:lang w:val="en-US"/>
-        </w:rPr>
-        <w:t xml:space="preserve"> </w:t>
-      </w:r>
-      <w:proofErr w:type="spellStart"/>
-      <w:r>
-        <w:rPr>
-          <w:rFonts w:ascii="Times New Roman" w:hAnsi="Times New Roman" w:cs="Times New Roman"/>
+          <w:highlight w:val="yellow"/>
+          <w:lang w:val="en-US"/>
+        </w:rPr>
+        <w:t xml:space="preserve"> </w:t>
+      </w:r>
+      <w:proofErr w:type="spellStart"/>
+      <w:r>
+        <w:rPr>
+          <w:rFonts w:ascii="Times New Roman" w:hAnsi="Times New Roman" w:cs="Times New Roman"/>
+          <w:highlight w:val="yellow"/>
           <w:lang w:val="en-US"/>
         </w:rPr>
         <w:t>teknologi</w:t>
@@ -2852,14 +3809,16 @@
       <w:r>
         <w:rPr>
           <w:rFonts w:ascii="Times New Roman" w:hAnsi="Times New Roman" w:cs="Times New Roman"/>
-          <w:lang w:val="en-US"/>
-        </w:rPr>
-        <w:t xml:space="preserve"> </w:t>
-      </w:r>
-      <w:proofErr w:type="spellStart"/>
-      <w:r>
-        <w:rPr>
-          <w:rFonts w:ascii="Times New Roman" w:hAnsi="Times New Roman" w:cs="Times New Roman"/>
+          <w:highlight w:val="yellow"/>
+          <w:lang w:val="en-US"/>
+        </w:rPr>
+        <w:t xml:space="preserve"> </w:t>
+      </w:r>
+      <w:proofErr w:type="spellStart"/>
+      <w:r>
+        <w:rPr>
+          <w:rFonts w:ascii="Times New Roman" w:hAnsi="Times New Roman" w:cs="Times New Roman"/>
+          <w:highlight w:val="yellow"/>
           <w:lang w:val="en-US"/>
         </w:rPr>
         <w:t>khususnya</w:t>
@@ -2868,6 +3827,7 @@
       <w:r>
         <w:rPr>
           <w:rFonts w:ascii="Times New Roman" w:hAnsi="Times New Roman" w:cs="Times New Roman"/>
+          <w:highlight w:val="yellow"/>
           <w:lang w:val="en-US"/>
         </w:rPr>
         <w:t xml:space="preserve"> deep learning </w:t>
@@ -2876,6 +3836,7 @@
       <w:r>
         <w:rPr>
           <w:rFonts w:ascii="Times New Roman" w:hAnsi="Times New Roman" w:cs="Times New Roman"/>
+          <w:highlight w:val="yellow"/>
           <w:lang w:val="en-US"/>
         </w:rPr>
         <w:t>menawarkan</w:t>
@@ -2884,14 +3845,16 @@
       <w:r>
         <w:rPr>
           <w:rFonts w:ascii="Times New Roman" w:hAnsi="Times New Roman" w:cs="Times New Roman"/>
-          <w:lang w:val="en-US"/>
-        </w:rPr>
-        <w:t xml:space="preserve"> </w:t>
-      </w:r>
-      <w:proofErr w:type="spellStart"/>
-      <w:r>
-        <w:rPr>
-          <w:rFonts w:ascii="Times New Roman" w:hAnsi="Times New Roman" w:cs="Times New Roman"/>
+          <w:highlight w:val="yellow"/>
+          <w:lang w:val="en-US"/>
+        </w:rPr>
+        <w:t xml:space="preserve"> </w:t>
+      </w:r>
+      <w:proofErr w:type="spellStart"/>
+      <w:r>
+        <w:rPr>
+          <w:rFonts w:ascii="Times New Roman" w:hAnsi="Times New Roman" w:cs="Times New Roman"/>
+          <w:highlight w:val="yellow"/>
           <w:lang w:val="en-US"/>
         </w:rPr>
         <w:t>solusi</w:t>
@@ -2900,14 +3863,16 @@
       <w:r>
         <w:rPr>
           <w:rFonts w:ascii="Times New Roman" w:hAnsi="Times New Roman" w:cs="Times New Roman"/>
-          <w:lang w:val="en-US"/>
-        </w:rPr>
-        <w:t xml:space="preserve"> </w:t>
-      </w:r>
-      <w:proofErr w:type="spellStart"/>
-      <w:r>
-        <w:rPr>
-          <w:rFonts w:ascii="Times New Roman" w:hAnsi="Times New Roman" w:cs="Times New Roman"/>
+          <w:highlight w:val="yellow"/>
+          <w:lang w:val="en-US"/>
+        </w:rPr>
+        <w:t xml:space="preserve"> </w:t>
+      </w:r>
+      <w:proofErr w:type="spellStart"/>
+      <w:r>
+        <w:rPr>
+          <w:rFonts w:ascii="Times New Roman" w:hAnsi="Times New Roman" w:cs="Times New Roman"/>
+          <w:highlight w:val="yellow"/>
           <w:lang w:val="en-US"/>
         </w:rPr>
         <w:t>untuk</w:t>
@@ -2916,14 +3881,16 @@
       <w:r>
         <w:rPr>
           <w:rFonts w:ascii="Times New Roman" w:hAnsi="Times New Roman" w:cs="Times New Roman"/>
-          <w:lang w:val="en-US"/>
-        </w:rPr>
-        <w:t xml:space="preserve"> </w:t>
-      </w:r>
-      <w:proofErr w:type="spellStart"/>
-      <w:r>
-        <w:rPr>
-          <w:rFonts w:ascii="Times New Roman" w:hAnsi="Times New Roman" w:cs="Times New Roman"/>
+          <w:highlight w:val="yellow"/>
+          <w:lang w:val="en-US"/>
+        </w:rPr>
+        <w:t xml:space="preserve"> </w:t>
+      </w:r>
+      <w:proofErr w:type="spellStart"/>
+      <w:r>
+        <w:rPr>
+          <w:rFonts w:ascii="Times New Roman" w:hAnsi="Times New Roman" w:cs="Times New Roman"/>
+          <w:highlight w:val="yellow"/>
           <w:lang w:val="en-US"/>
         </w:rPr>
         <w:t>mengatasi</w:t>
@@ -2932,14 +3899,16 @@
       <w:r>
         <w:rPr>
           <w:rFonts w:ascii="Times New Roman" w:hAnsi="Times New Roman" w:cs="Times New Roman"/>
-          <w:lang w:val="en-US"/>
-        </w:rPr>
-        <w:t xml:space="preserve"> </w:t>
-      </w:r>
-      <w:proofErr w:type="spellStart"/>
-      <w:r>
-        <w:rPr>
-          <w:rFonts w:ascii="Times New Roman" w:hAnsi="Times New Roman" w:cs="Times New Roman"/>
+          <w:highlight w:val="yellow"/>
+          <w:lang w:val="en-US"/>
+        </w:rPr>
+        <w:t xml:space="preserve"> </w:t>
+      </w:r>
+      <w:proofErr w:type="spellStart"/>
+      <w:r>
+        <w:rPr>
+          <w:rFonts w:ascii="Times New Roman" w:hAnsi="Times New Roman" w:cs="Times New Roman"/>
+          <w:highlight w:val="yellow"/>
           <w:lang w:val="en-US"/>
         </w:rPr>
         <w:t>keterbatasan</w:t>
@@ -2948,14 +3917,16 @@
       <w:r>
         <w:rPr>
           <w:rFonts w:ascii="Times New Roman" w:hAnsi="Times New Roman" w:cs="Times New Roman"/>
-          <w:lang w:val="en-US"/>
-        </w:rPr>
-        <w:t xml:space="preserve"> </w:t>
-      </w:r>
-      <w:proofErr w:type="spellStart"/>
-      <w:r>
-        <w:rPr>
-          <w:rFonts w:ascii="Times New Roman" w:hAnsi="Times New Roman" w:cs="Times New Roman"/>
+          <w:highlight w:val="yellow"/>
+          <w:lang w:val="en-US"/>
+        </w:rPr>
+        <w:t xml:space="preserve"> </w:t>
+      </w:r>
+      <w:proofErr w:type="spellStart"/>
+      <w:r>
+        <w:rPr>
+          <w:rFonts w:ascii="Times New Roman" w:hAnsi="Times New Roman" w:cs="Times New Roman"/>
+          <w:highlight w:val="yellow"/>
           <w:lang w:val="en-US"/>
         </w:rPr>
         <w:t>dalam</w:t>
@@ -2964,14 +3935,16 @@
       <w:r>
         <w:rPr>
           <w:rFonts w:ascii="Times New Roman" w:hAnsi="Times New Roman" w:cs="Times New Roman"/>
-          <w:lang w:val="en-US"/>
-        </w:rPr>
-        <w:t xml:space="preserve"> </w:t>
-      </w:r>
-      <w:proofErr w:type="spellStart"/>
-      <w:r>
-        <w:rPr>
-          <w:rFonts w:ascii="Times New Roman" w:hAnsi="Times New Roman" w:cs="Times New Roman"/>
+          <w:highlight w:val="yellow"/>
+          <w:lang w:val="en-US"/>
+        </w:rPr>
+        <w:t xml:space="preserve"> </w:t>
+      </w:r>
+      <w:proofErr w:type="spellStart"/>
+      <w:r>
+        <w:rPr>
+          <w:rFonts w:ascii="Times New Roman" w:hAnsi="Times New Roman" w:cs="Times New Roman"/>
+          <w:highlight w:val="yellow"/>
           <w:lang w:val="en-US"/>
         </w:rPr>
         <w:t>mendeteksi</w:t>
@@ -2980,14 +3953,16 @@
       <w:r>
         <w:rPr>
           <w:rFonts w:ascii="Times New Roman" w:hAnsi="Times New Roman" w:cs="Times New Roman"/>
-          <w:lang w:val="en-US"/>
-        </w:rPr>
-        <w:t xml:space="preserve"> </w:t>
-      </w:r>
-      <w:proofErr w:type="spellStart"/>
-      <w:r>
-        <w:rPr>
-          <w:rFonts w:ascii="Times New Roman" w:hAnsi="Times New Roman" w:cs="Times New Roman"/>
+          <w:highlight w:val="yellow"/>
+          <w:lang w:val="en-US"/>
+        </w:rPr>
+        <w:t xml:space="preserve"> </w:t>
+      </w:r>
+      <w:proofErr w:type="spellStart"/>
+      <w:r>
+        <w:rPr>
+          <w:rFonts w:ascii="Times New Roman" w:hAnsi="Times New Roman" w:cs="Times New Roman"/>
+          <w:highlight w:val="yellow"/>
           <w:lang w:val="en-US"/>
         </w:rPr>
         <w:t>penyakit</w:t>
@@ -2996,14 +3971,16 @@
       <w:r>
         <w:rPr>
           <w:rFonts w:ascii="Times New Roman" w:hAnsi="Times New Roman" w:cs="Times New Roman"/>
-          <w:lang w:val="en-US"/>
-        </w:rPr>
-        <w:t xml:space="preserve"> </w:t>
-      </w:r>
-      <w:proofErr w:type="spellStart"/>
-      <w:r>
-        <w:rPr>
-          <w:rFonts w:ascii="Times New Roman" w:hAnsi="Times New Roman" w:cs="Times New Roman"/>
+          <w:highlight w:val="yellow"/>
+          <w:lang w:val="en-US"/>
+        </w:rPr>
+        <w:t xml:space="preserve"> </w:t>
+      </w:r>
+      <w:proofErr w:type="spellStart"/>
+      <w:r>
+        <w:rPr>
+          <w:rFonts w:ascii="Times New Roman" w:hAnsi="Times New Roman" w:cs="Times New Roman"/>
+          <w:highlight w:val="yellow"/>
           <w:lang w:val="en-US"/>
         </w:rPr>
         <w:t>tanaman</w:t>
@@ -3012,29 +3989,15 @@
       <w:r>
         <w:rPr>
           <w:rFonts w:ascii="Times New Roman" w:hAnsi="Times New Roman" w:cs="Times New Roman"/>
-          <w:lang w:val="en-US"/>
-        </w:rPr>
-        <w:t xml:space="preserve"> </w:t>
-      </w:r>
-      <w:proofErr w:type="spellStart"/>
-      <w:r>
-        <w:rPr>
-          <w:rFonts w:ascii="Times New Roman" w:hAnsi="Times New Roman" w:cs="Times New Roman"/>
-          <w:lang w:val="en-US"/>
-        </w:rPr>
-        <w:t>padi</w:t>
-      </w:r>
-      <w:proofErr w:type="spellEnd"/>
-      <w:r>
-        <w:rPr>
-          <w:rFonts w:ascii="Times New Roman" w:hAnsi="Times New Roman" w:cs="Times New Roman"/>
-          <w:lang w:val="en-US"/>
-        </w:rPr>
-        <w:t xml:space="preserve">. </w:t>
-      </w:r>
-      <w:r>
-        <w:rPr>
-          <w:rFonts w:ascii="Times New Roman" w:hAnsi="Times New Roman" w:cs="Times New Roman"/>
+          <w:highlight w:val="yellow"/>
+          <w:lang w:val="en-US"/>
+        </w:rPr>
+        <w:t xml:space="preserve"> padi. </w:t>
+      </w:r>
+      <w:r>
+        <w:rPr>
+          <w:rFonts w:ascii="Times New Roman" w:hAnsi="Times New Roman" w:cs="Times New Roman"/>
+          <w:highlight w:val="yellow"/>
           <w:lang w:val="en-US"/>
         </w:rPr>
         <w:t xml:space="preserve">Deep learning </w:t>
@@ -3043,6 +4006,7 @@
       <w:r>
         <w:rPr>
           <w:rFonts w:ascii="Times New Roman" w:hAnsi="Times New Roman" w:cs="Times New Roman"/>
+          <w:highlight w:val="yellow"/>
           <w:lang w:val="en-US"/>
         </w:rPr>
         <w:t>adalah</w:t>
@@ -3051,14 +4015,16 @@
       <w:r>
         <w:rPr>
           <w:rFonts w:ascii="Times New Roman" w:hAnsi="Times New Roman" w:cs="Times New Roman"/>
-          <w:lang w:val="en-US"/>
-        </w:rPr>
-        <w:t xml:space="preserve"> </w:t>
-      </w:r>
-      <w:proofErr w:type="spellStart"/>
-      <w:r>
-        <w:rPr>
-          <w:rFonts w:ascii="Times New Roman" w:hAnsi="Times New Roman" w:cs="Times New Roman"/>
+          <w:highlight w:val="yellow"/>
+          <w:lang w:val="en-US"/>
+        </w:rPr>
+        <w:t xml:space="preserve"> </w:t>
+      </w:r>
+      <w:proofErr w:type="spellStart"/>
+      <w:r>
+        <w:rPr>
+          <w:rFonts w:ascii="Times New Roman" w:hAnsi="Times New Roman" w:cs="Times New Roman"/>
+          <w:highlight w:val="yellow"/>
           <w:lang w:val="en-US"/>
         </w:rPr>
         <w:t>cabang</w:t>
@@ -3067,14 +4033,16 @@
       <w:r>
         <w:rPr>
           <w:rFonts w:ascii="Times New Roman" w:hAnsi="Times New Roman" w:cs="Times New Roman"/>
-          <w:lang w:val="en-US"/>
-        </w:rPr>
-        <w:t xml:space="preserve"> </w:t>
-      </w:r>
-      <w:proofErr w:type="spellStart"/>
-      <w:r>
-        <w:rPr>
-          <w:rFonts w:ascii="Times New Roman" w:hAnsi="Times New Roman" w:cs="Times New Roman"/>
+          <w:highlight w:val="yellow"/>
+          <w:lang w:val="en-US"/>
+        </w:rPr>
+        <w:t xml:space="preserve"> </w:t>
+      </w:r>
+      <w:proofErr w:type="spellStart"/>
+      <w:r>
+        <w:rPr>
+          <w:rFonts w:ascii="Times New Roman" w:hAnsi="Times New Roman" w:cs="Times New Roman"/>
+          <w:highlight w:val="yellow"/>
           <w:lang w:val="en-US"/>
         </w:rPr>
         <w:t>dari</w:t>
@@ -3083,14 +4051,16 @@
       <w:r>
         <w:rPr>
           <w:rFonts w:ascii="Times New Roman" w:hAnsi="Times New Roman" w:cs="Times New Roman"/>
-          <w:lang w:val="en-US"/>
-        </w:rPr>
-        <w:t xml:space="preserve"> </w:t>
-      </w:r>
-      <w:proofErr w:type="spellStart"/>
-      <w:r>
-        <w:rPr>
-          <w:rFonts w:ascii="Times New Roman" w:hAnsi="Times New Roman" w:cs="Times New Roman"/>
+          <w:highlight w:val="yellow"/>
+          <w:lang w:val="en-US"/>
+        </w:rPr>
+        <w:t xml:space="preserve"> </w:t>
+      </w:r>
+      <w:proofErr w:type="spellStart"/>
+      <w:r>
+        <w:rPr>
+          <w:rFonts w:ascii="Times New Roman" w:hAnsi="Times New Roman" w:cs="Times New Roman"/>
+          <w:highlight w:val="yellow"/>
           <w:lang w:val="en-US"/>
         </w:rPr>
         <w:t>kecerdasan</w:t>
@@ -3099,14 +4069,16 @@
       <w:r>
         <w:rPr>
           <w:rFonts w:ascii="Times New Roman" w:hAnsi="Times New Roman" w:cs="Times New Roman"/>
-          <w:lang w:val="en-US"/>
-        </w:rPr>
-        <w:t xml:space="preserve"> </w:t>
-      </w:r>
-      <w:proofErr w:type="spellStart"/>
-      <w:r>
-        <w:rPr>
-          <w:rFonts w:ascii="Times New Roman" w:hAnsi="Times New Roman" w:cs="Times New Roman"/>
+          <w:highlight w:val="yellow"/>
+          <w:lang w:val="en-US"/>
+        </w:rPr>
+        <w:t xml:space="preserve"> </w:t>
+      </w:r>
+      <w:proofErr w:type="spellStart"/>
+      <w:r>
+        <w:rPr>
+          <w:rFonts w:ascii="Times New Roman" w:hAnsi="Times New Roman" w:cs="Times New Roman"/>
+          <w:highlight w:val="yellow"/>
           <w:lang w:val="en-US"/>
         </w:rPr>
         <w:t>buatan</w:t>
@@ -3223,7 +4195,21 @@
         </w:rPr>
         <w:t>leraning</w:t>
       </w:r>
-      <w:proofErr w:type="spellEnd"/>
+      <w:r>
+        <w:rPr>
+          <w:rFonts w:ascii="Times New Roman" w:hAnsi="Times New Roman" w:cs="Times New Roman"/>
+          <w:lang w:val="en-US"/>
+        </w:rPr>
+        <w:t>nya</w:t>
+      </w:r>
+      <w:proofErr w:type="spellEnd"/>
+      <w:r>
+        <w:rPr>
+          <w:rFonts w:ascii="Times New Roman" w:hAnsi="Times New Roman" w:cs="Times New Roman"/>
+          <w:lang w:val="en-US"/>
+        </w:rPr>
+        <w:t>,</w:t>
+      </w:r>
       <w:r>
         <w:rPr>
           <w:rFonts w:ascii="Times New Roman" w:hAnsi="Times New Roman" w:cs="Times New Roman"/>
@@ -4243,8 +5229,27 @@
       <w:r>
         <w:rPr>
           <w:rFonts w:ascii="Times New Roman" w:hAnsi="Times New Roman" w:cs="Times New Roman"/>
-        </w:rPr>
-        <w:t>Identifikasi Penyakit Daun Tembakau Berbasis Pengolahan Citra dengan Metode Convolutional Neural Network (CNN) Dan Metode Transfer Learning</w:t>
+          <w:highlight w:val="yellow"/>
+        </w:rPr>
+        <w:t>Identifikasi Penyakit Daun Tembakau</w:t>
+      </w:r>
+      <w:r>
+        <w:rPr>
+          <w:rFonts w:ascii="Times New Roman" w:hAnsi="Times New Roman" w:cs="Times New Roman"/>
+        </w:rPr>
+        <w:t xml:space="preserve"> </w:t>
+      </w:r>
+      <w:r>
+        <w:rPr>
+          <w:rFonts w:ascii="Times New Roman" w:hAnsi="Times New Roman" w:cs="Times New Roman"/>
+        </w:rPr>
+        <w:t xml:space="preserve">// ini kalau bsia pakai refrensi yang baahas padi secara langsung yah karena ternyata dibawahnya langsung mengarah ke padi gitu, </w:t>
+      </w:r>
+      <w:r>
+        <w:rPr>
+          <w:rFonts w:ascii="Times New Roman" w:hAnsi="Times New Roman" w:cs="Times New Roman"/>
+        </w:rPr>
+        <w:t>Berbasis Pengolahan Citra dengan Metode Convolutional Neural Network (CNN) Dan Metode Transfer Learning</w:t>
       </w:r>
       <w:r>
         <w:rPr>
@@ -4389,23 +5394,7 @@
           <w:rFonts w:ascii="Times New Roman" w:hAnsi="Times New Roman" w:cs="Times New Roman"/>
           <w:lang w:val="en-US"/>
         </w:rPr>
-        <w:t xml:space="preserve"> </w:t>
-      </w:r>
-      <w:proofErr w:type="spellStart"/>
-      <w:r>
-        <w:rPr>
-          <w:rFonts w:ascii="Times New Roman" w:hAnsi="Times New Roman" w:cs="Times New Roman"/>
-          <w:lang w:val="en-US"/>
-        </w:rPr>
-        <w:t>padi</w:t>
-      </w:r>
-      <w:proofErr w:type="spellEnd"/>
-      <w:r>
-        <w:rPr>
-          <w:rFonts w:ascii="Times New Roman" w:hAnsi="Times New Roman" w:cs="Times New Roman"/>
-          <w:lang w:val="en-US"/>
-        </w:rPr>
-        <w:t xml:space="preserve"> </w:t>
+        <w:t xml:space="preserve"> padi </w:t>
       </w:r>
       <w:proofErr w:type="spellStart"/>
       <w:r>
@@ -5012,19 +6001,8 @@
           <w:bCs/>
           <w:lang w:val="en-US"/>
         </w:rPr>
-        <w:t xml:space="preserve"> </w:t>
-      </w:r>
-      <w:proofErr w:type="spellStart"/>
-      <w:r>
-        <w:rPr>
-          <w:rFonts w:ascii="Times New Roman" w:hAnsi="Times New Roman" w:cs="Times New Roman"/>
-          <w:b/>
-          <w:bCs/>
-          <w:lang w:val="en-US"/>
-        </w:rPr>
-        <w:t>Masalah</w:t>
-      </w:r>
-      <w:proofErr w:type="spellEnd"/>
+        <w:t xml:space="preserve"> Masalah</w:t>
+      </w:r>
     </w:p>
     <w:p>
       <w:pPr>
@@ -5281,6 +6259,7 @@
           <w:rFonts w:ascii="Times New Roman" w:hAnsi="Times New Roman" w:cs="Times New Roman"/>
           <w:lang w:val="en-US"/>
         </w:rPr>
+        <w:lastRenderedPageBreak/>
         <w:t>Bagaimana</w:t>
       </w:r>
       <w:proofErr w:type="spellEnd"/>
@@ -5440,23 +6419,7 @@
           <w:rFonts w:ascii="Times New Roman" w:hAnsi="Times New Roman" w:cs="Times New Roman"/>
           <w:lang w:val="en-US"/>
         </w:rPr>
-        <w:t xml:space="preserve"> </w:t>
-      </w:r>
-      <w:proofErr w:type="spellStart"/>
-      <w:r>
-        <w:rPr>
-          <w:rFonts w:ascii="Times New Roman" w:hAnsi="Times New Roman" w:cs="Times New Roman"/>
-          <w:lang w:val="en-US"/>
-        </w:rPr>
-        <w:t>padi</w:t>
-      </w:r>
-      <w:proofErr w:type="spellEnd"/>
-      <w:r>
-        <w:rPr>
-          <w:rFonts w:ascii="Times New Roman" w:hAnsi="Times New Roman" w:cs="Times New Roman"/>
-          <w:lang w:val="en-US"/>
-        </w:rPr>
-        <w:t xml:space="preserve"> yang </w:t>
+        <w:t xml:space="preserve"> padi yang </w:t>
       </w:r>
       <w:proofErr w:type="spellStart"/>
       <w:r>
@@ -5696,23 +6659,7 @@
           <w:rFonts w:ascii="Times New Roman" w:hAnsi="Times New Roman" w:cs="Times New Roman"/>
           <w:lang w:val="en-US"/>
         </w:rPr>
-        <w:t xml:space="preserve"> </w:t>
-      </w:r>
-      <w:proofErr w:type="spellStart"/>
-      <w:r>
-        <w:rPr>
-          <w:rFonts w:ascii="Times New Roman" w:hAnsi="Times New Roman" w:cs="Times New Roman"/>
-          <w:lang w:val="en-US"/>
-        </w:rPr>
-        <w:t>padi</w:t>
-      </w:r>
-      <w:proofErr w:type="spellEnd"/>
-      <w:r>
-        <w:rPr>
-          <w:rFonts w:ascii="Times New Roman" w:hAnsi="Times New Roman" w:cs="Times New Roman"/>
-          <w:lang w:val="en-US"/>
-        </w:rPr>
-        <w:t xml:space="preserve"> </w:t>
+        <w:t xml:space="preserve"> padi </w:t>
       </w:r>
       <w:proofErr w:type="spellStart"/>
       <w:r>
@@ -5904,23 +6851,7 @@
           <w:rFonts w:ascii="Times New Roman" w:hAnsi="Times New Roman" w:cs="Times New Roman"/>
           <w:lang w:val="en-US"/>
         </w:rPr>
-        <w:t xml:space="preserve"> </w:t>
-      </w:r>
-      <w:proofErr w:type="spellStart"/>
-      <w:r>
-        <w:rPr>
-          <w:rFonts w:ascii="Times New Roman" w:hAnsi="Times New Roman" w:cs="Times New Roman"/>
-          <w:lang w:val="en-US"/>
-        </w:rPr>
-        <w:t>padi</w:t>
-      </w:r>
-      <w:proofErr w:type="spellEnd"/>
-      <w:r>
-        <w:rPr>
-          <w:rFonts w:ascii="Times New Roman" w:hAnsi="Times New Roman" w:cs="Times New Roman"/>
-          <w:lang w:val="en-US"/>
-        </w:rPr>
-        <w:t xml:space="preserve"> </w:t>
+        <w:t xml:space="preserve"> padi </w:t>
       </w:r>
       <w:proofErr w:type="spellStart"/>
       <w:r>
@@ -6069,7 +7000,6 @@
           <w:bCs/>
           <w:lang w:val="en-US"/>
         </w:rPr>
-        <w:lastRenderedPageBreak/>
         <w:t xml:space="preserve">Manfaat </w:t>
       </w:r>
       <w:proofErr w:type="spellStart"/>
@@ -6413,23 +7343,7 @@
           <w:rFonts w:ascii="Times New Roman" w:hAnsi="Times New Roman" w:cs="Times New Roman"/>
           <w:lang w:val="en-US"/>
         </w:rPr>
-        <w:t xml:space="preserve"> </w:t>
-      </w:r>
-      <w:proofErr w:type="spellStart"/>
-      <w:r>
-        <w:rPr>
-          <w:rFonts w:ascii="Times New Roman" w:hAnsi="Times New Roman" w:cs="Times New Roman"/>
-          <w:lang w:val="en-US"/>
-        </w:rPr>
-        <w:t>padi</w:t>
-      </w:r>
-      <w:proofErr w:type="spellEnd"/>
-      <w:r>
-        <w:rPr>
-          <w:rFonts w:ascii="Times New Roman" w:hAnsi="Times New Roman" w:cs="Times New Roman"/>
-          <w:lang w:val="en-US"/>
-        </w:rPr>
-        <w:t xml:space="preserve">, </w:t>
+        <w:t xml:space="preserve"> padi, </w:t>
       </w:r>
       <w:proofErr w:type="spellStart"/>
       <w:r>
@@ -6749,23 +7663,7 @@
           <w:rFonts w:ascii="Times New Roman" w:hAnsi="Times New Roman" w:cs="Times New Roman"/>
           <w:lang w:val="en-US"/>
         </w:rPr>
-        <w:t xml:space="preserve"> </w:t>
-      </w:r>
-      <w:proofErr w:type="spellStart"/>
-      <w:r>
-        <w:rPr>
-          <w:rFonts w:ascii="Times New Roman" w:hAnsi="Times New Roman" w:cs="Times New Roman"/>
-          <w:lang w:val="en-US"/>
-        </w:rPr>
-        <w:t>padi</w:t>
-      </w:r>
-      <w:proofErr w:type="spellEnd"/>
-      <w:r>
-        <w:rPr>
-          <w:rFonts w:ascii="Times New Roman" w:hAnsi="Times New Roman" w:cs="Times New Roman"/>
-          <w:lang w:val="en-US"/>
-        </w:rPr>
-        <w:t xml:space="preserve"> </w:t>
+        <w:t xml:space="preserve"> padi </w:t>
       </w:r>
       <w:proofErr w:type="spellStart"/>
       <w:r>
@@ -7085,23 +7983,7 @@
           <w:rFonts w:ascii="Times New Roman" w:hAnsi="Times New Roman" w:cs="Times New Roman"/>
           <w:lang w:val="en-US"/>
         </w:rPr>
-        <w:t xml:space="preserve"> </w:t>
-      </w:r>
-      <w:proofErr w:type="spellStart"/>
-      <w:r>
-        <w:rPr>
-          <w:rFonts w:ascii="Times New Roman" w:hAnsi="Times New Roman" w:cs="Times New Roman"/>
-          <w:lang w:val="en-US"/>
-        </w:rPr>
-        <w:t>padi</w:t>
-      </w:r>
-      <w:proofErr w:type="spellEnd"/>
-      <w:r>
-        <w:rPr>
-          <w:rFonts w:ascii="Times New Roman" w:hAnsi="Times New Roman" w:cs="Times New Roman"/>
-          <w:lang w:val="en-US"/>
-        </w:rPr>
-        <w:t>.</w:t>
+        <w:t xml:space="preserve"> padi.</w:t>
       </w:r>
     </w:p>
     <w:p>
@@ -7434,7 +8316,7 @@
 </file>
 
 <file path=word/numbering.xml><?xml version="1.0" encoding="utf-8"?>
-<w:numbering xmlns:wpc="http://schemas.microsoft.com/office/word/2010/wordprocessingCanvas" xmlns:cx="http://schemas.microsoft.com/office/drawing/2014/chartex" xmlns:cx1="http://schemas.microsoft.com/office/drawing/2015/9/8/chartex" xmlns:cx2="http://schemas.microsoft.com/office/drawing/2015/10/21/chartex" xmlns:cx3="http://schemas.microsoft.com/office/drawing/2016/5/9/chartex" xmlns:cx4="http://schemas.microsoft.com/office/drawing/2016/5/10/chartex" xmlns:cx5="http://schemas.microsoft.com/office/drawing/2016/5/11/chartex" xmlns:cx6="http://schemas.microsoft.com/office/drawing/2016/5/12/chartex" xmlns:cx7="http://schemas.microsoft.com/office/drawing/2016/5/13/chartex" xmlns:cx8="http://schemas.microsoft.com/office/drawing/2016/5/14/chartex" xmlns:mc="http://schemas.openxmlformats.org/markup-compatibility/2006" xmlns:aink="http://schemas.microsoft.com/office/drawing/2016/ink" xmlns:am3d="http://schemas.microsoft.com/office/drawing/2017/model3d" xmlns:o="urn:schemas-microsoft-com:office:office" xmlns:oel="http://schemas.microsoft.com/office/2019/extlst" xmlns:r="http://schemas.openxmlformats.org/officeDocument/2006/relationships" xmlns:m="http://schemas.openxmlformats.org/officeDocument/2006/math" xmlns:v="urn:schemas-microsoft-com:vml" xmlns:wp14="http://schemas.microsoft.com/office/word/2010/wordprocessingDrawing" xmlns:wp="http://schemas.openxmlformats.org/drawingml/2006/wordprocessingDrawing" xmlns:w10="urn:schemas-microsoft-com:office:word" xmlns:w="http://schemas.openxmlformats.org/wordprocessingml/2006/main" xmlns:w14="http://schemas.microsoft.com/office/word/2010/wordml" xmlns:w15="http://schemas.microsoft.com/office/word/2012/wordml" xmlns:w16cex="http://schemas.microsoft.com/office/word/2018/wordml/cex" xmlns:w16cid="http://schemas.microsoft.com/office/word/2016/wordml/cid" xmlns:w16="http://schemas.microsoft.com/office/word/2018/wordml" xmlns:w16du="http://schemas.microsoft.com/office/word/2023/wordml/word16du" xmlns:w16sdtdh="http://schemas.microsoft.com/office/word/2020/wordml/sdtdatahash" xmlns:w16se="http://schemas.microsoft.com/office/word/2015/wordml/symex" xmlns:wpg="http://schemas.microsoft.com/office/word/2010/wordprocessingGroup" xmlns:wpi="http://schemas.microsoft.com/office/word/2010/wordprocessingInk" xmlns:wne="http://schemas.microsoft.com/office/word/2006/wordml" xmlns:wps="http://schemas.microsoft.com/office/word/2010/wordprocessingShape" mc:Ignorable="w14 w15 w16se w16cid w16 w16cex w16sdtdh w16du wp14">
+<w:numbering xmlns:wpc="http://schemas.microsoft.com/office/word/2010/wordprocessingCanvas" xmlns:cx="http://schemas.microsoft.com/office/drawing/2014/chartex" xmlns:cx1="http://schemas.microsoft.com/office/drawing/2015/9/8/chartex" xmlns:cx2="http://schemas.microsoft.com/office/drawing/2015/10/21/chartex" xmlns:cx3="http://schemas.microsoft.com/office/drawing/2016/5/9/chartex" xmlns:cx4="http://schemas.microsoft.com/office/drawing/2016/5/10/chartex" xmlns:cx5="http://schemas.microsoft.com/office/drawing/2016/5/11/chartex" xmlns:cx6="http://schemas.microsoft.com/office/drawing/2016/5/12/chartex" xmlns:cx7="http://schemas.microsoft.com/office/drawing/2016/5/13/chartex" xmlns:cx8="http://schemas.microsoft.com/office/drawing/2016/5/14/chartex" xmlns:mc="http://schemas.openxmlformats.org/markup-compatibility/2006" xmlns:aink="http://schemas.microsoft.com/office/drawing/2016/ink" xmlns:am3d="http://schemas.microsoft.com/office/drawing/2017/model3d" xmlns:o="urn:schemas-microsoft-com:office:office" xmlns:oel="http://schemas.microsoft.com/office/2019/extlst" xmlns:r="http://schemas.openxmlformats.org/officeDocument/2006/relationships" xmlns:m="http://schemas.openxmlformats.org/officeDocument/2006/math" xmlns:v="urn:schemas-microsoft-com:vml" xmlns:wp14="http://schemas.microsoft.com/office/word/2010/wordprocessingDrawing" xmlns:wp="http://schemas.openxmlformats.org/drawingml/2006/wordprocessingDrawing" xmlns:w10="urn:schemas-microsoft-com:office:word" xmlns:w="http://schemas.openxmlformats.org/wordprocessingml/2006/main" xmlns:w14="http://schemas.microsoft.com/office/word/2010/wordml" xmlns:w15="http://schemas.microsoft.com/office/word/2012/wordml" xmlns:w16cex="http://schemas.microsoft.com/office/word/2018/wordml/cex" xmlns:w16cid="http://schemas.microsoft.com/office/word/2016/wordml/cid" xmlns:w16="http://schemas.microsoft.com/office/word/2018/wordml" xmlns:w16du="http://schemas.microsoft.com/office/word/2023/wordml/word16du" xmlns:w16sdtdh="http://schemas.microsoft.com/office/word/2020/wordml/sdtdatahash" xmlns:w16sdtfl="http://schemas.microsoft.com/office/word/2024/wordml/sdtformatlock" xmlns:w16se="http://schemas.microsoft.com/office/word/2015/wordml/symex" xmlns:wpg="http://schemas.microsoft.com/office/word/2010/wordprocessingGroup" xmlns:wpi="http://schemas.microsoft.com/office/word/2010/wordprocessingInk" xmlns:wne="http://schemas.microsoft.com/office/word/2006/wordml" xmlns:wps="http://schemas.microsoft.com/office/word/2010/wordprocessingShape" mc:Ignorable="w14 w15 w16se w16cid w16 w16cex w16sdtdh w16sdtfl w16du wp14">
   <w:abstractNum w:abstractNumId="0" w15:restartNumberingAfterBreak="0">
     <w:nsid w:val="16377E4C"/>
     <w:multiLevelType w:val="hybridMultilevel"/>
@@ -8063,7 +8945,7 @@
 </file>
 
 <file path=word/styles.xml><?xml version="1.0" encoding="utf-8"?>
-<w:styles xmlns:mc="http://schemas.openxmlformats.org/markup-compatibility/2006" xmlns:r="http://schemas.openxmlformats.org/officeDocument/2006/relationships" xmlns:w="http://schemas.openxmlformats.org/wordprocessingml/2006/main" xmlns:w14="http://schemas.microsoft.com/office/word/2010/wordml" xmlns:w15="http://schemas.microsoft.com/office/word/2012/wordml" xmlns:w16cex="http://schemas.microsoft.com/office/word/2018/wordml/cex" xmlns:w16cid="http://schemas.microsoft.com/office/word/2016/wordml/cid" xmlns:w16="http://schemas.microsoft.com/office/word/2018/wordml" xmlns:w16du="http://schemas.microsoft.com/office/word/2023/wordml/word16du" xmlns:w16sdtdh="http://schemas.microsoft.com/office/word/2020/wordml/sdtdatahash" xmlns:w16se="http://schemas.microsoft.com/office/word/2015/wordml/symex" mc:Ignorable="w14 w15 w16se w16cid w16 w16cex w16sdtdh w16du">
+<w:styles xmlns:mc="http://schemas.openxmlformats.org/markup-compatibility/2006" xmlns:r="http://schemas.openxmlformats.org/officeDocument/2006/relationships" xmlns:w="http://schemas.openxmlformats.org/wordprocessingml/2006/main" xmlns:w14="http://schemas.microsoft.com/office/word/2010/wordml" xmlns:w15="http://schemas.microsoft.com/office/word/2012/wordml" xmlns:w16cex="http://schemas.microsoft.com/office/word/2018/wordml/cex" xmlns:w16cid="http://schemas.microsoft.com/office/word/2016/wordml/cid" xmlns:w16="http://schemas.microsoft.com/office/word/2018/wordml" xmlns:w16du="http://schemas.microsoft.com/office/word/2023/wordml/word16du" xmlns:w16sdtdh="http://schemas.microsoft.com/office/word/2020/wordml/sdtdatahash" xmlns:w16sdtfl="http://schemas.microsoft.com/office/word/2024/wordml/sdtformatlock" xmlns:w16se="http://schemas.microsoft.com/office/word/2015/wordml/symex" mc:Ignorable="w14 w15 w16se w16cid w16 w16cex w16sdtdh w16sdtfl w16du">
   <w:docDefaults>
     <w:rPrDefault>
       <w:rPr>
@@ -8466,6 +9348,7 @@
   <w:style w:type="character" w:default="1" w:styleId="DefaultParagraphFont">
     <w:name w:val="Default Paragraph Font"/>
     <w:uiPriority w:val="1"/>
+    <w:semiHidden/>
     <w:unhideWhenUsed/>
   </w:style>
   <w:style w:type="table" w:default="1" w:styleId="TableNormal">

</xml_diff>